<commit_message>
rajout de la version pdf
</commit_message>
<xml_diff>
--- a/CV_FROMAGER.docx
+++ b/CV_FROMAGER.docx
@@ -670,6 +670,16 @@
             </w:r>
             <w:r>
               <w:rPr>
+                <w:b/>
+                <w:smallCaps/>
+                <w:color w:val="4F81BD" w:themeColor="accent1"/>
+                <w:sz w:val="22"/>
+                <w:szCs w:val="22"/>
+              </w:rPr>
+              <w:t xml:space="preserve"> Technique</w:t>
+            </w:r>
+            <w:r>
+              <w:rPr>
                 <w:color w:val="4F81BD" w:themeColor="accent1"/>
                 <w:szCs w:val="22"/>
               </w:rPr>
@@ -861,7 +871,35 @@
                 <w:rFonts w:cs="Calibri"/>
                 <w:szCs w:val="22"/>
               </w:rPr>
-              <w:t xml:space="preserve"> langages Java, C/C++, </w:t>
+              <w:t xml:space="preserve"> langages Java</w:t>
+            </w:r>
+            <w:r>
+              <w:rPr>
+                <w:rFonts w:cs="Calibri"/>
+                <w:szCs w:val="22"/>
+              </w:rPr>
+              <w:t>/JEE</w:t>
+            </w:r>
+            <w:r>
+              <w:rPr>
+                <w:rFonts w:cs="Calibri"/>
+                <w:szCs w:val="22"/>
+              </w:rPr>
+              <w:t>,</w:t>
+            </w:r>
+            <w:r>
+              <w:rPr>
+                <w:rFonts w:cs="Calibri"/>
+                <w:szCs w:val="22"/>
+              </w:rPr>
+              <w:t xml:space="preserve"> C#/.NET,</w:t>
+            </w:r>
+            <w:r>
+              <w:rPr>
+                <w:rFonts w:cs="Calibri"/>
+                <w:szCs w:val="22"/>
+              </w:rPr>
+              <w:t xml:space="preserve"> C/C++, </w:t>
             </w:r>
             <w:r>
               <w:rPr>
@@ -870,8 +908,6 @@
               </w:rPr>
               <w:t xml:space="preserve">AngularJS, </w:t>
             </w:r>
-            <w:bookmarkStart w:id="0" w:name="_GoBack"/>
-            <w:bookmarkEnd w:id="0"/>
             <w:r>
               <w:rPr>
                 <w:rFonts w:cs="Calibri"/>
@@ -1784,14 +1820,10 @@
               <w:t>Installation sous ECS de l’application GRAPHTALK AIA avec création de conteneurs pour les différents modules du logiciel</w:t>
             </w:r>
             <w:r>
-              <w:t xml:space="preserve"> : </w:t>
-            </w:r>
-            <w:r>
-              <w:t>en cours</w:t>
-            </w:r>
-            <w:r>
-              <w:t xml:space="preserve"> de réalisation</w:t>
-            </w:r>
+              <w:t>.</w:t>
+            </w:r>
+            <w:bookmarkStart w:id="0" w:name="_GoBack"/>
+            <w:bookmarkEnd w:id="0"/>
           </w:p>
           <w:p>
             <w:pPr>
@@ -1898,15 +1930,6 @@
                 <w:rFonts w:cs="Calibri"/>
               </w:rPr>
               <w:t>Développement d’une chaine d’intégration continue sous Jenkins. Création d’une chaîne de validation continue du logiciel GRAPHTALK AIA avec tests et lancement d’alertes</w:t>
-            </w:r>
-            <w:r>
-              <w:rPr>
-                <w:rFonts w:cs="Calibri"/>
-              </w:rPr>
-              <w:t xml:space="preserve"> : </w:t>
-            </w:r>
-            <w:r>
-              <w:t>en cours de livraison</w:t>
             </w:r>
             <w:r>
               <w:rPr>
@@ -6675,18 +6698,18 @@
 </file>
 
 <file path=customXml/item2.xml><?xml version="1.0" encoding="utf-8"?>
-<mappings xmlns="http://schemas.microsoft.com/pics">
-  <picture>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</picture>
-</mappings>
-</file>
-
-<file path=customXml/item3.xml><?xml version="1.0" encoding="utf-8"?>
 <?mso-contentType ?>
 <FormTemplates xmlns="http://schemas.microsoft.com/sharepoint/v3/contenttype/forms">
   <Display>DocumentLibraryForm</Display>
   <Edit>AssetEditForm</Edit>
   <New>DocumentLibraryForm</New>
 </FormTemplates>
+</file>
+
+<file path=customXml/item3.xml><?xml version="1.0" encoding="utf-8"?>
+<mappings xmlns="http://schemas.microsoft.com/pics">
+  <picture>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</picture>
+</mappings>
 </file>
 
 <file path=customXml/itemProps1.xml><?xml version="1.0" encoding="utf-8"?>
@@ -6698,17 +6721,17 @@
 </file>
 
 <file path=customXml/itemProps2.xml><?xml version="1.0" encoding="utf-8"?>
+<ds:datastoreItem xmlns:ds="http://schemas.openxmlformats.org/officeDocument/2006/customXml" ds:itemID="{F0EDECC0-4E27-4FC9-BA6F-6D753F7105A3}">
+  <ds:schemaRefs>
+    <ds:schemaRef ds:uri="http://schemas.microsoft.com/sharepoint/v3/contenttype/forms"/>
+  </ds:schemaRefs>
+</ds:datastoreItem>
+</file>
+
+<file path=customXml/itemProps3.xml><?xml version="1.0" encoding="utf-8"?>
 <ds:datastoreItem xmlns:ds="http://schemas.openxmlformats.org/officeDocument/2006/customXml" ds:itemID="{E437E9E5-EE29-454F-8714-516920628209}">
   <ds:schemaRefs>
     <ds:schemaRef ds:uri="http://schemas.microsoft.com/pics"/>
   </ds:schemaRefs>
 </ds:datastoreItem>
-</file>
-
-<file path=customXml/itemProps3.xml><?xml version="1.0" encoding="utf-8"?>
-<ds:datastoreItem xmlns:ds="http://schemas.openxmlformats.org/officeDocument/2006/customXml" ds:itemID="{F0EDECC0-4E27-4FC9-BA6F-6D753F7105A3}">
-  <ds:schemaRefs>
-    <ds:schemaRef ds:uri="http://schemas.microsoft.com/sharepoint/v3/contenttype/forms"/>
-  </ds:schemaRefs>
-</ds:datastoreItem>
 </file>
</xml_diff>

<commit_message>
changement titre poste Hardis
</commit_message>
<xml_diff>
--- a/CV_FROMAGER.docx
+++ b/CV_FROMAGER.docx
@@ -305,17 +305,7 @@
                 <w:szCs w:val="22"/>
                 <w:lang w:eastAsia="fr-FR"/>
               </w:rPr>
-              <w:t xml:space="preserve">Conduite de projets R&amp;D, Anglais </w:t>
-            </w:r>
-            <w:r>
-              <w:rPr>
-                <w:rFonts w:asciiTheme="minorHAnsi" w:eastAsiaTheme="minorHAnsi" w:hAnsiTheme="minorHAnsi" w:cs="Calibri"/>
-                <w:color w:val="595959" w:themeColor="text1" w:themeTint="A6"/>
-                <w:sz w:val="20"/>
-                <w:szCs w:val="22"/>
-                <w:lang w:eastAsia="fr-FR"/>
-              </w:rPr>
-              <w:t>courant</w:t>
+              <w:t>Conduite de projets R&amp;D, Anglais courant</w:t>
             </w:r>
           </w:p>
           <w:p>
@@ -585,13 +575,7 @@
               <w:rPr>
                 <w:szCs w:val="22"/>
               </w:rPr>
-              <w:t xml:space="preserve">: </w:t>
-            </w:r>
-            <w:r>
-              <w:rPr>
-                <w:szCs w:val="22"/>
-              </w:rPr>
-              <w:t xml:space="preserve"> </w:t>
+              <w:t xml:space="preserve">:  </w:t>
             </w:r>
           </w:p>
           <w:p>
@@ -752,17 +736,7 @@
                 <w:sz w:val="22"/>
                 <w:szCs w:val="22"/>
               </w:rPr>
-              <w:t>Environnements de TRAVA</w:t>
-            </w:r>
-            <w:r>
-              <w:rPr>
-                <w:b/>
-                <w:smallCaps/>
-                <w:color w:val="4F81BD" w:themeColor="accent1"/>
-                <w:sz w:val="22"/>
-                <w:szCs w:val="22"/>
-              </w:rPr>
-              <w:t>IL :</w:t>
+              <w:t>Environnements de TRAVAIL :</w:t>
             </w:r>
             <w:r>
               <w:rPr>
@@ -1030,40 +1004,7 @@
                 <w:color w:val="595959" w:themeColor="text1" w:themeTint="A6"/>
                 <w14:ligatures w14:val="none"/>
               </w:rPr>
-              <w:t xml:space="preserve">, </w:t>
-            </w:r>
-            <w:r>
-              <w:rPr>
-                <w:rFonts w:asciiTheme="minorHAnsi" w:eastAsiaTheme="minorHAnsi" w:hAnsiTheme="minorHAnsi" w:cstheme="minorBidi"/>
-                <w:b w:val="0"/>
-                <w:bCs w:val="0"/>
-                <w:caps w:val="0"/>
-                <w:color w:val="595959" w:themeColor="text1" w:themeTint="A6"/>
-                <w14:ligatures w14:val="none"/>
-              </w:rPr>
-              <w:t>Ténacité</w:t>
-            </w:r>
-            <w:r>
-              <w:rPr>
-                <w:rFonts w:asciiTheme="minorHAnsi" w:eastAsiaTheme="minorHAnsi" w:hAnsiTheme="minorHAnsi" w:cstheme="minorBidi"/>
-                <w:b w:val="0"/>
-                <w:bCs w:val="0"/>
-                <w:caps w:val="0"/>
-                <w:color w:val="595959" w:themeColor="text1" w:themeTint="A6"/>
-                <w14:ligatures w14:val="none"/>
-              </w:rPr>
-              <w:t xml:space="preserve">, </w:t>
-            </w:r>
-            <w:r>
-              <w:rPr>
-                <w:rFonts w:asciiTheme="minorHAnsi" w:eastAsiaTheme="minorHAnsi" w:hAnsiTheme="minorHAnsi" w:cstheme="minorBidi"/>
-                <w:b w:val="0"/>
-                <w:bCs w:val="0"/>
-                <w:caps w:val="0"/>
-                <w:color w:val="595959" w:themeColor="text1" w:themeTint="A6"/>
-                <w14:ligatures w14:val="none"/>
-              </w:rPr>
-              <w:t>Rigueur</w:t>
+              <w:t>, Ténacité, Rigueur</w:t>
             </w:r>
           </w:p>
           <w:p>
@@ -1208,16 +1149,19 @@
           </w:p>
           <w:p>
             <w:r>
-              <w:t xml:space="preserve">Poste occupé : Architecte </w:t>
-            </w:r>
-            <w:proofErr w:type="spellStart"/>
-            <w:r>
-              <w:t>Devops</w:t>
-            </w:r>
-            <w:proofErr w:type="spellEnd"/>
-            <w:r>
-              <w:t xml:space="preserve"> / Cloud Public sous Microsoft Azure</w:t>
-            </w:r>
+              <w:t xml:space="preserve">Poste occupé : </w:t>
+            </w:r>
+            <w:r>
+              <w:rPr>
+                <w:b/>
+                <w:smallCaps/>
+                <w:color w:val="4F81BD" w:themeColor="accent1"/>
+                <w:sz w:val="22"/>
+              </w:rPr>
+              <w:t>Architecte DevOps, docker</w:t>
+            </w:r>
+            <w:bookmarkStart w:id="0" w:name="_GoBack"/>
+            <w:bookmarkEnd w:id="0"/>
           </w:p>
           <w:p>
             <w:pPr>
@@ -1248,13 +1192,7 @@
               <w:rPr>
                 <w:rFonts w:cs="Calibri"/>
               </w:rPr>
-              <w:t>Participation à la transformation de l’application REFLEX sous forme de conteneurs Docker. Le but est d’utiliser l’application sur</w:t>
-            </w:r>
-            <w:r>
-              <w:rPr>
-                <w:rFonts w:cs="Calibri"/>
-              </w:rPr>
-              <w:t xml:space="preserve"> le Cloud Public et/ou privé.</w:t>
+              <w:t>Participation à la transformation de l’application REFLEX sous forme de conteneurs Docker. Le but est d’utiliser l’application sur le Cloud Public et/ou privé.</w:t>
             </w:r>
           </w:p>
           <w:p>
@@ -1318,13 +1256,7 @@
               <w:rPr>
                 <w:rFonts w:cs="Calibri"/>
               </w:rPr>
-              <w:t>Développement de scripts pour la supervision de serveurs et pour la ges</w:t>
-            </w:r>
-            <w:r>
-              <w:rPr>
-                <w:rFonts w:cs="Calibri"/>
-              </w:rPr>
-              <w:t>tion de tickets sous ITOP.</w:t>
+              <w:t>Développement de scripts pour la supervision de serveurs et pour la gestion de tickets sous ITOP.</w:t>
             </w:r>
           </w:p>
           <w:p>
@@ -1424,16 +1356,7 @@
                 <w:color w:val="4F81BD" w:themeColor="accent1"/>
                 <w:sz w:val="22"/>
               </w:rPr>
-              <w:t>Architecte DevOps, docker 2014-20</w:t>
-            </w:r>
-            <w:r>
-              <w:rPr>
-                <w:b/>
-                <w:smallCaps/>
-                <w:color w:val="4F81BD" w:themeColor="accent1"/>
-                <w:sz w:val="22"/>
-              </w:rPr>
-              <w:t>18</w:t>
+              <w:t>Architecte DevOps, docker 2014-2018</w:t>
             </w:r>
           </w:p>
           <w:p>
@@ -1503,8 +1426,6 @@
               </w:rPr>
               <w:t>e</w:t>
             </w:r>
-            <w:bookmarkStart w:id="0" w:name="_GoBack"/>
-            <w:bookmarkEnd w:id="0"/>
             <w:r>
               <w:rPr>
                 <w:rFonts w:cs="Calibri"/>
@@ -1543,13 +1464,7 @@
               <w:rPr>
                 <w:rFonts w:cs="Calibri"/>
               </w:rPr>
-              <w:t>Transformation de l’applica</w:t>
-            </w:r>
-            <w:r>
-              <w:rPr>
-                <w:rFonts w:cs="Calibri"/>
-              </w:rPr>
-              <w:t xml:space="preserve">tion GRAPHTALK et de son environnement en conteneurs Docker, </w:t>
+              <w:t xml:space="preserve">Transformation de l’application GRAPHTALK et de son environnement en conteneurs Docker, </w:t>
             </w:r>
             <w:r>
               <w:t>Installation sous ECS de l’application GRAPHTALK AIA avec création de conteneurs pour les différents modules du logiciel.</w:t>
@@ -1637,13 +1552,7 @@
               <w:rPr>
                 <w:rFonts w:cs="Calibri"/>
               </w:rPr>
-              <w:t xml:space="preserve">Développement d’une chaine d’intégration continue sous Jenkins. Création d’une chaîne de validation continue du logiciel GRAPHTALK AIA avec tests et </w:t>
-            </w:r>
-            <w:r>
-              <w:rPr>
-                <w:rFonts w:cs="Calibri"/>
-              </w:rPr>
-              <w:t>lancement d’alertes.</w:t>
+              <w:t>Développement d’une chaine d’intégration continue sous Jenkins. Création d’une chaîne de validation continue du logiciel GRAPHTALK AIA avec tests et lancement d’alertes.</w:t>
             </w:r>
           </w:p>
           <w:p>
@@ -1755,15 +1664,7 @@
                 <w:b/>
                 <w:i/>
               </w:rPr>
-              <w:t>Proxy Pr</w:t>
-            </w:r>
-            <w:r>
-              <w:rPr>
-                <w:rFonts w:cs="Calibri"/>
-                <w:b/>
-                <w:i/>
-              </w:rPr>
-              <w:t xml:space="preserve">oduct </w:t>
+              <w:t xml:space="preserve">Proxy Product </w:t>
             </w:r>
             <w:proofErr w:type="spellStart"/>
             <w:r>
@@ -2027,14 +1928,7 @@
                 <w:b/>
                 <w:i/>
               </w:rPr>
-              <w:t xml:space="preserve">Responsable </w:t>
-            </w:r>
-            <w:r>
-              <w:rPr>
-                <w:b/>
-                <w:i/>
-              </w:rPr>
-              <w:t>du projet : équipe de 5 personnes en France</w:t>
+              <w:t>Responsable du projet : équipe de 5 personnes en France</w:t>
             </w:r>
           </w:p>
           <w:p>
@@ -2124,14 +2018,7 @@
                 <w:rFonts w:asciiTheme="minorHAnsi" w:hAnsiTheme="minorHAnsi"/>
                 <w:b w:val="0"/>
               </w:rPr>
-              <w:t>1997 a 2000, secteur d’activité : TRAITEMENTS DE DONNEES, IMPRESSIONS PERSO</w:t>
-            </w:r>
-            <w:r>
-              <w:rPr>
-                <w:rFonts w:asciiTheme="minorHAnsi" w:hAnsiTheme="minorHAnsi"/>
-                <w:b w:val="0"/>
-              </w:rPr>
-              <w:t>NNALISEES DE DOCUMENTS, SOLUTION DE VOTE</w:t>
+              <w:t>1997 a 2000, secteur d’activité : TRAITEMENTS DE DONNEES, IMPRESSIONS PERSONNALISEES DE DOCUMENTS, SOLUTION DE VOTE</w:t>
             </w:r>
           </w:p>
           <w:p>
@@ -2272,13 +2159,7 @@
               <w:rPr>
                 <w:rFonts w:cs="Calibri"/>
               </w:rPr>
-              <w:t>VotE</w:t>
-            </w:r>
-            <w:r>
-              <w:rPr>
-                <w:rFonts w:cs="Calibri"/>
-              </w:rPr>
-              <w:t>xpress</w:t>
+              <w:t>VotExpress</w:t>
             </w:r>
             <w:proofErr w:type="spellEnd"/>
             <w:r>
@@ -2453,15 +2334,7 @@
                 <w:sz w:val="19"/>
                 <w:szCs w:val="19"/>
               </w:rPr>
-              <w:t>éveloppement en langage C sous Unix d’un programme d’échange de données entre plusieurs a</w:t>
-            </w:r>
-            <w:r>
-              <w:rPr>
-                <w:rFonts w:cs="Calibri"/>
-                <w:sz w:val="19"/>
-                <w:szCs w:val="19"/>
-              </w:rPr>
-              <w:t>pplications sous forme transactionnel</w:t>
+              <w:t>éveloppement en langage C sous Unix d’un programme d’échange de données entre plusieurs applications sous forme transactionnel</w:t>
             </w:r>
           </w:p>
           <w:p>
@@ -2592,19 +2465,7 @@
                 <w:szCs w:val="19"/>
                 <w14:ligatures w14:val="standardContextual"/>
               </w:rPr>
-              <w:t>UNIV. J. FOURI</w:t>
-            </w:r>
-            <w:r>
-              <w:rPr>
-                <w:rFonts w:eastAsiaTheme="majorEastAsia" w:cstheme="majorBidi"/>
-                <w:bCs/>
-                <w:smallCaps/>
-                <w:color w:val="404040" w:themeColor="text1" w:themeTint="BF"/>
-                <w:sz w:val="19"/>
-                <w:szCs w:val="19"/>
-                <w14:ligatures w14:val="standardContextual"/>
-              </w:rPr>
-              <w:t xml:space="preserve">ER, Grenoble – </w:t>
+              <w:t xml:space="preserve">UNIV. J. FOURIER, Grenoble – </w:t>
             </w:r>
             <w:proofErr w:type="spellStart"/>
             <w:r>
@@ -2743,13 +2604,7 @@
               <w:rPr>
                 <w:rFonts w:cs="Calibri"/>
               </w:rPr>
-              <w:t xml:space="preserve">Zone de </w:t>
-            </w:r>
-            <w:r>
-              <w:rPr>
-                <w:rFonts w:cs="Calibri"/>
-              </w:rPr>
-              <w:t>mobilité géographique :  région grenobloise</w:t>
+              <w:t>Zone de mobilité géographique :  région grenobloise</w:t>
             </w:r>
           </w:p>
         </w:tc>
@@ -5477,18 +5332,18 @@
 </file>
 
 <file path=customXml/item2.xml><?xml version="1.0" encoding="utf-8"?>
-<mappings xmlns="http://schemas.microsoft.com/pics">
-  <picture>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</picture>
-</mappings>
-</file>
-
-<file path=customXml/item3.xml><?xml version="1.0" encoding="utf-8"?>
 <?mso-contentType ?>
 <FormTemplates xmlns="http://schemas.microsoft.com/sharepoint/v3/contenttype/forms">
   <Display>DocumentLibraryForm</Display>
   <Edit>AssetEditForm</Edit>
   <New>DocumentLibraryForm</New>
 </FormTemplates>
+</file>
+
+<file path=customXml/item3.xml><?xml version="1.0" encoding="utf-8"?>
+<mappings xmlns="http://schemas.microsoft.com/pics">
+  <picture>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</picture>
+</mappings>
 </file>
 
 <file path=customXml/itemProps1.xml><?xml version="1.0" encoding="utf-8"?>
@@ -5500,17 +5355,17 @@
 </file>
 
 <file path=customXml/itemProps2.xml><?xml version="1.0" encoding="utf-8"?>
+<ds:datastoreItem xmlns:ds="http://schemas.openxmlformats.org/officeDocument/2006/customXml" ds:itemID="{F0EDECC0-4E27-4FC9-BA6F-6D753F7105A3}">
+  <ds:schemaRefs>
+    <ds:schemaRef ds:uri="http://schemas.microsoft.com/sharepoint/v3/contenttype/forms"/>
+  </ds:schemaRefs>
+</ds:datastoreItem>
+</file>
+
+<file path=customXml/itemProps3.xml><?xml version="1.0" encoding="utf-8"?>
 <ds:datastoreItem xmlns:ds="http://schemas.openxmlformats.org/officeDocument/2006/customXml" ds:itemID="{E437E9E5-EE29-454F-8714-516920628209}">
   <ds:schemaRefs>
     <ds:schemaRef ds:uri="http://schemas.microsoft.com/pics"/>
   </ds:schemaRefs>
 </ds:datastoreItem>
-</file>
-
-<file path=customXml/itemProps3.xml><?xml version="1.0" encoding="utf-8"?>
-<ds:datastoreItem xmlns:ds="http://schemas.openxmlformats.org/officeDocument/2006/customXml" ds:itemID="{F0EDECC0-4E27-4FC9-BA6F-6D753F7105A3}">
-  <ds:schemaRefs>
-    <ds:schemaRef ds:uri="http://schemas.microsoft.com/sharepoint/v3/contenttype/forms"/>
-  </ds:schemaRefs>
-</ds:datastoreItem>
 </file>
</xml_diff>

<commit_message>
fin de contract Hardis
</commit_message>
<xml_diff>
--- a/CV_FROMAGER.docx
+++ b/CV_FROMAGER.docx
@@ -1144,8 +1144,56 @@
                 <w:color w:val="00000A"/>
                 <w:sz w:val="20"/>
               </w:rPr>
-              <w:t>HARDIS GROUP depuis mai 2018</w:t>
-            </w:r>
+              <w:t xml:space="preserve">HARDIS GROUP </w:t>
+            </w:r>
+            <w:r>
+              <w:rPr>
+                <w:rStyle w:val="Titre1Car"/>
+                <w:rFonts w:asciiTheme="minorHAnsi" w:hAnsiTheme="minorHAnsi"/>
+                <w:caps/>
+                <w:color w:val="00000A"/>
+                <w:sz w:val="20"/>
+              </w:rPr>
+              <w:t>D</w:t>
+            </w:r>
+            <w:r>
+              <w:rPr>
+                <w:rStyle w:val="Titre1Car"/>
+                <w:caps/>
+                <w:color w:val="00000A"/>
+              </w:rPr>
+              <w:t>E</w:t>
+            </w:r>
+            <w:r>
+              <w:rPr>
+                <w:rStyle w:val="Titre1Car"/>
+                <w:rFonts w:asciiTheme="minorHAnsi" w:hAnsiTheme="minorHAnsi"/>
+                <w:caps/>
+                <w:color w:val="00000A"/>
+                <w:sz w:val="20"/>
+              </w:rPr>
+              <w:t xml:space="preserve"> mai 2018</w:t>
+            </w:r>
+            <w:r>
+              <w:rPr>
+                <w:rStyle w:val="Titre1Car"/>
+                <w:rFonts w:asciiTheme="minorHAnsi" w:hAnsiTheme="minorHAnsi"/>
+                <w:caps/>
+                <w:color w:val="00000A"/>
+                <w:sz w:val="20"/>
+              </w:rPr>
+              <w:t xml:space="preserve"> </w:t>
+            </w:r>
+            <w:r>
+              <w:rPr>
+                <w:rStyle w:val="Titre1Car"/>
+                <w:caps/>
+                <w:color w:val="00000A"/>
+              </w:rPr>
+              <w:t>A JANVIER 2019</w:t>
+            </w:r>
+            <w:bookmarkStart w:id="0" w:name="_GoBack"/>
+            <w:bookmarkEnd w:id="0"/>
           </w:p>
           <w:p>
             <w:r>
@@ -2634,8 +2682,6 @@
               </w:rPr>
               <w:t>nécessitant pas d’aménagement.</w:t>
             </w:r>
-            <w:bookmarkStart w:id="0" w:name="_GoBack"/>
-            <w:bookmarkEnd w:id="0"/>
           </w:p>
         </w:tc>
       </w:tr>
@@ -5362,18 +5408,18 @@
 </file>
 
 <file path=customXml/item2.xml><?xml version="1.0" encoding="utf-8"?>
-<mappings xmlns="http://schemas.microsoft.com/pics">
-  <picture>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</picture>
-</mappings>
-</file>
-
-<file path=customXml/item3.xml><?xml version="1.0" encoding="utf-8"?>
 <?mso-contentType ?>
 <FormTemplates xmlns="http://schemas.microsoft.com/sharepoint/v3/contenttype/forms">
   <Display>DocumentLibraryForm</Display>
   <Edit>AssetEditForm</Edit>
   <New>DocumentLibraryForm</New>
 </FormTemplates>
+</file>
+
+<file path=customXml/item3.xml><?xml version="1.0" encoding="utf-8"?>
+<mappings xmlns="http://schemas.microsoft.com/pics">
+  <picture>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</picture>
+</mappings>
 </file>
 
 <file path=customXml/itemProps1.xml><?xml version="1.0" encoding="utf-8"?>
@@ -5385,17 +5431,17 @@
 </file>
 
 <file path=customXml/itemProps2.xml><?xml version="1.0" encoding="utf-8"?>
+<ds:datastoreItem xmlns:ds="http://schemas.openxmlformats.org/officeDocument/2006/customXml" ds:itemID="{F0EDECC0-4E27-4FC9-BA6F-6D753F7105A3}">
+  <ds:schemaRefs>
+    <ds:schemaRef ds:uri="http://schemas.microsoft.com/sharepoint/v3/contenttype/forms"/>
+  </ds:schemaRefs>
+</ds:datastoreItem>
+</file>
+
+<file path=customXml/itemProps3.xml><?xml version="1.0" encoding="utf-8"?>
 <ds:datastoreItem xmlns:ds="http://schemas.openxmlformats.org/officeDocument/2006/customXml" ds:itemID="{E437E9E5-EE29-454F-8714-516920628209}">
   <ds:schemaRefs>
     <ds:schemaRef ds:uri="http://schemas.microsoft.com/pics"/>
   </ds:schemaRefs>
 </ds:datastoreItem>
-</file>
-
-<file path=customXml/itemProps3.xml><?xml version="1.0" encoding="utf-8"?>
-<ds:datastoreItem xmlns:ds="http://schemas.openxmlformats.org/officeDocument/2006/customXml" ds:itemID="{F0EDECC0-4E27-4FC9-BA6F-6D753F7105A3}">
-  <ds:schemaRefs>
-    <ds:schemaRef ds:uri="http://schemas.microsoft.com/sharepoint/v3/contenttype/forms"/>
-  </ds:schemaRefs>
-</ds:datastoreItem>
 </file>
</xml_diff>

<commit_message>
maj avril 2018 Hardis
</commit_message>
<xml_diff>
--- a/CV_FROMAGER.docx
+++ b/CV_FROMAGER.docx
@@ -798,10 +798,17 @@
                 <w:rFonts w:cs="Calibri"/>
                 <w:szCs w:val="22"/>
               </w:rPr>
-              <w:t>, Helm</w:t>
-            </w:r>
-            <w:bookmarkStart w:id="0" w:name="_GoBack"/>
-            <w:bookmarkEnd w:id="0"/>
+              <w:t xml:space="preserve">, </w:t>
+            </w:r>
+            <w:proofErr w:type="spellStart"/>
+            <w:r>
+              <w:rPr>
+                <w:rFonts w:cs="Calibri"/>
+                <w:szCs w:val="22"/>
+              </w:rPr>
+              <w:t>Helm</w:t>
+            </w:r>
+            <w:proofErr w:type="spellEnd"/>
             <w:r>
               <w:rPr>
                 <w:rFonts w:cs="Calibri"/>
@@ -1165,7 +1172,37 @@
                 <w:color w:val="00000A"/>
                 <w:sz w:val="20"/>
               </w:rPr>
-              <w:t xml:space="preserve"> mai 2018</w:t>
+              <w:t xml:space="preserve"> </w:t>
+            </w:r>
+            <w:r>
+              <w:rPr>
+                <w:rStyle w:val="Titre1Car"/>
+                <w:rFonts w:asciiTheme="minorHAnsi" w:hAnsiTheme="minorHAnsi"/>
+                <w:caps/>
+                <w:color w:val="00000A"/>
+                <w:sz w:val="20"/>
+              </w:rPr>
+              <w:t>A</w:t>
+            </w:r>
+            <w:r>
+              <w:rPr>
+                <w:rStyle w:val="Titre1Car"/>
+                <w:caps/>
+                <w:color w:val="00000A"/>
+              </w:rPr>
+              <w:t>VRIL</w:t>
+            </w:r>
+            <w:bookmarkStart w:id="0" w:name="_GoBack"/>
+            <w:bookmarkEnd w:id="0"/>
+            <w:r>
+              <w:rPr>
+                <w:rStyle w:val="Titre1Car"/>
+                <w:rFonts w:asciiTheme="minorHAnsi" w:hAnsiTheme="minorHAnsi"/>
+                <w:caps/>
+                <w:color w:val="00000A"/>
+                <w:sz w:val="20"/>
+              </w:rPr>
+              <w:t xml:space="preserve"> 2018</w:t>
             </w:r>
             <w:r>
               <w:rPr>
@@ -5399,18 +5436,18 @@
 </file>
 
 <file path=customXml/item2.xml><?xml version="1.0" encoding="utf-8"?>
-<mappings xmlns="http://schemas.microsoft.com/pics">
-  <picture>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</picture>
-</mappings>
-</file>
-
-<file path=customXml/item3.xml><?xml version="1.0" encoding="utf-8"?>
 <?mso-contentType ?>
 <FormTemplates xmlns="http://schemas.microsoft.com/sharepoint/v3/contenttype/forms">
   <Display>DocumentLibraryForm</Display>
   <Edit>AssetEditForm</Edit>
   <New>DocumentLibraryForm</New>
 </FormTemplates>
+</file>
+
+<file path=customXml/item3.xml><?xml version="1.0" encoding="utf-8"?>
+<mappings xmlns="http://schemas.microsoft.com/pics">
+  <picture>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</picture>
+</mappings>
 </file>
 
 <file path=customXml/itemProps1.xml><?xml version="1.0" encoding="utf-8"?>
@@ -5422,17 +5459,17 @@
 </file>
 
 <file path=customXml/itemProps2.xml><?xml version="1.0" encoding="utf-8"?>
+<ds:datastoreItem xmlns:ds="http://schemas.openxmlformats.org/officeDocument/2006/customXml" ds:itemID="{F0EDECC0-4E27-4FC9-BA6F-6D753F7105A3}">
+  <ds:schemaRefs>
+    <ds:schemaRef ds:uri="http://schemas.microsoft.com/sharepoint/v3/contenttype/forms"/>
+  </ds:schemaRefs>
+</ds:datastoreItem>
+</file>
+
+<file path=customXml/itemProps3.xml><?xml version="1.0" encoding="utf-8"?>
 <ds:datastoreItem xmlns:ds="http://schemas.openxmlformats.org/officeDocument/2006/customXml" ds:itemID="{E437E9E5-EE29-454F-8714-516920628209}">
   <ds:schemaRefs>
     <ds:schemaRef ds:uri="http://schemas.microsoft.com/pics"/>
   </ds:schemaRefs>
 </ds:datastoreItem>
-</file>
-
-<file path=customXml/itemProps3.xml><?xml version="1.0" encoding="utf-8"?>
-<ds:datastoreItem xmlns:ds="http://schemas.openxmlformats.org/officeDocument/2006/customXml" ds:itemID="{F0EDECC0-4E27-4FC9-BA6F-6D753F7105A3}">
-  <ds:schemaRefs>
-    <ds:schemaRef ds:uri="http://schemas.microsoft.com/sharepoint/v3/contenttype/forms"/>
-  </ds:schemaRefs>
-</ds:datastoreItem>
 </file>
</xml_diff>

<commit_message>
Mise à jour CV
</commit_message>
<xml_diff>
--- a/CV_FROMAGER.docx
+++ b/CV_FROMAGER.docx
@@ -120,7 +120,13 @@
               <w:rPr>
                 <w:sz w:val="20"/>
               </w:rPr>
-              <w:t>49 ans, Marié, un enfant</w:t>
+              <w:t>50</w:t>
+            </w:r>
+            <w:r>
+              <w:rPr>
+                <w:sz w:val="20"/>
+              </w:rPr>
+              <w:t xml:space="preserve"> ans, Marié, un enfant</w:t>
             </w:r>
           </w:p>
           <w:p>
@@ -197,7 +203,7 @@
                 <w:noProof/>
               </w:rPr>
               <w:drawing>
-                <wp:inline distT="0" distB="0" distL="0" distR="0">
+                <wp:inline distT="0" distB="0" distL="0" distR="0" wp14:anchorId="6D5D370C" wp14:editId="2C15C564">
                   <wp:extent cx="949960" cy="1228725"/>
                   <wp:effectExtent l="0" t="0" r="0" b="0"/>
                   <wp:docPr id="1" name="Image 1"/>
@@ -261,7 +267,7 @@
                 <w:b/>
                 <w:sz w:val="24"/>
               </w:rPr>
-              <w:t>ARCHITECTE /CHEF DE PROJETS APPLICATION DEVOPS</w:t>
+              <w:t xml:space="preserve">ARCHITECTE /CHEF DE PROJETS APPLICATION </w:t>
             </w:r>
           </w:p>
           <w:p>
@@ -270,39 +276,21 @@
               <w:ind w:right="3"/>
               <w:jc w:val="right"/>
               <w:rPr>
-                <w:rFonts w:ascii="Cambria" w:hAnsi="Cambria" w:cs="Calibri"/>
-                <w:b/>
+                <w:rFonts w:asciiTheme="minorHAnsi" w:eastAsiaTheme="minorHAnsi" w:hAnsiTheme="minorHAnsi" w:cs="Calibri"/>
+                <w:b/>
+                <w:bCs/>
+                <w:color w:val="595959" w:themeColor="text1" w:themeTint="A6"/>
                 <w:sz w:val="24"/>
-              </w:rPr>
-            </w:pPr>
-            <w:r>
-              <w:rPr>
-                <w:rFonts w:ascii="Cambria" w:hAnsi="Cambria" w:cs="Calibri"/>
-                <w:b/>
+                <w:lang w:eastAsia="fr-FR"/>
+              </w:rPr>
+            </w:pPr>
+            <w:r>
+              <w:rPr>
+                <w:rFonts w:asciiTheme="minorHAnsi" w:eastAsiaTheme="minorHAnsi" w:hAnsiTheme="minorHAnsi" w:cs="Calibri"/>
+                <w:b/>
+                <w:bCs/>
+                <w:color w:val="595959" w:themeColor="text1" w:themeTint="A6"/>
                 <w:sz w:val="24"/>
-              </w:rPr>
-              <w:t>EXPERT DOCKER</w:t>
-            </w:r>
-          </w:p>
-          <w:p>
-            <w:pPr>
-              <w:pStyle w:val="Contenudetableau"/>
-              <w:ind w:right="3"/>
-              <w:jc w:val="right"/>
-              <w:rPr>
-                <w:rFonts w:asciiTheme="minorHAnsi" w:eastAsiaTheme="minorHAnsi" w:hAnsiTheme="minorHAnsi" w:cs="Calibri"/>
-                <w:color w:val="595959" w:themeColor="text1" w:themeTint="A6"/>
-                <w:sz w:val="20"/>
-                <w:szCs w:val="22"/>
-                <w:lang w:eastAsia="fr-FR"/>
-              </w:rPr>
-            </w:pPr>
-            <w:r>
-              <w:rPr>
-                <w:rFonts w:asciiTheme="minorHAnsi" w:eastAsiaTheme="minorHAnsi" w:hAnsiTheme="minorHAnsi" w:cs="Calibri"/>
-                <w:color w:val="595959" w:themeColor="text1" w:themeTint="A6"/>
-                <w:sz w:val="20"/>
-                <w:szCs w:val="22"/>
                 <w:lang w:eastAsia="fr-FR"/>
               </w:rPr>
               <w:t>Conduite de projets R&amp;D, Anglais courant</w:t>
@@ -504,23 +492,49 @@
                 <w:rFonts w:cs="Calibri"/>
                 <w:szCs w:val="22"/>
               </w:rPr>
-              <w:t xml:space="preserve">automatisation du processus d’installation du logiciel </w:t>
-            </w:r>
-            <w:proofErr w:type="spellStart"/>
-            <w:r>
-              <w:rPr>
-                <w:rFonts w:cs="Calibri"/>
-                <w:szCs w:val="22"/>
-              </w:rPr>
-              <w:t>Graphtalk</w:t>
-            </w:r>
-            <w:proofErr w:type="spellEnd"/>
-            <w:r>
-              <w:rPr>
-                <w:rFonts w:cs="Calibri"/>
-                <w:szCs w:val="22"/>
-              </w:rPr>
-              <w:t xml:space="preserve"> AIA de DXC. Intégration Continue, sécurisation des données à l’aide de Docker, Jenkins et des outils DEVOPS. </w:t>
+              <w:t>automatisation du processus d’installation du logiciel Graphtalk AIA de DXC</w:t>
+            </w:r>
+            <w:r>
+              <w:rPr>
+                <w:rFonts w:cs="Calibri"/>
+                <w:szCs w:val="22"/>
+              </w:rPr>
+              <w:t>, et des composants de la plateforme d’Iot DSP chez Schneider</w:t>
+            </w:r>
+            <w:r>
+              <w:rPr>
+                <w:rFonts w:cs="Calibri"/>
+                <w:szCs w:val="22"/>
+              </w:rPr>
+              <w:t>. Intégration Continue, sécurisation des données à l’aide de Docker, Jenkins</w:t>
+            </w:r>
+            <w:r>
+              <w:rPr>
+                <w:rFonts w:cs="Calibri"/>
+                <w:szCs w:val="22"/>
+              </w:rPr>
+              <w:t>, Azure DevOps</w:t>
+            </w:r>
+            <w:r>
+              <w:rPr>
+                <w:rFonts w:cs="Calibri"/>
+                <w:szCs w:val="22"/>
+              </w:rPr>
+              <w:t xml:space="preserve"> et des outils DEVOPS.</w:t>
+            </w:r>
+            <w:r>
+              <w:rPr>
+                <w:rFonts w:cs="Calibri"/>
+                <w:szCs w:val="22"/>
+              </w:rPr>
+              <w:t xml:space="preserve"> </w:t>
+            </w:r>
+            <w:r>
+              <w:rPr>
+                <w:rFonts w:cs="Calibri"/>
+                <w:szCs w:val="22"/>
+              </w:rPr>
+              <w:t xml:space="preserve"> </w:t>
             </w:r>
           </w:p>
           <w:p>
@@ -672,55 +686,7 @@
                 <w:rFonts w:cs="Calibri"/>
                 <w:szCs w:val="22"/>
               </w:rPr>
-              <w:t xml:space="preserve"> AWS Business Professional </w:t>
-            </w:r>
-            <w:proofErr w:type="spellStart"/>
-            <w:r>
-              <w:rPr>
-                <w:rFonts w:cs="Calibri"/>
-                <w:szCs w:val="22"/>
-              </w:rPr>
-              <w:t>Accreditation</w:t>
-            </w:r>
-            <w:proofErr w:type="spellEnd"/>
-            <w:r>
-              <w:rPr>
-                <w:rFonts w:cs="Calibri"/>
-                <w:szCs w:val="22"/>
-              </w:rPr>
-              <w:t xml:space="preserve">, AWS </w:t>
-            </w:r>
-            <w:proofErr w:type="spellStart"/>
-            <w:r>
-              <w:rPr>
-                <w:rFonts w:cs="Calibri"/>
-                <w:szCs w:val="22"/>
-              </w:rPr>
-              <w:t>Technical</w:t>
-            </w:r>
-            <w:proofErr w:type="spellEnd"/>
-            <w:r>
-              <w:rPr>
-                <w:rFonts w:cs="Calibri"/>
-                <w:szCs w:val="22"/>
-              </w:rPr>
-              <w:t xml:space="preserve"> Professional </w:t>
-            </w:r>
-            <w:proofErr w:type="spellStart"/>
-            <w:r>
-              <w:rPr>
-                <w:rFonts w:cs="Calibri"/>
-                <w:szCs w:val="22"/>
-              </w:rPr>
-              <w:t>Accreditation</w:t>
-            </w:r>
-            <w:proofErr w:type="spellEnd"/>
-            <w:r>
-              <w:rPr>
-                <w:rFonts w:cs="Calibri"/>
-                <w:szCs w:val="22"/>
-              </w:rPr>
-              <w:t xml:space="preserve">. </w:t>
+              <w:t xml:space="preserve"> AWS Business Professional Accreditation, AWS Technical Professional Accreditation. </w:t>
             </w:r>
           </w:p>
           <w:p>
@@ -758,6 +724,7 @@
                 <w:color w:val="4F81BD" w:themeColor="accent1"/>
                 <w:sz w:val="22"/>
                 <w:szCs w:val="22"/>
+                <w:lang w:val="en-US"/>
               </w:rPr>
               <w:t>Outils</w:t>
             </w:r>
@@ -767,6 +734,7 @@
                 <w:smallCaps/>
                 <w:color w:val="4F81BD" w:themeColor="accent1"/>
                 <w:szCs w:val="22"/>
+                <w:lang w:val="en-US"/>
               </w:rPr>
               <w:t> :</w:t>
             </w:r>
@@ -774,6 +742,7 @@
               <w:rPr>
                 <w:rFonts w:cs="Calibri"/>
                 <w:szCs w:val="22"/>
+                <w:lang w:val="en-US"/>
               </w:rPr>
               <w:t xml:space="preserve"> Conteneurs Docker</w:t>
             </w:r>
@@ -781,38 +750,23 @@
               <w:rPr>
                 <w:rFonts w:cs="Calibri"/>
                 <w:szCs w:val="22"/>
-              </w:rPr>
-              <w:t xml:space="preserve"> (docker-compose, docker </w:t>
-            </w:r>
-            <w:proofErr w:type="spellStart"/>
-            <w:r>
-              <w:rPr>
-                <w:rFonts w:cs="Calibri"/>
-                <w:szCs w:val="22"/>
-              </w:rPr>
-              <w:t>swarm</w:t>
-            </w:r>
-            <w:proofErr w:type="spellEnd"/>
-            <w:r>
-              <w:rPr>
-                <w:rFonts w:cs="Calibri"/>
-                <w:szCs w:val="22"/>
-              </w:rPr>
-              <w:t xml:space="preserve">, </w:t>
-            </w:r>
-            <w:proofErr w:type="spellStart"/>
-            <w:r>
-              <w:rPr>
-                <w:rFonts w:cs="Calibri"/>
-                <w:szCs w:val="22"/>
-              </w:rPr>
-              <w:t>Helm</w:t>
-            </w:r>
-            <w:proofErr w:type="spellEnd"/>
-            <w:r>
-              <w:rPr>
-                <w:rFonts w:cs="Calibri"/>
-                <w:szCs w:val="22"/>
+                <w:lang w:val="en-US"/>
+              </w:rPr>
+              <w:t xml:space="preserve"> (docker-compose, docker swarm</w:t>
+            </w:r>
+            <w:r>
+              <w:rPr>
+                <w:rFonts w:cs="Calibri"/>
+                <w:szCs w:val="22"/>
+                <w:lang w:val="en-US"/>
+              </w:rPr>
+              <w:t>, Helm</w:t>
+            </w:r>
+            <w:r>
+              <w:rPr>
+                <w:rFonts w:cs="Calibri"/>
+                <w:szCs w:val="22"/>
+                <w:lang w:val="en-US"/>
               </w:rPr>
               <w:t xml:space="preserve">…) </w:t>
             </w:r>
@@ -820,80 +774,38 @@
               <w:rPr>
                 <w:rFonts w:cs="Calibri"/>
                 <w:szCs w:val="22"/>
-              </w:rPr>
-              <w:t xml:space="preserve"> sous Amazon ECS et Microsoft Azure AKS, VirtualBox, </w:t>
-            </w:r>
-            <w:proofErr w:type="spellStart"/>
-            <w:r>
-              <w:rPr>
-                <w:rFonts w:cs="Calibri"/>
-                <w:szCs w:val="22"/>
-              </w:rPr>
-              <w:t>Vagrant</w:t>
-            </w:r>
-            <w:proofErr w:type="spellEnd"/>
-            <w:r>
-              <w:rPr>
-                <w:rFonts w:cs="Calibri"/>
-                <w:szCs w:val="22"/>
-              </w:rPr>
-              <w:t xml:space="preserve">, Ruby, Jenkins, </w:t>
-            </w:r>
-            <w:proofErr w:type="spellStart"/>
-            <w:r>
-              <w:rPr>
-                <w:rFonts w:cs="Calibri"/>
-                <w:szCs w:val="22"/>
-              </w:rPr>
-              <w:t>Cucumber</w:t>
-            </w:r>
-            <w:proofErr w:type="spellEnd"/>
-            <w:r>
-              <w:rPr>
-                <w:rFonts w:cs="Calibri"/>
-                <w:szCs w:val="22"/>
-              </w:rPr>
-              <w:t>, Ansible,</w:t>
-            </w:r>
-            <w:r>
-              <w:rPr>
-                <w:rFonts w:cs="Calibri"/>
-                <w:szCs w:val="22"/>
+                <w:lang w:val="en-US"/>
               </w:rPr>
               <w:t xml:space="preserve"> </w:t>
             </w:r>
-            <w:proofErr w:type="spellStart"/>
-            <w:r>
-              <w:rPr>
-                <w:rFonts w:cs="Calibri"/>
-                <w:szCs w:val="22"/>
-              </w:rPr>
-              <w:t>Terraform</w:t>
-            </w:r>
-            <w:proofErr w:type="spellEnd"/>
-            <w:r>
-              <w:rPr>
-                <w:rFonts w:cs="Calibri"/>
-                <w:szCs w:val="22"/>
-              </w:rPr>
-              <w:t>,</w:t>
-            </w:r>
-            <w:r>
-              <w:rPr>
-                <w:rFonts w:cs="Calibri"/>
-                <w:szCs w:val="22"/>
-              </w:rPr>
-              <w:t xml:space="preserve"> </w:t>
-            </w:r>
-            <w:proofErr w:type="spellStart"/>
-            <w:r>
-              <w:rPr>
-                <w:rFonts w:cs="Calibri"/>
-                <w:szCs w:val="22"/>
-              </w:rPr>
-              <w:t>Kubernetes</w:t>
-            </w:r>
-            <w:proofErr w:type="spellEnd"/>
+            <w:r>
+              <w:rPr>
+                <w:rFonts w:cs="Calibri"/>
+                <w:szCs w:val="22"/>
+              </w:rPr>
+              <w:t>sous Amazon ECS et Microsoft Azure AKS, VirtualBox, Vagrant, Ruby, Jenkins, Cucumber, Ansible,</w:t>
+            </w:r>
+            <w:r>
+              <w:rPr>
+                <w:rFonts w:cs="Calibri"/>
+                <w:szCs w:val="22"/>
+              </w:rPr>
+              <w:t xml:space="preserve"> Terraform,</w:t>
+            </w:r>
+            <w:r>
+              <w:rPr>
+                <w:rFonts w:cs="Calibri"/>
+                <w:szCs w:val="22"/>
+              </w:rPr>
+              <w:t xml:space="preserve"> Kubernetes</w:t>
+            </w:r>
+            <w:r>
+              <w:rPr>
+                <w:rFonts w:cs="Calibri"/>
+                <w:szCs w:val="22"/>
+              </w:rPr>
+              <w:t xml:space="preserve"> (AKS)</w:t>
+            </w:r>
             <w:r>
               <w:rPr>
                 <w:rFonts w:cs="Calibri"/>
@@ -901,15 +813,13 @@
               </w:rPr>
               <w:t xml:space="preserve">. </w:t>
             </w:r>
-            <w:proofErr w:type="spellStart"/>
-            <w:r>
-              <w:rPr>
-                <w:rFonts w:cs="Calibri"/>
-                <w:szCs w:val="22"/>
-              </w:rPr>
-              <w:t>GlusterFS</w:t>
-            </w:r>
-            <w:proofErr w:type="spellEnd"/>
+            <w:r>
+              <w:rPr>
+                <w:rFonts w:cs="Calibri"/>
+                <w:szCs w:val="22"/>
+              </w:rPr>
+              <w:t>Azure DevOps</w:t>
+            </w:r>
           </w:p>
         </w:tc>
       </w:tr>
@@ -1130,10 +1040,8 @@
               <w:jc w:val="both"/>
               <w:rPr>
                 <w:rStyle w:val="Titre1Car"/>
-                <w:rFonts w:asciiTheme="minorHAnsi" w:hAnsiTheme="minorHAnsi"/>
                 <w:caps/>
                 <w:color w:val="00000A"/>
-                <w:sz w:val="20"/>
               </w:rPr>
             </w:pPr>
             <w:r>
@@ -1144,9 +1052,126 @@
                 <w:color w:val="00000A"/>
                 <w:sz w:val="20"/>
               </w:rPr>
-              <w:t xml:space="preserve">HARDIS GROUP </w:t>
-            </w:r>
-            <w:r>
+              <w:t>S</w:t>
+            </w:r>
+            <w:r>
+              <w:rPr>
+                <w:rStyle w:val="Titre1Car"/>
+                <w:caps/>
+                <w:color w:val="00000A"/>
+              </w:rPr>
+              <w:t xml:space="preserve">CHNEIDER POUR CONAN JEKEN CONSULTING DEPUIS AVRIL 2019 </w:t>
+            </w:r>
+          </w:p>
+          <w:p>
+            <w:r>
+              <w:t xml:space="preserve">Poste occupé : </w:t>
+            </w:r>
+            <w:r>
+              <w:rPr>
+                <w:b/>
+                <w:smallCaps/>
+                <w:color w:val="4F81BD" w:themeColor="accent1"/>
+                <w:sz w:val="22"/>
+              </w:rPr>
+              <w:t>DevOps dans l’équipe R&amp;D DmnPint sur la plateforme de gestion d’objets connectés ETP (Exostruxure Technology Plateform)</w:t>
+            </w:r>
+            <w:r>
+              <w:t>.</w:t>
+            </w:r>
+          </w:p>
+          <w:p>
+            <w:pPr>
+              <w:pStyle w:val="Paragraphedeliste"/>
+              <w:numPr>
+                <w:ilvl w:val="0"/>
+                <w:numId w:val="4"/>
+              </w:numPr>
+              <w:jc w:val="both"/>
+              <w:rPr>
+                <w:b/>
+                <w:bCs/>
+              </w:rPr>
+            </w:pPr>
+            <w:r>
+              <w:rPr>
+                <w:b/>
+                <w:bCs/>
+              </w:rPr>
+              <w:t>Amélioration des processus de livraison</w:t>
+            </w:r>
+            <w:r>
+              <w:rPr>
+                <w:b/>
+                <w:bCs/>
+              </w:rPr>
+              <w:t xml:space="preserve"> sous Azure DevOps</w:t>
+            </w:r>
+          </w:p>
+          <w:p>
+            <w:pPr>
+              <w:pStyle w:val="Paragraphedeliste"/>
+              <w:numPr>
+                <w:ilvl w:val="0"/>
+                <w:numId w:val="4"/>
+              </w:numPr>
+              <w:jc w:val="both"/>
+            </w:pPr>
+            <w:r>
+              <w:rPr>
+                <w:b/>
+                <w:bCs/>
+              </w:rPr>
+              <w:t xml:space="preserve">Intégration continue </w:t>
+            </w:r>
+            <w:r>
+              <w:rPr>
+                <w:b/>
+                <w:bCs/>
+              </w:rPr>
+              <w:t>des composants d</w:t>
+            </w:r>
+            <w:r>
+              <w:rPr>
+                <w:b/>
+                <w:bCs/>
+              </w:rPr>
+              <w:t>ans</w:t>
+            </w:r>
+            <w:r>
+              <w:rPr>
+                <w:b/>
+                <w:bCs/>
+              </w:rPr>
+              <w:t xml:space="preserve"> la plateforme ETP</w:t>
+            </w:r>
+          </w:p>
+          <w:p>
+            <w:pPr>
+              <w:pStyle w:val="Paragraphedeliste"/>
+              <w:numPr>
+                <w:ilvl w:val="0"/>
+                <w:numId w:val="4"/>
+              </w:numPr>
+              <w:jc w:val="both"/>
+              <w:rPr>
+                <w:b/>
+                <w:bCs/>
+              </w:rPr>
+            </w:pPr>
+            <w:r>
+              <w:rPr>
+                <w:b/>
+                <w:bCs/>
+              </w:rPr>
+              <w:t>Intervention dans les différents processus DevOps au cœur de l’équipe R&amp;D</w:t>
+            </w:r>
+          </w:p>
+          <w:p>
+            <w:pPr>
+              <w:pStyle w:val="Titre2"/>
+              <w:spacing w:line="240" w:lineRule="auto"/>
+              <w:jc w:val="both"/>
               <w:rPr>
                 <w:rStyle w:val="Titre1Car"/>
                 <w:rFonts w:asciiTheme="minorHAnsi" w:hAnsiTheme="minorHAnsi"/>
@@ -1154,16 +1179,9 @@
                 <w:color w:val="00000A"/>
                 <w:sz w:val="20"/>
               </w:rPr>
-              <w:t>D</w:t>
-            </w:r>
-            <w:r>
-              <w:rPr>
-                <w:rStyle w:val="Titre1Car"/>
-                <w:caps/>
-                <w:color w:val="00000A"/>
-              </w:rPr>
-              <w:t>E</w:t>
-            </w:r>
+            </w:pPr>
+            <w:bookmarkStart w:id="0" w:name="_GoBack"/>
+            <w:bookmarkEnd w:id="0"/>
             <w:r>
               <w:rPr>
                 <w:rStyle w:val="Titre1Car"/>
@@ -1172,7 +1190,7 @@
                 <w:color w:val="00000A"/>
                 <w:sz w:val="20"/>
               </w:rPr>
-              <w:t xml:space="preserve"> </w:t>
+              <w:t xml:space="preserve">HARDIS GROUP </w:t>
             </w:r>
             <w:r>
               <w:rPr>
@@ -1182,7 +1200,7 @@
                 <w:color w:val="00000A"/>
                 <w:sz w:val="20"/>
               </w:rPr>
-              <w:t>A</w:t>
+              <w:t>D</w:t>
             </w:r>
             <w:r>
               <w:rPr>
@@ -1190,10 +1208,36 @@
                 <w:caps/>
                 <w:color w:val="00000A"/>
               </w:rPr>
+              <w:t>E</w:t>
+            </w:r>
+            <w:r>
+              <w:rPr>
+                <w:rStyle w:val="Titre1Car"/>
+                <w:rFonts w:asciiTheme="minorHAnsi" w:hAnsiTheme="minorHAnsi"/>
+                <w:caps/>
+                <w:color w:val="00000A"/>
+                <w:sz w:val="20"/>
+              </w:rPr>
+              <w:t xml:space="preserve"> </w:t>
+            </w:r>
+            <w:r>
+              <w:rPr>
+                <w:rStyle w:val="Titre1Car"/>
+                <w:rFonts w:asciiTheme="minorHAnsi" w:hAnsiTheme="minorHAnsi"/>
+                <w:caps/>
+                <w:color w:val="00000A"/>
+                <w:sz w:val="20"/>
+              </w:rPr>
+              <w:t>A</w:t>
+            </w:r>
+            <w:r>
+              <w:rPr>
+                <w:rStyle w:val="Titre1Car"/>
+                <w:caps/>
+                <w:color w:val="00000A"/>
+              </w:rPr>
               <w:t>VRIL</w:t>
             </w:r>
-            <w:bookmarkStart w:id="0" w:name="_GoBack"/>
-            <w:bookmarkEnd w:id="0"/>
             <w:r>
               <w:rPr>
                 <w:rStyle w:val="Titre1Car"/>
@@ -1571,7 +1615,6 @@
                 <w:i/>
                 <w:color w:val="0070C0"/>
               </w:rPr>
-              <w:lastRenderedPageBreak/>
               <w:t xml:space="preserve">INTEGRATION CONTINUE </w:t>
             </w:r>
             <w:r>
@@ -1700,21 +1743,7 @@
               <w:rPr>
                 <w:rFonts w:cs="Calibri"/>
               </w:rPr>
-              <w:t xml:space="preserve">Outil d’automatisation de l’installation de </w:t>
-            </w:r>
-            <w:proofErr w:type="spellStart"/>
-            <w:r>
-              <w:rPr>
-                <w:rFonts w:cs="Calibri"/>
-              </w:rPr>
-              <w:t>Graphtalk</w:t>
-            </w:r>
-            <w:proofErr w:type="spellEnd"/>
-            <w:r>
-              <w:rPr>
-                <w:rFonts w:cs="Calibri"/>
-              </w:rPr>
-              <w:t xml:space="preserve"> AIA sur sites de production</w:t>
+              <w:t>Outil d’automatisation de l’installation de Graphtalk AIA sur sites de production</w:t>
             </w:r>
           </w:p>
           <w:p>
@@ -1738,43 +1767,7 @@
                 <w:b/>
                 <w:i/>
               </w:rPr>
-              <w:t xml:space="preserve">Proxy Product </w:t>
-            </w:r>
-            <w:proofErr w:type="spellStart"/>
-            <w:r>
-              <w:rPr>
-                <w:rFonts w:cs="Calibri"/>
-                <w:b/>
-                <w:i/>
-              </w:rPr>
-              <w:t>Owner</w:t>
-            </w:r>
-            <w:proofErr w:type="spellEnd"/>
-            <w:r>
-              <w:rPr>
-                <w:rFonts w:cs="Calibri"/>
-                <w:b/>
-                <w:i/>
-              </w:rPr>
-              <w:t xml:space="preserve">, Gestion de la </w:t>
-            </w:r>
-            <w:proofErr w:type="spellStart"/>
-            <w:r>
-              <w:rPr>
-                <w:rFonts w:cs="Calibri"/>
-                <w:b/>
-                <w:i/>
-              </w:rPr>
-              <w:t>backlog</w:t>
-            </w:r>
-            <w:proofErr w:type="spellEnd"/>
-            <w:r>
-              <w:rPr>
-                <w:rFonts w:cs="Calibri"/>
-                <w:b/>
-                <w:i/>
-              </w:rPr>
-              <w:t xml:space="preserve"> du projet, Consultant </w:t>
+              <w:t xml:space="preserve">Proxy Product Owner, Gestion de la backlog du projet, Consultant </w:t>
             </w:r>
             <w:r>
               <w:rPr>
@@ -1803,25 +1796,7 @@
                 <w:bCs/>
                 <w:iCs/>
               </w:rPr>
-              <w:t xml:space="preserve">Migration du logiciel </w:t>
-            </w:r>
-            <w:proofErr w:type="spellStart"/>
-            <w:r>
-              <w:rPr>
-                <w:rFonts w:eastAsia="Times New Roman" w:cs="Calibri"/>
-                <w:bCs/>
-                <w:iCs/>
-              </w:rPr>
-              <w:t>Graphtalk</w:t>
-            </w:r>
-            <w:proofErr w:type="spellEnd"/>
-            <w:r>
-              <w:rPr>
-                <w:rFonts w:eastAsia="Times New Roman" w:cs="Calibri"/>
-                <w:bCs/>
-                <w:iCs/>
-              </w:rPr>
-              <w:t xml:space="preserve"> AIA dans le Cloud AWS </w:t>
+              <w:t xml:space="preserve">Migration du logiciel Graphtalk AIA dans le Cloud AWS </w:t>
             </w:r>
           </w:p>
           <w:p>
@@ -2177,17 +2152,8 @@
                 <w:rFonts w:cs="Calibri"/>
                 <w:color w:val="0070C0"/>
               </w:rPr>
-              <w:t xml:space="preserve">Responsable du projet </w:t>
-            </w:r>
-            <w:proofErr w:type="spellStart"/>
-            <w:r>
-              <w:rPr>
-                <w:rFonts w:cs="Calibri"/>
-                <w:color w:val="0070C0"/>
-              </w:rPr>
-              <w:t>TaggImage</w:t>
-            </w:r>
-            <w:proofErr w:type="spellEnd"/>
+              <w:t>Responsable du projet TaggImage</w:t>
+            </w:r>
             <w:r>
               <w:rPr>
                 <w:rFonts w:cs="Calibri"/>
@@ -2226,21 +2192,7 @@
               <w:rPr>
                 <w:rFonts w:cs="Calibri"/>
               </w:rPr>
-              <w:t xml:space="preserve"> du logiciel </w:t>
-            </w:r>
-            <w:proofErr w:type="spellStart"/>
-            <w:r>
-              <w:rPr>
-                <w:rFonts w:cs="Calibri"/>
-              </w:rPr>
-              <w:t>VotExpress</w:t>
-            </w:r>
-            <w:proofErr w:type="spellEnd"/>
-            <w:r>
-              <w:rPr>
-                <w:rFonts w:cs="Calibri"/>
-              </w:rPr>
-              <w:t>, solution d’organisation d’élections professionnelles par traitement électronique des votes par correspondance. Ma mission a porté sur la conception, réalisation et mise en exploitation sur sites des premières versions du logiciel.</w:t>
+              <w:t xml:space="preserve"> du logiciel VotExpress, solution d’organisation d’élections professionnelles par traitement électronique des votes par correspondance. Ma mission a porté sur la conception, réalisation et mise en exploitation sur sites des premières versions du logiciel.</w:t>
             </w:r>
           </w:p>
           <w:p>
@@ -2369,23 +2321,7 @@
                 <w:sz w:val="19"/>
                 <w:szCs w:val="19"/>
               </w:rPr>
-              <w:t>Stage de 6 mois (</w:t>
-            </w:r>
-            <w:proofErr w:type="spellStart"/>
-            <w:r>
-              <w:rPr>
-                <w:sz w:val="19"/>
-                <w:szCs w:val="19"/>
-              </w:rPr>
-              <w:t>ent</w:t>
-            </w:r>
-            <w:proofErr w:type="spellEnd"/>
-            <w:r>
-              <w:rPr>
-                <w:sz w:val="19"/>
-                <w:szCs w:val="19"/>
-              </w:rPr>
-              <w:t xml:space="preserve">. </w:t>
+              <w:t xml:space="preserve">Stage de 6 mois (ent. </w:t>
             </w:r>
             <w:r>
               <w:rPr>
@@ -2539,33 +2475,7 @@
                 <w:szCs w:val="19"/>
                 <w14:ligatures w14:val="standardContextual"/>
               </w:rPr>
-              <w:t xml:space="preserve">UNIV. J. FOURIER, Grenoble – </w:t>
-            </w:r>
-            <w:proofErr w:type="spellStart"/>
-            <w:r>
-              <w:rPr>
-                <w:rFonts w:eastAsiaTheme="majorEastAsia" w:cstheme="majorBidi"/>
-                <w:bCs/>
-                <w:smallCaps/>
-                <w:color w:val="404040" w:themeColor="text1" w:themeTint="BF"/>
-                <w:sz w:val="19"/>
-                <w:szCs w:val="19"/>
-                <w14:ligatures w14:val="standardContextual"/>
-              </w:rPr>
-              <w:t>Obt</w:t>
-            </w:r>
-            <w:proofErr w:type="spellEnd"/>
-            <w:r>
-              <w:rPr>
-                <w:rFonts w:eastAsiaTheme="majorEastAsia" w:cstheme="majorBidi"/>
-                <w:bCs/>
-                <w:smallCaps/>
-                <w:color w:val="404040" w:themeColor="text1" w:themeTint="BF"/>
-                <w:sz w:val="19"/>
-                <w:szCs w:val="19"/>
-                <w14:ligatures w14:val="standardContextual"/>
-              </w:rPr>
-              <w:t>. 1993</w:t>
+              <w:t>UNIV. J. FOURIER, Grenoble – Obt. 1993</w:t>
             </w:r>
           </w:p>
           <w:p>
@@ -3119,6 +3029,123 @@
       </w:rPr>
     </w:lvl>
   </w:abstractNum>
+  <w:abstractNum w:abstractNumId="3" w15:restartNumberingAfterBreak="0">
+    <w:nsid w:val="780A69FC"/>
+    <w:multiLevelType w:val="hybridMultilevel"/>
+    <w:tmpl w:val="B4A6B1C4"/>
+    <w:lvl w:ilvl="0" w:tplc="49FE2B76">
+      <w:start w:val="1"/>
+      <w:numFmt w:val="bullet"/>
+      <w:lvlText w:val=""/>
+      <w:lvlJc w:val="left"/>
+      <w:pPr>
+        <w:ind w:left="720" w:hanging="360"/>
+      </w:pPr>
+      <w:rPr>
+        <w:rFonts w:ascii="Wingdings" w:hAnsi="Wingdings" w:hint="default"/>
+        <w:b/>
+        <w:bCs/>
+        <w:sz w:val="21"/>
+        <w:szCs w:val="21"/>
+      </w:rPr>
+    </w:lvl>
+    <w:lvl w:ilvl="1" w:tplc="040C0003" w:tentative="1">
+      <w:start w:val="1"/>
+      <w:numFmt w:val="bullet"/>
+      <w:lvlText w:val="o"/>
+      <w:lvlJc w:val="left"/>
+      <w:pPr>
+        <w:ind w:left="1440" w:hanging="360"/>
+      </w:pPr>
+      <w:rPr>
+        <w:rFonts w:ascii="Courier New" w:hAnsi="Courier New" w:cs="Courier New" w:hint="default"/>
+      </w:rPr>
+    </w:lvl>
+    <w:lvl w:ilvl="2" w:tplc="040C0005" w:tentative="1">
+      <w:start w:val="1"/>
+      <w:numFmt w:val="bullet"/>
+      <w:lvlText w:val=""/>
+      <w:lvlJc w:val="left"/>
+      <w:pPr>
+        <w:ind w:left="2160" w:hanging="360"/>
+      </w:pPr>
+      <w:rPr>
+        <w:rFonts w:ascii="Wingdings" w:hAnsi="Wingdings" w:hint="default"/>
+      </w:rPr>
+    </w:lvl>
+    <w:lvl w:ilvl="3" w:tplc="040C0001" w:tentative="1">
+      <w:start w:val="1"/>
+      <w:numFmt w:val="bullet"/>
+      <w:lvlText w:val=""/>
+      <w:lvlJc w:val="left"/>
+      <w:pPr>
+        <w:ind w:left="2880" w:hanging="360"/>
+      </w:pPr>
+      <w:rPr>
+        <w:rFonts w:ascii="Symbol" w:hAnsi="Symbol" w:hint="default"/>
+      </w:rPr>
+    </w:lvl>
+    <w:lvl w:ilvl="4" w:tplc="040C0003" w:tentative="1">
+      <w:start w:val="1"/>
+      <w:numFmt w:val="bullet"/>
+      <w:lvlText w:val="o"/>
+      <w:lvlJc w:val="left"/>
+      <w:pPr>
+        <w:ind w:left="3600" w:hanging="360"/>
+      </w:pPr>
+      <w:rPr>
+        <w:rFonts w:ascii="Courier New" w:hAnsi="Courier New" w:cs="Courier New" w:hint="default"/>
+      </w:rPr>
+    </w:lvl>
+    <w:lvl w:ilvl="5" w:tplc="040C0005" w:tentative="1">
+      <w:start w:val="1"/>
+      <w:numFmt w:val="bullet"/>
+      <w:lvlText w:val=""/>
+      <w:lvlJc w:val="left"/>
+      <w:pPr>
+        <w:ind w:left="4320" w:hanging="360"/>
+      </w:pPr>
+      <w:rPr>
+        <w:rFonts w:ascii="Wingdings" w:hAnsi="Wingdings" w:hint="default"/>
+      </w:rPr>
+    </w:lvl>
+    <w:lvl w:ilvl="6" w:tplc="040C0001" w:tentative="1">
+      <w:start w:val="1"/>
+      <w:numFmt w:val="bullet"/>
+      <w:lvlText w:val=""/>
+      <w:lvlJc w:val="left"/>
+      <w:pPr>
+        <w:ind w:left="5040" w:hanging="360"/>
+      </w:pPr>
+      <w:rPr>
+        <w:rFonts w:ascii="Symbol" w:hAnsi="Symbol" w:hint="default"/>
+      </w:rPr>
+    </w:lvl>
+    <w:lvl w:ilvl="7" w:tplc="040C0003" w:tentative="1">
+      <w:start w:val="1"/>
+      <w:numFmt w:val="bullet"/>
+      <w:lvlText w:val="o"/>
+      <w:lvlJc w:val="left"/>
+      <w:pPr>
+        <w:ind w:left="5760" w:hanging="360"/>
+      </w:pPr>
+      <w:rPr>
+        <w:rFonts w:ascii="Courier New" w:hAnsi="Courier New" w:cs="Courier New" w:hint="default"/>
+      </w:rPr>
+    </w:lvl>
+    <w:lvl w:ilvl="8" w:tplc="040C0005" w:tentative="1">
+      <w:start w:val="1"/>
+      <w:numFmt w:val="bullet"/>
+      <w:lvlText w:val=""/>
+      <w:lvlJc w:val="left"/>
+      <w:pPr>
+        <w:ind w:left="6480" w:hanging="360"/>
+      </w:pPr>
+      <w:rPr>
+        <w:rFonts w:ascii="Wingdings" w:hAnsi="Wingdings" w:hint="default"/>
+      </w:rPr>
+    </w:lvl>
+  </w:abstractNum>
   <w:num w:numId="1">
     <w:abstractNumId w:val="0"/>
   </w:num>
@@ -3127,6 +3154,9 @@
   </w:num>
   <w:num w:numId="3">
     <w:abstractNumId w:val="1"/>
+  </w:num>
+  <w:num w:numId="4">
+    <w:abstractNumId w:val="3"/>
   </w:num>
 </w:numbering>
 </file>
@@ -3143,7 +3173,7 @@
     </w:rPrDefault>
     <w:pPrDefault/>
   </w:docDefaults>
-  <w:latentStyles w:defLockedState="0" w:defUIPriority="99" w:defSemiHidden="0" w:defUnhideWhenUsed="0" w:defQFormat="0" w:count="375">
+  <w:latentStyles w:defLockedState="0" w:defUIPriority="99" w:defSemiHidden="0" w:defUnhideWhenUsed="0" w:defQFormat="0" w:count="376">
     <w:lsdException w:name="Normal" w:uiPriority="0" w:qFormat="1"/>
     <w:lsdException w:name="heading 1" w:uiPriority="0" w:qFormat="1"/>
     <w:lsdException w:name="heading 2" w:semiHidden="1" w:uiPriority="0" w:unhideWhenUsed="1" w:qFormat="1"/>
@@ -3519,6 +3549,7 @@
     <w:lsdException w:name="Smart Hyperlink" w:semiHidden="1" w:unhideWhenUsed="1"/>
     <w:lsdException w:name="Hashtag" w:semiHidden="1" w:unhideWhenUsed="1"/>
     <w:lsdException w:name="Unresolved Mention" w:semiHidden="1" w:unhideWhenUsed="1"/>
+    <w:lsdException w:name="Smart Link" w:semiHidden="1" w:unhideWhenUsed="1"/>
   </w:latentStyles>
   <w:style w:type="paragraph" w:default="1" w:styleId="Normal">
     <w:name w:val="Normal"/>

</xml_diff>

<commit_message>
modif master modif formations
</commit_message>
<xml_diff>
--- a/CV_FROMAGER.docx
+++ b/CV_FROMAGER.docx
@@ -1,6 +1,6 @@
 
 <file path=word/document.xml><?xml version="1.0" encoding="utf-8"?>
-<w:document xmlns:wpc="http://schemas.microsoft.com/office/word/2010/wordprocessingCanvas" xmlns:cx="http://schemas.microsoft.com/office/drawing/2014/chartex" xmlns:cx1="http://schemas.microsoft.com/office/drawing/2015/9/8/chartex" xmlns:mc="http://schemas.openxmlformats.org/markup-compatibility/2006" xmlns:o="urn:schemas-microsoft-com:office:office" xmlns:r="http://schemas.openxmlformats.org/officeDocument/2006/relationships" xmlns:m="http://schemas.openxmlformats.org/officeDocument/2006/math" xmlns:v="urn:schemas-microsoft-com:vml" xmlns:wp14="http://schemas.microsoft.com/office/word/2010/wordprocessingDrawing" xmlns:wp="http://schemas.openxmlformats.org/drawingml/2006/wordprocessingDrawing" xmlns:w10="urn:schemas-microsoft-com:office:word" xmlns:w="http://schemas.openxmlformats.org/wordprocessingml/2006/main" xmlns:w14="http://schemas.microsoft.com/office/word/2010/wordml" xmlns:w15="http://schemas.microsoft.com/office/word/2012/wordml" xmlns:w16se="http://schemas.microsoft.com/office/word/2015/wordml/symex" xmlns:wpg="http://schemas.microsoft.com/office/word/2010/wordprocessingGroup" xmlns:wpi="http://schemas.microsoft.com/office/word/2010/wordprocessingInk" xmlns:wne="http://schemas.microsoft.com/office/word/2006/wordml" xmlns:wps="http://schemas.microsoft.com/office/word/2010/wordprocessingShape" mc:Ignorable="w14 w15 w16se wp14">
+<w:document xmlns:wpc="http://schemas.microsoft.com/office/word/2010/wordprocessingCanvas" xmlns:cx="http://schemas.microsoft.com/office/drawing/2014/chartex" xmlns:cx1="http://schemas.microsoft.com/office/drawing/2015/9/8/chartex" xmlns:cx2="http://schemas.microsoft.com/office/drawing/2015/10/21/chartex" xmlns:cx3="http://schemas.microsoft.com/office/drawing/2016/5/9/chartex" xmlns:cx4="http://schemas.microsoft.com/office/drawing/2016/5/10/chartex" xmlns:cx5="http://schemas.microsoft.com/office/drawing/2016/5/11/chartex" xmlns:cx6="http://schemas.microsoft.com/office/drawing/2016/5/12/chartex" xmlns:cx7="http://schemas.microsoft.com/office/drawing/2016/5/13/chartex" xmlns:cx8="http://schemas.microsoft.com/office/drawing/2016/5/14/chartex" xmlns:mc="http://schemas.openxmlformats.org/markup-compatibility/2006" xmlns:aink="http://schemas.microsoft.com/office/drawing/2016/ink" xmlns:am3d="http://schemas.microsoft.com/office/drawing/2017/model3d" xmlns:o="urn:schemas-microsoft-com:office:office" xmlns:r="http://schemas.openxmlformats.org/officeDocument/2006/relationships" xmlns:m="http://schemas.openxmlformats.org/officeDocument/2006/math" xmlns:v="urn:schemas-microsoft-com:vml" xmlns:wp14="http://schemas.microsoft.com/office/word/2010/wordprocessingDrawing" xmlns:wp="http://schemas.openxmlformats.org/drawingml/2006/wordprocessingDrawing" xmlns:w10="urn:schemas-microsoft-com:office:word" xmlns:w="http://schemas.openxmlformats.org/wordprocessingml/2006/main" xmlns:w14="http://schemas.microsoft.com/office/word/2010/wordml" xmlns:w15="http://schemas.microsoft.com/office/word/2012/wordml" xmlns:w16cex="http://schemas.microsoft.com/office/word/2018/wordml/cex" xmlns:w16cid="http://schemas.microsoft.com/office/word/2016/wordml/cid" xmlns:w16="http://schemas.microsoft.com/office/word/2018/wordml" xmlns:w16se="http://schemas.microsoft.com/office/word/2015/wordml/symex" xmlns:wpg="http://schemas.microsoft.com/office/word/2010/wordprocessingGroup" xmlns:wpi="http://schemas.microsoft.com/office/word/2010/wordprocessingInk" xmlns:wne="http://schemas.microsoft.com/office/word/2006/wordml" xmlns:wps="http://schemas.microsoft.com/office/word/2010/wordprocessingShape" mc:Ignorable="w14 w15 w16se w16cid w16 w16cex wp14">
   <w:body>
     <w:tbl>
       <w:tblPr>
@@ -314,20 +314,8 @@
                 <w:color w:val="595959" w:themeColor="text1" w:themeTint="A6"/>
                 <w:lang w:eastAsia="fr-FR"/>
               </w:rPr>
-              <w:t xml:space="preserve">, </w:t>
-            </w:r>
-            <w:proofErr w:type="spellStart"/>
-            <w:r>
-              <w:rPr>
-                <w:rFonts w:asciiTheme="minorHAnsi" w:eastAsiaTheme="minorHAnsi" w:hAnsiTheme="minorHAnsi" w:cs="Calibri"/>
-                <w:b/>
-                <w:bCs/>
-                <w:color w:val="595959" w:themeColor="text1" w:themeTint="A6"/>
-                <w:lang w:eastAsia="fr-FR"/>
-              </w:rPr>
-              <w:t>DevOps</w:t>
-            </w:r>
-            <w:proofErr w:type="spellEnd"/>
+              <w:t>, DevOps</w:t>
+            </w:r>
             <w:r>
               <w:rPr>
                 <w:rFonts w:asciiTheme="minorHAnsi" w:eastAsiaTheme="minorHAnsi" w:hAnsiTheme="minorHAnsi" w:cs="Calibri"/>
@@ -533,46 +521,14 @@
                 <w:rFonts w:cs="Calibri"/>
                 <w:szCs w:val="22"/>
               </w:rPr>
-              <w:t xml:space="preserve">automatisation du processus d’installation du logiciel </w:t>
-            </w:r>
-            <w:proofErr w:type="spellStart"/>
-            <w:r>
-              <w:rPr>
-                <w:rFonts w:cs="Calibri"/>
-                <w:szCs w:val="22"/>
-              </w:rPr>
-              <w:t>Graphtalk</w:t>
-            </w:r>
-            <w:proofErr w:type="spellEnd"/>
-            <w:r>
-              <w:rPr>
-                <w:rFonts w:cs="Calibri"/>
-                <w:szCs w:val="22"/>
-              </w:rPr>
-              <w:t xml:space="preserve"> AIA de DXC</w:t>
-            </w:r>
-            <w:r>
-              <w:rPr>
-                <w:rFonts w:cs="Calibri"/>
-                <w:szCs w:val="22"/>
-              </w:rPr>
-              <w:t>, et des composants de la plateforme d’</w:t>
-            </w:r>
-            <w:proofErr w:type="spellStart"/>
-            <w:r>
-              <w:rPr>
-                <w:rFonts w:cs="Calibri"/>
-                <w:szCs w:val="22"/>
-              </w:rPr>
-              <w:t>Iot</w:t>
-            </w:r>
-            <w:proofErr w:type="spellEnd"/>
-            <w:r>
-              <w:rPr>
-                <w:rFonts w:cs="Calibri"/>
-                <w:szCs w:val="22"/>
-              </w:rPr>
-              <w:t xml:space="preserve"> DSP chez Schneider</w:t>
+              <w:t>automatisation du processus d’installation du logiciel Graphtalk AIA de DXC</w:t>
+            </w:r>
+            <w:r>
+              <w:rPr>
+                <w:rFonts w:cs="Calibri"/>
+                <w:szCs w:val="22"/>
+              </w:rPr>
+              <w:t>, et des composants de la plateforme d’Iot DSP chez Schneider</w:t>
             </w:r>
             <w:r>
               <w:rPr>
@@ -759,55 +715,7 @@
                 <w:rFonts w:cs="Calibri"/>
                 <w:szCs w:val="22"/>
               </w:rPr>
-              <w:t xml:space="preserve"> AWS Business Professional </w:t>
-            </w:r>
-            <w:proofErr w:type="spellStart"/>
-            <w:r>
-              <w:rPr>
-                <w:rFonts w:cs="Calibri"/>
-                <w:szCs w:val="22"/>
-              </w:rPr>
-              <w:t>Accreditation</w:t>
-            </w:r>
-            <w:proofErr w:type="spellEnd"/>
-            <w:r>
-              <w:rPr>
-                <w:rFonts w:cs="Calibri"/>
-                <w:szCs w:val="22"/>
-              </w:rPr>
-              <w:t xml:space="preserve">, AWS </w:t>
-            </w:r>
-            <w:proofErr w:type="spellStart"/>
-            <w:r>
-              <w:rPr>
-                <w:rFonts w:cs="Calibri"/>
-                <w:szCs w:val="22"/>
-              </w:rPr>
-              <w:t>Technical</w:t>
-            </w:r>
-            <w:proofErr w:type="spellEnd"/>
-            <w:r>
-              <w:rPr>
-                <w:rFonts w:cs="Calibri"/>
-                <w:szCs w:val="22"/>
-              </w:rPr>
-              <w:t xml:space="preserve"> Professional </w:t>
-            </w:r>
-            <w:proofErr w:type="spellStart"/>
-            <w:r>
-              <w:rPr>
-                <w:rFonts w:cs="Calibri"/>
-                <w:szCs w:val="22"/>
-              </w:rPr>
-              <w:t>Accreditation</w:t>
-            </w:r>
-            <w:proofErr w:type="spellEnd"/>
-            <w:r>
-              <w:rPr>
-                <w:rFonts w:cs="Calibri"/>
-                <w:szCs w:val="22"/>
-              </w:rPr>
-              <w:t xml:space="preserve">. </w:t>
+              <w:t xml:space="preserve"> AWS Business Professional Accreditation, AWS Technical Professional Accreditation. </w:t>
             </w:r>
           </w:p>
           <w:p>
@@ -920,7 +828,6 @@
               </w:rPr>
               <w:t xml:space="preserve">, </w:t>
             </w:r>
-            <w:proofErr w:type="spellStart"/>
             <w:r>
               <w:rPr>
                 <w:rFonts w:cs="Calibri"/>
@@ -928,7 +835,6 @@
               </w:rPr>
               <w:t>Helm</w:t>
             </w:r>
-            <w:proofErr w:type="spellEnd"/>
             <w:r>
               <w:rPr>
                 <w:rFonts w:cs="Calibri"/>
@@ -971,71 +877,14 @@
                 <w:rFonts w:cs="Calibri"/>
                 <w:szCs w:val="22"/>
               </w:rPr>
-              <w:t xml:space="preserve"> et Microsoft Azure, </w:t>
-            </w:r>
-            <w:proofErr w:type="spellStart"/>
-            <w:r>
-              <w:rPr>
-                <w:rFonts w:cs="Calibri"/>
-                <w:szCs w:val="22"/>
-              </w:rPr>
-              <w:t>VirtualBox</w:t>
-            </w:r>
-            <w:proofErr w:type="spellEnd"/>
-            <w:r>
-              <w:rPr>
-                <w:rFonts w:cs="Calibri"/>
-                <w:szCs w:val="22"/>
-              </w:rPr>
-              <w:t xml:space="preserve">, </w:t>
-            </w:r>
-            <w:proofErr w:type="spellStart"/>
-            <w:r>
-              <w:rPr>
-                <w:rFonts w:cs="Calibri"/>
-                <w:szCs w:val="22"/>
-              </w:rPr>
-              <w:t>Vagrant</w:t>
-            </w:r>
-            <w:proofErr w:type="spellEnd"/>
-            <w:r>
-              <w:rPr>
-                <w:rFonts w:cs="Calibri"/>
-                <w:szCs w:val="22"/>
-              </w:rPr>
-              <w:t xml:space="preserve">, Ruby, Jenkins, </w:t>
-            </w:r>
-            <w:proofErr w:type="spellStart"/>
-            <w:r>
-              <w:rPr>
-                <w:rFonts w:cs="Calibri"/>
-                <w:szCs w:val="22"/>
-              </w:rPr>
-              <w:t>Cucumber</w:t>
-            </w:r>
-            <w:proofErr w:type="spellEnd"/>
-            <w:r>
-              <w:rPr>
-                <w:rFonts w:cs="Calibri"/>
-                <w:szCs w:val="22"/>
-              </w:rPr>
-              <w:t xml:space="preserve">, </w:t>
-            </w:r>
-            <w:proofErr w:type="spellStart"/>
-            <w:r>
-              <w:rPr>
-                <w:rFonts w:cs="Calibri"/>
-                <w:szCs w:val="22"/>
-              </w:rPr>
-              <w:t>Ansible</w:t>
-            </w:r>
-            <w:proofErr w:type="spellEnd"/>
-            <w:r>
-              <w:rPr>
-                <w:rFonts w:cs="Calibri"/>
-                <w:szCs w:val="22"/>
-              </w:rPr>
-              <w:t>,</w:t>
+              <w:t xml:space="preserve"> et Microsoft Azure, VirtualBox, Vagrant, Ruby, Jenkins, Cucumber, Ansible,</w:t>
+            </w:r>
+            <w:r>
+              <w:rPr>
+                <w:rFonts w:cs="Calibri"/>
+                <w:szCs w:val="22"/>
+              </w:rPr>
+              <w:t xml:space="preserve"> Terraform,</w:t>
             </w:r>
             <w:r>
               <w:rPr>
@@ -1044,29 +893,6 @@
               </w:rPr>
               <w:t xml:space="preserve"> </w:t>
             </w:r>
-            <w:proofErr w:type="spellStart"/>
-            <w:r>
-              <w:rPr>
-                <w:rFonts w:cs="Calibri"/>
-                <w:szCs w:val="22"/>
-              </w:rPr>
-              <w:t>Terraform</w:t>
-            </w:r>
-            <w:proofErr w:type="spellEnd"/>
-            <w:r>
-              <w:rPr>
-                <w:rFonts w:cs="Calibri"/>
-                <w:szCs w:val="22"/>
-              </w:rPr>
-              <w:t>,</w:t>
-            </w:r>
-            <w:r>
-              <w:rPr>
-                <w:rFonts w:cs="Calibri"/>
-                <w:szCs w:val="22"/>
-              </w:rPr>
-              <w:t xml:space="preserve"> </w:t>
-            </w:r>
             <w:r>
               <w:rPr>
                 <w:rFonts w:cs="Calibri"/>
@@ -1086,17 +912,8 @@
                 <w:rFonts w:cs="Calibri"/>
                 <w:szCs w:val="22"/>
               </w:rPr>
-              <w:t xml:space="preserve">Azure </w:t>
-            </w:r>
-            <w:proofErr w:type="spellStart"/>
-            <w:r>
-              <w:rPr>
-                <w:rFonts w:cs="Calibri"/>
-                <w:szCs w:val="22"/>
-              </w:rPr>
-              <w:t>DevOps</w:t>
-            </w:r>
-            <w:proofErr w:type="spellEnd"/>
+              <w:t>Azure DevOps</w:t>
+            </w:r>
           </w:p>
         </w:tc>
       </w:tr>
@@ -1358,8 +1175,6 @@
               </w:rPr>
               <w:t xml:space="preserve"> </w:t>
             </w:r>
-            <w:bookmarkStart w:id="0" w:name="_GoBack"/>
-            <w:bookmarkEnd w:id="0"/>
             <w:r>
               <w:rPr>
                 <w:rStyle w:val="Titre1Car"/>
@@ -1399,6 +1214,24 @@
               <w:pStyle w:val="Titre2"/>
               <w:spacing w:before="0" w:after="0" w:line="240" w:lineRule="auto"/>
               <w:jc w:val="both"/>
+              <w:rPr>
+                <w:b w:val="0"/>
+                <w:caps w:val="0"/>
+                <w:color w:val="4F81BD" w:themeColor="accent1"/>
+                <w:szCs w:val="18"/>
+                <w14:shadow w14:blurRad="38100" w14:dist="25400" w14:dir="5400000" w14:sx="100000" w14:sy="100000" w14:kx="0" w14:ky="0" w14:algn="ctr">
+                  <w14:srgbClr w14:val="6E747A">
+                    <w14:alpha w14:val="57000"/>
+                  </w14:srgbClr>
+                </w14:shadow>
+                <w14:textOutline w14:w="0" w14:cap="flat" w14:cmpd="sng" w14:algn="ctr">
+                  <w14:noFill/>
+                  <w14:prstDash w14:val="solid"/>
+                  <w14:round/>
+                </w14:textOutline>
+              </w:rPr>
+            </w:pPr>
+            <w:r>
               <w:rPr>
                 <w:rStyle w:val="Titre1Car"/>
                 <w:b w:val="0"/>
@@ -1415,7 +1248,8 @@
                   <w14:round/>
                 </w14:textOutline>
               </w:rPr>
-            </w:pPr>
+              <w:t>F</w:t>
+            </w:r>
             <w:r>
               <w:rPr>
                 <w:rStyle w:val="Titre1Car"/>
@@ -1433,7 +1267,7 @@
                   <w14:round/>
                 </w14:textOutline>
               </w:rPr>
-              <w:t>F</w:t>
+              <w:t>ormation</w:t>
             </w:r>
             <w:r>
               <w:rPr>
@@ -1452,7 +1286,7 @@
                   <w14:round/>
                 </w14:textOutline>
               </w:rPr>
-              <w:t>ormation</w:t>
+              <w:t>s</w:t>
             </w:r>
             <w:r>
               <w:rPr>
@@ -1471,7 +1305,7 @@
                   <w14:round/>
                 </w14:textOutline>
               </w:rPr>
-              <w:t>s</w:t>
+              <w:t xml:space="preserve"> et mise</w:t>
             </w:r>
             <w:r>
               <w:rPr>
@@ -1490,7 +1324,7 @@
                   <w14:round/>
                 </w14:textOutline>
               </w:rPr>
-              <w:t xml:space="preserve"> et mise</w:t>
+              <w:t>s</w:t>
             </w:r>
             <w:r>
               <w:rPr>
@@ -1509,7 +1343,7 @@
                   <w14:round/>
                 </w14:textOutline>
               </w:rPr>
-              <w:t>s</w:t>
+              <w:t xml:space="preserve"> à niveau avril 2020 - </w:t>
             </w:r>
             <w:r>
               <w:rPr>
@@ -1528,7 +1362,7 @@
                   <w14:round/>
                 </w14:textOutline>
               </w:rPr>
-              <w:t xml:space="preserve"> à niveau avril 2020 - </w:t>
+              <w:t>novembre</w:t>
             </w:r>
             <w:r>
               <w:rPr>
@@ -1547,13 +1381,157 @@
                   <w14:round/>
                 </w14:textOutline>
               </w:rPr>
-              <w:t>septembre</w:t>
-            </w:r>
-            <w:r>
-              <w:rPr>
-                <w:rStyle w:val="Titre1Car"/>
-                <w:b w:val="0"/>
-                <w:sz w:val="20"/>
+              <w:t xml:space="preserve"> 2020</w:t>
+            </w:r>
+          </w:p>
+          <w:p>
+            <w:pPr>
+              <w:pStyle w:val="Paragraphedeliste"/>
+              <w:numPr>
+                <w:ilvl w:val="0"/>
+                <w:numId w:val="4"/>
+              </w:numPr>
+              <w:spacing w:before="0" w:after="0" w:line="240" w:lineRule="auto"/>
+              <w:jc w:val="both"/>
+              <w:rPr>
+                <w:b/>
+                <w:bCs/>
+              </w:rPr>
+            </w:pPr>
+            <w:r>
+              <w:rPr>
+                <w:b/>
+                <w:bCs/>
+              </w:rPr>
+              <w:t>Consultant auprès de plusieurs clients</w:t>
+            </w:r>
+            <w:r>
+              <w:rPr>
+                <w:b/>
+                <w:bCs/>
+              </w:rPr>
+              <w:t xml:space="preserve"> </w:t>
+            </w:r>
+          </w:p>
+          <w:p>
+            <w:pPr>
+              <w:pStyle w:val="Paragraphedeliste"/>
+              <w:numPr>
+                <w:ilvl w:val="0"/>
+                <w:numId w:val="4"/>
+              </w:numPr>
+              <w:spacing w:before="0" w:after="0" w:line="240" w:lineRule="auto"/>
+              <w:jc w:val="both"/>
+              <w:rPr>
+                <w:b/>
+                <w:bCs/>
+              </w:rPr>
+            </w:pPr>
+            <w:r>
+              <w:rPr>
+                <w:b/>
+                <w:bCs/>
+              </w:rPr>
+              <w:t>Veille technologique</w:t>
+            </w:r>
+            <w:r>
+              <w:rPr>
+                <w:b/>
+                <w:bCs/>
+              </w:rPr>
+              <w:t xml:space="preserve"> autour du DevOps et du développement</w:t>
+            </w:r>
+          </w:p>
+          <w:p>
+            <w:pPr>
+              <w:pStyle w:val="Paragraphedeliste"/>
+              <w:numPr>
+                <w:ilvl w:val="0"/>
+                <w:numId w:val="4"/>
+              </w:numPr>
+              <w:spacing w:before="0" w:after="0" w:line="240" w:lineRule="auto"/>
+              <w:jc w:val="both"/>
+              <w:rPr>
+                <w:b/>
+                <w:bCs/>
+              </w:rPr>
+            </w:pPr>
+            <w:r>
+              <w:rPr>
+                <w:b/>
+                <w:bCs/>
+              </w:rPr>
+              <w:t>Renforcement de mes connaissances dans le langage Python, et le framework Djang</w:t>
+            </w:r>
+            <w:r>
+              <w:rPr>
+                <w:b/>
+                <w:bCs/>
+              </w:rPr>
+              <w:t>o</w:t>
+            </w:r>
+            <w:r>
+              <w:rPr>
+                <w:b/>
+                <w:bCs/>
+              </w:rPr>
+              <w:t>, Java</w:t>
+            </w:r>
+          </w:p>
+          <w:p>
+            <w:pPr>
+              <w:pStyle w:val="Paragraphedeliste"/>
+              <w:numPr>
+                <w:ilvl w:val="0"/>
+                <w:numId w:val="4"/>
+              </w:numPr>
+              <w:spacing w:before="0" w:after="0" w:line="240" w:lineRule="auto"/>
+              <w:jc w:val="both"/>
+              <w:rPr>
+                <w:b/>
+                <w:bCs/>
+              </w:rPr>
+            </w:pPr>
+            <w:r>
+              <w:rPr>
+                <w:b/>
+                <w:bCs/>
+              </w:rPr>
+              <w:t>Formations</w:t>
+            </w:r>
+            <w:r>
+              <w:rPr>
+                <w:b/>
+                <w:bCs/>
+              </w:rPr>
+              <w:t> :</w:t>
+            </w:r>
+            <w:r>
+              <w:rPr>
+                <w:b/>
+                <w:bCs/>
+              </w:rPr>
+              <w:t xml:space="preserve"> déploiement des systèmes et réseaux dans le cloud sous AWS</w:t>
+            </w:r>
+            <w:r>
+              <w:rPr>
+                <w:b/>
+                <w:bCs/>
+              </w:rPr>
+              <w:t>, les réseaux TCP/IP</w:t>
+            </w:r>
+          </w:p>
+          <w:p>
+            <w:pPr>
+              <w:keepNext/>
+              <w:keepLines/>
+              <w:spacing w:before="0" w:after="0" w:line="240" w:lineRule="auto"/>
+              <w:jc w:val="both"/>
+              <w:outlineLvl w:val="1"/>
+              <w:rPr>
+                <w:rFonts w:asciiTheme="majorHAnsi" w:eastAsiaTheme="majorEastAsia" w:hAnsiTheme="majorHAnsi" w:cstheme="majorBidi"/>
+                <w:bCs/>
+                <w:color w:val="4F81BD" w:themeColor="accent1"/>
                 <w:szCs w:val="18"/>
                 <w14:shadow w14:blurRad="38100" w14:dist="25400" w14:dir="5400000" w14:sx="100000" w14:sy="100000" w14:kx="0" w14:ky="0" w14:algn="ctr">
                   <w14:srgbClr w14:val="6E747A">
@@ -1565,141 +1543,10 @@
                   <w14:prstDash w14:val="solid"/>
                   <w14:round/>
                 </w14:textOutline>
-              </w:rPr>
-              <w:t xml:space="preserve"> 2020</w:t>
-            </w:r>
-          </w:p>
-          <w:p>
-            <w:pPr>
-              <w:pStyle w:val="Paragraphedeliste"/>
-              <w:numPr>
-                <w:ilvl w:val="0"/>
-                <w:numId w:val="4"/>
-              </w:numPr>
-              <w:spacing w:before="0" w:after="0" w:line="240" w:lineRule="auto"/>
-              <w:jc w:val="both"/>
-              <w:rPr>
-                <w:b/>
-                <w:bCs/>
-              </w:rPr>
-            </w:pPr>
-            <w:r>
-              <w:rPr>
-                <w:b/>
-                <w:bCs/>
-              </w:rPr>
-              <w:t>Renforcement de mes connaissances dans le langag</w:t>
-            </w:r>
-            <w:r>
-              <w:rPr>
-                <w:b/>
-                <w:bCs/>
-              </w:rPr>
-              <w:t xml:space="preserve">e </w:t>
-            </w:r>
-            <w:r>
-              <w:rPr>
-                <w:b/>
-                <w:bCs/>
-              </w:rPr>
-              <w:t>Python, et l</w:t>
-            </w:r>
-            <w:r>
-              <w:rPr>
-                <w:b/>
-                <w:bCs/>
-              </w:rPr>
-              <w:t>e</w:t>
-            </w:r>
-            <w:r>
-              <w:rPr>
-                <w:b/>
-                <w:bCs/>
-              </w:rPr>
-              <w:t xml:space="preserve"> </w:t>
-            </w:r>
-            <w:proofErr w:type="spellStart"/>
-            <w:r>
-              <w:rPr>
-                <w:b/>
-                <w:bCs/>
-              </w:rPr>
-              <w:t>framework</w:t>
-            </w:r>
-            <w:proofErr w:type="spellEnd"/>
-            <w:r>
-              <w:rPr>
-                <w:b/>
-                <w:bCs/>
-              </w:rPr>
-              <w:t xml:space="preserve"> D</w:t>
-            </w:r>
-            <w:r>
-              <w:rPr>
-                <w:b/>
-                <w:bCs/>
-              </w:rPr>
-              <w:t>j</w:t>
-            </w:r>
-            <w:r>
-              <w:rPr>
-                <w:b/>
-                <w:bCs/>
-              </w:rPr>
-              <w:t>ango</w:t>
-            </w:r>
-          </w:p>
-          <w:p>
-            <w:pPr>
-              <w:pStyle w:val="Paragraphedeliste"/>
-              <w:numPr>
-                <w:ilvl w:val="0"/>
-                <w:numId w:val="4"/>
-              </w:numPr>
-              <w:spacing w:before="0" w:after="0" w:line="240" w:lineRule="auto"/>
-              <w:jc w:val="both"/>
-              <w:rPr>
-                <w:b/>
-                <w:bCs/>
-              </w:rPr>
-            </w:pPr>
-            <w:r>
-              <w:rPr>
-                <w:b/>
-                <w:bCs/>
-              </w:rPr>
-              <w:t>Renforcement de mes connaissances sur les réseaux TCP/IP</w:t>
-            </w:r>
-          </w:p>
-          <w:p>
-            <w:pPr>
-              <w:pStyle w:val="Paragraphedeliste"/>
-              <w:numPr>
-                <w:ilvl w:val="0"/>
-                <w:numId w:val="4"/>
-              </w:numPr>
-              <w:spacing w:before="0" w:after="0" w:line="240" w:lineRule="auto"/>
-              <w:jc w:val="both"/>
-              <w:rPr>
-                <w:b/>
-                <w:bCs/>
-              </w:rPr>
-            </w:pPr>
-            <w:r>
-              <w:rPr>
-                <w:b/>
-                <w:bCs/>
-              </w:rPr>
-              <w:t>Renforcement de mes connaissances sur le déploiement des systèmes et réseaux dans le cloud sous AWS</w:t>
-            </w:r>
-          </w:p>
-          <w:p>
-            <w:pPr>
-              <w:keepNext/>
-              <w:keepLines/>
-              <w:spacing w:before="0" w:after="0" w:line="240" w:lineRule="auto"/>
-              <w:jc w:val="both"/>
-              <w:outlineLvl w:val="1"/>
+                <w14:ligatures w14:val="standardContextual"/>
+              </w:rPr>
+            </w:pPr>
+            <w:r>
               <w:rPr>
                 <w:rFonts w:asciiTheme="majorHAnsi" w:eastAsiaTheme="majorEastAsia" w:hAnsiTheme="majorHAnsi" w:cstheme="majorBidi"/>
                 <w:bCs/>
@@ -1718,33 +1565,8 @@
                 </w14:textOutline>
                 <w14:ligatures w14:val="standardContextual"/>
               </w:rPr>
-            </w:pPr>
-          </w:p>
-          <w:p>
-            <w:pPr>
-              <w:keepNext/>
-              <w:keepLines/>
-              <w:spacing w:before="0" w:after="0" w:line="240" w:lineRule="auto"/>
-              <w:jc w:val="both"/>
-              <w:outlineLvl w:val="1"/>
-              <w:rPr>
-                <w:rFonts w:asciiTheme="majorHAnsi" w:eastAsiaTheme="majorEastAsia" w:hAnsiTheme="majorHAnsi" w:cstheme="majorBidi"/>
-                <w:bCs/>
-                <w:color w:val="4F81BD" w:themeColor="accent1"/>
-                <w:szCs w:val="18"/>
-                <w14:shadow w14:blurRad="38100" w14:dist="25400" w14:dir="5400000" w14:sx="100000" w14:sy="100000" w14:kx="0" w14:ky="0" w14:algn="ctr">
-                  <w14:srgbClr w14:val="6E747A">
-                    <w14:alpha w14:val="57000"/>
-                  </w14:srgbClr>
-                </w14:shadow>
-                <w14:textOutline w14:w="0" w14:cap="flat" w14:cmpd="sng" w14:algn="ctr">
-                  <w14:noFill/>
-                  <w14:prstDash w14:val="solid"/>
-                  <w14:round/>
-                </w14:textOutline>
-                <w14:ligatures w14:val="standardContextual"/>
-              </w:rPr>
-            </w:pPr>
+              <w:t xml:space="preserve">Consultant </w:t>
+            </w:r>
             <w:r>
               <w:rPr>
                 <w:rFonts w:asciiTheme="majorHAnsi" w:eastAsiaTheme="majorEastAsia" w:hAnsiTheme="majorHAnsi" w:cstheme="majorBidi"/>
@@ -1764,7 +1586,7 @@
                 </w14:textOutline>
                 <w14:ligatures w14:val="standardContextual"/>
               </w:rPr>
-              <w:t xml:space="preserve">Consultant </w:t>
+              <w:t>chez S</w:t>
             </w:r>
             <w:r>
               <w:rPr>
@@ -1785,7 +1607,7 @@
                 </w14:textOutline>
                 <w14:ligatures w14:val="standardContextual"/>
               </w:rPr>
-              <w:t>chez S</w:t>
+              <w:t xml:space="preserve">chneider </w:t>
             </w:r>
             <w:r>
               <w:rPr>
@@ -1806,7 +1628,28 @@
                 </w14:textOutline>
                 <w14:ligatures w14:val="standardContextual"/>
               </w:rPr>
-              <w:t>chneider avril 2019 - avril 2020</w:t>
+              <w:t>mars</w:t>
+            </w:r>
+            <w:r>
+              <w:rPr>
+                <w:rFonts w:asciiTheme="majorHAnsi" w:eastAsiaTheme="majorEastAsia" w:hAnsiTheme="majorHAnsi" w:cstheme="majorBidi"/>
+                <w:bCs/>
+                <w:color w:val="4F81BD" w:themeColor="accent1"/>
+                <w:sz w:val="21"/>
+                <w:szCs w:val="18"/>
+                <w14:shadow w14:blurRad="38100" w14:dist="25400" w14:dir="5400000" w14:sx="100000" w14:sy="100000" w14:kx="0" w14:ky="0" w14:algn="ctr">
+                  <w14:srgbClr w14:val="6E747A">
+                    <w14:alpha w14:val="57000"/>
+                  </w14:srgbClr>
+                </w14:shadow>
+                <w14:textOutline w14:w="0" w14:cap="flat" w14:cmpd="sng" w14:algn="ctr">
+                  <w14:noFill/>
+                  <w14:prstDash w14:val="solid"/>
+                  <w14:round/>
+                </w14:textOutline>
+                <w14:ligatures w14:val="standardContextual"/>
+              </w:rPr>
+              <w:t xml:space="preserve"> 2019 - avril 2020</w:t>
             </w:r>
           </w:p>
           <w:p>
@@ -1825,7 +1668,6 @@
               </w:rPr>
               <w:t xml:space="preserve">Consultant </w:t>
             </w:r>
-            <w:proofErr w:type="spellStart"/>
             <w:r>
               <w:rPr>
                 <w:b/>
@@ -1833,9 +1675,8 @@
                 <w:color w:val="4F81BD" w:themeColor="accent1"/>
                 <w:sz w:val="22"/>
               </w:rPr>
-              <w:t>DevOps</w:t>
-            </w:r>
-            <w:proofErr w:type="spellEnd"/>
+              <w:t xml:space="preserve">DevOps </w:t>
+            </w:r>
             <w:r>
               <w:rPr>
                 <w:b/>
@@ -1843,96 +1684,7 @@
                 <w:color w:val="4F81BD" w:themeColor="accent1"/>
                 <w:sz w:val="22"/>
               </w:rPr>
-              <w:t xml:space="preserve"> </w:t>
-            </w:r>
-            <w:r>
-              <w:rPr>
-                <w:b/>
-                <w:smallCaps/>
-                <w:color w:val="4F81BD" w:themeColor="accent1"/>
-                <w:sz w:val="22"/>
-              </w:rPr>
-              <w:t xml:space="preserve">dans l’équipe R&amp;D </w:t>
-            </w:r>
-            <w:proofErr w:type="spellStart"/>
-            <w:r>
-              <w:rPr>
-                <w:b/>
-                <w:smallCaps/>
-                <w:color w:val="4F81BD" w:themeColor="accent1"/>
-                <w:sz w:val="22"/>
-              </w:rPr>
-              <w:t>DmnPint</w:t>
-            </w:r>
-            <w:proofErr w:type="spellEnd"/>
-            <w:r>
-              <w:rPr>
-                <w:b/>
-                <w:smallCaps/>
-                <w:color w:val="4F81BD" w:themeColor="accent1"/>
-                <w:sz w:val="22"/>
-              </w:rPr>
-              <w:t xml:space="preserve"> sur la plateforme de gestion d’objets connectés ETP (</w:t>
-            </w:r>
-            <w:proofErr w:type="spellStart"/>
-            <w:r>
-              <w:rPr>
-                <w:b/>
-                <w:smallCaps/>
-                <w:color w:val="4F81BD" w:themeColor="accent1"/>
-                <w:sz w:val="22"/>
-              </w:rPr>
-              <w:t>Exostruxure</w:t>
-            </w:r>
-            <w:proofErr w:type="spellEnd"/>
-            <w:r>
-              <w:rPr>
-                <w:b/>
-                <w:smallCaps/>
-                <w:color w:val="4F81BD" w:themeColor="accent1"/>
-                <w:sz w:val="22"/>
-              </w:rPr>
-              <w:t xml:space="preserve"> </w:t>
-            </w:r>
-            <w:proofErr w:type="spellStart"/>
-            <w:r>
-              <w:rPr>
-                <w:b/>
-                <w:smallCaps/>
-                <w:color w:val="4F81BD" w:themeColor="accent1"/>
-                <w:sz w:val="22"/>
-              </w:rPr>
-              <w:t>Technology</w:t>
-            </w:r>
-            <w:proofErr w:type="spellEnd"/>
-            <w:r>
-              <w:rPr>
-                <w:b/>
-                <w:smallCaps/>
-                <w:color w:val="4F81BD" w:themeColor="accent1"/>
-                <w:sz w:val="22"/>
-              </w:rPr>
-              <w:t xml:space="preserve"> </w:t>
-            </w:r>
-            <w:proofErr w:type="spellStart"/>
-            <w:r>
-              <w:rPr>
-                <w:b/>
-                <w:smallCaps/>
-                <w:color w:val="4F81BD" w:themeColor="accent1"/>
-                <w:sz w:val="22"/>
-              </w:rPr>
-              <w:t>Plateform</w:t>
-            </w:r>
-            <w:proofErr w:type="spellEnd"/>
-            <w:r>
-              <w:rPr>
-                <w:b/>
-                <w:smallCaps/>
-                <w:color w:val="4F81BD" w:themeColor="accent1"/>
-                <w:sz w:val="22"/>
-              </w:rPr>
-              <w:t>)</w:t>
+              <w:t>dans l’équipe R&amp;D DmnPint sur la plateforme de gestion d’objets connectés ETP (Exostruxure Technology Plateform)</w:t>
             </w:r>
             <w:r>
               <w:t>.</w:t>
@@ -2037,14 +1789,16 @@
           </w:p>
           <w:p>
             <w:pPr>
-              <w:pStyle w:val="Titre2"/>
+              <w:pStyle w:val="Paragraphedeliste"/>
               <w:spacing w:before="0" w:after="0" w:line="240" w:lineRule="auto"/>
               <w:jc w:val="both"/>
               <w:rPr>
                 <w:rStyle w:val="Titre1Car"/>
-                <w:rFonts w:asciiTheme="minorHAnsi" w:hAnsiTheme="minorHAnsi"/>
-                <w:caps/>
-                <w:color w:val="00000A"/>
+                <w:rFonts w:asciiTheme="minorHAnsi" w:eastAsiaTheme="minorHAnsi" w:hAnsiTheme="minorHAnsi" w:cstheme="minorBidi"/>
+                <w:b/>
+                <w:bCs/>
+                <w:caps w:val="0"/>
+                <w:color w:val="595959" w:themeColor="text1" w:themeTint="A6"/>
                 <w:sz w:val="20"/>
               </w:rPr>
             </w:pPr>
@@ -2660,21 +2414,7 @@
               <w:rPr>
                 <w:rFonts w:cs="Calibri"/>
               </w:rPr>
-              <w:t xml:space="preserve">Outil d’automatisation de l’installation de </w:t>
-            </w:r>
-            <w:proofErr w:type="spellStart"/>
-            <w:r>
-              <w:rPr>
-                <w:rFonts w:cs="Calibri"/>
-              </w:rPr>
-              <w:t>Graphtalk</w:t>
-            </w:r>
-            <w:proofErr w:type="spellEnd"/>
-            <w:r>
-              <w:rPr>
-                <w:rFonts w:cs="Calibri"/>
-              </w:rPr>
-              <w:t xml:space="preserve"> AIA sur sites de production</w:t>
+              <w:t>Outil d’automatisation de l’installation de Graphtalk AIA sur sites de production</w:t>
             </w:r>
           </w:p>
           <w:p>
@@ -2699,25 +2439,7 @@
                 <w:b/>
                 <w:i/>
               </w:rPr>
-              <w:t xml:space="preserve">Proxy Product </w:t>
-            </w:r>
-            <w:proofErr w:type="spellStart"/>
-            <w:r>
-              <w:rPr>
-                <w:rFonts w:cs="Calibri"/>
-                <w:b/>
-                <w:i/>
-              </w:rPr>
-              <w:t>Owner</w:t>
-            </w:r>
-            <w:proofErr w:type="spellEnd"/>
-            <w:r>
-              <w:rPr>
-                <w:rFonts w:cs="Calibri"/>
-                <w:b/>
-                <w:i/>
-              </w:rPr>
-              <w:t xml:space="preserve">, Gestion de la backlog du projet, Consultant </w:t>
+              <w:t xml:space="preserve">Proxy Product Owner, Gestion de la backlog du projet, Consultant </w:t>
             </w:r>
             <w:r>
               <w:rPr>
@@ -2746,25 +2468,7 @@
                 <w:bCs/>
                 <w:iCs/>
               </w:rPr>
-              <w:t xml:space="preserve">Migration du logiciel </w:t>
-            </w:r>
-            <w:proofErr w:type="spellStart"/>
-            <w:r>
-              <w:rPr>
-                <w:rFonts w:eastAsia="Times New Roman" w:cs="Calibri"/>
-                <w:bCs/>
-                <w:iCs/>
-              </w:rPr>
-              <w:t>Graphtalk</w:t>
-            </w:r>
-            <w:proofErr w:type="spellEnd"/>
-            <w:r>
-              <w:rPr>
-                <w:rFonts w:eastAsia="Times New Roman" w:cs="Calibri"/>
-                <w:bCs/>
-                <w:iCs/>
-              </w:rPr>
-              <w:t xml:space="preserve"> AIA dans le Cloud AWS </w:t>
+              <w:t xml:space="preserve">Migration du logiciel Graphtalk AIA dans le Cloud AWS </w:t>
             </w:r>
           </w:p>
           <w:p>
@@ -3116,17 +2820,8 @@
                 <w:rFonts w:cs="Calibri"/>
                 <w:color w:val="0070C0"/>
               </w:rPr>
-              <w:t xml:space="preserve">Responsable du projet </w:t>
-            </w:r>
-            <w:proofErr w:type="spellStart"/>
-            <w:r>
-              <w:rPr>
-                <w:rFonts w:cs="Calibri"/>
-                <w:color w:val="0070C0"/>
-              </w:rPr>
-              <w:t>TaggImage</w:t>
-            </w:r>
-            <w:proofErr w:type="spellEnd"/>
+              <w:t>Responsable du projet TaggImage</w:t>
+            </w:r>
             <w:r>
               <w:rPr>
                 <w:rFonts w:cs="Calibri"/>
@@ -3165,21 +2860,7 @@
               <w:rPr>
                 <w:rFonts w:cs="Calibri"/>
               </w:rPr>
-              <w:t xml:space="preserve"> du logiciel </w:t>
-            </w:r>
-            <w:proofErr w:type="spellStart"/>
-            <w:r>
-              <w:rPr>
-                <w:rFonts w:cs="Calibri"/>
-              </w:rPr>
-              <w:t>VotExpress</w:t>
-            </w:r>
-            <w:proofErr w:type="spellEnd"/>
-            <w:r>
-              <w:rPr>
-                <w:rFonts w:cs="Calibri"/>
-              </w:rPr>
-              <w:t>, solution d’organisation d’élections professionnelles par traitement électronique des votes par correspondance. Ma mission a porté sur la conception, réalisation et mise en exploitation sur sites des premières versions du logiciel.</w:t>
+              <w:t xml:space="preserve"> du logiciel VotExpress, solution d’organisation d’élections professionnelles par traitement électronique des votes par correspondance. Ma mission a porté sur la conception, réalisation et mise en exploitation sur sites des premières versions du logiciel.</w:t>
             </w:r>
           </w:p>
           <w:p>
@@ -3326,23 +3007,7 @@
                 <w:sz w:val="19"/>
                 <w:szCs w:val="19"/>
               </w:rPr>
-              <w:t>Stage de 6 mois (</w:t>
-            </w:r>
-            <w:proofErr w:type="spellStart"/>
-            <w:r>
-              <w:rPr>
-                <w:sz w:val="19"/>
-                <w:szCs w:val="19"/>
-              </w:rPr>
-              <w:t>ent</w:t>
-            </w:r>
-            <w:proofErr w:type="spellEnd"/>
-            <w:r>
-              <w:rPr>
-                <w:sz w:val="19"/>
-                <w:szCs w:val="19"/>
-              </w:rPr>
-              <w:t xml:space="preserve">. </w:t>
+              <w:t xml:space="preserve">Stage de 6 mois (ent. </w:t>
             </w:r>
             <w:r>
               <w:rPr>
@@ -3496,33 +3161,7 @@
                 <w:szCs w:val="19"/>
                 <w14:ligatures w14:val="standardContextual"/>
               </w:rPr>
-              <w:t xml:space="preserve">UNIV. J. FOURIER, Grenoble – </w:t>
-            </w:r>
-            <w:proofErr w:type="spellStart"/>
-            <w:r>
-              <w:rPr>
-                <w:rFonts w:eastAsiaTheme="majorEastAsia" w:cstheme="majorBidi"/>
-                <w:bCs/>
-                <w:smallCaps/>
-                <w:color w:val="404040" w:themeColor="text1" w:themeTint="BF"/>
-                <w:sz w:val="19"/>
-                <w:szCs w:val="19"/>
-                <w14:ligatures w14:val="standardContextual"/>
-              </w:rPr>
-              <w:t>Obt</w:t>
-            </w:r>
-            <w:proofErr w:type="spellEnd"/>
-            <w:r>
-              <w:rPr>
-                <w:rFonts w:eastAsiaTheme="majorEastAsia" w:cstheme="majorBidi"/>
-                <w:bCs/>
-                <w:smallCaps/>
-                <w:color w:val="404040" w:themeColor="text1" w:themeTint="BF"/>
-                <w:sz w:val="19"/>
-                <w:szCs w:val="19"/>
-                <w14:ligatures w14:val="standardContextual"/>
-              </w:rPr>
-              <w:t>. 1993</w:t>
+              <w:t>UNIV. J. FOURIER, Grenoble – Obt. 1993</w:t>
             </w:r>
           </w:p>
           <w:p>
@@ -3690,7 +3329,7 @@
 </file>
 
 <file path=word/endnotes.xml><?xml version="1.0" encoding="utf-8"?>
-<w:endnotes xmlns:wpc="http://schemas.microsoft.com/office/word/2010/wordprocessingCanvas" xmlns:cx="http://schemas.microsoft.com/office/drawing/2014/chartex" xmlns:cx1="http://schemas.microsoft.com/office/drawing/2015/9/8/chartex" xmlns:mc="http://schemas.openxmlformats.org/markup-compatibility/2006" xmlns:o="urn:schemas-microsoft-com:office:office" xmlns:r="http://schemas.openxmlformats.org/officeDocument/2006/relationships" xmlns:m="http://schemas.openxmlformats.org/officeDocument/2006/math" xmlns:v="urn:schemas-microsoft-com:vml" xmlns:wp14="http://schemas.microsoft.com/office/word/2010/wordprocessingDrawing" xmlns:wp="http://schemas.openxmlformats.org/drawingml/2006/wordprocessingDrawing" xmlns:w10="urn:schemas-microsoft-com:office:word" xmlns:w="http://schemas.openxmlformats.org/wordprocessingml/2006/main" xmlns:w14="http://schemas.microsoft.com/office/word/2010/wordml" xmlns:w15="http://schemas.microsoft.com/office/word/2012/wordml" xmlns:w16se="http://schemas.microsoft.com/office/word/2015/wordml/symex" xmlns:wpg="http://schemas.microsoft.com/office/word/2010/wordprocessingGroup" xmlns:wpi="http://schemas.microsoft.com/office/word/2010/wordprocessingInk" xmlns:wne="http://schemas.microsoft.com/office/word/2006/wordml" xmlns:wps="http://schemas.microsoft.com/office/word/2010/wordprocessingShape" mc:Ignorable="w14 w15 w16se wp14">
+<w:endnotes xmlns:wpc="http://schemas.microsoft.com/office/word/2010/wordprocessingCanvas" xmlns:cx="http://schemas.microsoft.com/office/drawing/2014/chartex" xmlns:cx1="http://schemas.microsoft.com/office/drawing/2015/9/8/chartex" xmlns:cx2="http://schemas.microsoft.com/office/drawing/2015/10/21/chartex" xmlns:cx3="http://schemas.microsoft.com/office/drawing/2016/5/9/chartex" xmlns:cx4="http://schemas.microsoft.com/office/drawing/2016/5/10/chartex" xmlns:cx5="http://schemas.microsoft.com/office/drawing/2016/5/11/chartex" xmlns:cx6="http://schemas.microsoft.com/office/drawing/2016/5/12/chartex" xmlns:cx7="http://schemas.microsoft.com/office/drawing/2016/5/13/chartex" xmlns:cx8="http://schemas.microsoft.com/office/drawing/2016/5/14/chartex" xmlns:mc="http://schemas.openxmlformats.org/markup-compatibility/2006" xmlns:aink="http://schemas.microsoft.com/office/drawing/2016/ink" xmlns:am3d="http://schemas.microsoft.com/office/drawing/2017/model3d" xmlns:o="urn:schemas-microsoft-com:office:office" xmlns:r="http://schemas.openxmlformats.org/officeDocument/2006/relationships" xmlns:m="http://schemas.openxmlformats.org/officeDocument/2006/math" xmlns:v="urn:schemas-microsoft-com:vml" xmlns:wp14="http://schemas.microsoft.com/office/word/2010/wordprocessingDrawing" xmlns:wp="http://schemas.openxmlformats.org/drawingml/2006/wordprocessingDrawing" xmlns:w10="urn:schemas-microsoft-com:office:word" xmlns:w="http://schemas.openxmlformats.org/wordprocessingml/2006/main" xmlns:w14="http://schemas.microsoft.com/office/word/2010/wordml" xmlns:w15="http://schemas.microsoft.com/office/word/2012/wordml" xmlns:w16cex="http://schemas.microsoft.com/office/word/2018/wordml/cex" xmlns:w16cid="http://schemas.microsoft.com/office/word/2016/wordml/cid" xmlns:w16="http://schemas.microsoft.com/office/word/2018/wordml" xmlns:w16se="http://schemas.microsoft.com/office/word/2015/wordml/symex" xmlns:wpg="http://schemas.microsoft.com/office/word/2010/wordprocessingGroup" xmlns:wpi="http://schemas.microsoft.com/office/word/2010/wordprocessingInk" xmlns:wne="http://schemas.microsoft.com/office/word/2006/wordml" xmlns:wps="http://schemas.microsoft.com/office/word/2010/wordprocessingShape" mc:Ignorable="w14 w15 w16se w16cid w16 w16cex wp14">
   <w:endnote w:type="separator" w:id="-1">
     <w:p>
       <w:pPr>
@@ -3715,7 +3354,7 @@
 </file>
 
 <file path=word/footer1.xml><?xml version="1.0" encoding="utf-8"?>
-<w:ftr xmlns:wpc="http://schemas.microsoft.com/office/word/2010/wordprocessingCanvas" xmlns:cx="http://schemas.microsoft.com/office/drawing/2014/chartex" xmlns:cx1="http://schemas.microsoft.com/office/drawing/2015/9/8/chartex" xmlns:mc="http://schemas.openxmlformats.org/markup-compatibility/2006" xmlns:o="urn:schemas-microsoft-com:office:office" xmlns:r="http://schemas.openxmlformats.org/officeDocument/2006/relationships" xmlns:m="http://schemas.openxmlformats.org/officeDocument/2006/math" xmlns:v="urn:schemas-microsoft-com:vml" xmlns:wp14="http://schemas.microsoft.com/office/word/2010/wordprocessingDrawing" xmlns:wp="http://schemas.openxmlformats.org/drawingml/2006/wordprocessingDrawing" xmlns:w10="urn:schemas-microsoft-com:office:word" xmlns:w="http://schemas.openxmlformats.org/wordprocessingml/2006/main" xmlns:w14="http://schemas.microsoft.com/office/word/2010/wordml" xmlns:w15="http://schemas.microsoft.com/office/word/2012/wordml" xmlns:w16se="http://schemas.microsoft.com/office/word/2015/wordml/symex" xmlns:wpg="http://schemas.microsoft.com/office/word/2010/wordprocessingGroup" xmlns:wpi="http://schemas.microsoft.com/office/word/2010/wordprocessingInk" xmlns:wne="http://schemas.microsoft.com/office/word/2006/wordml" xmlns:wps="http://schemas.microsoft.com/office/word/2010/wordprocessingShape" mc:Ignorable="w14 w15 w16se wp14">
+<w:ftr xmlns:wpc="http://schemas.microsoft.com/office/word/2010/wordprocessingCanvas" xmlns:cx="http://schemas.microsoft.com/office/drawing/2014/chartex" xmlns:cx1="http://schemas.microsoft.com/office/drawing/2015/9/8/chartex" xmlns:cx2="http://schemas.microsoft.com/office/drawing/2015/10/21/chartex" xmlns:cx3="http://schemas.microsoft.com/office/drawing/2016/5/9/chartex" xmlns:cx4="http://schemas.microsoft.com/office/drawing/2016/5/10/chartex" xmlns:cx5="http://schemas.microsoft.com/office/drawing/2016/5/11/chartex" xmlns:cx6="http://schemas.microsoft.com/office/drawing/2016/5/12/chartex" xmlns:cx7="http://schemas.microsoft.com/office/drawing/2016/5/13/chartex" xmlns:cx8="http://schemas.microsoft.com/office/drawing/2016/5/14/chartex" xmlns:mc="http://schemas.openxmlformats.org/markup-compatibility/2006" xmlns:aink="http://schemas.microsoft.com/office/drawing/2016/ink" xmlns:am3d="http://schemas.microsoft.com/office/drawing/2017/model3d" xmlns:o="urn:schemas-microsoft-com:office:office" xmlns:r="http://schemas.openxmlformats.org/officeDocument/2006/relationships" xmlns:m="http://schemas.openxmlformats.org/officeDocument/2006/math" xmlns:v="urn:schemas-microsoft-com:vml" xmlns:wp14="http://schemas.microsoft.com/office/word/2010/wordprocessingDrawing" xmlns:wp="http://schemas.openxmlformats.org/drawingml/2006/wordprocessingDrawing" xmlns:w10="urn:schemas-microsoft-com:office:word" xmlns:w="http://schemas.openxmlformats.org/wordprocessingml/2006/main" xmlns:w14="http://schemas.microsoft.com/office/word/2010/wordml" xmlns:w15="http://schemas.microsoft.com/office/word/2012/wordml" xmlns:w16cex="http://schemas.microsoft.com/office/word/2018/wordml/cex" xmlns:w16cid="http://schemas.microsoft.com/office/word/2016/wordml/cid" xmlns:w16="http://schemas.microsoft.com/office/word/2018/wordml" xmlns:w16se="http://schemas.microsoft.com/office/word/2015/wordml/symex" xmlns:wpg="http://schemas.microsoft.com/office/word/2010/wordprocessingGroup" xmlns:wpi="http://schemas.microsoft.com/office/word/2010/wordprocessingInk" xmlns:wne="http://schemas.microsoft.com/office/word/2006/wordml" xmlns:wps="http://schemas.microsoft.com/office/word/2010/wordprocessingShape" mc:Ignorable="w14 w15 w16se w16cid w16 w16cex wp14">
   <w:p>
     <w:pPr>
       <w:pStyle w:val="Pieddepage"/>
@@ -3726,7 +3365,7 @@
 </file>
 
 <file path=word/footnotes.xml><?xml version="1.0" encoding="utf-8"?>
-<w:footnotes xmlns:wpc="http://schemas.microsoft.com/office/word/2010/wordprocessingCanvas" xmlns:cx="http://schemas.microsoft.com/office/drawing/2014/chartex" xmlns:cx1="http://schemas.microsoft.com/office/drawing/2015/9/8/chartex" xmlns:mc="http://schemas.openxmlformats.org/markup-compatibility/2006" xmlns:o="urn:schemas-microsoft-com:office:office" xmlns:r="http://schemas.openxmlformats.org/officeDocument/2006/relationships" xmlns:m="http://schemas.openxmlformats.org/officeDocument/2006/math" xmlns:v="urn:schemas-microsoft-com:vml" xmlns:wp14="http://schemas.microsoft.com/office/word/2010/wordprocessingDrawing" xmlns:wp="http://schemas.openxmlformats.org/drawingml/2006/wordprocessingDrawing" xmlns:w10="urn:schemas-microsoft-com:office:word" xmlns:w="http://schemas.openxmlformats.org/wordprocessingml/2006/main" xmlns:w14="http://schemas.microsoft.com/office/word/2010/wordml" xmlns:w15="http://schemas.microsoft.com/office/word/2012/wordml" xmlns:w16se="http://schemas.microsoft.com/office/word/2015/wordml/symex" xmlns:wpg="http://schemas.microsoft.com/office/word/2010/wordprocessingGroup" xmlns:wpi="http://schemas.microsoft.com/office/word/2010/wordprocessingInk" xmlns:wne="http://schemas.microsoft.com/office/word/2006/wordml" xmlns:wps="http://schemas.microsoft.com/office/word/2010/wordprocessingShape" mc:Ignorable="w14 w15 w16se wp14">
+<w:footnotes xmlns:wpc="http://schemas.microsoft.com/office/word/2010/wordprocessingCanvas" xmlns:cx="http://schemas.microsoft.com/office/drawing/2014/chartex" xmlns:cx1="http://schemas.microsoft.com/office/drawing/2015/9/8/chartex" xmlns:cx2="http://schemas.microsoft.com/office/drawing/2015/10/21/chartex" xmlns:cx3="http://schemas.microsoft.com/office/drawing/2016/5/9/chartex" xmlns:cx4="http://schemas.microsoft.com/office/drawing/2016/5/10/chartex" xmlns:cx5="http://schemas.microsoft.com/office/drawing/2016/5/11/chartex" xmlns:cx6="http://schemas.microsoft.com/office/drawing/2016/5/12/chartex" xmlns:cx7="http://schemas.microsoft.com/office/drawing/2016/5/13/chartex" xmlns:cx8="http://schemas.microsoft.com/office/drawing/2016/5/14/chartex" xmlns:mc="http://schemas.openxmlformats.org/markup-compatibility/2006" xmlns:aink="http://schemas.microsoft.com/office/drawing/2016/ink" xmlns:am3d="http://schemas.microsoft.com/office/drawing/2017/model3d" xmlns:o="urn:schemas-microsoft-com:office:office" xmlns:r="http://schemas.openxmlformats.org/officeDocument/2006/relationships" xmlns:m="http://schemas.openxmlformats.org/officeDocument/2006/math" xmlns:v="urn:schemas-microsoft-com:vml" xmlns:wp14="http://schemas.microsoft.com/office/word/2010/wordprocessingDrawing" xmlns:wp="http://schemas.openxmlformats.org/drawingml/2006/wordprocessingDrawing" xmlns:w10="urn:schemas-microsoft-com:office:word" xmlns:w="http://schemas.openxmlformats.org/wordprocessingml/2006/main" xmlns:w14="http://schemas.microsoft.com/office/word/2010/wordml" xmlns:w15="http://schemas.microsoft.com/office/word/2012/wordml" xmlns:w16cex="http://schemas.microsoft.com/office/word/2018/wordml/cex" xmlns:w16cid="http://schemas.microsoft.com/office/word/2016/wordml/cid" xmlns:w16="http://schemas.microsoft.com/office/word/2018/wordml" xmlns:w16se="http://schemas.microsoft.com/office/word/2015/wordml/symex" xmlns:wpg="http://schemas.microsoft.com/office/word/2010/wordprocessingGroup" xmlns:wpi="http://schemas.microsoft.com/office/word/2010/wordprocessingInk" xmlns:wne="http://schemas.microsoft.com/office/word/2006/wordml" xmlns:wps="http://schemas.microsoft.com/office/word/2010/wordprocessingShape" mc:Ignorable="w14 w15 w16se w16cid w16 w16cex wp14">
   <w:footnote w:type="separator" w:id="-1">
     <w:p>
       <w:pPr>
@@ -3751,7 +3390,7 @@
 </file>
 
 <file path=word/numbering.xml><?xml version="1.0" encoding="utf-8"?>
-<w:numbering xmlns:wpc="http://schemas.microsoft.com/office/word/2010/wordprocessingCanvas" xmlns:cx="http://schemas.microsoft.com/office/drawing/2014/chartex" xmlns:cx1="http://schemas.microsoft.com/office/drawing/2015/9/8/chartex" xmlns:mc="http://schemas.openxmlformats.org/markup-compatibility/2006" xmlns:o="urn:schemas-microsoft-com:office:office" xmlns:r="http://schemas.openxmlformats.org/officeDocument/2006/relationships" xmlns:m="http://schemas.openxmlformats.org/officeDocument/2006/math" xmlns:v="urn:schemas-microsoft-com:vml" xmlns:wp14="http://schemas.microsoft.com/office/word/2010/wordprocessingDrawing" xmlns:wp="http://schemas.openxmlformats.org/drawingml/2006/wordprocessingDrawing" xmlns:w10="urn:schemas-microsoft-com:office:word" xmlns:w="http://schemas.openxmlformats.org/wordprocessingml/2006/main" xmlns:w14="http://schemas.microsoft.com/office/word/2010/wordml" xmlns:w15="http://schemas.microsoft.com/office/word/2012/wordml" xmlns:w16se="http://schemas.microsoft.com/office/word/2015/wordml/symex" xmlns:wpg="http://schemas.microsoft.com/office/word/2010/wordprocessingGroup" xmlns:wpi="http://schemas.microsoft.com/office/word/2010/wordprocessingInk" xmlns:wne="http://schemas.microsoft.com/office/word/2006/wordml" xmlns:wps="http://schemas.microsoft.com/office/word/2010/wordprocessingShape" mc:Ignorable="w14 w15 w16se wp14">
+<w:numbering xmlns:wpc="http://schemas.microsoft.com/office/word/2010/wordprocessingCanvas" xmlns:cx="http://schemas.microsoft.com/office/drawing/2014/chartex" xmlns:cx1="http://schemas.microsoft.com/office/drawing/2015/9/8/chartex" xmlns:cx2="http://schemas.microsoft.com/office/drawing/2015/10/21/chartex" xmlns:cx3="http://schemas.microsoft.com/office/drawing/2016/5/9/chartex" xmlns:cx4="http://schemas.microsoft.com/office/drawing/2016/5/10/chartex" xmlns:cx5="http://schemas.microsoft.com/office/drawing/2016/5/11/chartex" xmlns:cx6="http://schemas.microsoft.com/office/drawing/2016/5/12/chartex" xmlns:cx7="http://schemas.microsoft.com/office/drawing/2016/5/13/chartex" xmlns:cx8="http://schemas.microsoft.com/office/drawing/2016/5/14/chartex" xmlns:mc="http://schemas.openxmlformats.org/markup-compatibility/2006" xmlns:aink="http://schemas.microsoft.com/office/drawing/2016/ink" xmlns:am3d="http://schemas.microsoft.com/office/drawing/2017/model3d" xmlns:o="urn:schemas-microsoft-com:office:office" xmlns:r="http://schemas.openxmlformats.org/officeDocument/2006/relationships" xmlns:m="http://schemas.openxmlformats.org/officeDocument/2006/math" xmlns:v="urn:schemas-microsoft-com:vml" xmlns:wp14="http://schemas.microsoft.com/office/word/2010/wordprocessingDrawing" xmlns:wp="http://schemas.openxmlformats.org/drawingml/2006/wordprocessingDrawing" xmlns:w10="urn:schemas-microsoft-com:office:word" xmlns:w="http://schemas.openxmlformats.org/wordprocessingml/2006/main" xmlns:w14="http://schemas.microsoft.com/office/word/2010/wordml" xmlns:w15="http://schemas.microsoft.com/office/word/2012/wordml" xmlns:w16cex="http://schemas.microsoft.com/office/word/2018/wordml/cex" xmlns:w16cid="http://schemas.microsoft.com/office/word/2016/wordml/cid" xmlns:w16="http://schemas.microsoft.com/office/word/2018/wordml" xmlns:w16se="http://schemas.microsoft.com/office/word/2015/wordml/symex" xmlns:wpg="http://schemas.microsoft.com/office/word/2010/wordprocessingGroup" xmlns:wpi="http://schemas.microsoft.com/office/word/2010/wordprocessingInk" xmlns:wne="http://schemas.microsoft.com/office/word/2006/wordml" xmlns:wps="http://schemas.microsoft.com/office/word/2010/wordprocessingShape" mc:Ignorable="w14 w15 w16se w16cid w16 w16cex wp14">
   <w:abstractNum w:abstractNumId="0" w15:restartNumberingAfterBreak="0">
     <w:nsid w:val="13EA3ED4"/>
     <w:multiLevelType w:val="multilevel"/>
@@ -4212,7 +3851,7 @@
 </file>
 
 <file path=word/styles.xml><?xml version="1.0" encoding="utf-8"?>
-<w:styles xmlns:mc="http://schemas.openxmlformats.org/markup-compatibility/2006" xmlns:r="http://schemas.openxmlformats.org/officeDocument/2006/relationships" xmlns:w="http://schemas.openxmlformats.org/wordprocessingml/2006/main" xmlns:w14="http://schemas.microsoft.com/office/word/2010/wordml" xmlns:w15="http://schemas.microsoft.com/office/word/2012/wordml" xmlns:w16se="http://schemas.microsoft.com/office/word/2015/wordml/symex" mc:Ignorable="w14 w15 w16se">
+<w:styles xmlns:mc="http://schemas.openxmlformats.org/markup-compatibility/2006" xmlns:r="http://schemas.openxmlformats.org/officeDocument/2006/relationships" xmlns:w="http://schemas.openxmlformats.org/wordprocessingml/2006/main" xmlns:w14="http://schemas.microsoft.com/office/word/2010/wordml" xmlns:w15="http://schemas.microsoft.com/office/word/2012/wordml" xmlns:w16cex="http://schemas.microsoft.com/office/word/2018/wordml/cex" xmlns:w16cid="http://schemas.microsoft.com/office/word/2016/wordml/cid" xmlns:w16="http://schemas.microsoft.com/office/word/2018/wordml" xmlns:w16se="http://schemas.microsoft.com/office/word/2015/wordml/symex" mc:Ignorable="w14 w15 w16se w16cid w16 w16cex">
   <w:docDefaults>
     <w:rPrDefault>
       <w:rPr>
@@ -4223,7 +3862,7 @@
     </w:rPrDefault>
     <w:pPrDefault/>
   </w:docDefaults>
-  <w:latentStyles w:defLockedState="0" w:defUIPriority="99" w:defSemiHidden="0" w:defUnhideWhenUsed="0" w:defQFormat="0" w:count="371">
+  <w:latentStyles w:defLockedState="0" w:defUIPriority="99" w:defSemiHidden="0" w:defUnhideWhenUsed="0" w:defQFormat="0" w:count="376">
     <w:lsdException w:name="Normal" w:uiPriority="0" w:qFormat="1"/>
     <w:lsdException w:name="heading 1" w:uiPriority="0" w:qFormat="1"/>
     <w:lsdException w:name="heading 2" w:semiHidden="1" w:uiPriority="0" w:unhideWhenUsed="1" w:qFormat="1"/>
@@ -4329,7 +3968,6 @@
     <w:lsdException w:name="HTML Sample" w:semiHidden="1" w:unhideWhenUsed="1"/>
     <w:lsdException w:name="HTML Typewriter" w:semiHidden="1" w:unhideWhenUsed="1"/>
     <w:lsdException w:name="HTML Variable" w:semiHidden="1" w:unhideWhenUsed="1"/>
-    <w:lsdException w:name="Normal Table" w:semiHidden="1" w:unhideWhenUsed="1"/>
     <w:lsdException w:name="annotation subject" w:semiHidden="1" w:unhideWhenUsed="1"/>
     <w:lsdException w:name="No List" w:semiHidden="1" w:unhideWhenUsed="1"/>
     <w:lsdException w:name="Outline List 1" w:semiHidden="1" w:unhideWhenUsed="1"/>
@@ -4372,11 +4010,8 @@
     <w:lsdException w:name="Table Contemporary" w:semiHidden="1" w:unhideWhenUsed="1"/>
     <w:lsdException w:name="Table Elegant" w:semiHidden="1" w:unhideWhenUsed="1"/>
     <w:lsdException w:name="Table Professional" w:semiHidden="1" w:unhideWhenUsed="1"/>
-    <w:lsdException w:name="Table Subtle 1" w:semiHidden="1" w:unhideWhenUsed="1"/>
     <w:lsdException w:name="Table Subtle 2" w:semiHidden="1" w:unhideWhenUsed="1"/>
     <w:lsdException w:name="Table Web 1" w:semiHidden="1" w:unhideWhenUsed="1"/>
-    <w:lsdException w:name="Table Web 2" w:semiHidden="1" w:unhideWhenUsed="1"/>
-    <w:lsdException w:name="Table Web 3" w:semiHidden="1" w:unhideWhenUsed="1"/>
     <w:lsdException w:name="Balloon Text" w:semiHidden="1" w:unhideWhenUsed="1"/>
     <w:lsdException w:name="Table Grid" w:uiPriority="59"/>
     <w:lsdException w:name="Table Theme" w:semiHidden="1" w:unhideWhenUsed="1"/>
@@ -4595,6 +4230,11 @@
     <w:lsdException w:name="List Table 5 Dark Accent 6" w:uiPriority="50"/>
     <w:lsdException w:name="List Table 6 Colorful Accent 6" w:uiPriority="51"/>
     <w:lsdException w:name="List Table 7 Colorful Accent 6" w:uiPriority="52"/>
+    <w:lsdException w:name="Mention" w:semiHidden="1" w:unhideWhenUsed="1"/>
+    <w:lsdException w:name="Smart Hyperlink" w:semiHidden="1" w:unhideWhenUsed="1"/>
+    <w:lsdException w:name="Hashtag" w:semiHidden="1" w:unhideWhenUsed="1"/>
+    <w:lsdException w:name="Unresolved Mention" w:semiHidden="1" w:unhideWhenUsed="1"/>
+    <w:lsdException w:name="Smart Link" w:semiHidden="1" w:unhideWhenUsed="1"/>
   </w:latentStyles>
   <w:style w:type="paragraph" w:default="1" w:styleId="Normal">
     <w:name w:val="Normal"/>
@@ -6511,18 +6151,18 @@
 </file>
 
 <file path=customXml/item2.xml><?xml version="1.0" encoding="utf-8"?>
-<mappings xmlns="http://schemas.microsoft.com/pics">
-  <picture>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</picture>
-</mappings>
-</file>
-
-<file path=customXml/item3.xml><?xml version="1.0" encoding="utf-8"?>
 <?mso-contentType ?>
 <FormTemplates xmlns="http://schemas.microsoft.com/sharepoint/v3/contenttype/forms">
   <Display>DocumentLibraryForm</Display>
   <Edit>AssetEditForm</Edit>
   <New>DocumentLibraryForm</New>
 </FormTemplates>
+</file>
+
+<file path=customXml/item3.xml><?xml version="1.0" encoding="utf-8"?>
+<mappings xmlns="http://schemas.microsoft.com/pics">
+  <picture>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</picture>
+</mappings>
 </file>
 
 <file path=customXml/itemProps1.xml><?xml version="1.0" encoding="utf-8"?>
@@ -6534,17 +6174,17 @@
 </file>
 
 <file path=customXml/itemProps2.xml><?xml version="1.0" encoding="utf-8"?>
+<ds:datastoreItem xmlns:ds="http://schemas.openxmlformats.org/officeDocument/2006/customXml" ds:itemID="{F0EDECC0-4E27-4FC9-BA6F-6D753F7105A3}">
+  <ds:schemaRefs>
+    <ds:schemaRef ds:uri="http://schemas.microsoft.com/sharepoint/v3/contenttype/forms"/>
+  </ds:schemaRefs>
+</ds:datastoreItem>
+</file>
+
+<file path=customXml/itemProps3.xml><?xml version="1.0" encoding="utf-8"?>
 <ds:datastoreItem xmlns:ds="http://schemas.openxmlformats.org/officeDocument/2006/customXml" ds:itemID="{E437E9E5-EE29-454F-8714-516920628209}">
   <ds:schemaRefs>
     <ds:schemaRef ds:uri="http://schemas.microsoft.com/pics"/>
   </ds:schemaRefs>
 </ds:datastoreItem>
-</file>
-
-<file path=customXml/itemProps3.xml><?xml version="1.0" encoding="utf-8"?>
-<ds:datastoreItem xmlns:ds="http://schemas.openxmlformats.org/officeDocument/2006/customXml" ds:itemID="{F0EDECC0-4E27-4FC9-BA6F-6D753F7105A3}">
-  <ds:schemaRefs>
-    <ds:schemaRef ds:uri="http://schemas.microsoft.com/sharepoint/v3/contenttype/forms"/>
-  </ds:schemaRefs>
-</ds:datastoreItem>
 </file>
</xml_diff>

<commit_message>
mise à jour CV CAP
</commit_message>
<xml_diff>
--- a/CV_FROMAGER.docx
+++ b/CV_FROMAGER.docx
@@ -1128,8 +1128,14 @@
               <w:spacing w:before="0" w:after="0" w:line="240" w:lineRule="auto"/>
               <w:jc w:val="both"/>
               <w:rPr>
+                <w:rStyle w:val="Titre1Car"/>
+                <w:rFonts w:asciiTheme="minorHAnsi" w:hAnsiTheme="minorHAnsi"/>
+                <w:b w:val="0"/>
+                <w:bCs w:val="0"/>
+                <w:caps/>
                 <w:color w:val="00000A"/>
-                <w:sz w:val="21"/>
+                <w:sz w:val="16"/>
+                <w:szCs w:val="16"/>
               </w:rPr>
             </w:pPr>
             <w:r>
@@ -1140,369 +1146,32 @@
                 <w:color w:val="00000A"/>
                 <w:sz w:val="20"/>
               </w:rPr>
-              <w:t>C</w:t>
-            </w:r>
-            <w:r>
-              <w:rPr>
-                <w:rStyle w:val="Titre1Car"/>
-                <w:caps/>
-                <w:color w:val="00000A"/>
-              </w:rPr>
-              <w:t>o</w:t>
-            </w:r>
-            <w:r>
-              <w:rPr>
-                <w:rStyle w:val="Titre1Car"/>
-                <w:caps/>
-                <w:color w:val="00000A"/>
-              </w:rPr>
-              <w:t>nan Jeken Consulting</w:t>
-            </w:r>
-            <w:r>
-              <w:rPr>
-                <w:rStyle w:val="Titre1Car"/>
-                <w:caps/>
-                <w:color w:val="00000A"/>
-              </w:rPr>
-              <w:t xml:space="preserve"> </w:t>
+              <w:t xml:space="preserve">CAP Gemini – </w:t>
             </w:r>
             <w:r>
               <w:rPr>
                 <w:rStyle w:val="Titre1Car"/>
                 <w:rFonts w:asciiTheme="minorHAnsi" w:hAnsiTheme="minorHAnsi"/>
+                <w:b w:val="0"/>
+                <w:bCs w:val="0"/>
                 <w:caps/>
                 <w:color w:val="00000A"/>
                 <w:sz w:val="20"/>
               </w:rPr>
-              <w:t xml:space="preserve">- </w:t>
-            </w:r>
-            <w:r>
-              <w:rPr>
-                <w:rFonts w:cstheme="majorHAnsi"/>
+              <w:t>depuis mais 2021,</w:t>
+            </w:r>
+            <w:r>
+              <w:rPr>
+                <w:rStyle w:val="Titre1Car"/>
+                <w:rFonts w:asciiTheme="minorHAnsi" w:hAnsiTheme="minorHAnsi"/>
                 <w:b w:val="0"/>
-              </w:rPr>
-              <w:t>depuis janv. 2019,</w:t>
-            </w:r>
-            <w:r>
-              <w:rPr>
-                <w:rFonts w:cstheme="majorHAnsi"/>
-                <w:b w:val="0"/>
+                <w:bCs w:val="0"/>
+                <w:caps/>
+                <w:color w:val="00000A"/>
                 <w:sz w:val="16"/>
-              </w:rPr>
-              <w:t xml:space="preserve"> secteur d’activite</w:t>
-            </w:r>
-            <w:r>
-              <w:rPr>
-                <w:rFonts w:cstheme="majorHAnsi"/>
-                <w:b w:val="0"/>
-                <w:sz w:val="16"/>
-              </w:rPr>
-              <w:t> : SOCIETE de conseil</w:t>
-            </w:r>
-          </w:p>
-          <w:p>
-            <w:pPr>
-              <w:pStyle w:val="Titre2"/>
-              <w:spacing w:before="0" w:after="0" w:line="240" w:lineRule="auto"/>
-              <w:jc w:val="both"/>
-              <w:rPr>
-                <w:b w:val="0"/>
-                <w:caps w:val="0"/>
-                <w:color w:val="4F81BD" w:themeColor="accent1"/>
-                <w:szCs w:val="18"/>
-                <w14:shadow w14:blurRad="38100" w14:dist="25400" w14:dir="5400000" w14:sx="100000" w14:sy="100000" w14:kx="0" w14:ky="0" w14:algn="ctr">
-                  <w14:srgbClr w14:val="6E747A">
-                    <w14:alpha w14:val="57000"/>
-                  </w14:srgbClr>
-                </w14:shadow>
-                <w14:textOutline w14:w="0" w14:cap="flat" w14:cmpd="sng" w14:algn="ctr">
-                  <w14:noFill/>
-                  <w14:prstDash w14:val="solid"/>
-                  <w14:round/>
-                </w14:textOutline>
-              </w:rPr>
-            </w:pPr>
-            <w:r>
-              <w:rPr>
-                <w:rStyle w:val="Titre1Car"/>
-                <w:b w:val="0"/>
-                <w:sz w:val="20"/>
-                <w:szCs w:val="18"/>
-                <w14:shadow w14:blurRad="38100" w14:dist="25400" w14:dir="5400000" w14:sx="100000" w14:sy="100000" w14:kx="0" w14:ky="0" w14:algn="ctr">
-                  <w14:srgbClr w14:val="6E747A">
-                    <w14:alpha w14:val="57000"/>
-                  </w14:srgbClr>
-                </w14:shadow>
-                <w14:textOutline w14:w="0" w14:cap="flat" w14:cmpd="sng" w14:algn="ctr">
-                  <w14:noFill/>
-                  <w14:prstDash w14:val="solid"/>
-                  <w14:round/>
-                </w14:textOutline>
-              </w:rPr>
-              <w:t>F</w:t>
-            </w:r>
-            <w:r>
-              <w:rPr>
-                <w:rStyle w:val="Titre1Car"/>
-                <w:b w:val="0"/>
-                <w:sz w:val="20"/>
-                <w:szCs w:val="18"/>
-                <w14:shadow w14:blurRad="38100" w14:dist="25400" w14:dir="5400000" w14:sx="100000" w14:sy="100000" w14:kx="0" w14:ky="0" w14:algn="ctr">
-                  <w14:srgbClr w14:val="6E747A">
-                    <w14:alpha w14:val="57000"/>
-                  </w14:srgbClr>
-                </w14:shadow>
-                <w14:textOutline w14:w="0" w14:cap="flat" w14:cmpd="sng" w14:algn="ctr">
-                  <w14:noFill/>
-                  <w14:prstDash w14:val="solid"/>
-                  <w14:round/>
-                </w14:textOutline>
-              </w:rPr>
-              <w:t>ormation</w:t>
-            </w:r>
-            <w:r>
-              <w:rPr>
-                <w:rStyle w:val="Titre1Car"/>
-                <w:b w:val="0"/>
-                <w:sz w:val="20"/>
-                <w:szCs w:val="18"/>
-                <w14:shadow w14:blurRad="38100" w14:dist="25400" w14:dir="5400000" w14:sx="100000" w14:sy="100000" w14:kx="0" w14:ky="0" w14:algn="ctr">
-                  <w14:srgbClr w14:val="6E747A">
-                    <w14:alpha w14:val="57000"/>
-                  </w14:srgbClr>
-                </w14:shadow>
-                <w14:textOutline w14:w="0" w14:cap="flat" w14:cmpd="sng" w14:algn="ctr">
-                  <w14:noFill/>
-                  <w14:prstDash w14:val="solid"/>
-                  <w14:round/>
-                </w14:textOutline>
-              </w:rPr>
-              <w:t>s</w:t>
-            </w:r>
-            <w:r>
-              <w:rPr>
-                <w:rStyle w:val="Titre1Car"/>
-                <w:b w:val="0"/>
-                <w:sz w:val="20"/>
-                <w:szCs w:val="18"/>
-                <w14:shadow w14:blurRad="38100" w14:dist="25400" w14:dir="5400000" w14:sx="100000" w14:sy="100000" w14:kx="0" w14:ky="0" w14:algn="ctr">
-                  <w14:srgbClr w14:val="6E747A">
-                    <w14:alpha w14:val="57000"/>
-                  </w14:srgbClr>
-                </w14:shadow>
-                <w14:textOutline w14:w="0" w14:cap="flat" w14:cmpd="sng" w14:algn="ctr">
-                  <w14:noFill/>
-                  <w14:prstDash w14:val="solid"/>
-                  <w14:round/>
-                </w14:textOutline>
-              </w:rPr>
-              <w:t xml:space="preserve"> et mise</w:t>
-            </w:r>
-            <w:r>
-              <w:rPr>
-                <w:rStyle w:val="Titre1Car"/>
-                <w:b w:val="0"/>
-                <w:sz w:val="20"/>
-                <w:szCs w:val="18"/>
-                <w14:shadow w14:blurRad="38100" w14:dist="25400" w14:dir="5400000" w14:sx="100000" w14:sy="100000" w14:kx="0" w14:ky="0" w14:algn="ctr">
-                  <w14:srgbClr w14:val="6E747A">
-                    <w14:alpha w14:val="57000"/>
-                  </w14:srgbClr>
-                </w14:shadow>
-                <w14:textOutline w14:w="0" w14:cap="flat" w14:cmpd="sng" w14:algn="ctr">
-                  <w14:noFill/>
-                  <w14:prstDash w14:val="solid"/>
-                  <w14:round/>
-                </w14:textOutline>
-              </w:rPr>
-              <w:t>s</w:t>
-            </w:r>
-            <w:r>
-              <w:rPr>
-                <w:rStyle w:val="Titre1Car"/>
-                <w:b w:val="0"/>
-                <w:sz w:val="20"/>
-                <w:szCs w:val="18"/>
-                <w14:shadow w14:blurRad="38100" w14:dist="25400" w14:dir="5400000" w14:sx="100000" w14:sy="100000" w14:kx="0" w14:ky="0" w14:algn="ctr">
-                  <w14:srgbClr w14:val="6E747A">
-                    <w14:alpha w14:val="57000"/>
-                  </w14:srgbClr>
-                </w14:shadow>
-                <w14:textOutline w14:w="0" w14:cap="flat" w14:cmpd="sng" w14:algn="ctr">
-                  <w14:noFill/>
-                  <w14:prstDash w14:val="solid"/>
-                  <w14:round/>
-                </w14:textOutline>
-              </w:rPr>
-              <w:t xml:space="preserve"> à niveau </w:t>
-            </w:r>
-            <w:r>
-              <w:rPr>
-                <w:rStyle w:val="Titre1Car"/>
-                <w:b w:val="0"/>
-                <w:sz w:val="20"/>
-                <w:szCs w:val="18"/>
-                <w14:shadow w14:blurRad="38100" w14:dist="25400" w14:dir="5400000" w14:sx="100000" w14:sy="100000" w14:kx="0" w14:ky="0" w14:algn="ctr">
-                  <w14:srgbClr w14:val="6E747A">
-                    <w14:alpha w14:val="57000"/>
-                  </w14:srgbClr>
-                </w14:shadow>
-                <w14:textOutline w14:w="0" w14:cap="flat" w14:cmpd="sng" w14:algn="ctr">
-                  <w14:noFill/>
-                  <w14:prstDash w14:val="solid"/>
-                  <w14:round/>
-                </w14:textOutline>
-              </w:rPr>
-              <w:t xml:space="preserve">depuis </w:t>
-            </w:r>
-            <w:r>
-              <w:rPr>
-                <w:rStyle w:val="Titre1Car"/>
-                <w:b w:val="0"/>
-                <w:sz w:val="20"/>
-                <w:szCs w:val="18"/>
-                <w14:shadow w14:blurRad="38100" w14:dist="25400" w14:dir="5400000" w14:sx="100000" w14:sy="100000" w14:kx="0" w14:ky="0" w14:algn="ctr">
-                  <w14:srgbClr w14:val="6E747A">
-                    <w14:alpha w14:val="57000"/>
-                  </w14:srgbClr>
-                </w14:shadow>
-                <w14:textOutline w14:w="0" w14:cap="flat" w14:cmpd="sng" w14:algn="ctr">
-                  <w14:noFill/>
-                  <w14:prstDash w14:val="solid"/>
-                  <w14:round/>
-                </w14:textOutline>
-              </w:rPr>
-              <w:t>avril 2020</w:t>
-            </w:r>
-          </w:p>
-          <w:p>
-            <w:pPr>
-              <w:pStyle w:val="Paragraphedeliste"/>
-              <w:numPr>
-                <w:ilvl w:val="0"/>
-                <w:numId w:val="4"/>
-              </w:numPr>
-              <w:spacing w:before="0" w:after="0" w:line="240" w:lineRule="auto"/>
-              <w:jc w:val="both"/>
-              <w:rPr>
-                <w:b/>
-                <w:bCs/>
-              </w:rPr>
-            </w:pPr>
-            <w:r>
-              <w:rPr>
-                <w:b/>
-                <w:bCs/>
-              </w:rPr>
-              <w:t>Consultant auprès de plusieurs clients</w:t>
-            </w:r>
-            <w:r>
-              <w:rPr>
-                <w:b/>
-                <w:bCs/>
-              </w:rPr>
-              <w:t xml:space="preserve"> </w:t>
-            </w:r>
-          </w:p>
-          <w:p>
-            <w:pPr>
-              <w:pStyle w:val="Paragraphedeliste"/>
-              <w:numPr>
-                <w:ilvl w:val="0"/>
-                <w:numId w:val="4"/>
-              </w:numPr>
-              <w:spacing w:before="0" w:after="0" w:line="240" w:lineRule="auto"/>
-              <w:jc w:val="both"/>
-              <w:rPr>
-                <w:b/>
-                <w:bCs/>
-              </w:rPr>
-            </w:pPr>
-            <w:r>
-              <w:rPr>
-                <w:b/>
-                <w:bCs/>
-              </w:rPr>
-              <w:t>Veille technologique</w:t>
-            </w:r>
-            <w:r>
-              <w:rPr>
-                <w:b/>
-                <w:bCs/>
-              </w:rPr>
-              <w:t xml:space="preserve"> autour du DevOps et du développement</w:t>
-            </w:r>
-          </w:p>
-          <w:p>
-            <w:pPr>
-              <w:pStyle w:val="Paragraphedeliste"/>
-              <w:numPr>
-                <w:ilvl w:val="0"/>
-                <w:numId w:val="4"/>
-              </w:numPr>
-              <w:spacing w:before="0" w:after="0" w:line="240" w:lineRule="auto"/>
-              <w:jc w:val="both"/>
-              <w:rPr>
-                <w:b/>
-                <w:bCs/>
-              </w:rPr>
-            </w:pPr>
-            <w:r>
-              <w:rPr>
-                <w:b/>
-                <w:bCs/>
-              </w:rPr>
-              <w:t>Renforcement de mes connaissances dans le langage Python, et le framework Django</w:t>
-            </w:r>
-            <w:r>
-              <w:rPr>
-                <w:b/>
-                <w:bCs/>
-              </w:rPr>
-              <w:t>, Java</w:t>
-            </w:r>
-          </w:p>
-          <w:p>
-            <w:pPr>
-              <w:pStyle w:val="Paragraphedeliste"/>
-              <w:numPr>
-                <w:ilvl w:val="0"/>
-                <w:numId w:val="4"/>
-              </w:numPr>
-              <w:spacing w:before="0" w:after="0" w:line="240" w:lineRule="auto"/>
-              <w:jc w:val="both"/>
-              <w:rPr>
-                <w:b/>
-                <w:bCs/>
-              </w:rPr>
-            </w:pPr>
-            <w:r>
-              <w:rPr>
-                <w:b/>
-                <w:bCs/>
-              </w:rPr>
-              <w:t>Formations</w:t>
-            </w:r>
-            <w:r>
-              <w:rPr>
-                <w:b/>
-                <w:bCs/>
-              </w:rPr>
-              <w:t> :</w:t>
-            </w:r>
-            <w:r>
-              <w:rPr>
-                <w:b/>
-                <w:bCs/>
-              </w:rPr>
-              <w:t xml:space="preserve"> déploiement des systèmes et réseaux dans le cloud sous AWS</w:t>
-            </w:r>
-            <w:r>
-              <w:rPr>
-                <w:b/>
-                <w:bCs/>
-              </w:rPr>
-              <w:t>, les réseaux TCP/IP</w:t>
+                <w:szCs w:val="16"/>
+              </w:rPr>
+              <w:t xml:space="preserve"> secteur d’activite : societé de conseil</w:t>
             </w:r>
           </w:p>
           <w:p>
@@ -1512,25 +1181,6 @@
               <w:spacing w:before="0" w:after="0" w:line="240" w:lineRule="auto"/>
               <w:jc w:val="both"/>
               <w:outlineLvl w:val="1"/>
-              <w:rPr>
-                <w:rFonts w:asciiTheme="majorHAnsi" w:eastAsiaTheme="majorEastAsia" w:hAnsiTheme="majorHAnsi" w:cstheme="majorBidi"/>
-                <w:bCs/>
-                <w:color w:val="4F81BD" w:themeColor="accent1"/>
-                <w:szCs w:val="18"/>
-                <w14:shadow w14:blurRad="38100" w14:dist="25400" w14:dir="5400000" w14:sx="100000" w14:sy="100000" w14:kx="0" w14:ky="0" w14:algn="ctr">
-                  <w14:srgbClr w14:val="6E747A">
-                    <w14:alpha w14:val="57000"/>
-                  </w14:srgbClr>
-                </w14:shadow>
-                <w14:textOutline w14:w="0" w14:cap="flat" w14:cmpd="sng" w14:algn="ctr">
-                  <w14:noFill/>
-                  <w14:prstDash w14:val="solid"/>
-                  <w14:round/>
-                </w14:textOutline>
-                <w14:ligatures w14:val="standardContextual"/>
-              </w:rPr>
-            </w:pPr>
-            <w:r>
               <w:rPr>
                 <w:rFonts w:asciiTheme="majorHAnsi" w:eastAsiaTheme="majorEastAsia" w:hAnsiTheme="majorHAnsi" w:cstheme="majorBidi"/>
                 <w:bCs/>
@@ -1549,8 +1199,7 @@
                 </w14:textOutline>
                 <w14:ligatures w14:val="standardContextual"/>
               </w:rPr>
-              <w:t xml:space="preserve">Consultant </w:t>
-            </w:r>
+            </w:pPr>
             <w:r>
               <w:rPr>
                 <w:rFonts w:asciiTheme="majorHAnsi" w:eastAsiaTheme="majorEastAsia" w:hAnsiTheme="majorHAnsi" w:cstheme="majorBidi"/>
@@ -1570,7 +1219,7 @@
                 </w14:textOutline>
                 <w14:ligatures w14:val="standardContextual"/>
               </w:rPr>
-              <w:t>chez S</w:t>
+              <w:t>Architecte Solutions / Scrum Master DevOps</w:t>
             </w:r>
             <w:r>
               <w:rPr>
@@ -1591,7 +1240,7 @@
                 </w14:textOutline>
                 <w14:ligatures w14:val="standardContextual"/>
               </w:rPr>
-              <w:t xml:space="preserve">chneider </w:t>
+              <w:t xml:space="preserve"> </w:t>
             </w:r>
             <w:r>
               <w:rPr>
@@ -1612,9 +1261,60 @@
                 </w14:textOutline>
                 <w14:ligatures w14:val="standardContextual"/>
               </w:rPr>
-              <w:t>mars</w:t>
-            </w:r>
-            <w:r>
+              <w:t>depuis mai 2021</w:t>
+            </w:r>
+          </w:p>
+          <w:p>
+            <w:pPr>
+              <w:pStyle w:val="Paragraphedeliste"/>
+              <w:numPr>
+                <w:ilvl w:val="0"/>
+                <w:numId w:val="4"/>
+              </w:numPr>
+              <w:spacing w:before="0" w:after="0" w:line="240" w:lineRule="auto"/>
+              <w:jc w:val="both"/>
+              <w:rPr>
+                <w:b/>
+                <w:bCs/>
+              </w:rPr>
+            </w:pPr>
+            <w:r>
+              <w:rPr>
+                <w:b/>
+                <w:bCs/>
+              </w:rPr>
+              <w:t>Mise en place de la nouvelle SI basée sur les micro-services</w:t>
+            </w:r>
+          </w:p>
+          <w:p>
+            <w:pPr>
+              <w:pStyle w:val="Paragraphedeliste"/>
+              <w:numPr>
+                <w:ilvl w:val="0"/>
+                <w:numId w:val="4"/>
+              </w:numPr>
+              <w:spacing w:before="0" w:after="0" w:line="240" w:lineRule="auto"/>
+              <w:jc w:val="both"/>
+              <w:rPr>
+                <w:b/>
+                <w:bCs/>
+              </w:rPr>
+            </w:pPr>
+            <w:r>
+              <w:rPr>
+                <w:b/>
+                <w:bCs/>
+              </w:rPr>
+              <w:t>Management de l’équipe DevOps en soutient des équipes de Dev des micro-services</w:t>
+            </w:r>
+          </w:p>
+          <w:p>
+            <w:pPr>
+              <w:keepNext/>
+              <w:keepLines/>
+              <w:spacing w:before="0" w:after="0" w:line="240" w:lineRule="auto"/>
+              <w:jc w:val="both"/>
+              <w:outlineLvl w:val="1"/>
               <w:rPr>
                 <w:rFonts w:asciiTheme="majorHAnsi" w:eastAsiaTheme="majorEastAsia" w:hAnsiTheme="majorHAnsi" w:cstheme="majorBidi"/>
                 <w:bCs/>
@@ -1633,6 +1333,545 @@
                 </w14:textOutline>
                 <w14:ligatures w14:val="standardContextual"/>
               </w:rPr>
+            </w:pPr>
+          </w:p>
+          <w:p>
+            <w:pPr>
+              <w:keepNext/>
+              <w:keepLines/>
+              <w:spacing w:before="0" w:after="0" w:line="240" w:lineRule="auto"/>
+              <w:jc w:val="both"/>
+              <w:outlineLvl w:val="1"/>
+              <w:rPr>
+                <w:rFonts w:asciiTheme="majorHAnsi" w:eastAsiaTheme="majorEastAsia" w:hAnsiTheme="majorHAnsi" w:cstheme="majorBidi"/>
+                <w:bCs/>
+                <w:color w:val="4F81BD" w:themeColor="accent1"/>
+                <w:szCs w:val="18"/>
+                <w14:shadow w14:blurRad="38100" w14:dist="25400" w14:dir="5400000" w14:sx="100000" w14:sy="100000" w14:kx="0" w14:ky="0" w14:algn="ctr">
+                  <w14:srgbClr w14:val="6E747A">
+                    <w14:alpha w14:val="57000"/>
+                  </w14:srgbClr>
+                </w14:shadow>
+                <w14:textOutline w14:w="0" w14:cap="flat" w14:cmpd="sng" w14:algn="ctr">
+                  <w14:noFill/>
+                  <w14:prstDash w14:val="solid"/>
+                  <w14:round/>
+                </w14:textOutline>
+                <w14:ligatures w14:val="standardContextual"/>
+              </w:rPr>
+            </w:pPr>
+          </w:p>
+          <w:p>
+            <w:pPr>
+              <w:pStyle w:val="Titre2"/>
+              <w:spacing w:before="0" w:after="0" w:line="240" w:lineRule="auto"/>
+              <w:jc w:val="both"/>
+              <w:rPr>
+                <w:color w:val="00000A"/>
+                <w:sz w:val="21"/>
+              </w:rPr>
+            </w:pPr>
+            <w:r>
+              <w:rPr>
+                <w:rStyle w:val="Titre1Car"/>
+                <w:rFonts w:asciiTheme="minorHAnsi" w:hAnsiTheme="minorHAnsi"/>
+                <w:caps/>
+                <w:color w:val="00000A"/>
+                <w:sz w:val="20"/>
+              </w:rPr>
+              <w:t>C</w:t>
+            </w:r>
+            <w:r>
+              <w:rPr>
+                <w:rStyle w:val="Titre1Car"/>
+                <w:caps/>
+                <w:color w:val="00000A"/>
+              </w:rPr>
+              <w:t>o</w:t>
+            </w:r>
+            <w:r>
+              <w:rPr>
+                <w:rStyle w:val="Titre1Car"/>
+                <w:caps/>
+                <w:color w:val="00000A"/>
+              </w:rPr>
+              <w:t>nan Jeken Consulting</w:t>
+            </w:r>
+            <w:r>
+              <w:rPr>
+                <w:rStyle w:val="Titre1Car"/>
+                <w:caps/>
+                <w:color w:val="00000A"/>
+              </w:rPr>
+              <w:t xml:space="preserve"> </w:t>
+            </w:r>
+            <w:r>
+              <w:rPr>
+                <w:rStyle w:val="Titre1Car"/>
+                <w:rFonts w:asciiTheme="minorHAnsi" w:hAnsiTheme="minorHAnsi"/>
+                <w:caps/>
+                <w:color w:val="00000A"/>
+                <w:sz w:val="20"/>
+              </w:rPr>
+              <w:t xml:space="preserve">- </w:t>
+            </w:r>
+            <w:r>
+              <w:rPr>
+                <w:rFonts w:cstheme="majorHAnsi"/>
+                <w:b w:val="0"/>
+              </w:rPr>
+              <w:t>depuis janv. 2019,</w:t>
+            </w:r>
+            <w:r>
+              <w:rPr>
+                <w:rFonts w:cstheme="majorHAnsi"/>
+                <w:b w:val="0"/>
+                <w:sz w:val="16"/>
+              </w:rPr>
+              <w:t xml:space="preserve"> secteur d’activite</w:t>
+            </w:r>
+            <w:r>
+              <w:rPr>
+                <w:rFonts w:cstheme="majorHAnsi"/>
+                <w:b w:val="0"/>
+                <w:sz w:val="16"/>
+              </w:rPr>
+              <w:t> : SOCIETE de conseil</w:t>
+            </w:r>
+          </w:p>
+          <w:p>
+            <w:pPr>
+              <w:pStyle w:val="Titre2"/>
+              <w:spacing w:before="0" w:after="0" w:line="240" w:lineRule="auto"/>
+              <w:jc w:val="both"/>
+              <w:rPr>
+                <w:b w:val="0"/>
+                <w:caps w:val="0"/>
+                <w:color w:val="4F81BD" w:themeColor="accent1"/>
+                <w:szCs w:val="18"/>
+                <w14:shadow w14:blurRad="38100" w14:dist="25400" w14:dir="5400000" w14:sx="100000" w14:sy="100000" w14:kx="0" w14:ky="0" w14:algn="ctr">
+                  <w14:srgbClr w14:val="6E747A">
+                    <w14:alpha w14:val="57000"/>
+                  </w14:srgbClr>
+                </w14:shadow>
+                <w14:textOutline w14:w="0" w14:cap="flat" w14:cmpd="sng" w14:algn="ctr">
+                  <w14:noFill/>
+                  <w14:prstDash w14:val="solid"/>
+                  <w14:round/>
+                </w14:textOutline>
+              </w:rPr>
+            </w:pPr>
+            <w:r>
+              <w:rPr>
+                <w:rStyle w:val="Titre1Car"/>
+                <w:b w:val="0"/>
+                <w:sz w:val="20"/>
+                <w:szCs w:val="18"/>
+                <w14:shadow w14:blurRad="38100" w14:dist="25400" w14:dir="5400000" w14:sx="100000" w14:sy="100000" w14:kx="0" w14:ky="0" w14:algn="ctr">
+                  <w14:srgbClr w14:val="6E747A">
+                    <w14:alpha w14:val="57000"/>
+                  </w14:srgbClr>
+                </w14:shadow>
+                <w14:textOutline w14:w="0" w14:cap="flat" w14:cmpd="sng" w14:algn="ctr">
+                  <w14:noFill/>
+                  <w14:prstDash w14:val="solid"/>
+                  <w14:round/>
+                </w14:textOutline>
+              </w:rPr>
+              <w:t>F</w:t>
+            </w:r>
+            <w:r>
+              <w:rPr>
+                <w:rStyle w:val="Titre1Car"/>
+                <w:b w:val="0"/>
+                <w:sz w:val="20"/>
+                <w:szCs w:val="18"/>
+                <w14:shadow w14:blurRad="38100" w14:dist="25400" w14:dir="5400000" w14:sx="100000" w14:sy="100000" w14:kx="0" w14:ky="0" w14:algn="ctr">
+                  <w14:srgbClr w14:val="6E747A">
+                    <w14:alpha w14:val="57000"/>
+                  </w14:srgbClr>
+                </w14:shadow>
+                <w14:textOutline w14:w="0" w14:cap="flat" w14:cmpd="sng" w14:algn="ctr">
+                  <w14:noFill/>
+                  <w14:prstDash w14:val="solid"/>
+                  <w14:round/>
+                </w14:textOutline>
+              </w:rPr>
+              <w:t>ormation</w:t>
+            </w:r>
+            <w:r>
+              <w:rPr>
+                <w:rStyle w:val="Titre1Car"/>
+                <w:b w:val="0"/>
+                <w:sz w:val="20"/>
+                <w:szCs w:val="18"/>
+                <w14:shadow w14:blurRad="38100" w14:dist="25400" w14:dir="5400000" w14:sx="100000" w14:sy="100000" w14:kx="0" w14:ky="0" w14:algn="ctr">
+                  <w14:srgbClr w14:val="6E747A">
+                    <w14:alpha w14:val="57000"/>
+                  </w14:srgbClr>
+                </w14:shadow>
+                <w14:textOutline w14:w="0" w14:cap="flat" w14:cmpd="sng" w14:algn="ctr">
+                  <w14:noFill/>
+                  <w14:prstDash w14:val="solid"/>
+                  <w14:round/>
+                </w14:textOutline>
+              </w:rPr>
+              <w:t>s</w:t>
+            </w:r>
+            <w:r>
+              <w:rPr>
+                <w:rStyle w:val="Titre1Car"/>
+                <w:b w:val="0"/>
+                <w:sz w:val="20"/>
+                <w:szCs w:val="18"/>
+                <w14:shadow w14:blurRad="38100" w14:dist="25400" w14:dir="5400000" w14:sx="100000" w14:sy="100000" w14:kx="0" w14:ky="0" w14:algn="ctr">
+                  <w14:srgbClr w14:val="6E747A">
+                    <w14:alpha w14:val="57000"/>
+                  </w14:srgbClr>
+                </w14:shadow>
+                <w14:textOutline w14:w="0" w14:cap="flat" w14:cmpd="sng" w14:algn="ctr">
+                  <w14:noFill/>
+                  <w14:prstDash w14:val="solid"/>
+                  <w14:round/>
+                </w14:textOutline>
+              </w:rPr>
+              <w:t xml:space="preserve"> et mise</w:t>
+            </w:r>
+            <w:r>
+              <w:rPr>
+                <w:rStyle w:val="Titre1Car"/>
+                <w:b w:val="0"/>
+                <w:sz w:val="20"/>
+                <w:szCs w:val="18"/>
+                <w14:shadow w14:blurRad="38100" w14:dist="25400" w14:dir="5400000" w14:sx="100000" w14:sy="100000" w14:kx="0" w14:ky="0" w14:algn="ctr">
+                  <w14:srgbClr w14:val="6E747A">
+                    <w14:alpha w14:val="57000"/>
+                  </w14:srgbClr>
+                </w14:shadow>
+                <w14:textOutline w14:w="0" w14:cap="flat" w14:cmpd="sng" w14:algn="ctr">
+                  <w14:noFill/>
+                  <w14:prstDash w14:val="solid"/>
+                  <w14:round/>
+                </w14:textOutline>
+              </w:rPr>
+              <w:t>s</w:t>
+            </w:r>
+            <w:r>
+              <w:rPr>
+                <w:rStyle w:val="Titre1Car"/>
+                <w:b w:val="0"/>
+                <w:sz w:val="20"/>
+                <w:szCs w:val="18"/>
+                <w14:shadow w14:blurRad="38100" w14:dist="25400" w14:dir="5400000" w14:sx="100000" w14:sy="100000" w14:kx="0" w14:ky="0" w14:algn="ctr">
+                  <w14:srgbClr w14:val="6E747A">
+                    <w14:alpha w14:val="57000"/>
+                  </w14:srgbClr>
+                </w14:shadow>
+                <w14:textOutline w14:w="0" w14:cap="flat" w14:cmpd="sng" w14:algn="ctr">
+                  <w14:noFill/>
+                  <w14:prstDash w14:val="solid"/>
+                  <w14:round/>
+                </w14:textOutline>
+              </w:rPr>
+              <w:t xml:space="preserve"> à niveau </w:t>
+            </w:r>
+            <w:r>
+              <w:rPr>
+                <w:rStyle w:val="Titre1Car"/>
+                <w:b w:val="0"/>
+                <w:sz w:val="20"/>
+                <w:szCs w:val="18"/>
+                <w14:shadow w14:blurRad="38100" w14:dist="25400" w14:dir="5400000" w14:sx="100000" w14:sy="100000" w14:kx="0" w14:ky="0" w14:algn="ctr">
+                  <w14:srgbClr w14:val="6E747A">
+                    <w14:alpha w14:val="57000"/>
+                  </w14:srgbClr>
+                </w14:shadow>
+                <w14:textOutline w14:w="0" w14:cap="flat" w14:cmpd="sng" w14:algn="ctr">
+                  <w14:noFill/>
+                  <w14:prstDash w14:val="solid"/>
+                  <w14:round/>
+                </w14:textOutline>
+              </w:rPr>
+              <w:t xml:space="preserve">depuis </w:t>
+            </w:r>
+            <w:r>
+              <w:rPr>
+                <w:rStyle w:val="Titre1Car"/>
+                <w:b w:val="0"/>
+                <w:sz w:val="20"/>
+                <w:szCs w:val="18"/>
+                <w14:shadow w14:blurRad="38100" w14:dist="25400" w14:dir="5400000" w14:sx="100000" w14:sy="100000" w14:kx="0" w14:ky="0" w14:algn="ctr">
+                  <w14:srgbClr w14:val="6E747A">
+                    <w14:alpha w14:val="57000"/>
+                  </w14:srgbClr>
+                </w14:shadow>
+                <w14:textOutline w14:w="0" w14:cap="flat" w14:cmpd="sng" w14:algn="ctr">
+                  <w14:noFill/>
+                  <w14:prstDash w14:val="solid"/>
+                  <w14:round/>
+                </w14:textOutline>
+              </w:rPr>
+              <w:t>avril 2020</w:t>
+            </w:r>
+          </w:p>
+          <w:p>
+            <w:pPr>
+              <w:pStyle w:val="Paragraphedeliste"/>
+              <w:numPr>
+                <w:ilvl w:val="0"/>
+                <w:numId w:val="4"/>
+              </w:numPr>
+              <w:spacing w:before="0" w:after="0" w:line="240" w:lineRule="auto"/>
+              <w:jc w:val="both"/>
+              <w:rPr>
+                <w:b/>
+                <w:bCs/>
+              </w:rPr>
+            </w:pPr>
+            <w:r>
+              <w:rPr>
+                <w:b/>
+                <w:bCs/>
+              </w:rPr>
+              <w:t>Consultant auprès de plusieurs clients</w:t>
+            </w:r>
+            <w:r>
+              <w:rPr>
+                <w:b/>
+                <w:bCs/>
+              </w:rPr>
+              <w:t xml:space="preserve"> </w:t>
+            </w:r>
+          </w:p>
+          <w:p>
+            <w:pPr>
+              <w:pStyle w:val="Paragraphedeliste"/>
+              <w:numPr>
+                <w:ilvl w:val="0"/>
+                <w:numId w:val="4"/>
+              </w:numPr>
+              <w:spacing w:before="0" w:after="0" w:line="240" w:lineRule="auto"/>
+              <w:jc w:val="both"/>
+              <w:rPr>
+                <w:b/>
+                <w:bCs/>
+              </w:rPr>
+            </w:pPr>
+            <w:r>
+              <w:rPr>
+                <w:b/>
+                <w:bCs/>
+              </w:rPr>
+              <w:t>Veille technologique</w:t>
+            </w:r>
+            <w:r>
+              <w:rPr>
+                <w:b/>
+                <w:bCs/>
+              </w:rPr>
+              <w:t xml:space="preserve"> autour du DevOps et du développement</w:t>
+            </w:r>
+          </w:p>
+          <w:p>
+            <w:pPr>
+              <w:pStyle w:val="Paragraphedeliste"/>
+              <w:numPr>
+                <w:ilvl w:val="0"/>
+                <w:numId w:val="4"/>
+              </w:numPr>
+              <w:spacing w:before="0" w:after="0" w:line="240" w:lineRule="auto"/>
+              <w:jc w:val="both"/>
+              <w:rPr>
+                <w:b/>
+                <w:bCs/>
+              </w:rPr>
+            </w:pPr>
+            <w:r>
+              <w:rPr>
+                <w:b/>
+                <w:bCs/>
+              </w:rPr>
+              <w:t>Renforcement de mes connaissances dans le langage Python, et le framework Django</w:t>
+            </w:r>
+            <w:r>
+              <w:rPr>
+                <w:b/>
+                <w:bCs/>
+              </w:rPr>
+              <w:t>, Java</w:t>
+            </w:r>
+          </w:p>
+          <w:p>
+            <w:pPr>
+              <w:pStyle w:val="Paragraphedeliste"/>
+              <w:numPr>
+                <w:ilvl w:val="0"/>
+                <w:numId w:val="4"/>
+              </w:numPr>
+              <w:spacing w:before="0" w:after="0" w:line="240" w:lineRule="auto"/>
+              <w:jc w:val="both"/>
+              <w:rPr>
+                <w:b/>
+                <w:bCs/>
+              </w:rPr>
+            </w:pPr>
+            <w:r>
+              <w:rPr>
+                <w:b/>
+                <w:bCs/>
+              </w:rPr>
+              <w:t>Formations</w:t>
+            </w:r>
+            <w:r>
+              <w:rPr>
+                <w:b/>
+                <w:bCs/>
+              </w:rPr>
+              <w:t> :</w:t>
+            </w:r>
+            <w:r>
+              <w:rPr>
+                <w:b/>
+                <w:bCs/>
+              </w:rPr>
+              <w:t xml:space="preserve"> déploiement des systèmes et réseaux dans le cloud sous AWS</w:t>
+            </w:r>
+            <w:r>
+              <w:rPr>
+                <w:b/>
+                <w:bCs/>
+              </w:rPr>
+              <w:t>, les réseaux TCP/IP</w:t>
+            </w:r>
+          </w:p>
+          <w:p>
+            <w:pPr>
+              <w:keepNext/>
+              <w:keepLines/>
+              <w:spacing w:before="0" w:after="0" w:line="240" w:lineRule="auto"/>
+              <w:jc w:val="both"/>
+              <w:outlineLvl w:val="1"/>
+              <w:rPr>
+                <w:rFonts w:asciiTheme="majorHAnsi" w:eastAsiaTheme="majorEastAsia" w:hAnsiTheme="majorHAnsi" w:cstheme="majorBidi"/>
+                <w:bCs/>
+                <w:color w:val="4F81BD" w:themeColor="accent1"/>
+                <w:szCs w:val="18"/>
+                <w14:shadow w14:blurRad="38100" w14:dist="25400" w14:dir="5400000" w14:sx="100000" w14:sy="100000" w14:kx="0" w14:ky="0" w14:algn="ctr">
+                  <w14:srgbClr w14:val="6E747A">
+                    <w14:alpha w14:val="57000"/>
+                  </w14:srgbClr>
+                </w14:shadow>
+                <w14:textOutline w14:w="0" w14:cap="flat" w14:cmpd="sng" w14:algn="ctr">
+                  <w14:noFill/>
+                  <w14:prstDash w14:val="solid"/>
+                  <w14:round/>
+                </w14:textOutline>
+                <w14:ligatures w14:val="standardContextual"/>
+              </w:rPr>
+            </w:pPr>
+            <w:r>
+              <w:rPr>
+                <w:rFonts w:asciiTheme="majorHAnsi" w:eastAsiaTheme="majorEastAsia" w:hAnsiTheme="majorHAnsi" w:cstheme="majorBidi"/>
+                <w:bCs/>
+                <w:color w:val="4F81BD" w:themeColor="accent1"/>
+                <w:sz w:val="21"/>
+                <w:szCs w:val="18"/>
+                <w14:shadow w14:blurRad="38100" w14:dist="25400" w14:dir="5400000" w14:sx="100000" w14:sy="100000" w14:kx="0" w14:ky="0" w14:algn="ctr">
+                  <w14:srgbClr w14:val="6E747A">
+                    <w14:alpha w14:val="57000"/>
+                  </w14:srgbClr>
+                </w14:shadow>
+                <w14:textOutline w14:w="0" w14:cap="flat" w14:cmpd="sng" w14:algn="ctr">
+                  <w14:noFill/>
+                  <w14:prstDash w14:val="solid"/>
+                  <w14:round/>
+                </w14:textOutline>
+                <w14:ligatures w14:val="standardContextual"/>
+              </w:rPr>
+              <w:t xml:space="preserve">Consultant </w:t>
+            </w:r>
+            <w:r>
+              <w:rPr>
+                <w:rFonts w:asciiTheme="majorHAnsi" w:eastAsiaTheme="majorEastAsia" w:hAnsiTheme="majorHAnsi" w:cstheme="majorBidi"/>
+                <w:bCs/>
+                <w:color w:val="4F81BD" w:themeColor="accent1"/>
+                <w:sz w:val="21"/>
+                <w:szCs w:val="18"/>
+                <w14:shadow w14:blurRad="38100" w14:dist="25400" w14:dir="5400000" w14:sx="100000" w14:sy="100000" w14:kx="0" w14:ky="0" w14:algn="ctr">
+                  <w14:srgbClr w14:val="6E747A">
+                    <w14:alpha w14:val="57000"/>
+                  </w14:srgbClr>
+                </w14:shadow>
+                <w14:textOutline w14:w="0" w14:cap="flat" w14:cmpd="sng" w14:algn="ctr">
+                  <w14:noFill/>
+                  <w14:prstDash w14:val="solid"/>
+                  <w14:round/>
+                </w14:textOutline>
+                <w14:ligatures w14:val="standardContextual"/>
+              </w:rPr>
+              <w:t>chez S</w:t>
+            </w:r>
+            <w:r>
+              <w:rPr>
+                <w:rFonts w:asciiTheme="majorHAnsi" w:eastAsiaTheme="majorEastAsia" w:hAnsiTheme="majorHAnsi" w:cstheme="majorBidi"/>
+                <w:bCs/>
+                <w:color w:val="4F81BD" w:themeColor="accent1"/>
+                <w:sz w:val="21"/>
+                <w:szCs w:val="18"/>
+                <w14:shadow w14:blurRad="38100" w14:dist="25400" w14:dir="5400000" w14:sx="100000" w14:sy="100000" w14:kx="0" w14:ky="0" w14:algn="ctr">
+                  <w14:srgbClr w14:val="6E747A">
+                    <w14:alpha w14:val="57000"/>
+                  </w14:srgbClr>
+                </w14:shadow>
+                <w14:textOutline w14:w="0" w14:cap="flat" w14:cmpd="sng" w14:algn="ctr">
+                  <w14:noFill/>
+                  <w14:prstDash w14:val="solid"/>
+                  <w14:round/>
+                </w14:textOutline>
+                <w14:ligatures w14:val="standardContextual"/>
+              </w:rPr>
+              <w:t xml:space="preserve">chneider </w:t>
+            </w:r>
+            <w:r>
+              <w:rPr>
+                <w:rFonts w:asciiTheme="majorHAnsi" w:eastAsiaTheme="majorEastAsia" w:hAnsiTheme="majorHAnsi" w:cstheme="majorBidi"/>
+                <w:bCs/>
+                <w:color w:val="4F81BD" w:themeColor="accent1"/>
+                <w:sz w:val="21"/>
+                <w:szCs w:val="18"/>
+                <w14:shadow w14:blurRad="38100" w14:dist="25400" w14:dir="5400000" w14:sx="100000" w14:sy="100000" w14:kx="0" w14:ky="0" w14:algn="ctr">
+                  <w14:srgbClr w14:val="6E747A">
+                    <w14:alpha w14:val="57000"/>
+                  </w14:srgbClr>
+                </w14:shadow>
+                <w14:textOutline w14:w="0" w14:cap="flat" w14:cmpd="sng" w14:algn="ctr">
+                  <w14:noFill/>
+                  <w14:prstDash w14:val="solid"/>
+                  <w14:round/>
+                </w14:textOutline>
+                <w14:ligatures w14:val="standardContextual"/>
+              </w:rPr>
+              <w:t>mars</w:t>
+            </w:r>
+            <w:r>
+              <w:rPr>
+                <w:rFonts w:asciiTheme="majorHAnsi" w:eastAsiaTheme="majorEastAsia" w:hAnsiTheme="majorHAnsi" w:cstheme="majorBidi"/>
+                <w:bCs/>
+                <w:color w:val="4F81BD" w:themeColor="accent1"/>
+                <w:sz w:val="21"/>
+                <w:szCs w:val="18"/>
+                <w14:shadow w14:blurRad="38100" w14:dist="25400" w14:dir="5400000" w14:sx="100000" w14:sy="100000" w14:kx="0" w14:ky="0" w14:algn="ctr">
+                  <w14:srgbClr w14:val="6E747A">
+                    <w14:alpha w14:val="57000"/>
+                  </w14:srgbClr>
+                </w14:shadow>
+                <w14:textOutline w14:w="0" w14:cap="flat" w14:cmpd="sng" w14:algn="ctr">
+                  <w14:noFill/>
+                  <w14:prstDash w14:val="solid"/>
+                  <w14:round/>
+                </w14:textOutline>
+                <w14:ligatures w14:val="standardContextual"/>
+              </w:rPr>
               <w:t xml:space="preserve"> 2019 - avril 2020</w:t>
             </w:r>
           </w:p>
@@ -1961,6 +2200,7 @@
                 <w:i/>
                 <w:color w:val="0070C0"/>
               </w:rPr>
+              <w:lastRenderedPageBreak/>
               <w:t xml:space="preserve">DOCKERISATION ADELIA/REFLEX </w:t>
             </w:r>
             <w:r>
@@ -2055,7 +2295,6 @@
                 <w:color w:val="00000A"/>
                 <w:sz w:val="20"/>
               </w:rPr>
-              <w:lastRenderedPageBreak/>
               <w:t>dxc technology FINANCIAL SERVICES</w:t>
             </w:r>
             <w:r>
@@ -3208,6 +3447,7 @@
                 <w:rFonts w:asciiTheme="minorHAnsi" w:hAnsiTheme="minorHAnsi"/>
                 <w:sz w:val="16"/>
               </w:rPr>
+              <w:lastRenderedPageBreak/>
               <w:t>DIVERS</w:t>
             </w:r>
           </w:p>
@@ -6139,18 +6379,18 @@
 </file>
 
 <file path=customXml/item2.xml><?xml version="1.0" encoding="utf-8"?>
-<mappings xmlns="http://schemas.microsoft.com/pics">
-  <picture>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</picture>
-</mappings>
-</file>
-
-<file path=customXml/item3.xml><?xml version="1.0" encoding="utf-8"?>
 <?mso-contentType ?>
 <FormTemplates xmlns="http://schemas.microsoft.com/sharepoint/v3/contenttype/forms">
   <Display>DocumentLibraryForm</Display>
   <Edit>AssetEditForm</Edit>
   <New>DocumentLibraryForm</New>
 </FormTemplates>
+</file>
+
+<file path=customXml/item3.xml><?xml version="1.0" encoding="utf-8"?>
+<mappings xmlns="http://schemas.microsoft.com/pics">
+  <picture>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</picture>
+</mappings>
 </file>
 
 <file path=customXml/itemProps1.xml><?xml version="1.0" encoding="utf-8"?>
@@ -6162,17 +6402,17 @@
 </file>
 
 <file path=customXml/itemProps2.xml><?xml version="1.0" encoding="utf-8"?>
+<ds:datastoreItem xmlns:ds="http://schemas.openxmlformats.org/officeDocument/2006/customXml" ds:itemID="{F0EDECC0-4E27-4FC9-BA6F-6D753F7105A3}">
+  <ds:schemaRefs>
+    <ds:schemaRef ds:uri="http://schemas.microsoft.com/sharepoint/v3/contenttype/forms"/>
+  </ds:schemaRefs>
+</ds:datastoreItem>
+</file>
+
+<file path=customXml/itemProps3.xml><?xml version="1.0" encoding="utf-8"?>
 <ds:datastoreItem xmlns:ds="http://schemas.openxmlformats.org/officeDocument/2006/customXml" ds:itemID="{E437E9E5-EE29-454F-8714-516920628209}">
   <ds:schemaRefs>
     <ds:schemaRef ds:uri="http://schemas.microsoft.com/pics"/>
   </ds:schemaRefs>
 </ds:datastoreItem>
-</file>
-
-<file path=customXml/itemProps3.xml><?xml version="1.0" encoding="utf-8"?>
-<ds:datastoreItem xmlns:ds="http://schemas.openxmlformats.org/officeDocument/2006/customXml" ds:itemID="{F0EDECC0-4E27-4FC9-BA6F-6D753F7105A3}">
-  <ds:schemaRefs>
-    <ds:schemaRef ds:uri="http://schemas.microsoft.com/sharepoint/v3/contenttype/forms"/>
-  </ds:schemaRefs>
-</ds:datastoreItem>
 </file>
</xml_diff>

<commit_message>
mise à jour titre
</commit_message>
<xml_diff>
--- a/CV_FROMAGER.docx
+++ b/CV_FROMAGER.docx
@@ -160,19 +160,11 @@
                 <w:rFonts w:ascii="Calibri" w:hAnsi="Calibri" w:cs="Calibri"/>
               </w:rPr>
             </w:pPr>
-            <w:proofErr w:type="gramStart"/>
             <w:r>
               <w:rPr>
                 <w:sz w:val="20"/>
               </w:rPr>
-              <w:t>Email</w:t>
-            </w:r>
-            <w:proofErr w:type="gramEnd"/>
-            <w:r>
-              <w:rPr>
-                <w:sz w:val="20"/>
-              </w:rPr>
-              <w:t> : fred.fromager@gmail.com</w:t>
+              <w:t>Email : fred.fromager@gmail.com</w:t>
             </w:r>
           </w:p>
           <w:p>
@@ -543,46 +535,14 @@
                 <w:rFonts w:cs="Calibri"/>
                 <w:szCs w:val="22"/>
               </w:rPr>
-              <w:t xml:space="preserve">automatisation du processus d’installation du logiciel </w:t>
-            </w:r>
-            <w:proofErr w:type="spellStart"/>
-            <w:r>
-              <w:rPr>
-                <w:rFonts w:cs="Calibri"/>
-                <w:szCs w:val="22"/>
-              </w:rPr>
-              <w:t>Graphtalk</w:t>
-            </w:r>
-            <w:proofErr w:type="spellEnd"/>
-            <w:r>
-              <w:rPr>
-                <w:rFonts w:cs="Calibri"/>
-                <w:szCs w:val="22"/>
-              </w:rPr>
-              <w:t xml:space="preserve"> AIA de DXC</w:t>
-            </w:r>
-            <w:r>
-              <w:rPr>
-                <w:rFonts w:cs="Calibri"/>
-                <w:szCs w:val="22"/>
-              </w:rPr>
-              <w:t xml:space="preserve">, et des composants de la plateforme </w:t>
-            </w:r>
-            <w:proofErr w:type="spellStart"/>
-            <w:r>
-              <w:rPr>
-                <w:rFonts w:cs="Calibri"/>
-                <w:szCs w:val="22"/>
-              </w:rPr>
-              <w:t>d’Iot</w:t>
-            </w:r>
-            <w:proofErr w:type="spellEnd"/>
-            <w:r>
-              <w:rPr>
-                <w:rFonts w:cs="Calibri"/>
-                <w:szCs w:val="22"/>
-              </w:rPr>
-              <w:t xml:space="preserve"> DSP chez Schneider</w:t>
+              <w:t>automatisation du processus d’installation du logiciel Graphtalk AIA de DXC</w:t>
+            </w:r>
+            <w:r>
+              <w:rPr>
+                <w:rFonts w:cs="Calibri"/>
+                <w:szCs w:val="22"/>
+              </w:rPr>
+              <w:t>, et des composants de la plateforme d’Iot DSP chez Schneider</w:t>
             </w:r>
             <w:r>
               <w:rPr>
@@ -769,55 +729,7 @@
                 <w:rFonts w:cs="Calibri"/>
                 <w:szCs w:val="22"/>
               </w:rPr>
-              <w:t xml:space="preserve"> AWS Business Professional </w:t>
-            </w:r>
-            <w:proofErr w:type="spellStart"/>
-            <w:r>
-              <w:rPr>
-                <w:rFonts w:cs="Calibri"/>
-                <w:szCs w:val="22"/>
-              </w:rPr>
-              <w:t>Accreditation</w:t>
-            </w:r>
-            <w:proofErr w:type="spellEnd"/>
-            <w:r>
-              <w:rPr>
-                <w:rFonts w:cs="Calibri"/>
-                <w:szCs w:val="22"/>
-              </w:rPr>
-              <w:t xml:space="preserve">, AWS </w:t>
-            </w:r>
-            <w:proofErr w:type="spellStart"/>
-            <w:r>
-              <w:rPr>
-                <w:rFonts w:cs="Calibri"/>
-                <w:szCs w:val="22"/>
-              </w:rPr>
-              <w:t>Technical</w:t>
-            </w:r>
-            <w:proofErr w:type="spellEnd"/>
-            <w:r>
-              <w:rPr>
-                <w:rFonts w:cs="Calibri"/>
-                <w:szCs w:val="22"/>
-              </w:rPr>
-              <w:t xml:space="preserve"> Professional </w:t>
-            </w:r>
-            <w:proofErr w:type="spellStart"/>
-            <w:r>
-              <w:rPr>
-                <w:rFonts w:cs="Calibri"/>
-                <w:szCs w:val="22"/>
-              </w:rPr>
-              <w:t>Accreditation</w:t>
-            </w:r>
-            <w:proofErr w:type="spellEnd"/>
-            <w:r>
-              <w:rPr>
-                <w:rFonts w:cs="Calibri"/>
-                <w:szCs w:val="22"/>
-              </w:rPr>
-              <w:t xml:space="preserve">. </w:t>
+              <w:t xml:space="preserve"> AWS Business Professional Accreditation, AWS Technical Professional Accreditation. </w:t>
             </w:r>
           </w:p>
           <w:p>
@@ -930,7 +842,6 @@
               </w:rPr>
               <w:t xml:space="preserve">, </w:t>
             </w:r>
-            <w:proofErr w:type="spellStart"/>
             <w:r>
               <w:rPr>
                 <w:rFonts w:cs="Calibri"/>
@@ -938,7 +849,6 @@
               </w:rPr>
               <w:t>Helm</w:t>
             </w:r>
-            <w:proofErr w:type="spellEnd"/>
             <w:r>
               <w:rPr>
                 <w:rFonts w:cs="Calibri"/>
@@ -953,21 +863,12 @@
               </w:rPr>
               <w:t xml:space="preserve"> </w:t>
             </w:r>
-            <w:proofErr w:type="gramStart"/>
-            <w:r>
-              <w:rPr>
-                <w:rFonts w:cs="Calibri"/>
-                <w:szCs w:val="22"/>
-              </w:rPr>
-              <w:t>sous</w:t>
-            </w:r>
-            <w:proofErr w:type="gramEnd"/>
-            <w:r>
-              <w:rPr>
-                <w:rFonts w:cs="Calibri"/>
-                <w:szCs w:val="22"/>
-              </w:rPr>
-              <w:t xml:space="preserve"> Amazon </w:t>
+            <w:r>
+              <w:rPr>
+                <w:rFonts w:cs="Calibri"/>
+                <w:szCs w:val="22"/>
+              </w:rPr>
+              <w:t xml:space="preserve">sous Amazon </w:t>
             </w:r>
             <w:r>
               <w:rPr>
@@ -981,62 +882,14 @@
                 <w:rFonts w:cs="Calibri"/>
                 <w:szCs w:val="22"/>
               </w:rPr>
-              <w:t xml:space="preserve"> et Microsoft Azure, VirtualBox, </w:t>
-            </w:r>
-            <w:proofErr w:type="spellStart"/>
-            <w:r>
-              <w:rPr>
-                <w:rFonts w:cs="Calibri"/>
-                <w:szCs w:val="22"/>
-              </w:rPr>
-              <w:t>Vagrant</w:t>
-            </w:r>
-            <w:proofErr w:type="spellEnd"/>
-            <w:r>
-              <w:rPr>
-                <w:rFonts w:cs="Calibri"/>
-                <w:szCs w:val="22"/>
-              </w:rPr>
-              <w:t xml:space="preserve">, Ruby, Jenkins, </w:t>
-            </w:r>
-            <w:proofErr w:type="spellStart"/>
-            <w:r>
-              <w:rPr>
-                <w:rFonts w:cs="Calibri"/>
-                <w:szCs w:val="22"/>
-              </w:rPr>
-              <w:t>Cucumber</w:t>
-            </w:r>
-            <w:proofErr w:type="spellEnd"/>
-            <w:r>
-              <w:rPr>
-                <w:rFonts w:cs="Calibri"/>
-                <w:szCs w:val="22"/>
-              </w:rPr>
-              <w:t>, Ansible,</w:t>
-            </w:r>
-            <w:r>
-              <w:rPr>
-                <w:rFonts w:cs="Calibri"/>
-                <w:szCs w:val="22"/>
-              </w:rPr>
-              <w:t xml:space="preserve"> </w:t>
-            </w:r>
-            <w:proofErr w:type="spellStart"/>
-            <w:r>
-              <w:rPr>
-                <w:rFonts w:cs="Calibri"/>
-                <w:szCs w:val="22"/>
-              </w:rPr>
-              <w:t>Terraform</w:t>
-            </w:r>
-            <w:proofErr w:type="spellEnd"/>
-            <w:r>
-              <w:rPr>
-                <w:rFonts w:cs="Calibri"/>
-                <w:szCs w:val="22"/>
-              </w:rPr>
-              <w:t>,</w:t>
+              <w:t xml:space="preserve"> et Microsoft Azure, VirtualBox, Vagrant, Ruby, Jenkins, Cucumber, Ansible,</w:t>
+            </w:r>
+            <w:r>
+              <w:rPr>
+                <w:rFonts w:cs="Calibri"/>
+                <w:szCs w:val="22"/>
+              </w:rPr>
+              <w:t xml:space="preserve"> Terraform,</w:t>
             </w:r>
             <w:r>
               <w:rPr>
@@ -1424,490 +1277,6 @@
               </w:rPr>
               <w:t>depuis mai 2021</w:t>
             </w:r>
-          </w:p>
-          <w:p>
-            <w:pPr>
-              <w:pStyle w:val="Paragraphedeliste"/>
-              <w:numPr>
-                <w:ilvl w:val="0"/>
-                <w:numId w:val="4"/>
-              </w:numPr>
-              <w:spacing w:before="0" w:after="0" w:line="240" w:lineRule="auto"/>
-              <w:jc w:val="both"/>
-              <w:rPr>
-                <w:b/>
-                <w:bCs/>
-              </w:rPr>
-            </w:pPr>
-            <w:r>
-              <w:rPr>
-                <w:b/>
-                <w:bCs/>
-              </w:rPr>
-              <w:t>Mise en place de la nouvelle SI basée sur les micro-services</w:t>
-            </w:r>
-          </w:p>
-          <w:p>
-            <w:pPr>
-              <w:pStyle w:val="Paragraphedeliste"/>
-              <w:numPr>
-                <w:ilvl w:val="0"/>
-                <w:numId w:val="4"/>
-              </w:numPr>
-              <w:spacing w:before="0" w:after="0" w:line="240" w:lineRule="auto"/>
-              <w:jc w:val="both"/>
-              <w:rPr>
-                <w:b/>
-                <w:bCs/>
-              </w:rPr>
-            </w:pPr>
-            <w:r>
-              <w:rPr>
-                <w:b/>
-                <w:bCs/>
-              </w:rPr>
-              <w:t>Management de l’équipe DevOps en soutient des équipes de Dev des micro-services</w:t>
-            </w:r>
-          </w:p>
-          <w:p>
-            <w:pPr>
-              <w:pStyle w:val="Paragraphedeliste"/>
-              <w:numPr>
-                <w:ilvl w:val="0"/>
-                <w:numId w:val="4"/>
-              </w:numPr>
-              <w:spacing w:before="0" w:after="0" w:line="240" w:lineRule="auto"/>
-              <w:jc w:val="both"/>
-              <w:rPr>
-                <w:b/>
-                <w:bCs/>
-              </w:rPr>
-            </w:pPr>
-          </w:p>
-          <w:p>
-            <w:pPr>
-              <w:pStyle w:val="Titre2"/>
-              <w:spacing w:before="0" w:after="0" w:line="240" w:lineRule="auto"/>
-              <w:jc w:val="both"/>
-              <w:rPr>
-                <w:color w:val="00000A"/>
-                <w:sz w:val="21"/>
-              </w:rPr>
-            </w:pPr>
-            <w:r>
-              <w:rPr>
-                <w:rStyle w:val="Titre1Car"/>
-                <w:rFonts w:asciiTheme="minorHAnsi" w:hAnsiTheme="minorHAnsi"/>
-                <w:caps/>
-                <w:color w:val="00000A"/>
-                <w:sz w:val="20"/>
-              </w:rPr>
-              <w:t>C</w:t>
-            </w:r>
-            <w:r>
-              <w:rPr>
-                <w:rStyle w:val="Titre1Car"/>
-                <w:caps/>
-                <w:color w:val="00000A"/>
-              </w:rPr>
-              <w:t>o</w:t>
-            </w:r>
-            <w:r>
-              <w:rPr>
-                <w:rStyle w:val="Titre1Car"/>
-                <w:caps/>
-                <w:color w:val="00000A"/>
-              </w:rPr>
-              <w:t>nan Jeken Consulting</w:t>
-            </w:r>
-            <w:r>
-              <w:rPr>
-                <w:rStyle w:val="Titre1Car"/>
-                <w:caps/>
-                <w:color w:val="00000A"/>
-              </w:rPr>
-              <w:t xml:space="preserve"> </w:t>
-            </w:r>
-            <w:r>
-              <w:rPr>
-                <w:rStyle w:val="Titre1Car"/>
-                <w:rFonts w:asciiTheme="minorHAnsi" w:hAnsiTheme="minorHAnsi"/>
-                <w:caps/>
-                <w:color w:val="00000A"/>
-                <w:sz w:val="20"/>
-              </w:rPr>
-              <w:t xml:space="preserve">- </w:t>
-            </w:r>
-            <w:r>
-              <w:rPr>
-                <w:rFonts w:cstheme="majorHAnsi"/>
-                <w:b w:val="0"/>
-              </w:rPr>
-              <w:t>depuis janv. 2019,</w:t>
-            </w:r>
-            <w:r>
-              <w:rPr>
-                <w:rFonts w:cstheme="majorHAnsi"/>
-                <w:b w:val="0"/>
-                <w:sz w:val="16"/>
-              </w:rPr>
-              <w:t xml:space="preserve"> secteur d’activite</w:t>
-            </w:r>
-            <w:r>
-              <w:rPr>
-                <w:rFonts w:cstheme="majorHAnsi"/>
-                <w:b w:val="0"/>
-                <w:sz w:val="16"/>
-              </w:rPr>
-              <w:t> : SOCIETE de conseil</w:t>
-            </w:r>
-          </w:p>
-          <w:p>
-            <w:pPr>
-              <w:pStyle w:val="Titre2"/>
-              <w:spacing w:before="0" w:after="0" w:line="240" w:lineRule="auto"/>
-              <w:jc w:val="both"/>
-              <w:rPr>
-                <w:b w:val="0"/>
-                <w:caps w:val="0"/>
-                <w:color w:val="4F81BD" w:themeColor="accent1"/>
-                <w:szCs w:val="18"/>
-                <w14:shadow w14:blurRad="38100" w14:dist="25400" w14:dir="5400000" w14:sx="100000" w14:sy="100000" w14:kx="0" w14:ky="0" w14:algn="ctr">
-                  <w14:srgbClr w14:val="6E747A">
-                    <w14:alpha w14:val="57000"/>
-                  </w14:srgbClr>
-                </w14:shadow>
-                <w14:textOutline w14:w="0" w14:cap="flat" w14:cmpd="sng" w14:algn="ctr">
-                  <w14:noFill/>
-                  <w14:prstDash w14:val="solid"/>
-                  <w14:round/>
-                </w14:textOutline>
-              </w:rPr>
-            </w:pPr>
-            <w:r>
-              <w:rPr>
-                <w:rStyle w:val="Titre1Car"/>
-                <w:b w:val="0"/>
-                <w:sz w:val="20"/>
-                <w:szCs w:val="18"/>
-                <w14:shadow w14:blurRad="38100" w14:dist="25400" w14:dir="5400000" w14:sx="100000" w14:sy="100000" w14:kx="0" w14:ky="0" w14:algn="ctr">
-                  <w14:srgbClr w14:val="6E747A">
-                    <w14:alpha w14:val="57000"/>
-                  </w14:srgbClr>
-                </w14:shadow>
-                <w14:textOutline w14:w="0" w14:cap="flat" w14:cmpd="sng" w14:algn="ctr">
-                  <w14:noFill/>
-                  <w14:prstDash w14:val="solid"/>
-                  <w14:round/>
-                </w14:textOutline>
-              </w:rPr>
-              <w:t>F</w:t>
-            </w:r>
-            <w:r>
-              <w:rPr>
-                <w:rStyle w:val="Titre1Car"/>
-                <w:b w:val="0"/>
-                <w:sz w:val="20"/>
-                <w:szCs w:val="18"/>
-                <w14:shadow w14:blurRad="38100" w14:dist="25400" w14:dir="5400000" w14:sx="100000" w14:sy="100000" w14:kx="0" w14:ky="0" w14:algn="ctr">
-                  <w14:srgbClr w14:val="6E747A">
-                    <w14:alpha w14:val="57000"/>
-                  </w14:srgbClr>
-                </w14:shadow>
-                <w14:textOutline w14:w="0" w14:cap="flat" w14:cmpd="sng" w14:algn="ctr">
-                  <w14:noFill/>
-                  <w14:prstDash w14:val="solid"/>
-                  <w14:round/>
-                </w14:textOutline>
-              </w:rPr>
-              <w:t>ormation</w:t>
-            </w:r>
-            <w:r>
-              <w:rPr>
-                <w:rStyle w:val="Titre1Car"/>
-                <w:b w:val="0"/>
-                <w:sz w:val="20"/>
-                <w:szCs w:val="18"/>
-                <w14:shadow w14:blurRad="38100" w14:dist="25400" w14:dir="5400000" w14:sx="100000" w14:sy="100000" w14:kx="0" w14:ky="0" w14:algn="ctr">
-                  <w14:srgbClr w14:val="6E747A">
-                    <w14:alpha w14:val="57000"/>
-                  </w14:srgbClr>
-                </w14:shadow>
-                <w14:textOutline w14:w="0" w14:cap="flat" w14:cmpd="sng" w14:algn="ctr">
-                  <w14:noFill/>
-                  <w14:prstDash w14:val="solid"/>
-                  <w14:round/>
-                </w14:textOutline>
-              </w:rPr>
-              <w:t>s</w:t>
-            </w:r>
-            <w:r>
-              <w:rPr>
-                <w:rStyle w:val="Titre1Car"/>
-                <w:b w:val="0"/>
-                <w:sz w:val="20"/>
-                <w:szCs w:val="18"/>
-                <w14:shadow w14:blurRad="38100" w14:dist="25400" w14:dir="5400000" w14:sx="100000" w14:sy="100000" w14:kx="0" w14:ky="0" w14:algn="ctr">
-                  <w14:srgbClr w14:val="6E747A">
-                    <w14:alpha w14:val="57000"/>
-                  </w14:srgbClr>
-                </w14:shadow>
-                <w14:textOutline w14:w="0" w14:cap="flat" w14:cmpd="sng" w14:algn="ctr">
-                  <w14:noFill/>
-                  <w14:prstDash w14:val="solid"/>
-                  <w14:round/>
-                </w14:textOutline>
-              </w:rPr>
-              <w:t xml:space="preserve"> et mise</w:t>
-            </w:r>
-            <w:r>
-              <w:rPr>
-                <w:rStyle w:val="Titre1Car"/>
-                <w:b w:val="0"/>
-                <w:sz w:val="20"/>
-                <w:szCs w:val="18"/>
-                <w14:shadow w14:blurRad="38100" w14:dist="25400" w14:dir="5400000" w14:sx="100000" w14:sy="100000" w14:kx="0" w14:ky="0" w14:algn="ctr">
-                  <w14:srgbClr w14:val="6E747A">
-                    <w14:alpha w14:val="57000"/>
-                  </w14:srgbClr>
-                </w14:shadow>
-                <w14:textOutline w14:w="0" w14:cap="flat" w14:cmpd="sng" w14:algn="ctr">
-                  <w14:noFill/>
-                  <w14:prstDash w14:val="solid"/>
-                  <w14:round/>
-                </w14:textOutline>
-              </w:rPr>
-              <w:t>s</w:t>
-            </w:r>
-            <w:r>
-              <w:rPr>
-                <w:rStyle w:val="Titre1Car"/>
-                <w:b w:val="0"/>
-                <w:sz w:val="20"/>
-                <w:szCs w:val="18"/>
-                <w14:shadow w14:blurRad="38100" w14:dist="25400" w14:dir="5400000" w14:sx="100000" w14:sy="100000" w14:kx="0" w14:ky="0" w14:algn="ctr">
-                  <w14:srgbClr w14:val="6E747A">
-                    <w14:alpha w14:val="57000"/>
-                  </w14:srgbClr>
-                </w14:shadow>
-                <w14:textOutline w14:w="0" w14:cap="flat" w14:cmpd="sng" w14:algn="ctr">
-                  <w14:noFill/>
-                  <w14:prstDash w14:val="solid"/>
-                  <w14:round/>
-                </w14:textOutline>
-              </w:rPr>
-              <w:t xml:space="preserve"> à niveau </w:t>
-            </w:r>
-            <w:r>
-              <w:rPr>
-                <w:rStyle w:val="Titre1Car"/>
-                <w:b w:val="0"/>
-                <w:sz w:val="20"/>
-                <w:szCs w:val="18"/>
-                <w14:shadow w14:blurRad="38100" w14:dist="25400" w14:dir="5400000" w14:sx="100000" w14:sy="100000" w14:kx="0" w14:ky="0" w14:algn="ctr">
-                  <w14:srgbClr w14:val="6E747A">
-                    <w14:alpha w14:val="57000"/>
-                  </w14:srgbClr>
-                </w14:shadow>
-                <w14:textOutline w14:w="0" w14:cap="flat" w14:cmpd="sng" w14:algn="ctr">
-                  <w14:noFill/>
-                  <w14:prstDash w14:val="solid"/>
-                  <w14:round/>
-                </w14:textOutline>
-              </w:rPr>
-              <w:t xml:space="preserve">depuis </w:t>
-            </w:r>
-            <w:r>
-              <w:rPr>
-                <w:rStyle w:val="Titre1Car"/>
-                <w:b w:val="0"/>
-                <w:sz w:val="20"/>
-                <w:szCs w:val="18"/>
-                <w14:shadow w14:blurRad="38100" w14:dist="25400" w14:dir="5400000" w14:sx="100000" w14:sy="100000" w14:kx="0" w14:ky="0" w14:algn="ctr">
-                  <w14:srgbClr w14:val="6E747A">
-                    <w14:alpha w14:val="57000"/>
-                  </w14:srgbClr>
-                </w14:shadow>
-                <w14:textOutline w14:w="0" w14:cap="flat" w14:cmpd="sng" w14:algn="ctr">
-                  <w14:noFill/>
-                  <w14:prstDash w14:val="solid"/>
-                  <w14:round/>
-                </w14:textOutline>
-              </w:rPr>
-              <w:t>avril 2020</w:t>
-            </w:r>
-          </w:p>
-          <w:p>
-            <w:pPr>
-              <w:pStyle w:val="Paragraphedeliste"/>
-              <w:numPr>
-                <w:ilvl w:val="0"/>
-                <w:numId w:val="4"/>
-              </w:numPr>
-              <w:spacing w:before="0" w:after="0" w:line="240" w:lineRule="auto"/>
-              <w:jc w:val="both"/>
-              <w:rPr>
-                <w:b/>
-                <w:bCs/>
-              </w:rPr>
-            </w:pPr>
-            <w:r>
-              <w:rPr>
-                <w:b/>
-                <w:bCs/>
-              </w:rPr>
-              <w:t>Consultant auprès de plusieurs clients</w:t>
-            </w:r>
-            <w:r>
-              <w:rPr>
-                <w:b/>
-                <w:bCs/>
-              </w:rPr>
-              <w:t xml:space="preserve"> </w:t>
-            </w:r>
-          </w:p>
-          <w:p>
-            <w:pPr>
-              <w:pStyle w:val="Paragraphedeliste"/>
-              <w:numPr>
-                <w:ilvl w:val="0"/>
-                <w:numId w:val="4"/>
-              </w:numPr>
-              <w:spacing w:before="0" w:after="0" w:line="240" w:lineRule="auto"/>
-              <w:jc w:val="both"/>
-              <w:rPr>
-                <w:b/>
-                <w:bCs/>
-              </w:rPr>
-            </w:pPr>
-            <w:r>
-              <w:rPr>
-                <w:b/>
-                <w:bCs/>
-              </w:rPr>
-              <w:t>Veille technologique</w:t>
-            </w:r>
-            <w:r>
-              <w:rPr>
-                <w:b/>
-                <w:bCs/>
-              </w:rPr>
-              <w:t xml:space="preserve"> autour du DevOps et du développement</w:t>
-            </w:r>
-          </w:p>
-          <w:p>
-            <w:pPr>
-              <w:pStyle w:val="Paragraphedeliste"/>
-              <w:numPr>
-                <w:ilvl w:val="0"/>
-                <w:numId w:val="4"/>
-              </w:numPr>
-              <w:spacing w:before="0" w:after="0" w:line="240" w:lineRule="auto"/>
-              <w:jc w:val="both"/>
-              <w:rPr>
-                <w:b/>
-                <w:bCs/>
-              </w:rPr>
-            </w:pPr>
-            <w:r>
-              <w:rPr>
-                <w:b/>
-                <w:bCs/>
-              </w:rPr>
-              <w:t xml:space="preserve">Renforcement de mes connaissances dans le langage Python, et le </w:t>
-            </w:r>
-            <w:proofErr w:type="spellStart"/>
-            <w:r>
-              <w:rPr>
-                <w:b/>
-                <w:bCs/>
-              </w:rPr>
-              <w:t>framework</w:t>
-            </w:r>
-            <w:proofErr w:type="spellEnd"/>
-            <w:r>
-              <w:rPr>
-                <w:b/>
-                <w:bCs/>
-              </w:rPr>
-              <w:t xml:space="preserve"> Django</w:t>
-            </w:r>
-            <w:r>
-              <w:rPr>
-                <w:b/>
-                <w:bCs/>
-              </w:rPr>
-              <w:t>, Java</w:t>
-            </w:r>
-          </w:p>
-          <w:p>
-            <w:pPr>
-              <w:pStyle w:val="Paragraphedeliste"/>
-              <w:numPr>
-                <w:ilvl w:val="0"/>
-                <w:numId w:val="4"/>
-              </w:numPr>
-              <w:spacing w:before="0" w:after="0" w:line="240" w:lineRule="auto"/>
-              <w:jc w:val="both"/>
-              <w:rPr>
-                <w:b/>
-                <w:bCs/>
-              </w:rPr>
-            </w:pPr>
-            <w:r>
-              <w:rPr>
-                <w:b/>
-                <w:bCs/>
-              </w:rPr>
-              <w:t>Formations</w:t>
-            </w:r>
-            <w:r>
-              <w:rPr>
-                <w:b/>
-                <w:bCs/>
-              </w:rPr>
-              <w:t> :</w:t>
-            </w:r>
-            <w:r>
-              <w:rPr>
-                <w:b/>
-                <w:bCs/>
-              </w:rPr>
-              <w:t xml:space="preserve"> déploiement des systèmes et réseaux dans le cloud sous AWS</w:t>
-            </w:r>
-            <w:r>
-              <w:rPr>
-                <w:b/>
-                <w:bCs/>
-              </w:rPr>
-              <w:t>, les réseaux TCP/IP</w:t>
-            </w:r>
-          </w:p>
-          <w:p>
-            <w:pPr>
-              <w:keepNext/>
-              <w:keepLines/>
-              <w:spacing w:before="0" w:after="0" w:line="240" w:lineRule="auto"/>
-              <w:jc w:val="both"/>
-              <w:outlineLvl w:val="1"/>
-              <w:rPr>
-                <w:rFonts w:asciiTheme="majorHAnsi" w:eastAsiaTheme="majorEastAsia" w:hAnsiTheme="majorHAnsi" w:cstheme="majorBidi"/>
-                <w:bCs/>
-                <w:color w:val="4F81BD" w:themeColor="accent1"/>
-                <w:szCs w:val="18"/>
-                <w14:shadow w14:blurRad="38100" w14:dist="25400" w14:dir="5400000" w14:sx="100000" w14:sy="100000" w14:kx="0" w14:ky="0" w14:algn="ctr">
-                  <w14:srgbClr w14:val="6E747A">
-                    <w14:alpha w14:val="57000"/>
-                  </w14:srgbClr>
-                </w14:shadow>
-                <w14:textOutline w14:w="0" w14:cap="flat" w14:cmpd="sng" w14:algn="ctr">
-                  <w14:noFill/>
-                  <w14:prstDash w14:val="solid"/>
-                  <w14:round/>
-                </w14:textOutline>
-                <w14:ligatures w14:val="standardContextual"/>
-              </w:rPr>
-            </w:pPr>
             <w:r>
               <w:rPr>
                 <w:rFonts w:asciiTheme="majorHAnsi" w:eastAsiaTheme="majorEastAsia" w:hAnsiTheme="majorHAnsi" w:cstheme="majorBidi"/>
@@ -1927,8 +1296,486 @@
                 </w14:textOutline>
                 <w14:ligatures w14:val="standardContextual"/>
               </w:rPr>
-              <w:t xml:space="preserve">Consultant </w:t>
-            </w:r>
+              <w:t xml:space="preserve"> pour la Compagnie Des Alpes</w:t>
+            </w:r>
+          </w:p>
+          <w:p>
+            <w:pPr>
+              <w:pStyle w:val="Paragraphedeliste"/>
+              <w:numPr>
+                <w:ilvl w:val="0"/>
+                <w:numId w:val="4"/>
+              </w:numPr>
+              <w:spacing w:before="0" w:after="0" w:line="240" w:lineRule="auto"/>
+              <w:jc w:val="both"/>
+              <w:rPr>
+                <w:b/>
+                <w:bCs/>
+              </w:rPr>
+            </w:pPr>
+            <w:r>
+              <w:rPr>
+                <w:b/>
+                <w:bCs/>
+              </w:rPr>
+              <w:t xml:space="preserve">Mise en place </w:t>
+            </w:r>
+            <w:r>
+              <w:rPr>
+                <w:b/>
+                <w:bCs/>
+              </w:rPr>
+              <w:t>du nouvel</w:t>
+            </w:r>
+            <w:r>
+              <w:rPr>
+                <w:b/>
+                <w:bCs/>
+              </w:rPr>
+              <w:t xml:space="preserve"> SI basé sur les micro-services</w:t>
+            </w:r>
+          </w:p>
+          <w:p>
+            <w:pPr>
+              <w:pStyle w:val="Paragraphedeliste"/>
+              <w:numPr>
+                <w:ilvl w:val="0"/>
+                <w:numId w:val="4"/>
+              </w:numPr>
+              <w:spacing w:before="0" w:after="0" w:line="240" w:lineRule="auto"/>
+              <w:jc w:val="both"/>
+              <w:rPr>
+                <w:b/>
+                <w:bCs/>
+              </w:rPr>
+            </w:pPr>
+            <w:r>
+              <w:rPr>
+                <w:b/>
+                <w:bCs/>
+              </w:rPr>
+              <w:t>Management de l’équipe DevOps en soutient des équipes de Dev des micro-services</w:t>
+            </w:r>
+          </w:p>
+          <w:p>
+            <w:pPr>
+              <w:pStyle w:val="Paragraphedeliste"/>
+              <w:spacing w:before="0" w:after="0" w:line="240" w:lineRule="auto"/>
+              <w:jc w:val="both"/>
+              <w:rPr>
+                <w:b/>
+                <w:bCs/>
+              </w:rPr>
+            </w:pPr>
+          </w:p>
+          <w:p>
+            <w:pPr>
+              <w:pStyle w:val="Titre2"/>
+              <w:spacing w:before="0" w:after="0" w:line="240" w:lineRule="auto"/>
+              <w:jc w:val="both"/>
+              <w:rPr>
+                <w:color w:val="00000A"/>
+                <w:sz w:val="21"/>
+              </w:rPr>
+            </w:pPr>
+            <w:r>
+              <w:rPr>
+                <w:rStyle w:val="Titre1Car"/>
+                <w:rFonts w:asciiTheme="minorHAnsi" w:hAnsiTheme="minorHAnsi"/>
+                <w:caps/>
+                <w:color w:val="00000A"/>
+                <w:sz w:val="20"/>
+              </w:rPr>
+              <w:t>C</w:t>
+            </w:r>
+            <w:r>
+              <w:rPr>
+                <w:rStyle w:val="Titre1Car"/>
+                <w:caps/>
+                <w:color w:val="00000A"/>
+              </w:rPr>
+              <w:t>o</w:t>
+            </w:r>
+            <w:r>
+              <w:rPr>
+                <w:rStyle w:val="Titre1Car"/>
+                <w:caps/>
+                <w:color w:val="00000A"/>
+              </w:rPr>
+              <w:t>nan Jeken Consulting</w:t>
+            </w:r>
+            <w:r>
+              <w:rPr>
+                <w:rStyle w:val="Titre1Car"/>
+                <w:caps/>
+                <w:color w:val="00000A"/>
+              </w:rPr>
+              <w:t xml:space="preserve"> </w:t>
+            </w:r>
+            <w:r>
+              <w:rPr>
+                <w:rStyle w:val="Titre1Car"/>
+                <w:rFonts w:asciiTheme="minorHAnsi" w:hAnsiTheme="minorHAnsi"/>
+                <w:caps/>
+                <w:color w:val="00000A"/>
+                <w:sz w:val="20"/>
+              </w:rPr>
+              <w:t xml:space="preserve">- </w:t>
+            </w:r>
+            <w:r>
+              <w:rPr>
+                <w:rFonts w:cstheme="majorHAnsi"/>
+                <w:b w:val="0"/>
+              </w:rPr>
+              <w:t>depuis janv. 2019,</w:t>
+            </w:r>
+            <w:r>
+              <w:rPr>
+                <w:rFonts w:cstheme="majorHAnsi"/>
+                <w:b w:val="0"/>
+                <w:sz w:val="16"/>
+              </w:rPr>
+              <w:t xml:space="preserve"> secteur d’activite</w:t>
+            </w:r>
+            <w:r>
+              <w:rPr>
+                <w:rFonts w:cstheme="majorHAnsi"/>
+                <w:b w:val="0"/>
+                <w:sz w:val="16"/>
+              </w:rPr>
+              <w:t> : SOCIETE de conseil</w:t>
+            </w:r>
+          </w:p>
+          <w:p>
+            <w:pPr>
+              <w:pStyle w:val="Titre2"/>
+              <w:spacing w:before="0" w:after="0" w:line="240" w:lineRule="auto"/>
+              <w:jc w:val="both"/>
+              <w:rPr>
+                <w:b w:val="0"/>
+                <w:caps w:val="0"/>
+                <w:color w:val="4F81BD" w:themeColor="accent1"/>
+                <w:szCs w:val="18"/>
+                <w14:shadow w14:blurRad="38100" w14:dist="25400" w14:dir="5400000" w14:sx="100000" w14:sy="100000" w14:kx="0" w14:ky="0" w14:algn="ctr">
+                  <w14:srgbClr w14:val="6E747A">
+                    <w14:alpha w14:val="57000"/>
+                  </w14:srgbClr>
+                </w14:shadow>
+                <w14:textOutline w14:w="0" w14:cap="flat" w14:cmpd="sng" w14:algn="ctr">
+                  <w14:noFill/>
+                  <w14:prstDash w14:val="solid"/>
+                  <w14:round/>
+                </w14:textOutline>
+              </w:rPr>
+            </w:pPr>
+            <w:r>
+              <w:rPr>
+                <w:rStyle w:val="Titre1Car"/>
+                <w:b w:val="0"/>
+                <w:sz w:val="20"/>
+                <w:szCs w:val="18"/>
+                <w14:shadow w14:blurRad="38100" w14:dist="25400" w14:dir="5400000" w14:sx="100000" w14:sy="100000" w14:kx="0" w14:ky="0" w14:algn="ctr">
+                  <w14:srgbClr w14:val="6E747A">
+                    <w14:alpha w14:val="57000"/>
+                  </w14:srgbClr>
+                </w14:shadow>
+                <w14:textOutline w14:w="0" w14:cap="flat" w14:cmpd="sng" w14:algn="ctr">
+                  <w14:noFill/>
+                  <w14:prstDash w14:val="solid"/>
+                  <w14:round/>
+                </w14:textOutline>
+              </w:rPr>
+              <w:t>F</w:t>
+            </w:r>
+            <w:r>
+              <w:rPr>
+                <w:rStyle w:val="Titre1Car"/>
+                <w:b w:val="0"/>
+                <w:sz w:val="20"/>
+                <w:szCs w:val="18"/>
+                <w14:shadow w14:blurRad="38100" w14:dist="25400" w14:dir="5400000" w14:sx="100000" w14:sy="100000" w14:kx="0" w14:ky="0" w14:algn="ctr">
+                  <w14:srgbClr w14:val="6E747A">
+                    <w14:alpha w14:val="57000"/>
+                  </w14:srgbClr>
+                </w14:shadow>
+                <w14:textOutline w14:w="0" w14:cap="flat" w14:cmpd="sng" w14:algn="ctr">
+                  <w14:noFill/>
+                  <w14:prstDash w14:val="solid"/>
+                  <w14:round/>
+                </w14:textOutline>
+              </w:rPr>
+              <w:t>ormation</w:t>
+            </w:r>
+            <w:r>
+              <w:rPr>
+                <w:rStyle w:val="Titre1Car"/>
+                <w:b w:val="0"/>
+                <w:sz w:val="20"/>
+                <w:szCs w:val="18"/>
+                <w14:shadow w14:blurRad="38100" w14:dist="25400" w14:dir="5400000" w14:sx="100000" w14:sy="100000" w14:kx="0" w14:ky="0" w14:algn="ctr">
+                  <w14:srgbClr w14:val="6E747A">
+                    <w14:alpha w14:val="57000"/>
+                  </w14:srgbClr>
+                </w14:shadow>
+                <w14:textOutline w14:w="0" w14:cap="flat" w14:cmpd="sng" w14:algn="ctr">
+                  <w14:noFill/>
+                  <w14:prstDash w14:val="solid"/>
+                  <w14:round/>
+                </w14:textOutline>
+              </w:rPr>
+              <w:t>s</w:t>
+            </w:r>
+            <w:r>
+              <w:rPr>
+                <w:rStyle w:val="Titre1Car"/>
+                <w:b w:val="0"/>
+                <w:sz w:val="20"/>
+                <w:szCs w:val="18"/>
+                <w14:shadow w14:blurRad="38100" w14:dist="25400" w14:dir="5400000" w14:sx="100000" w14:sy="100000" w14:kx="0" w14:ky="0" w14:algn="ctr">
+                  <w14:srgbClr w14:val="6E747A">
+                    <w14:alpha w14:val="57000"/>
+                  </w14:srgbClr>
+                </w14:shadow>
+                <w14:textOutline w14:w="0" w14:cap="flat" w14:cmpd="sng" w14:algn="ctr">
+                  <w14:noFill/>
+                  <w14:prstDash w14:val="solid"/>
+                  <w14:round/>
+                </w14:textOutline>
+              </w:rPr>
+              <w:t xml:space="preserve"> et mise</w:t>
+            </w:r>
+            <w:r>
+              <w:rPr>
+                <w:rStyle w:val="Titre1Car"/>
+                <w:b w:val="0"/>
+                <w:sz w:val="20"/>
+                <w:szCs w:val="18"/>
+                <w14:shadow w14:blurRad="38100" w14:dist="25400" w14:dir="5400000" w14:sx="100000" w14:sy="100000" w14:kx="0" w14:ky="0" w14:algn="ctr">
+                  <w14:srgbClr w14:val="6E747A">
+                    <w14:alpha w14:val="57000"/>
+                  </w14:srgbClr>
+                </w14:shadow>
+                <w14:textOutline w14:w="0" w14:cap="flat" w14:cmpd="sng" w14:algn="ctr">
+                  <w14:noFill/>
+                  <w14:prstDash w14:val="solid"/>
+                  <w14:round/>
+                </w14:textOutline>
+              </w:rPr>
+              <w:t>s</w:t>
+            </w:r>
+            <w:r>
+              <w:rPr>
+                <w:rStyle w:val="Titre1Car"/>
+                <w:b w:val="0"/>
+                <w:sz w:val="20"/>
+                <w:szCs w:val="18"/>
+                <w14:shadow w14:blurRad="38100" w14:dist="25400" w14:dir="5400000" w14:sx="100000" w14:sy="100000" w14:kx="0" w14:ky="0" w14:algn="ctr">
+                  <w14:srgbClr w14:val="6E747A">
+                    <w14:alpha w14:val="57000"/>
+                  </w14:srgbClr>
+                </w14:shadow>
+                <w14:textOutline w14:w="0" w14:cap="flat" w14:cmpd="sng" w14:algn="ctr">
+                  <w14:noFill/>
+                  <w14:prstDash w14:val="solid"/>
+                  <w14:round/>
+                </w14:textOutline>
+              </w:rPr>
+              <w:t xml:space="preserve"> à niveau </w:t>
+            </w:r>
+            <w:r>
+              <w:rPr>
+                <w:rStyle w:val="Titre1Car"/>
+                <w:b w:val="0"/>
+                <w:sz w:val="20"/>
+                <w:szCs w:val="18"/>
+                <w14:shadow w14:blurRad="38100" w14:dist="25400" w14:dir="5400000" w14:sx="100000" w14:sy="100000" w14:kx="0" w14:ky="0" w14:algn="ctr">
+                  <w14:srgbClr w14:val="6E747A">
+                    <w14:alpha w14:val="57000"/>
+                  </w14:srgbClr>
+                </w14:shadow>
+                <w14:textOutline w14:w="0" w14:cap="flat" w14:cmpd="sng" w14:algn="ctr">
+                  <w14:noFill/>
+                  <w14:prstDash w14:val="solid"/>
+                  <w14:round/>
+                </w14:textOutline>
+              </w:rPr>
+              <w:t xml:space="preserve">depuis </w:t>
+            </w:r>
+            <w:r>
+              <w:rPr>
+                <w:rStyle w:val="Titre1Car"/>
+                <w:b w:val="0"/>
+                <w:sz w:val="20"/>
+                <w:szCs w:val="18"/>
+                <w14:shadow w14:blurRad="38100" w14:dist="25400" w14:dir="5400000" w14:sx="100000" w14:sy="100000" w14:kx="0" w14:ky="0" w14:algn="ctr">
+                  <w14:srgbClr w14:val="6E747A">
+                    <w14:alpha w14:val="57000"/>
+                  </w14:srgbClr>
+                </w14:shadow>
+                <w14:textOutline w14:w="0" w14:cap="flat" w14:cmpd="sng" w14:algn="ctr">
+                  <w14:noFill/>
+                  <w14:prstDash w14:val="solid"/>
+                  <w14:round/>
+                </w14:textOutline>
+              </w:rPr>
+              <w:t>avril 2020</w:t>
+            </w:r>
+          </w:p>
+          <w:p>
+            <w:pPr>
+              <w:pStyle w:val="Paragraphedeliste"/>
+              <w:numPr>
+                <w:ilvl w:val="0"/>
+                <w:numId w:val="4"/>
+              </w:numPr>
+              <w:spacing w:before="0" w:after="0" w:line="240" w:lineRule="auto"/>
+              <w:jc w:val="both"/>
+              <w:rPr>
+                <w:b/>
+                <w:bCs/>
+              </w:rPr>
+            </w:pPr>
+            <w:r>
+              <w:rPr>
+                <w:b/>
+                <w:bCs/>
+              </w:rPr>
+              <w:t>Consultant auprès de plusieurs clients</w:t>
+            </w:r>
+            <w:r>
+              <w:rPr>
+                <w:b/>
+                <w:bCs/>
+              </w:rPr>
+              <w:t xml:space="preserve"> </w:t>
+            </w:r>
+          </w:p>
+          <w:p>
+            <w:pPr>
+              <w:pStyle w:val="Paragraphedeliste"/>
+              <w:numPr>
+                <w:ilvl w:val="0"/>
+                <w:numId w:val="4"/>
+              </w:numPr>
+              <w:spacing w:before="0" w:after="0" w:line="240" w:lineRule="auto"/>
+              <w:jc w:val="both"/>
+              <w:rPr>
+                <w:b/>
+                <w:bCs/>
+              </w:rPr>
+            </w:pPr>
+            <w:r>
+              <w:rPr>
+                <w:b/>
+                <w:bCs/>
+              </w:rPr>
+              <w:t>Veille technologique</w:t>
+            </w:r>
+            <w:r>
+              <w:rPr>
+                <w:b/>
+                <w:bCs/>
+              </w:rPr>
+              <w:t xml:space="preserve"> autour du DevOps et du développement</w:t>
+            </w:r>
+          </w:p>
+          <w:p>
+            <w:pPr>
+              <w:pStyle w:val="Paragraphedeliste"/>
+              <w:numPr>
+                <w:ilvl w:val="0"/>
+                <w:numId w:val="4"/>
+              </w:numPr>
+              <w:spacing w:before="0" w:after="0" w:line="240" w:lineRule="auto"/>
+              <w:jc w:val="both"/>
+              <w:rPr>
+                <w:b/>
+                <w:bCs/>
+              </w:rPr>
+            </w:pPr>
+            <w:r>
+              <w:rPr>
+                <w:b/>
+                <w:bCs/>
+              </w:rPr>
+              <w:t>Renforcement de mes connaissances dans le langage Python, et le framework Django</w:t>
+            </w:r>
+            <w:r>
+              <w:rPr>
+                <w:b/>
+                <w:bCs/>
+              </w:rPr>
+              <w:t>, Java</w:t>
+            </w:r>
+          </w:p>
+          <w:p>
+            <w:pPr>
+              <w:pStyle w:val="Paragraphedeliste"/>
+              <w:numPr>
+                <w:ilvl w:val="0"/>
+                <w:numId w:val="4"/>
+              </w:numPr>
+              <w:spacing w:before="0" w:after="0" w:line="240" w:lineRule="auto"/>
+              <w:jc w:val="both"/>
+              <w:rPr>
+                <w:b/>
+                <w:bCs/>
+              </w:rPr>
+            </w:pPr>
+            <w:r>
+              <w:rPr>
+                <w:b/>
+                <w:bCs/>
+              </w:rPr>
+              <w:t>Formations</w:t>
+            </w:r>
+            <w:r>
+              <w:rPr>
+                <w:b/>
+                <w:bCs/>
+              </w:rPr>
+              <w:t> :</w:t>
+            </w:r>
+            <w:r>
+              <w:rPr>
+                <w:b/>
+                <w:bCs/>
+              </w:rPr>
+              <w:t xml:space="preserve"> déploiement des systèmes et réseaux dans le cloud sous AWS</w:t>
+            </w:r>
+            <w:r>
+              <w:rPr>
+                <w:b/>
+                <w:bCs/>
+              </w:rPr>
+              <w:t>, les réseaux TCP/IP</w:t>
+            </w:r>
+          </w:p>
+          <w:p>
+            <w:pPr>
+              <w:keepNext/>
+              <w:keepLines/>
+              <w:spacing w:before="0" w:after="0" w:line="240" w:lineRule="auto"/>
+              <w:jc w:val="both"/>
+              <w:outlineLvl w:val="1"/>
+              <w:rPr>
+                <w:rFonts w:asciiTheme="majorHAnsi" w:eastAsiaTheme="majorEastAsia" w:hAnsiTheme="majorHAnsi" w:cstheme="majorBidi"/>
+                <w:bCs/>
+                <w:color w:val="4F81BD" w:themeColor="accent1"/>
+                <w:szCs w:val="18"/>
+                <w14:shadow w14:blurRad="38100" w14:dist="25400" w14:dir="5400000" w14:sx="100000" w14:sy="100000" w14:kx="0" w14:ky="0" w14:algn="ctr">
+                  <w14:srgbClr w14:val="6E747A">
+                    <w14:alpha w14:val="57000"/>
+                  </w14:srgbClr>
+                </w14:shadow>
+                <w14:textOutline w14:w="0" w14:cap="flat" w14:cmpd="sng" w14:algn="ctr">
+                  <w14:noFill/>
+                  <w14:prstDash w14:val="solid"/>
+                  <w14:round/>
+                </w14:textOutline>
+                <w14:ligatures w14:val="standardContextual"/>
+              </w:rPr>
+            </w:pPr>
             <w:r>
               <w:rPr>
                 <w:rFonts w:asciiTheme="majorHAnsi" w:eastAsiaTheme="majorEastAsia" w:hAnsiTheme="majorHAnsi" w:cstheme="majorBidi"/>
@@ -1948,7 +1795,7 @@
                 </w14:textOutline>
                 <w14:ligatures w14:val="standardContextual"/>
               </w:rPr>
-              <w:t>chez S</w:t>
+              <w:t xml:space="preserve">Consultant </w:t>
             </w:r>
             <w:r>
               <w:rPr>
@@ -1969,7 +1816,7 @@
                 </w14:textOutline>
                 <w14:ligatures w14:val="standardContextual"/>
               </w:rPr>
-              <w:t xml:space="preserve">chneider </w:t>
+              <w:t>chez S</w:t>
             </w:r>
             <w:r>
               <w:rPr>
@@ -1990,7 +1837,7 @@
                 </w14:textOutline>
                 <w14:ligatures w14:val="standardContextual"/>
               </w:rPr>
-              <w:t>mars</w:t>
+              <w:t xml:space="preserve">chneider </w:t>
             </w:r>
             <w:r>
               <w:rPr>
@@ -2011,6 +1858,27 @@
                 </w14:textOutline>
                 <w14:ligatures w14:val="standardContextual"/>
               </w:rPr>
+              <w:t>mars</w:t>
+            </w:r>
+            <w:r>
+              <w:rPr>
+                <w:rFonts w:asciiTheme="majorHAnsi" w:eastAsiaTheme="majorEastAsia" w:hAnsiTheme="majorHAnsi" w:cstheme="majorBidi"/>
+                <w:bCs/>
+                <w:color w:val="4F81BD" w:themeColor="accent1"/>
+                <w:sz w:val="21"/>
+                <w:szCs w:val="18"/>
+                <w14:shadow w14:blurRad="38100" w14:dist="25400" w14:dir="5400000" w14:sx="100000" w14:sy="100000" w14:kx="0" w14:ky="0" w14:algn="ctr">
+                  <w14:srgbClr w14:val="6E747A">
+                    <w14:alpha w14:val="57000"/>
+                  </w14:srgbClr>
+                </w14:shadow>
+                <w14:textOutline w14:w="0" w14:cap="flat" w14:cmpd="sng" w14:algn="ctr">
+                  <w14:noFill/>
+                  <w14:prstDash w14:val="solid"/>
+                  <w14:round/>
+                </w14:textOutline>
+                <w14:ligatures w14:val="standardContextual"/>
+              </w:rPr>
               <w:t xml:space="preserve"> 2019 - avril 2020</w:t>
             </w:r>
           </w:p>
@@ -2046,87 +1914,7 @@
                 <w:color w:val="4F81BD" w:themeColor="accent1"/>
                 <w:sz w:val="22"/>
               </w:rPr>
-              <w:t xml:space="preserve">dans l’équipe R&amp;D </w:t>
-            </w:r>
-            <w:proofErr w:type="spellStart"/>
-            <w:r>
-              <w:rPr>
-                <w:b/>
-                <w:smallCaps/>
-                <w:color w:val="4F81BD" w:themeColor="accent1"/>
-                <w:sz w:val="22"/>
-              </w:rPr>
-              <w:t>DmnPint</w:t>
-            </w:r>
-            <w:proofErr w:type="spellEnd"/>
-            <w:r>
-              <w:rPr>
-                <w:b/>
-                <w:smallCaps/>
-                <w:color w:val="4F81BD" w:themeColor="accent1"/>
-                <w:sz w:val="22"/>
-              </w:rPr>
-              <w:t xml:space="preserve"> sur la plateforme de gestion d’objets connectés ETP (</w:t>
-            </w:r>
-            <w:proofErr w:type="spellStart"/>
-            <w:r>
-              <w:rPr>
-                <w:b/>
-                <w:smallCaps/>
-                <w:color w:val="4F81BD" w:themeColor="accent1"/>
-                <w:sz w:val="22"/>
-              </w:rPr>
-              <w:t>Exostruxure</w:t>
-            </w:r>
-            <w:proofErr w:type="spellEnd"/>
-            <w:r>
-              <w:rPr>
-                <w:b/>
-                <w:smallCaps/>
-                <w:color w:val="4F81BD" w:themeColor="accent1"/>
-                <w:sz w:val="22"/>
-              </w:rPr>
-              <w:t xml:space="preserve"> </w:t>
-            </w:r>
-            <w:proofErr w:type="spellStart"/>
-            <w:r>
-              <w:rPr>
-                <w:b/>
-                <w:smallCaps/>
-                <w:color w:val="4F81BD" w:themeColor="accent1"/>
-                <w:sz w:val="22"/>
-              </w:rPr>
-              <w:t>Technology</w:t>
-            </w:r>
-            <w:proofErr w:type="spellEnd"/>
-            <w:r>
-              <w:rPr>
-                <w:b/>
-                <w:smallCaps/>
-                <w:color w:val="4F81BD" w:themeColor="accent1"/>
-                <w:sz w:val="22"/>
-              </w:rPr>
-              <w:t xml:space="preserve"> </w:t>
-            </w:r>
-            <w:proofErr w:type="spellStart"/>
-            <w:r>
-              <w:rPr>
-                <w:b/>
-                <w:smallCaps/>
-                <w:color w:val="4F81BD" w:themeColor="accent1"/>
-                <w:sz w:val="22"/>
-              </w:rPr>
-              <w:t>Plateform</w:t>
-            </w:r>
-            <w:proofErr w:type="spellEnd"/>
-            <w:r>
-              <w:rPr>
-                <w:b/>
-                <w:smallCaps/>
-                <w:color w:val="4F81BD" w:themeColor="accent1"/>
-                <w:sz w:val="22"/>
-              </w:rPr>
-              <w:t>)</w:t>
+              <w:t>dans l’équipe R&amp;D DmnPint sur la plateforme de gestion d’objets connectés ETP (Exostruxure Technology Plateform)</w:t>
             </w:r>
             <w:r>
               <w:t>.</w:t>
@@ -2862,21 +2650,7 @@
               <w:rPr>
                 <w:rFonts w:cs="Calibri"/>
               </w:rPr>
-              <w:t xml:space="preserve">Outil d’automatisation de l’installation de </w:t>
-            </w:r>
-            <w:proofErr w:type="spellStart"/>
-            <w:r>
-              <w:rPr>
-                <w:rFonts w:cs="Calibri"/>
-              </w:rPr>
-              <w:t>Graphtalk</w:t>
-            </w:r>
-            <w:proofErr w:type="spellEnd"/>
-            <w:r>
-              <w:rPr>
-                <w:rFonts w:cs="Calibri"/>
-              </w:rPr>
-              <w:t xml:space="preserve"> AIA sur sites de production</w:t>
+              <w:t>Outil d’automatisation de l’installation de Graphtalk AIA sur sites de production</w:t>
             </w:r>
           </w:p>
           <w:p>
@@ -2901,43 +2675,7 @@
                 <w:b/>
                 <w:i/>
               </w:rPr>
-              <w:t xml:space="preserve">Proxy Product </w:t>
-            </w:r>
-            <w:proofErr w:type="spellStart"/>
-            <w:r>
-              <w:rPr>
-                <w:rFonts w:cs="Calibri"/>
-                <w:b/>
-                <w:i/>
-              </w:rPr>
-              <w:t>Owner</w:t>
-            </w:r>
-            <w:proofErr w:type="spellEnd"/>
-            <w:r>
-              <w:rPr>
-                <w:rFonts w:cs="Calibri"/>
-                <w:b/>
-                <w:i/>
-              </w:rPr>
-              <w:t xml:space="preserve">, Gestion de la </w:t>
-            </w:r>
-            <w:proofErr w:type="spellStart"/>
-            <w:r>
-              <w:rPr>
-                <w:rFonts w:cs="Calibri"/>
-                <w:b/>
-                <w:i/>
-              </w:rPr>
-              <w:t>backlog</w:t>
-            </w:r>
-            <w:proofErr w:type="spellEnd"/>
-            <w:r>
-              <w:rPr>
-                <w:rFonts w:cs="Calibri"/>
-                <w:b/>
-                <w:i/>
-              </w:rPr>
-              <w:t xml:space="preserve"> du projet, Consultant </w:t>
+              <w:t xml:space="preserve">Proxy Product Owner, Gestion de la backlog du projet, Consultant </w:t>
             </w:r>
             <w:r>
               <w:rPr>
@@ -2966,25 +2704,7 @@
                 <w:bCs/>
                 <w:iCs/>
               </w:rPr>
-              <w:t xml:space="preserve">Migration du logiciel </w:t>
-            </w:r>
-            <w:proofErr w:type="spellStart"/>
-            <w:r>
-              <w:rPr>
-                <w:rFonts w:eastAsia="Times New Roman" w:cs="Calibri"/>
-                <w:bCs/>
-                <w:iCs/>
-              </w:rPr>
-              <w:t>Graphtalk</w:t>
-            </w:r>
-            <w:proofErr w:type="spellEnd"/>
-            <w:r>
-              <w:rPr>
-                <w:rFonts w:eastAsia="Times New Roman" w:cs="Calibri"/>
-                <w:bCs/>
-                <w:iCs/>
-              </w:rPr>
-              <w:t xml:space="preserve"> AIA dans le Cloud AWS </w:t>
+              <w:t xml:space="preserve">Migration du logiciel Graphtalk AIA dans le Cloud AWS </w:t>
             </w:r>
           </w:p>
           <w:p>
@@ -3336,17 +3056,8 @@
                 <w:rFonts w:cs="Calibri"/>
                 <w:color w:val="0070C0"/>
               </w:rPr>
-              <w:t xml:space="preserve">Responsable du projet </w:t>
-            </w:r>
-            <w:proofErr w:type="spellStart"/>
-            <w:r>
-              <w:rPr>
-                <w:rFonts w:cs="Calibri"/>
-                <w:color w:val="0070C0"/>
-              </w:rPr>
-              <w:t>TaggImage</w:t>
-            </w:r>
-            <w:proofErr w:type="spellEnd"/>
+              <w:t>Responsable du projet TaggImage</w:t>
+            </w:r>
             <w:r>
               <w:rPr>
                 <w:rFonts w:cs="Calibri"/>
@@ -3385,21 +3096,7 @@
               <w:rPr>
                 <w:rFonts w:cs="Calibri"/>
               </w:rPr>
-              <w:t xml:space="preserve"> du logiciel </w:t>
-            </w:r>
-            <w:proofErr w:type="spellStart"/>
-            <w:r>
-              <w:rPr>
-                <w:rFonts w:cs="Calibri"/>
-              </w:rPr>
-              <w:t>VotExpress</w:t>
-            </w:r>
-            <w:proofErr w:type="spellEnd"/>
-            <w:r>
-              <w:rPr>
-                <w:rFonts w:cs="Calibri"/>
-              </w:rPr>
-              <w:t>, solution d’organisation d’élections professionnelles par traitement électronique des votes par correspondance. Ma mission a porté sur la conception, réalisation et mise en exploitation sur sites des premières versions du logiciel.</w:t>
+              <w:t xml:space="preserve"> du logiciel VotExpress, solution d’organisation d’élections professionnelles par traitement électronique des votes par correspondance. Ma mission a porté sur la conception, réalisation et mise en exploitation sur sites des premières versions du logiciel.</w:t>
             </w:r>
           </w:p>
           <w:p>
@@ -3546,23 +3243,7 @@
                 <w:sz w:val="19"/>
                 <w:szCs w:val="19"/>
               </w:rPr>
-              <w:t>Stage de 6 mois (</w:t>
-            </w:r>
-            <w:proofErr w:type="spellStart"/>
-            <w:r>
-              <w:rPr>
-                <w:sz w:val="19"/>
-                <w:szCs w:val="19"/>
-              </w:rPr>
-              <w:t>ent</w:t>
-            </w:r>
-            <w:proofErr w:type="spellEnd"/>
-            <w:r>
-              <w:rPr>
-                <w:sz w:val="19"/>
-                <w:szCs w:val="19"/>
-              </w:rPr>
-              <w:t xml:space="preserve">. </w:t>
+              <w:t xml:space="preserve">Stage de 6 mois (ent. </w:t>
             </w:r>
             <w:r>
               <w:rPr>
@@ -3716,33 +3397,7 @@
                 <w:szCs w:val="19"/>
                 <w14:ligatures w14:val="standardContextual"/>
               </w:rPr>
-              <w:t xml:space="preserve">UNIV. J. FOURIER, Grenoble – </w:t>
-            </w:r>
-            <w:proofErr w:type="spellStart"/>
-            <w:r>
-              <w:rPr>
-                <w:rFonts w:eastAsiaTheme="majorEastAsia" w:cstheme="majorBidi"/>
-                <w:bCs/>
-                <w:smallCaps/>
-                <w:color w:val="404040" w:themeColor="text1" w:themeTint="BF"/>
-                <w:sz w:val="19"/>
-                <w:szCs w:val="19"/>
-                <w14:ligatures w14:val="standardContextual"/>
-              </w:rPr>
-              <w:t>Obt</w:t>
-            </w:r>
-            <w:proofErr w:type="spellEnd"/>
-            <w:r>
-              <w:rPr>
-                <w:rFonts w:eastAsiaTheme="majorEastAsia" w:cstheme="majorBidi"/>
-                <w:bCs/>
-                <w:smallCaps/>
-                <w:color w:val="404040" w:themeColor="text1" w:themeTint="BF"/>
-                <w:sz w:val="19"/>
-                <w:szCs w:val="19"/>
-                <w14:ligatures w14:val="standardContextual"/>
-              </w:rPr>
-              <w:t>. 1993</w:t>
+              <w:t>UNIV. J. FOURIER, Grenoble – Obt. 1993</w:t>
             </w:r>
           </w:p>
           <w:p>

</xml_diff>

<commit_message>
update CV team leader
</commit_message>
<xml_diff>
--- a/CV_FROMAGER.docx
+++ b/CV_FROMAGER.docx
@@ -1,6 +1,6 @@
 
 <file path=word/document.xml><?xml version="1.0" encoding="utf-8"?>
-<w:document xmlns:wpc="http://schemas.microsoft.com/office/word/2010/wordprocessingCanvas" xmlns:cx="http://schemas.microsoft.com/office/drawing/2014/chartex" xmlns:cx1="http://schemas.microsoft.com/office/drawing/2015/9/8/chartex" xmlns:cx2="http://schemas.microsoft.com/office/drawing/2015/10/21/chartex" xmlns:cx3="http://schemas.microsoft.com/office/drawing/2016/5/9/chartex" xmlns:cx4="http://schemas.microsoft.com/office/drawing/2016/5/10/chartex" xmlns:cx5="http://schemas.microsoft.com/office/drawing/2016/5/11/chartex" xmlns:cx6="http://schemas.microsoft.com/office/drawing/2016/5/12/chartex" xmlns:cx7="http://schemas.microsoft.com/office/drawing/2016/5/13/chartex" xmlns:cx8="http://schemas.microsoft.com/office/drawing/2016/5/14/chartex" xmlns:mc="http://schemas.openxmlformats.org/markup-compatibility/2006" xmlns:aink="http://schemas.microsoft.com/office/drawing/2016/ink" xmlns:am3d="http://schemas.microsoft.com/office/drawing/2017/model3d" xmlns:o="urn:schemas-microsoft-com:office:office" xmlns:r="http://schemas.openxmlformats.org/officeDocument/2006/relationships" xmlns:m="http://schemas.openxmlformats.org/officeDocument/2006/math" xmlns:v="urn:schemas-microsoft-com:vml" xmlns:wp14="http://schemas.microsoft.com/office/word/2010/wordprocessingDrawing" xmlns:wp="http://schemas.openxmlformats.org/drawingml/2006/wordprocessingDrawing" xmlns:w10="urn:schemas-microsoft-com:office:word" xmlns:w="http://schemas.openxmlformats.org/wordprocessingml/2006/main" xmlns:w14="http://schemas.microsoft.com/office/word/2010/wordml" xmlns:w15="http://schemas.microsoft.com/office/word/2012/wordml" xmlns:w16cex="http://schemas.microsoft.com/office/word/2018/wordml/cex" xmlns:w16cid="http://schemas.microsoft.com/office/word/2016/wordml/cid" xmlns:w16="http://schemas.microsoft.com/office/word/2018/wordml" xmlns:w16sdtdh="http://schemas.microsoft.com/office/word/2020/wordml/sdtdatahash" xmlns:w16se="http://schemas.microsoft.com/office/word/2015/wordml/symex" xmlns:wpg="http://schemas.microsoft.com/office/word/2010/wordprocessingGroup" xmlns:wpi="http://schemas.microsoft.com/office/word/2010/wordprocessingInk" xmlns:wne="http://schemas.microsoft.com/office/word/2006/wordml" xmlns:wps="http://schemas.microsoft.com/office/word/2010/wordprocessingShape" mc:Ignorable="w14 w15 w16se w16cid w16 w16cex w16sdtdh wp14">
+<w:document xmlns:wpc="http://schemas.microsoft.com/office/word/2010/wordprocessingCanvas" xmlns:cx="http://schemas.microsoft.com/office/drawing/2014/chartex" xmlns:cx1="http://schemas.microsoft.com/office/drawing/2015/9/8/chartex" xmlns:cx2="http://schemas.microsoft.com/office/drawing/2015/10/21/chartex" xmlns:cx3="http://schemas.microsoft.com/office/drawing/2016/5/9/chartex" xmlns:cx4="http://schemas.microsoft.com/office/drawing/2016/5/10/chartex" xmlns:cx5="http://schemas.microsoft.com/office/drawing/2016/5/11/chartex" xmlns:cx6="http://schemas.microsoft.com/office/drawing/2016/5/12/chartex" xmlns:cx7="http://schemas.microsoft.com/office/drawing/2016/5/13/chartex" xmlns:cx8="http://schemas.microsoft.com/office/drawing/2016/5/14/chartex" xmlns:mc="http://schemas.openxmlformats.org/markup-compatibility/2006" xmlns:aink="http://schemas.microsoft.com/office/drawing/2016/ink" xmlns:am3d="http://schemas.microsoft.com/office/drawing/2017/model3d" xmlns:o="urn:schemas-microsoft-com:office:office" xmlns:r="http://schemas.openxmlformats.org/officeDocument/2006/relationships" xmlns:m="http://schemas.openxmlformats.org/officeDocument/2006/math" xmlns:v="urn:schemas-microsoft-com:vml" xmlns:wp14="http://schemas.microsoft.com/office/word/2010/wordprocessingDrawing" xmlns:wp="http://schemas.openxmlformats.org/drawingml/2006/wordprocessingDrawing" xmlns:w10="urn:schemas-microsoft-com:office:word" xmlns:w="http://schemas.openxmlformats.org/wordprocessingml/2006/main" xmlns:w14="http://schemas.microsoft.com/office/word/2010/wordml" xmlns:w15="http://schemas.microsoft.com/office/word/2012/wordml" xmlns:w16cex="http://schemas.microsoft.com/office/word/2018/wordml/cex" xmlns:w16cid="http://schemas.microsoft.com/office/word/2016/wordml/cid" xmlns:w16="http://schemas.microsoft.com/office/word/2018/wordml" xmlns:w16se="http://schemas.microsoft.com/office/word/2015/wordml/symex" xmlns:wpg="http://schemas.microsoft.com/office/word/2010/wordprocessingGroup" xmlns:wpi="http://schemas.microsoft.com/office/word/2010/wordprocessingInk" xmlns:wne="http://schemas.microsoft.com/office/word/2006/wordml" xmlns:wps="http://schemas.microsoft.com/office/word/2010/wordprocessingShape" mc:Ignorable="w14 w15 w16se w16cid w16 w16cex wp14">
   <w:body>
     <w:tbl>
       <w:tblPr>
@@ -166,11 +166,19 @@
                 <w:rFonts w:ascii="Calibri" w:hAnsi="Calibri" w:cs="Calibri"/>
               </w:rPr>
             </w:pPr>
+            <w:proofErr w:type="gramStart"/>
             <w:r>
               <w:rPr>
                 <w:sz w:val="20"/>
               </w:rPr>
-              <w:t>Email : fred.fromager@gmail.com</w:t>
+              <w:t>Email</w:t>
+            </w:r>
+            <w:proofErr w:type="gramEnd"/>
+            <w:r>
+              <w:rPr>
+                <w:sz w:val="20"/>
+              </w:rPr>
+              <w:t> : fred.fromager@gmail.com</w:t>
             </w:r>
           </w:p>
           <w:p>
@@ -542,7 +550,6 @@
               <w:ind w:left="-112"/>
               <w:jc w:val="both"/>
               <w:rPr>
-                <w:rFonts w:cs="Calibri"/>
                 <w:sz w:val="21"/>
                 <w:szCs w:val="21"/>
               </w:rPr>
@@ -555,8 +562,119 @@
                 <w:sz w:val="21"/>
                 <w:szCs w:val="21"/>
               </w:rPr>
-              <w:t xml:space="preserve">Industrialisation de </w:t>
-            </w:r>
+              <w:t>Management Technique</w:t>
+            </w:r>
+            <w:r>
+              <w:rPr>
+                <w:color w:val="4F81BD" w:themeColor="accent1"/>
+                <w:sz w:val="21"/>
+                <w:szCs w:val="21"/>
+              </w:rPr>
+              <w:t> </w:t>
+            </w:r>
+            <w:r>
+              <w:rPr>
+                <w:sz w:val="21"/>
+                <w:szCs w:val="21"/>
+              </w:rPr>
+              <w:t xml:space="preserve">:  </w:t>
+            </w:r>
+          </w:p>
+          <w:p>
+            <w:pPr>
+              <w:spacing w:before="0" w:after="0" w:line="240" w:lineRule="auto"/>
+              <w:ind w:left="738"/>
+              <w:jc w:val="both"/>
+              <w:rPr>
+                <w:sz w:val="21"/>
+                <w:szCs w:val="21"/>
+              </w:rPr>
+            </w:pPr>
+            <w:r>
+              <w:rPr>
+                <w:rFonts w:cs="Calibri"/>
+                <w:color w:val="0070C0"/>
+                <w:sz w:val="21"/>
+                <w:szCs w:val="21"/>
+              </w:rPr>
+              <w:t>Chef de projets R&amp;D</w:t>
+            </w:r>
+            <w:r>
+              <w:rPr>
+                <w:rFonts w:cs="Calibri"/>
+                <w:sz w:val="21"/>
+                <w:szCs w:val="21"/>
+              </w:rPr>
+              <w:t xml:space="preserve"> </w:t>
+            </w:r>
+            <w:r>
+              <w:rPr>
+                <w:sz w:val="21"/>
+                <w:szCs w:val="21"/>
+              </w:rPr>
+              <w:t>organisation, gestion des moyens et suivi des développements informatiques, optimisation du résultat</w:t>
+            </w:r>
+            <w:r>
+              <w:rPr>
+                <w:rFonts w:cs="Calibri"/>
+                <w:sz w:val="21"/>
+                <w:szCs w:val="21"/>
+              </w:rPr>
+              <w:t xml:space="preserve"> ; </w:t>
+            </w:r>
+          </w:p>
+          <w:p>
+            <w:pPr>
+              <w:spacing w:before="0" w:after="0" w:line="240" w:lineRule="auto"/>
+              <w:ind w:left="738"/>
+              <w:jc w:val="both"/>
+              <w:rPr>
+                <w:rFonts w:cs="Calibri"/>
+                <w:sz w:val="21"/>
+                <w:szCs w:val="21"/>
+              </w:rPr>
+            </w:pPr>
+            <w:r>
+              <w:rPr>
+                <w:rFonts w:cs="Calibri"/>
+                <w:color w:val="0070C0"/>
+                <w:sz w:val="21"/>
+                <w:szCs w:val="21"/>
+              </w:rPr>
+              <w:t>Management Agile</w:t>
+            </w:r>
+            <w:r>
+              <w:rPr>
+                <w:rFonts w:cs="Calibri"/>
+                <w:sz w:val="21"/>
+                <w:szCs w:val="21"/>
+              </w:rPr>
+              <w:t xml:space="preserve"> utilisation du protocole Scrum : un suivi régulier afin d’anticiper les problèmes à résoudre et les améliorations à apporter.</w:t>
+            </w:r>
+          </w:p>
+          <w:p>
+            <w:pPr>
+              <w:spacing w:before="0" w:after="0" w:line="240" w:lineRule="auto"/>
+              <w:ind w:left="738"/>
+              <w:jc w:val="both"/>
+              <w:rPr>
+                <w:rFonts w:cs="Calibri"/>
+                <w:sz w:val="21"/>
+                <w:szCs w:val="21"/>
+              </w:rPr>
+            </w:pPr>
+          </w:p>
+          <w:p>
+            <w:pPr>
+              <w:spacing w:before="0" w:after="0" w:line="240" w:lineRule="auto"/>
+              <w:ind w:left="-112"/>
+              <w:jc w:val="both"/>
+              <w:rPr>
+                <w:rFonts w:cs="Calibri"/>
+                <w:sz w:val="21"/>
+                <w:szCs w:val="21"/>
+              </w:rPr>
+            </w:pPr>
             <w:r>
               <w:rPr>
                 <w:b/>
@@ -565,7 +683,7 @@
                 <w:sz w:val="21"/>
                 <w:szCs w:val="21"/>
               </w:rPr>
-              <w:t>P</w:t>
+              <w:t xml:space="preserve">Industrialisation de </w:t>
             </w:r>
             <w:r>
               <w:rPr>
@@ -575,6 +693,16 @@
                 <w:sz w:val="21"/>
                 <w:szCs w:val="21"/>
               </w:rPr>
+              <w:t>P</w:t>
+            </w:r>
+            <w:r>
+              <w:rPr>
+                <w:b/>
+                <w:smallCaps/>
+                <w:color w:val="4F81BD" w:themeColor="accent1"/>
+                <w:sz w:val="21"/>
+                <w:szCs w:val="21"/>
+              </w:rPr>
               <w:t>rocess :</w:t>
             </w:r>
             <w:r>
@@ -592,71 +720,43 @@
                 <w:sz w:val="21"/>
                 <w:szCs w:val="21"/>
               </w:rPr>
-              <w:t>automatisation du processus d’installation du logiciel Graphtalk AIA de DXC</w:t>
-            </w:r>
-            <w:r>
-              <w:rPr>
-                <w:rFonts w:cs="Calibri"/>
-                <w:sz w:val="21"/>
-                <w:szCs w:val="21"/>
-              </w:rPr>
-              <w:t>, et des composants de la plateforme d’Iot DSP chez Schneider</w:t>
-            </w:r>
-            <w:r>
-              <w:rPr>
-                <w:rFonts w:cs="Calibri"/>
-                <w:sz w:val="21"/>
-                <w:szCs w:val="21"/>
-              </w:rPr>
-              <w:t xml:space="preserve">. Intégration Continue, </w:t>
-            </w:r>
-            <w:r>
-              <w:rPr>
-                <w:rFonts w:cs="Calibri"/>
-                <w:sz w:val="21"/>
-                <w:szCs w:val="21"/>
-              </w:rPr>
-              <w:t>utilisation</w:t>
-            </w:r>
-            <w:r>
-              <w:rPr>
-                <w:rFonts w:cs="Calibri"/>
-                <w:sz w:val="21"/>
-                <w:szCs w:val="21"/>
-              </w:rPr>
-              <w:t xml:space="preserve"> de Docker, Jenkins</w:t>
-            </w:r>
-            <w:r>
-              <w:rPr>
-                <w:rFonts w:cs="Calibri"/>
-                <w:sz w:val="21"/>
-                <w:szCs w:val="21"/>
-              </w:rPr>
-              <w:t>, Azure DevOps</w:t>
-            </w:r>
-            <w:r>
-              <w:rPr>
-                <w:rFonts w:cs="Calibri"/>
-                <w:sz w:val="21"/>
-                <w:szCs w:val="21"/>
-              </w:rPr>
-              <w:t xml:space="preserve"> et des outils DEVOPS.</w:t>
-            </w:r>
-            <w:r>
-              <w:rPr>
-                <w:rFonts w:cs="Calibri"/>
-                <w:sz w:val="21"/>
-                <w:szCs w:val="21"/>
-              </w:rPr>
-              <w:t xml:space="preserve"> </w:t>
-            </w:r>
-            <w:r>
-              <w:rPr>
-                <w:rFonts w:cs="Calibri"/>
-                <w:sz w:val="21"/>
-                <w:szCs w:val="21"/>
-              </w:rPr>
-              <w:t xml:space="preserve"> </w:t>
+              <w:t xml:space="preserve">automatisation du processus d’installation du logiciel </w:t>
+            </w:r>
+            <w:proofErr w:type="spellStart"/>
+            <w:r>
+              <w:rPr>
+                <w:rFonts w:cs="Calibri"/>
+                <w:sz w:val="21"/>
+                <w:szCs w:val="21"/>
+              </w:rPr>
+              <w:t>Graphtalk</w:t>
+            </w:r>
+            <w:proofErr w:type="spellEnd"/>
+            <w:r>
+              <w:rPr>
+                <w:rFonts w:cs="Calibri"/>
+                <w:sz w:val="21"/>
+                <w:szCs w:val="21"/>
+              </w:rPr>
+              <w:t xml:space="preserve"> AIA de DXC, et des composants de la plateforme </w:t>
+            </w:r>
+            <w:proofErr w:type="spellStart"/>
+            <w:r>
+              <w:rPr>
+                <w:rFonts w:cs="Calibri"/>
+                <w:sz w:val="21"/>
+                <w:szCs w:val="21"/>
+              </w:rPr>
+              <w:t>d’Iot</w:t>
+            </w:r>
+            <w:proofErr w:type="spellEnd"/>
+            <w:r>
+              <w:rPr>
+                <w:rFonts w:cs="Calibri"/>
+                <w:sz w:val="21"/>
+                <w:szCs w:val="21"/>
+              </w:rPr>
+              <w:t xml:space="preserve"> DSP chez Schneider. Intégration Continue, utilisation de Docker, Jenkins, Azure DevOps et des outils DEVOPS.  </w:t>
             </w:r>
           </w:p>
           <w:p>
@@ -665,6 +765,19 @@
               <w:ind w:left="-112"/>
               <w:jc w:val="both"/>
               <w:rPr>
+                <w:rFonts w:cs="Calibri"/>
+                <w:sz w:val="21"/>
+                <w:szCs w:val="21"/>
+              </w:rPr>
+            </w:pPr>
+          </w:p>
+          <w:p>
+            <w:pPr>
+              <w:spacing w:before="0" w:after="0" w:line="240" w:lineRule="auto"/>
+              <w:ind w:left="-112"/>
+              <w:jc w:val="both"/>
+              <w:rPr>
+                <w:rFonts w:cs="Calibri"/>
                 <w:sz w:val="21"/>
                 <w:szCs w:val="21"/>
               </w:rPr>
@@ -677,15 +790,79 @@
                 <w:sz w:val="21"/>
                 <w:szCs w:val="21"/>
               </w:rPr>
-              <w:t>DevOps</w:t>
-            </w:r>
-            <w:r>
-              <w:rPr>
-                <w:rFonts w:cs="Calibri"/>
-                <w:sz w:val="21"/>
-                <w:szCs w:val="21"/>
-              </w:rPr>
-              <w:t> : mise en production, intégration continue, tests.</w:t>
+              <w:t>Certification C</w:t>
+            </w:r>
+            <w:r>
+              <w:rPr>
+                <w:b/>
+                <w:smallCaps/>
+                <w:color w:val="4F81BD" w:themeColor="accent1"/>
+                <w:sz w:val="21"/>
+                <w:szCs w:val="21"/>
+              </w:rPr>
+              <w:t>loud :</w:t>
+            </w:r>
+            <w:r>
+              <w:rPr>
+                <w:rFonts w:cs="Calibri"/>
+                <w:sz w:val="21"/>
+                <w:szCs w:val="21"/>
+              </w:rPr>
+              <w:t xml:space="preserve"> AWS Business Professional </w:t>
+            </w:r>
+            <w:proofErr w:type="spellStart"/>
+            <w:r>
+              <w:rPr>
+                <w:rFonts w:cs="Calibri"/>
+                <w:sz w:val="21"/>
+                <w:szCs w:val="21"/>
+              </w:rPr>
+              <w:t>Accreditation</w:t>
+            </w:r>
+            <w:proofErr w:type="spellEnd"/>
+            <w:r>
+              <w:rPr>
+                <w:rFonts w:cs="Calibri"/>
+                <w:sz w:val="21"/>
+                <w:szCs w:val="21"/>
+              </w:rPr>
+              <w:t xml:space="preserve">, AWS </w:t>
+            </w:r>
+            <w:proofErr w:type="spellStart"/>
+            <w:r>
+              <w:rPr>
+                <w:rFonts w:cs="Calibri"/>
+                <w:sz w:val="21"/>
+                <w:szCs w:val="21"/>
+              </w:rPr>
+              <w:t>Technical</w:t>
+            </w:r>
+            <w:proofErr w:type="spellEnd"/>
+            <w:r>
+              <w:rPr>
+                <w:rFonts w:cs="Calibri"/>
+                <w:sz w:val="21"/>
+                <w:szCs w:val="21"/>
+              </w:rPr>
+              <w:t xml:space="preserve"> Professional </w:t>
+            </w:r>
+            <w:proofErr w:type="spellStart"/>
+            <w:r>
+              <w:rPr>
+                <w:rFonts w:cs="Calibri"/>
+                <w:sz w:val="21"/>
+                <w:szCs w:val="21"/>
+              </w:rPr>
+              <w:t>Accreditation</w:t>
+            </w:r>
+            <w:proofErr w:type="spellEnd"/>
+            <w:r>
+              <w:rPr>
+                <w:rFonts w:cs="Calibri"/>
+                <w:sz w:val="21"/>
+                <w:szCs w:val="21"/>
+              </w:rPr>
+              <w:t xml:space="preserve">. </w:t>
             </w:r>
           </w:p>
           <w:p>
@@ -694,6 +871,18 @@
               <w:ind w:left="-112"/>
               <w:jc w:val="both"/>
               <w:rPr>
+                <w:rFonts w:cs="Calibri"/>
+                <w:sz w:val="21"/>
+                <w:szCs w:val="21"/>
+              </w:rPr>
+            </w:pPr>
+          </w:p>
+          <w:p>
+            <w:pPr>
+              <w:spacing w:before="0" w:after="0" w:line="240" w:lineRule="auto"/>
+              <w:ind w:left="-112"/>
+              <w:jc w:val="both"/>
+              <w:rPr>
                 <w:sz w:val="21"/>
                 <w:szCs w:val="21"/>
               </w:rPr>
@@ -706,107 +895,8 @@
                 <w:sz w:val="21"/>
                 <w:szCs w:val="21"/>
               </w:rPr>
-              <w:t>Management Technique</w:t>
-            </w:r>
-            <w:r>
-              <w:rPr>
-                <w:color w:val="4F81BD" w:themeColor="accent1"/>
-                <w:sz w:val="21"/>
-                <w:szCs w:val="21"/>
-              </w:rPr>
-              <w:t> </w:t>
-            </w:r>
-            <w:r>
-              <w:rPr>
-                <w:sz w:val="21"/>
-                <w:szCs w:val="21"/>
-              </w:rPr>
-              <w:t xml:space="preserve">:  </w:t>
-            </w:r>
-          </w:p>
-          <w:p>
-            <w:pPr>
-              <w:spacing w:before="0" w:after="0" w:line="240" w:lineRule="auto"/>
-              <w:ind w:left="738"/>
-              <w:jc w:val="both"/>
-              <w:rPr>
-                <w:sz w:val="21"/>
-                <w:szCs w:val="21"/>
-              </w:rPr>
-            </w:pPr>
-            <w:r>
-              <w:rPr>
-                <w:rFonts w:cs="Calibri"/>
-                <w:color w:val="0070C0"/>
-                <w:sz w:val="21"/>
-                <w:szCs w:val="21"/>
-              </w:rPr>
-              <w:t>Chef de projets R&amp;D</w:t>
-            </w:r>
-            <w:r>
-              <w:rPr>
-                <w:rFonts w:cs="Calibri"/>
-                <w:sz w:val="21"/>
-                <w:szCs w:val="21"/>
-              </w:rPr>
-              <w:t xml:space="preserve"> </w:t>
-            </w:r>
-            <w:r>
-              <w:rPr>
-                <w:sz w:val="21"/>
-                <w:szCs w:val="21"/>
-              </w:rPr>
-              <w:t>organisation, gestion des moyens et suivi des développements informatiques, optimisation du résultat</w:t>
-            </w:r>
-            <w:r>
-              <w:rPr>
-                <w:rFonts w:cs="Calibri"/>
-                <w:sz w:val="21"/>
-                <w:szCs w:val="21"/>
-              </w:rPr>
-              <w:t xml:space="preserve"> ; </w:t>
-            </w:r>
-          </w:p>
-          <w:p>
-            <w:pPr>
-              <w:spacing w:before="0" w:after="0" w:line="240" w:lineRule="auto"/>
-              <w:ind w:left="738"/>
-              <w:jc w:val="both"/>
-              <w:rPr>
-                <w:rFonts w:cs="Calibri"/>
-                <w:sz w:val="21"/>
-                <w:szCs w:val="21"/>
-              </w:rPr>
-            </w:pPr>
-            <w:r>
-              <w:rPr>
-                <w:rFonts w:cs="Calibri"/>
-                <w:color w:val="0070C0"/>
-                <w:sz w:val="21"/>
-                <w:szCs w:val="21"/>
-              </w:rPr>
-              <w:t>Management Agile</w:t>
-            </w:r>
-            <w:r>
-              <w:rPr>
-                <w:rFonts w:cs="Calibri"/>
-                <w:sz w:val="21"/>
-                <w:szCs w:val="21"/>
-              </w:rPr>
-              <w:t xml:space="preserve"> utilisation du protocole Scrum : un suivi régulier afin d’anticiper les problèmes à résoudre et les améliorations à apporter.</w:t>
-            </w:r>
-          </w:p>
-          <w:p>
-            <w:pPr>
-              <w:spacing w:before="0" w:after="0" w:line="240" w:lineRule="auto"/>
-              <w:ind w:left="-112"/>
-              <w:jc w:val="both"/>
-              <w:rPr>
-                <w:rFonts w:cs="Calibri"/>
-                <w:sz w:val="21"/>
-                <w:szCs w:val="21"/>
-              </w:rPr>
-            </w:pPr>
+              <w:t>Environnements de T</w:t>
+            </w:r>
             <w:r>
               <w:rPr>
                 <w:b/>
@@ -815,7 +905,7 @@
                 <w:sz w:val="21"/>
                 <w:szCs w:val="21"/>
               </w:rPr>
-              <w:t>Certification C</w:t>
+              <w:t>ravail</w:t>
             </w:r>
             <w:r>
               <w:rPr>
@@ -825,23 +915,72 @@
                 <w:sz w:val="21"/>
                 <w:szCs w:val="21"/>
               </w:rPr>
-              <w:t>loud :</w:t>
-            </w:r>
-            <w:r>
-              <w:rPr>
-                <w:rFonts w:cs="Calibri"/>
-                <w:sz w:val="21"/>
-                <w:szCs w:val="21"/>
-              </w:rPr>
-              <w:t xml:space="preserve"> AWS Business Professional Accreditation, AWS Technical Professional Accreditation. </w:t>
-            </w:r>
-          </w:p>
-          <w:p>
-            <w:pPr>
-              <w:spacing w:before="0" w:after="0" w:line="240" w:lineRule="auto"/>
-              <w:ind w:left="-112"/>
+              <w:t xml:space="preserve"> :</w:t>
+            </w:r>
+            <w:r>
+              <w:rPr>
+                <w:rFonts w:cs="Calibri"/>
+                <w:sz w:val="21"/>
+                <w:szCs w:val="21"/>
+              </w:rPr>
+              <w:t xml:space="preserve"> langages </w:t>
+            </w:r>
+            <w:r>
+              <w:rPr>
+                <w:rFonts w:cs="Calibri"/>
+                <w:sz w:val="21"/>
+                <w:szCs w:val="21"/>
+              </w:rPr>
+              <w:t xml:space="preserve">Python, </w:t>
+            </w:r>
+            <w:r>
+              <w:rPr>
+                <w:rFonts w:cs="Calibri"/>
+                <w:sz w:val="21"/>
+                <w:szCs w:val="21"/>
+              </w:rPr>
+              <w:t xml:space="preserve">Java/JEE, C/C++, C#/.NET, AngularJS, SQL, Ruby/Chef, Systèmes d’exploitation Windows et Linux, Environnement Amazon </w:t>
+            </w:r>
+            <w:r>
+              <w:rPr>
+                <w:rFonts w:cs="Calibri"/>
+                <w:sz w:val="21"/>
+                <w:szCs w:val="21"/>
+              </w:rPr>
+              <w:t>AWS</w:t>
+            </w:r>
+            <w:r>
+              <w:rPr>
+                <w:rFonts w:cs="Calibri"/>
+                <w:sz w:val="21"/>
+                <w:szCs w:val="21"/>
+              </w:rPr>
+              <w:t xml:space="preserve">, Environnement Azure </w:t>
+            </w:r>
+            <w:r>
+              <w:rPr>
+                <w:rFonts w:cs="Calibri"/>
+                <w:sz w:val="21"/>
+                <w:szCs w:val="21"/>
+              </w:rPr>
+              <w:t>DevOps</w:t>
+            </w:r>
+            <w:r>
+              <w:rPr>
+                <w:rFonts w:cs="Calibri"/>
+                <w:sz w:val="21"/>
+                <w:szCs w:val="21"/>
+              </w:rPr>
+              <w:t>.</w:t>
+            </w:r>
+          </w:p>
+          <w:p>
+            <w:pPr>
+              <w:spacing w:before="0" w:after="0" w:line="240" w:lineRule="auto"/>
+              <w:ind w:left="-113"/>
               <w:jc w:val="both"/>
               <w:rPr>
+                <w:rFonts w:cs="Calibri"/>
                 <w:sz w:val="21"/>
                 <w:szCs w:val="21"/>
               </w:rPr>
@@ -854,51 +993,75 @@
                 <w:sz w:val="21"/>
                 <w:szCs w:val="21"/>
               </w:rPr>
-              <w:t>Environnements de T</w:t>
-            </w:r>
-            <w:r>
-              <w:rPr>
-                <w:b/>
-                <w:smallCaps/>
-                <w:color w:val="4F81BD" w:themeColor="accent1"/>
-                <w:sz w:val="21"/>
-                <w:szCs w:val="21"/>
-              </w:rPr>
-              <w:t>ravail</w:t>
-            </w:r>
-            <w:r>
-              <w:rPr>
-                <w:b/>
-                <w:smallCaps/>
-                <w:color w:val="4F81BD" w:themeColor="accent1"/>
-                <w:sz w:val="21"/>
-                <w:szCs w:val="21"/>
-              </w:rPr>
-              <w:t xml:space="preserve"> :</w:t>
-            </w:r>
-            <w:r>
-              <w:rPr>
-                <w:rFonts w:cs="Calibri"/>
-                <w:sz w:val="21"/>
-                <w:szCs w:val="21"/>
-              </w:rPr>
-              <w:t xml:space="preserve"> langages </w:t>
-            </w:r>
-            <w:r>
-              <w:rPr>
-                <w:rFonts w:cs="Calibri"/>
-                <w:sz w:val="21"/>
-                <w:szCs w:val="21"/>
-              </w:rPr>
-              <w:t xml:space="preserve">Python, </w:t>
-            </w:r>
-            <w:r>
-              <w:rPr>
-                <w:rFonts w:cs="Calibri"/>
-                <w:sz w:val="21"/>
-                <w:szCs w:val="21"/>
-              </w:rPr>
-              <w:t xml:space="preserve">Java/JEE, C/C++, C#/.NET, AngularJS, SQL, Ruby/Chef, Systèmes d’exploitation Windows et Linux, Environnement Amazon </w:t>
+              <w:t>Outils :</w:t>
+            </w:r>
+            <w:r>
+              <w:rPr>
+                <w:rFonts w:cs="Calibri"/>
+                <w:sz w:val="21"/>
+                <w:szCs w:val="21"/>
+              </w:rPr>
+              <w:t xml:space="preserve"> Conteneurs Docker</w:t>
+            </w:r>
+            <w:r>
+              <w:rPr>
+                <w:rFonts w:cs="Calibri"/>
+                <w:sz w:val="21"/>
+                <w:szCs w:val="21"/>
+              </w:rPr>
+              <w:t xml:space="preserve"> (docker-compose</w:t>
+            </w:r>
+            <w:r>
+              <w:rPr>
+                <w:rFonts w:cs="Calibri"/>
+                <w:sz w:val="21"/>
+                <w:szCs w:val="21"/>
+              </w:rPr>
+              <w:t xml:space="preserve">, </w:t>
+            </w:r>
+            <w:proofErr w:type="spellStart"/>
+            <w:r>
+              <w:rPr>
+                <w:rFonts w:cs="Calibri"/>
+                <w:sz w:val="21"/>
+                <w:szCs w:val="21"/>
+              </w:rPr>
+              <w:t>Helm</w:t>
+            </w:r>
+            <w:proofErr w:type="spellEnd"/>
+            <w:r>
+              <w:rPr>
+                <w:rFonts w:cs="Calibri"/>
+                <w:sz w:val="21"/>
+                <w:szCs w:val="21"/>
+              </w:rPr>
+              <w:t xml:space="preserve">…) </w:t>
+            </w:r>
+            <w:r>
+              <w:rPr>
+                <w:rFonts w:cs="Calibri"/>
+                <w:sz w:val="21"/>
+                <w:szCs w:val="21"/>
+              </w:rPr>
+              <w:t xml:space="preserve"> </w:t>
+            </w:r>
+            <w:proofErr w:type="gramStart"/>
+            <w:r>
+              <w:rPr>
+                <w:rFonts w:cs="Calibri"/>
+                <w:sz w:val="21"/>
+                <w:szCs w:val="21"/>
+              </w:rPr>
+              <w:t>sous</w:t>
+            </w:r>
+            <w:proofErr w:type="gramEnd"/>
+            <w:r>
+              <w:rPr>
+                <w:rFonts w:cs="Calibri"/>
+                <w:sz w:val="21"/>
+                <w:szCs w:val="21"/>
+              </w:rPr>
+              <w:t xml:space="preserve"> Amazon </w:t>
             </w:r>
             <w:r>
               <w:rPr>
@@ -914,117 +1077,69 @@
                 <w:sz w:val="21"/>
                 <w:szCs w:val="21"/>
               </w:rPr>
-              <w:t xml:space="preserve">, Environnement Azure </w:t>
-            </w:r>
-            <w:r>
-              <w:rPr>
-                <w:rFonts w:cs="Calibri"/>
-                <w:sz w:val="21"/>
-                <w:szCs w:val="21"/>
-              </w:rPr>
-              <w:t>DevOps</w:t>
-            </w:r>
-            <w:r>
-              <w:rPr>
-                <w:rFonts w:cs="Calibri"/>
-                <w:sz w:val="21"/>
-                <w:szCs w:val="21"/>
-              </w:rPr>
-              <w:t>.</w:t>
-            </w:r>
-          </w:p>
-          <w:p>
-            <w:pPr>
-              <w:spacing w:before="0" w:after="0" w:line="240" w:lineRule="auto"/>
-              <w:ind w:left="-113"/>
-              <w:jc w:val="both"/>
-              <w:rPr>
-                <w:rFonts w:cs="Calibri"/>
-                <w:sz w:val="21"/>
-                <w:szCs w:val="21"/>
-              </w:rPr>
-            </w:pPr>
-            <w:r>
-              <w:rPr>
-                <w:b/>
-                <w:smallCaps/>
-                <w:color w:val="4F81BD" w:themeColor="accent1"/>
-                <w:sz w:val="21"/>
-                <w:szCs w:val="21"/>
-              </w:rPr>
-              <w:t>Outils :</w:t>
-            </w:r>
-            <w:r>
-              <w:rPr>
-                <w:rFonts w:cs="Calibri"/>
-                <w:sz w:val="21"/>
-                <w:szCs w:val="21"/>
-              </w:rPr>
-              <w:t xml:space="preserve"> Conteneurs Docker</w:t>
-            </w:r>
-            <w:r>
-              <w:rPr>
-                <w:rFonts w:cs="Calibri"/>
-                <w:sz w:val="21"/>
-                <w:szCs w:val="21"/>
-              </w:rPr>
-              <w:t xml:space="preserve"> (docker-compose</w:t>
-            </w:r>
-            <w:r>
-              <w:rPr>
-                <w:rFonts w:cs="Calibri"/>
-                <w:sz w:val="21"/>
-                <w:szCs w:val="21"/>
-              </w:rPr>
-              <w:t xml:space="preserve">, </w:t>
-            </w:r>
-            <w:r>
-              <w:rPr>
-                <w:rFonts w:cs="Calibri"/>
-                <w:sz w:val="21"/>
-                <w:szCs w:val="21"/>
-              </w:rPr>
-              <w:t>Helm</w:t>
-            </w:r>
-            <w:r>
-              <w:rPr>
-                <w:rFonts w:cs="Calibri"/>
-                <w:sz w:val="21"/>
-                <w:szCs w:val="21"/>
-              </w:rPr>
-              <w:t xml:space="preserve">…) </w:t>
-            </w:r>
-            <w:r>
-              <w:rPr>
-                <w:rFonts w:cs="Calibri"/>
-                <w:sz w:val="21"/>
-                <w:szCs w:val="21"/>
-              </w:rPr>
-              <w:t xml:space="preserve"> sous Amazon </w:t>
-            </w:r>
-            <w:r>
-              <w:rPr>
-                <w:rFonts w:cs="Calibri"/>
-                <w:sz w:val="21"/>
-                <w:szCs w:val="21"/>
-              </w:rPr>
-              <w:t>AWS</w:t>
-            </w:r>
-            <w:r>
-              <w:rPr>
-                <w:rFonts w:cs="Calibri"/>
-                <w:sz w:val="21"/>
-                <w:szCs w:val="21"/>
-              </w:rPr>
-              <w:t xml:space="preserve"> et Microsoft Azure, VirtualBox, Vagrant, Ruby, Jenkins, Cucumber, Ansible,</w:t>
-            </w:r>
-            <w:r>
-              <w:rPr>
-                <w:rFonts w:cs="Calibri"/>
-                <w:sz w:val="21"/>
-                <w:szCs w:val="21"/>
-              </w:rPr>
-              <w:t xml:space="preserve"> Terraform,</w:t>
+              <w:t xml:space="preserve"> et Microsoft Azure, VirtualBox, </w:t>
+            </w:r>
+            <w:proofErr w:type="spellStart"/>
+            <w:r>
+              <w:rPr>
+                <w:rFonts w:cs="Calibri"/>
+                <w:sz w:val="21"/>
+                <w:szCs w:val="21"/>
+              </w:rPr>
+              <w:t>Vagrant</w:t>
+            </w:r>
+            <w:proofErr w:type="spellEnd"/>
+            <w:r>
+              <w:rPr>
+                <w:rFonts w:cs="Calibri"/>
+                <w:sz w:val="21"/>
+                <w:szCs w:val="21"/>
+              </w:rPr>
+              <w:t xml:space="preserve">, Ruby, Jenkins, </w:t>
+            </w:r>
+            <w:proofErr w:type="spellStart"/>
+            <w:r>
+              <w:rPr>
+                <w:rFonts w:cs="Calibri"/>
+                <w:sz w:val="21"/>
+                <w:szCs w:val="21"/>
+              </w:rPr>
+              <w:t>Cucumber</w:t>
+            </w:r>
+            <w:proofErr w:type="spellEnd"/>
+            <w:r>
+              <w:rPr>
+                <w:rFonts w:cs="Calibri"/>
+                <w:sz w:val="21"/>
+                <w:szCs w:val="21"/>
+              </w:rPr>
+              <w:t>, Ansible,</w:t>
+            </w:r>
+            <w:r>
+              <w:rPr>
+                <w:rFonts w:cs="Calibri"/>
+                <w:sz w:val="21"/>
+                <w:szCs w:val="21"/>
+              </w:rPr>
+              <w:t xml:space="preserve"> </w:t>
+            </w:r>
+            <w:proofErr w:type="spellStart"/>
+            <w:r>
+              <w:rPr>
+                <w:rFonts w:cs="Calibri"/>
+                <w:sz w:val="21"/>
+                <w:szCs w:val="21"/>
+              </w:rPr>
+              <w:t>Terraform</w:t>
+            </w:r>
+            <w:proofErr w:type="spellEnd"/>
+            <w:r>
+              <w:rPr>
+                <w:rFonts w:cs="Calibri"/>
+                <w:sz w:val="21"/>
+                <w:szCs w:val="21"/>
+              </w:rPr>
+              <w:t>,</w:t>
             </w:r>
             <w:r>
               <w:rPr>
@@ -1470,6 +1585,17 @@
           </w:p>
           <w:p>
             <w:pPr>
+              <w:pStyle w:val="Paragraphedeliste"/>
+              <w:spacing w:before="0" w:after="0" w:line="240" w:lineRule="auto"/>
+              <w:jc w:val="both"/>
+              <w:rPr>
+                <w:b/>
+                <w:bCs/>
+              </w:rPr>
+            </w:pPr>
+          </w:p>
+          <w:p>
+            <w:pPr>
               <w:pStyle w:val="Titre2"/>
               <w:spacing w:before="0" w:after="0" w:line="240" w:lineRule="auto"/>
               <w:jc w:val="both"/>
@@ -1508,6 +1634,7 @@
               </w:rPr>
               <w:t xml:space="preserve"> </w:t>
             </w:r>
+            <w:proofErr w:type="gramStart"/>
             <w:r>
               <w:rPr>
                 <w:rStyle w:val="Titre1Car"/>
@@ -1523,7 +1650,15 @@
                 <w:rFonts w:asciiTheme="minorHAnsi" w:hAnsiTheme="minorHAnsi" w:cstheme="majorHAnsi"/>
                 <w:b w:val="0"/>
               </w:rPr>
-              <w:t xml:space="preserve"> janv. 2019</w:t>
+              <w:t xml:space="preserve"> janv.</w:t>
+            </w:r>
+            <w:proofErr w:type="gramEnd"/>
+            <w:r>
+              <w:rPr>
+                <w:rFonts w:asciiTheme="minorHAnsi" w:hAnsiTheme="minorHAnsi" w:cstheme="majorHAnsi"/>
+                <w:b w:val="0"/>
+              </w:rPr>
+              <w:t xml:space="preserve"> 2019</w:t>
             </w:r>
             <w:r>
               <w:rPr>
@@ -1744,64 +1879,6 @@
                 <w:b/>
                 <w:bCs/>
               </w:rPr>
-              <w:t>Veille technologique</w:t>
-            </w:r>
-            <w:r>
-              <w:rPr>
-                <w:b/>
-                <w:bCs/>
-              </w:rPr>
-              <w:t xml:space="preserve"> autour du DevOps et du développement</w:t>
-            </w:r>
-          </w:p>
-          <w:p>
-            <w:pPr>
-              <w:pStyle w:val="Paragraphedeliste"/>
-              <w:numPr>
-                <w:ilvl w:val="0"/>
-                <w:numId w:val="4"/>
-              </w:numPr>
-              <w:spacing w:before="0" w:after="0" w:line="240" w:lineRule="auto"/>
-              <w:jc w:val="both"/>
-              <w:rPr>
-                <w:b/>
-                <w:bCs/>
-              </w:rPr>
-            </w:pPr>
-            <w:r>
-              <w:rPr>
-                <w:b/>
-                <w:bCs/>
-              </w:rPr>
-              <w:t>Renforcement des connaissances dans le langage Python, et le framework Django</w:t>
-            </w:r>
-            <w:r>
-              <w:rPr>
-                <w:b/>
-                <w:bCs/>
-              </w:rPr>
-              <w:t>, Java</w:t>
-            </w:r>
-          </w:p>
-          <w:p>
-            <w:pPr>
-              <w:pStyle w:val="Paragraphedeliste"/>
-              <w:numPr>
-                <w:ilvl w:val="0"/>
-                <w:numId w:val="4"/>
-              </w:numPr>
-              <w:spacing w:before="0" w:after="0" w:line="240" w:lineRule="auto"/>
-              <w:jc w:val="both"/>
-              <w:rPr>
-                <w:b/>
-                <w:bCs/>
-              </w:rPr>
-            </w:pPr>
-            <w:r>
-              <w:rPr>
-                <w:b/>
-                <w:bCs/>
-              </w:rPr>
               <w:t>Formations</w:t>
             </w:r>
             <w:r>
@@ -1948,7 +2025,79 @@
                 <w:smallCaps/>
                 <w:color w:val="4F81BD" w:themeColor="accent1"/>
               </w:rPr>
-              <w:t>dans l’équipe R&amp;D DmnPint sur la plateforme de gestion d’objets connectés ETP (Exostruxure Technology Plateform)</w:t>
+              <w:t xml:space="preserve">dans l’équipe R&amp;D </w:t>
+            </w:r>
+            <w:proofErr w:type="spellStart"/>
+            <w:r>
+              <w:rPr>
+                <w:b/>
+                <w:smallCaps/>
+                <w:color w:val="4F81BD" w:themeColor="accent1"/>
+              </w:rPr>
+              <w:t>DmnPint</w:t>
+            </w:r>
+            <w:proofErr w:type="spellEnd"/>
+            <w:r>
+              <w:rPr>
+                <w:b/>
+                <w:smallCaps/>
+                <w:color w:val="4F81BD" w:themeColor="accent1"/>
+              </w:rPr>
+              <w:t xml:space="preserve"> sur la plateforme de gestion d’objets connectés ETP (</w:t>
+            </w:r>
+            <w:proofErr w:type="spellStart"/>
+            <w:r>
+              <w:rPr>
+                <w:b/>
+                <w:smallCaps/>
+                <w:color w:val="4F81BD" w:themeColor="accent1"/>
+              </w:rPr>
+              <w:t>Exostruxure</w:t>
+            </w:r>
+            <w:proofErr w:type="spellEnd"/>
+            <w:r>
+              <w:rPr>
+                <w:b/>
+                <w:smallCaps/>
+                <w:color w:val="4F81BD" w:themeColor="accent1"/>
+              </w:rPr>
+              <w:t xml:space="preserve"> </w:t>
+            </w:r>
+            <w:proofErr w:type="spellStart"/>
+            <w:r>
+              <w:rPr>
+                <w:b/>
+                <w:smallCaps/>
+                <w:color w:val="4F81BD" w:themeColor="accent1"/>
+              </w:rPr>
+              <w:t>Technology</w:t>
+            </w:r>
+            <w:proofErr w:type="spellEnd"/>
+            <w:r>
+              <w:rPr>
+                <w:b/>
+                <w:smallCaps/>
+                <w:color w:val="4F81BD" w:themeColor="accent1"/>
+              </w:rPr>
+              <w:t xml:space="preserve"> </w:t>
+            </w:r>
+            <w:proofErr w:type="spellStart"/>
+            <w:r>
+              <w:rPr>
+                <w:b/>
+                <w:smallCaps/>
+                <w:color w:val="4F81BD" w:themeColor="accent1"/>
+              </w:rPr>
+              <w:t>Plateform</w:t>
+            </w:r>
+            <w:proofErr w:type="spellEnd"/>
+            <w:r>
+              <w:rPr>
+                <w:b/>
+                <w:smallCaps/>
+                <w:color w:val="4F81BD" w:themeColor="accent1"/>
+              </w:rPr>
+              <w:t>)</w:t>
             </w:r>
             <w:r>
               <w:t>.</w:t>
@@ -2032,6 +2181,24 @@
               <w:spacing w:before="0" w:after="0" w:line="240" w:lineRule="auto"/>
               <w:jc w:val="both"/>
               <w:rPr>
+                <w:b/>
+                <w:bCs/>
+              </w:rPr>
+            </w:pPr>
+            <w:r>
+              <w:rPr>
+                <w:b/>
+                <w:bCs/>
+              </w:rPr>
+              <w:t>Intervention dans les différents processus DevOps au cœur de l’équipe R&amp;D</w:t>
+            </w:r>
+          </w:p>
+          <w:p>
+            <w:pPr>
+              <w:pStyle w:val="Paragraphedeliste"/>
+              <w:spacing w:before="0" w:after="0" w:line="240" w:lineRule="auto"/>
+              <w:jc w:val="both"/>
+              <w:rPr>
                 <w:rStyle w:val="Titre1Car"/>
                 <w:rFonts w:asciiTheme="minorHAnsi" w:eastAsiaTheme="minorHAnsi" w:hAnsiTheme="minorHAnsi" w:cstheme="minorBidi"/>
                 <w:b/>
@@ -2041,13 +2208,6 @@
                 <w:sz w:val="20"/>
               </w:rPr>
             </w:pPr>
-            <w:r>
-              <w:rPr>
-                <w:b/>
-                <w:bCs/>
-              </w:rPr>
-              <w:t>Intervention dans les différents processus DevOps au cœur de l’équipe R&amp;D</w:t>
-            </w:r>
           </w:p>
           <w:p>
             <w:pPr>
@@ -2151,6 +2311,262 @@
               </w:rPr>
               <w:t>Architecte DevOps, docker</w:t>
             </w:r>
+          </w:p>
+          <w:p>
+            <w:pPr>
+              <w:pStyle w:val="Titre2"/>
+              <w:spacing w:before="0" w:after="0" w:line="240" w:lineRule="auto"/>
+              <w:jc w:val="both"/>
+              <w:rPr>
+                <w:rStyle w:val="Titre1Car"/>
+                <w:rFonts w:asciiTheme="minorHAnsi" w:hAnsiTheme="minorHAnsi"/>
+                <w:caps/>
+                <w:color w:val="00000A"/>
+                <w:sz w:val="20"/>
+              </w:rPr>
+            </w:pPr>
+          </w:p>
+          <w:p>
+            <w:pPr>
+              <w:pStyle w:val="Titre2"/>
+              <w:spacing w:before="0" w:after="0" w:line="240" w:lineRule="auto"/>
+              <w:jc w:val="both"/>
+              <w:rPr>
+                <w:rStyle w:val="Titre1Car"/>
+                <w:rFonts w:asciiTheme="minorHAnsi" w:hAnsiTheme="minorHAnsi"/>
+                <w:caps/>
+                <w:color w:val="00000A"/>
+                <w:sz w:val="20"/>
+              </w:rPr>
+            </w:pPr>
+            <w:r>
+              <w:rPr>
+                <w:rStyle w:val="Titre1Car"/>
+                <w:rFonts w:asciiTheme="minorHAnsi" w:hAnsiTheme="minorHAnsi"/>
+                <w:caps/>
+                <w:color w:val="00000A"/>
+                <w:sz w:val="20"/>
+              </w:rPr>
+              <w:t>dxc technology FINANCIAL SERVICES</w:t>
+            </w:r>
+            <w:r>
+              <w:rPr>
+                <w:rStyle w:val="Titre1Car"/>
+                <w:rFonts w:asciiTheme="minorHAnsi" w:hAnsiTheme="minorHAnsi"/>
+                <w:color w:val="00000A"/>
+                <w:sz w:val="20"/>
+              </w:rPr>
+              <w:t xml:space="preserve"> (anciennement </w:t>
+            </w:r>
+            <w:r>
+              <w:rPr>
+                <w:rStyle w:val="Titre1Car"/>
+                <w:rFonts w:asciiTheme="minorHAnsi" w:hAnsiTheme="minorHAnsi"/>
+                <w:caps/>
+                <w:color w:val="00000A"/>
+                <w:sz w:val="20"/>
+              </w:rPr>
+              <w:t xml:space="preserve">CSC Financial Services) </w:t>
+            </w:r>
+            <w:r>
+              <w:rPr>
+                <w:b w:val="0"/>
+              </w:rPr>
+              <w:t>-</w:t>
+            </w:r>
+            <w:r>
+              <w:rPr>
+                <w:b w:val="0"/>
+              </w:rPr>
+              <w:t>2000 à 2018</w:t>
+            </w:r>
+          </w:p>
+          <w:p>
+            <w:pPr>
+              <w:pStyle w:val="Titre2"/>
+              <w:spacing w:before="0" w:after="0" w:line="240" w:lineRule="auto"/>
+              <w:jc w:val="both"/>
+              <w:rPr>
+                <w:rFonts w:asciiTheme="minorHAnsi" w:hAnsiTheme="minorHAnsi"/>
+                <w:b w:val="0"/>
+                <w:sz w:val="16"/>
+              </w:rPr>
+            </w:pPr>
+            <w:r>
+              <w:rPr>
+                <w:rFonts w:asciiTheme="minorHAnsi" w:hAnsiTheme="minorHAnsi"/>
+                <w:b w:val="0"/>
+                <w:sz w:val="16"/>
+              </w:rPr>
+              <w:t>secteur d’activité : DEVELOPPEMENT DE PRODUITS INFORMATIQUES DESTINES AUX ASSURANCES</w:t>
+            </w:r>
+          </w:p>
+          <w:p>
+            <w:pPr>
+              <w:spacing w:before="0" w:after="0" w:line="240" w:lineRule="auto"/>
+              <w:jc w:val="both"/>
+              <w:rPr>
+                <w:b/>
+                <w:smallCaps/>
+                <w:color w:val="4F81BD" w:themeColor="accent1"/>
+              </w:rPr>
+            </w:pPr>
+            <w:r>
+              <w:t xml:space="preserve">Dernier Poste occupé : </w:t>
+            </w:r>
+            <w:r>
+              <w:rPr>
+                <w:b/>
+                <w:smallCaps/>
+                <w:color w:val="4F81BD" w:themeColor="accent1"/>
+                <w:sz w:val="22"/>
+              </w:rPr>
+              <w:t>Architecte DevOps, docker</w:t>
+            </w:r>
+            <w:r>
+              <w:rPr>
+                <w:b/>
+                <w:smallCaps/>
+                <w:color w:val="4F81BD" w:themeColor="accent1"/>
+                <w:sz w:val="22"/>
+              </w:rPr>
+              <w:t xml:space="preserve"> </w:t>
+            </w:r>
+            <w:r>
+              <w:rPr>
+                <w:b/>
+                <w:smallCaps/>
+                <w:color w:val="4F81BD" w:themeColor="accent1"/>
+                <w:sz w:val="22"/>
+              </w:rPr>
+              <w:t>/ Scrum Master</w:t>
+            </w:r>
+            <w:r>
+              <w:rPr>
+                <w:b/>
+                <w:smallCaps/>
+                <w:color w:val="4F81BD" w:themeColor="accent1"/>
+                <w:sz w:val="22"/>
+              </w:rPr>
+              <w:t xml:space="preserve"> </w:t>
+            </w:r>
+          </w:p>
+          <w:p>
+            <w:pPr>
+              <w:spacing w:before="0" w:after="0" w:line="240" w:lineRule="auto"/>
+              <w:jc w:val="both"/>
+              <w:rPr>
+                <w:rFonts w:cs="Calibri"/>
+              </w:rPr>
+            </w:pPr>
+            <w:r>
+              <w:lastRenderedPageBreak/>
+              <w:t xml:space="preserve">Postes précédents : </w:t>
+            </w:r>
+            <w:r>
+              <w:rPr>
+                <w:b/>
+                <w:smallCaps/>
+                <w:color w:val="4F81BD" w:themeColor="accent1"/>
+                <w:sz w:val="22"/>
+              </w:rPr>
+              <w:t>Chef de projets R&amp;D</w:t>
+            </w:r>
+            <w:r>
+              <w:t xml:space="preserve"> autour de GRAPHTALK AIA, m</w:t>
+            </w:r>
+            <w:r>
+              <w:rPr>
+                <w:rFonts w:cs="Calibri"/>
+              </w:rPr>
+              <w:t xml:space="preserve">anagement de plusieurs équipes R&amp;D en </w:t>
+            </w:r>
+            <w:r>
+              <w:rPr>
+                <w:rFonts w:cs="Calibri"/>
+              </w:rPr>
+              <w:t>France,</w:t>
+            </w:r>
+            <w:r>
+              <w:rPr>
+                <w:rFonts w:cs="Calibri"/>
+              </w:rPr>
+              <w:t xml:space="preserve"> en Bulgarie</w:t>
+            </w:r>
+            <w:r>
+              <w:rPr>
+                <w:rFonts w:cs="Calibri"/>
+              </w:rPr>
+              <w:t>, en Pologne</w:t>
+            </w:r>
+            <w:r>
+              <w:rPr>
+                <w:rFonts w:cs="Calibri"/>
+              </w:rPr>
+              <w:t xml:space="preserve"> jusqu’à 8 personnes.</w:t>
+            </w:r>
+          </w:p>
+          <w:p>
+            <w:pPr>
+              <w:widowControl w:val="0"/>
+              <w:tabs>
+                <w:tab w:val="left" w:pos="510"/>
+              </w:tabs>
+              <w:suppressAutoHyphens/>
+              <w:spacing w:before="0" w:after="0" w:line="240" w:lineRule="auto"/>
+              <w:jc w:val="both"/>
+              <w:rPr>
+                <w:rFonts w:cs="Calibri"/>
+              </w:rPr>
+            </w:pPr>
+          </w:p>
+          <w:p>
+            <w:pPr>
+              <w:widowControl w:val="0"/>
+              <w:tabs>
+                <w:tab w:val="left" w:pos="510"/>
+              </w:tabs>
+              <w:suppressAutoHyphens/>
+              <w:spacing w:before="0" w:after="0" w:line="240" w:lineRule="auto"/>
+              <w:jc w:val="both"/>
+              <w:rPr>
+                <w:rFonts w:cs="Calibri"/>
+                <w:b/>
+                <w:i/>
+              </w:rPr>
+            </w:pPr>
+            <w:r>
+              <w:rPr>
+                <w:rFonts w:cs="Calibri"/>
+                <w:b/>
+                <w:i/>
+              </w:rPr>
+              <w:t>E</w:t>
+            </w:r>
+            <w:r>
+              <w:rPr>
+                <w:rFonts w:cs="Calibri"/>
+                <w:b/>
+                <w:i/>
+              </w:rPr>
+              <w:t>xemples de projets réalisés :</w:t>
+            </w:r>
+          </w:p>
+          <w:p>
+            <w:pPr>
+              <w:widowControl w:val="0"/>
+              <w:tabs>
+                <w:tab w:val="left" w:pos="510"/>
+              </w:tabs>
+              <w:suppressAutoHyphens/>
+              <w:spacing w:before="0" w:after="0" w:line="240" w:lineRule="auto"/>
+              <w:jc w:val="both"/>
+              <w:rPr>
+                <w:rFonts w:cs="Calibri"/>
+                <w:b/>
+                <w:i/>
+              </w:rPr>
+            </w:pPr>
           </w:p>
           <w:p>
             <w:pPr>
@@ -2168,25 +2584,50 @@
               <w:ind w:left="680"/>
               <w:jc w:val="both"/>
               <w:rPr>
+                <w:rFonts w:cs="Calibri"/>
+                <w:color w:val="00000A"/>
+              </w:rPr>
+            </w:pPr>
+            <w:r>
+              <w:rPr>
+                <w:rFonts w:cs="Calibri"/>
+                <w:b/>
+                <w:i/>
+                <w:color w:val="0070C0"/>
+              </w:rPr>
+              <w:t xml:space="preserve">INTEGRATION CONTINUE </w:t>
+            </w:r>
+            <w:r>
+              <w:rPr>
+                <w:rFonts w:cs="Calibri"/>
                 <w:color w:val="auto"/>
               </w:rPr>
-            </w:pPr>
-            <w:r>
-              <w:rPr>
-                <w:rFonts w:cs="Calibri"/>
-                <w:b/>
-                <w:i/>
-                <w:color w:val="auto"/>
-              </w:rPr>
-              <w:t xml:space="preserve">DOCKERISATION ADELIA/REFLEX </w:t>
-            </w:r>
-            <w:r>
-              <w:rPr>
-                <w:rFonts w:cs="Calibri"/>
-                <w:color w:val="auto"/>
-              </w:rPr>
-              <w:t>Participation à la transformation de l’application REFLEX sous forme de conteneurs Docker. Le but est d’utiliser l’application sur le Cloud Public et/ou privé.</w:t>
-            </w:r>
+              <w:t xml:space="preserve">Automatisation </w:t>
+            </w:r>
+            <w:r>
+              <w:rPr>
+                <w:rFonts w:cs="Calibri"/>
+                <w:color w:val="00000A"/>
+              </w:rPr>
+              <w:t>de la livraison du logiciel GRAPHTALK AIA</w:t>
+            </w:r>
+          </w:p>
+          <w:p>
+            <w:pPr>
+              <w:pStyle w:val="Paragraphedeliste"/>
+              <w:widowControl w:val="0"/>
+              <w:tabs>
+                <w:tab w:val="left" w:pos="510"/>
+              </w:tabs>
+              <w:suppressAutoHyphens/>
+              <w:spacing w:before="0" w:after="0" w:line="240" w:lineRule="auto"/>
+              <w:ind w:left="680"/>
+              <w:jc w:val="both"/>
+              <w:rPr>
+                <w:rFonts w:cs="Calibri"/>
+                <w:color w:val="00000A"/>
+              </w:rPr>
+            </w:pPr>
           </w:p>
           <w:p>
             <w:pPr>
@@ -2204,25 +2645,44 @@
               <w:ind w:left="680"/>
               <w:jc w:val="both"/>
               <w:rPr>
-                <w:color w:val="auto"/>
-              </w:rPr>
-            </w:pPr>
-            <w:r>
-              <w:rPr>
-                <w:rFonts w:cs="Calibri"/>
-                <w:b/>
+                <w:rFonts w:cs="Calibri"/>
                 <w:i/>
-                <w:color w:val="auto"/>
-              </w:rPr>
-              <w:t xml:space="preserve">CONSULTANT CLOUD PUBLIC POUR PLUSIEURS CLIENTS </w:t>
-            </w:r>
-            <w:r>
-              <w:rPr>
-                <w:rFonts w:cs="Calibri"/>
-                <w:color w:val="auto"/>
-              </w:rPr>
-              <w:t>Participation à plusieurs projets clients autour du Cloud Public AWS et Azure.</w:t>
-            </w:r>
+                <w:color w:val="00000A"/>
+              </w:rPr>
+            </w:pPr>
+            <w:r>
+              <w:rPr>
+                <w:rFonts w:cs="Calibri"/>
+                <w:b/>
+                <w:i/>
+                <w:color w:val="0070C0"/>
+              </w:rPr>
+              <w:t xml:space="preserve">DEVOPS SUR GRAPHTALK AIA </w:t>
+            </w:r>
+            <w:r>
+              <w:rPr>
+                <w:rFonts w:cs="Calibri"/>
+              </w:rPr>
+              <w:t>Développement d’une chaine d’intégration continue sous Jenkins. Création d’une chaîne de validation continue du logiciel GRAPHTALK AIA avec tests et lancement d’alertes.</w:t>
+            </w:r>
+          </w:p>
+          <w:p>
+            <w:pPr>
+              <w:pStyle w:val="Paragraphedeliste"/>
+              <w:widowControl w:val="0"/>
+              <w:tabs>
+                <w:tab w:val="left" w:pos="510"/>
+              </w:tabs>
+              <w:suppressAutoHyphens/>
+              <w:spacing w:before="0" w:after="0" w:line="240" w:lineRule="auto"/>
+              <w:ind w:left="680"/>
+              <w:jc w:val="both"/>
+              <w:rPr>
+                <w:rFonts w:cs="Calibri"/>
+                <w:i/>
+                <w:color w:val="00000A"/>
+              </w:rPr>
+            </w:pPr>
           </w:p>
           <w:p>
             <w:pPr>
@@ -2239,197 +2699,225 @@
               <w:spacing w:before="0" w:after="0" w:line="240" w:lineRule="auto"/>
               <w:ind w:left="680"/>
               <w:jc w:val="both"/>
-            </w:pPr>
-            <w:r>
               <w:rPr>
                 <w:rFonts w:cs="Calibri"/>
                 <w:b/>
                 <w:i/>
-                <w:color w:val="auto"/>
-              </w:rPr>
-              <w:t xml:space="preserve">DEVELOPPEMENT SCRIPTS PYTHON </w:t>
-            </w:r>
-            <w:r>
-              <w:rPr>
-                <w:rFonts w:cs="Calibri"/>
-              </w:rPr>
-              <w:t>Développement de scripts pour la supervision de serveurs et pour la gestion de tickets sous ITOP.</w:t>
-            </w:r>
-          </w:p>
-          <w:p>
-            <w:pPr>
-              <w:pStyle w:val="Titre2"/>
-              <w:spacing w:before="0" w:after="0" w:line="240" w:lineRule="auto"/>
+                <w:color w:val="0070C0"/>
+              </w:rPr>
+            </w:pPr>
+            <w:r>
+              <w:rPr>
+                <w:rFonts w:cs="Calibri"/>
+                <w:b/>
+                <w:i/>
+                <w:color w:val="0070C0"/>
+              </w:rPr>
+              <w:t xml:space="preserve">INDUSTRIALISATION DE L’INSTALLATION DU LOGICIEL GRAPHTALK </w:t>
+            </w:r>
+          </w:p>
+          <w:p>
+            <w:pPr>
+              <w:pStyle w:val="Paragraphedeliste"/>
+              <w:numPr>
+                <w:ilvl w:val="1"/>
+                <w:numId w:val="2"/>
+              </w:numPr>
+              <w:spacing w:before="0" w:after="0" w:line="240" w:lineRule="auto"/>
+              <w:ind w:left="1105"/>
               <w:jc w:val="both"/>
               <w:rPr>
-                <w:rStyle w:val="Titre1Car"/>
-                <w:rFonts w:asciiTheme="minorHAnsi" w:hAnsiTheme="minorHAnsi"/>
-                <w:caps/>
-                <w:color w:val="00000A"/>
-                <w:sz w:val="20"/>
-              </w:rPr>
-            </w:pPr>
-            <w:r>
-              <w:rPr>
-                <w:rStyle w:val="Titre1Car"/>
-                <w:rFonts w:asciiTheme="minorHAnsi" w:hAnsiTheme="minorHAnsi"/>
-                <w:caps/>
-                <w:color w:val="00000A"/>
-                <w:sz w:val="20"/>
-              </w:rPr>
-              <w:lastRenderedPageBreak/>
-              <w:t>dxc technology FINANCIAL SERVICES</w:t>
-            </w:r>
-            <w:r>
-              <w:rPr>
-                <w:rStyle w:val="Titre1Car"/>
-                <w:rFonts w:asciiTheme="minorHAnsi" w:hAnsiTheme="minorHAnsi"/>
-                <w:color w:val="00000A"/>
-                <w:sz w:val="20"/>
-              </w:rPr>
-              <w:t xml:space="preserve"> (anciennement </w:t>
-            </w:r>
-            <w:r>
-              <w:rPr>
-                <w:rStyle w:val="Titre1Car"/>
-                <w:rFonts w:asciiTheme="minorHAnsi" w:hAnsiTheme="minorHAnsi"/>
-                <w:caps/>
-                <w:color w:val="00000A"/>
-                <w:sz w:val="20"/>
-              </w:rPr>
-              <w:t xml:space="preserve">CSC Financial Services) </w:t>
-            </w:r>
-            <w:r>
-              <w:rPr>
-                <w:b w:val="0"/>
-              </w:rPr>
-              <w:t>-</w:t>
-            </w:r>
-            <w:r>
-              <w:rPr>
-                <w:b w:val="0"/>
-              </w:rPr>
-              <w:t>2000 à 2018</w:t>
-            </w:r>
-          </w:p>
-          <w:p>
-            <w:pPr>
-              <w:pStyle w:val="Titre2"/>
-              <w:spacing w:before="0" w:after="0" w:line="240" w:lineRule="auto"/>
+                <w:rFonts w:cs="Calibri"/>
+                <w:b/>
+                <w:i/>
+              </w:rPr>
+            </w:pPr>
+            <w:r>
+              <w:rPr>
+                <w:rFonts w:cs="Calibri"/>
+                <w:b/>
+                <w:i/>
+              </w:rPr>
+              <w:t xml:space="preserve">Responsable du projet Delivery </w:t>
+            </w:r>
+            <w:proofErr w:type="gramStart"/>
+            <w:r>
+              <w:rPr>
+                <w:rFonts w:cs="Calibri"/>
+                <w:b/>
+                <w:i/>
+              </w:rPr>
+              <w:t>Manager:</w:t>
+            </w:r>
+            <w:proofErr w:type="gramEnd"/>
+            <w:r>
+              <w:rPr>
+                <w:rFonts w:cs="Calibri"/>
+                <w:b/>
+                <w:i/>
+              </w:rPr>
+              <w:t xml:space="preserve"> équipe de </w:t>
+            </w:r>
+            <w:r>
+              <w:rPr>
+                <w:rFonts w:cs="Calibri"/>
+                <w:b/>
+                <w:i/>
+              </w:rPr>
+              <w:t>8</w:t>
+            </w:r>
+            <w:r>
+              <w:rPr>
+                <w:rFonts w:cs="Calibri"/>
+                <w:b/>
+                <w:i/>
+              </w:rPr>
+              <w:t xml:space="preserve"> personnes</w:t>
+            </w:r>
+          </w:p>
+          <w:p>
+            <w:pPr>
+              <w:pStyle w:val="Paragraphedeliste"/>
+              <w:spacing w:before="0" w:after="0" w:line="240" w:lineRule="auto"/>
+              <w:ind w:left="1105"/>
               <w:jc w:val="both"/>
               <w:rPr>
-                <w:rFonts w:asciiTheme="minorHAnsi" w:hAnsiTheme="minorHAnsi"/>
-                <w:b w:val="0"/>
-                <w:sz w:val="16"/>
-              </w:rPr>
-            </w:pPr>
-            <w:r>
-              <w:rPr>
-                <w:rFonts w:asciiTheme="minorHAnsi" w:hAnsiTheme="minorHAnsi"/>
-                <w:b w:val="0"/>
-                <w:sz w:val="16"/>
-              </w:rPr>
-              <w:t>secteur d’activité : DEVELOPPEMENT DE PRODUITS INFORMATIQUES DESTINES AUX ASSURANCES</w:t>
-            </w:r>
-          </w:p>
-          <w:p>
-            <w:pPr>
-              <w:spacing w:before="0" w:after="0" w:line="240" w:lineRule="auto"/>
+                <w:rFonts w:cs="Calibri"/>
+                <w:b/>
+                <w:i/>
+              </w:rPr>
+            </w:pPr>
+            <w:r>
+              <w:rPr>
+                <w:rFonts w:cs="Calibri"/>
+              </w:rPr>
+              <w:t xml:space="preserve">Outil d’automatisation de l’installation de </w:t>
+            </w:r>
+            <w:proofErr w:type="spellStart"/>
+            <w:r>
+              <w:rPr>
+                <w:rFonts w:cs="Calibri"/>
+              </w:rPr>
+              <w:t>Graphtalk</w:t>
+            </w:r>
+            <w:proofErr w:type="spellEnd"/>
+            <w:r>
+              <w:rPr>
+                <w:rFonts w:cs="Calibri"/>
+              </w:rPr>
+              <w:t xml:space="preserve"> AIA sur sites de production</w:t>
+            </w:r>
+          </w:p>
+          <w:p>
+            <w:pPr>
+              <w:pStyle w:val="Paragraphedeliste"/>
+              <w:numPr>
+                <w:ilvl w:val="1"/>
+                <w:numId w:val="2"/>
+              </w:numPr>
+              <w:spacing w:before="0" w:after="0" w:line="240" w:lineRule="auto"/>
+              <w:ind w:left="1105"/>
               <w:jc w:val="both"/>
               <w:rPr>
-                <w:b/>
-                <w:smallCaps/>
-                <w:color w:val="4F81BD" w:themeColor="accent1"/>
-              </w:rPr>
-            </w:pPr>
-            <w:r>
-              <w:t xml:space="preserve">Dernier Poste occupé : </w:t>
-            </w:r>
-            <w:r>
-              <w:rPr>
-                <w:b/>
-                <w:smallCaps/>
-                <w:color w:val="4F81BD" w:themeColor="accent1"/>
-                <w:sz w:val="22"/>
-              </w:rPr>
-              <w:t>Architecte DevOps, docker 2014-2018</w:t>
-            </w:r>
-          </w:p>
-          <w:p>
-            <w:pPr>
-              <w:spacing w:before="0" w:after="0" w:line="240" w:lineRule="auto"/>
+                <w:rFonts w:cs="Calibri"/>
+                <w:b/>
+                <w:i/>
+              </w:rPr>
+            </w:pPr>
+            <w:r>
+              <w:rPr>
+                <w:rFonts w:cs="Calibri"/>
+                <w:b/>
+                <w:i/>
+              </w:rPr>
+              <w:t xml:space="preserve">Proxy Product </w:t>
+            </w:r>
+            <w:proofErr w:type="spellStart"/>
+            <w:r>
+              <w:rPr>
+                <w:rFonts w:cs="Calibri"/>
+                <w:b/>
+                <w:i/>
+              </w:rPr>
+              <w:t>Owner</w:t>
+            </w:r>
+            <w:proofErr w:type="spellEnd"/>
+            <w:r>
+              <w:rPr>
+                <w:rFonts w:cs="Calibri"/>
+                <w:b/>
+                <w:i/>
+              </w:rPr>
+              <w:t xml:space="preserve">, Gestion de la </w:t>
+            </w:r>
+            <w:proofErr w:type="spellStart"/>
+            <w:r>
+              <w:rPr>
+                <w:rFonts w:cs="Calibri"/>
+                <w:b/>
+                <w:i/>
+              </w:rPr>
+              <w:t>backlog</w:t>
+            </w:r>
+            <w:proofErr w:type="spellEnd"/>
+            <w:r>
+              <w:rPr>
+                <w:rFonts w:cs="Calibri"/>
+                <w:b/>
+                <w:i/>
+              </w:rPr>
+              <w:t xml:space="preserve"> du projet</w:t>
+            </w:r>
+          </w:p>
+          <w:p>
+            <w:pPr>
+              <w:pStyle w:val="Paragraphedeliste"/>
+              <w:spacing w:before="0" w:after="0" w:line="240" w:lineRule="auto"/>
+              <w:ind w:left="1105"/>
               <w:jc w:val="both"/>
               <w:rPr>
-                <w:rFonts w:cs="Calibri"/>
-              </w:rPr>
-            </w:pPr>
-            <w:r>
-              <w:t xml:space="preserve">Postes précédents : </w:t>
-            </w:r>
-            <w:r>
-              <w:rPr>
-                <w:b/>
-                <w:smallCaps/>
-                <w:color w:val="4F81BD" w:themeColor="accent1"/>
-                <w:sz w:val="22"/>
-              </w:rPr>
-              <w:t>Chef de projets R&amp;D</w:t>
-            </w:r>
-            <w:r>
-              <w:t xml:space="preserve"> autour de GRAPHTALK AIA, m</w:t>
-            </w:r>
-            <w:r>
-              <w:rPr>
-                <w:rFonts w:cs="Calibri"/>
-              </w:rPr>
-              <w:t>anagement de plusieurs équipes R&amp;D en France et en Bulgarie jusqu’à 8 personnes.</w:t>
-            </w:r>
-          </w:p>
-          <w:p>
-            <w:pPr>
-              <w:widowControl w:val="0"/>
-              <w:tabs>
-                <w:tab w:val="left" w:pos="510"/>
-              </w:tabs>
-              <w:suppressAutoHyphens/>
-              <w:spacing w:before="0" w:after="0" w:line="240" w:lineRule="auto"/>
+                <w:rFonts w:eastAsia="Times New Roman" w:cs="Calibri"/>
+                <w:bCs/>
+                <w:iCs/>
+              </w:rPr>
+            </w:pPr>
+            <w:r>
+              <w:rPr>
+                <w:rFonts w:eastAsia="Times New Roman" w:cs="Calibri"/>
+                <w:bCs/>
+                <w:iCs/>
+              </w:rPr>
+              <w:t xml:space="preserve">Migration du logiciel </w:t>
+            </w:r>
+            <w:proofErr w:type="spellStart"/>
+            <w:r>
+              <w:rPr>
+                <w:rFonts w:eastAsia="Times New Roman" w:cs="Calibri"/>
+                <w:bCs/>
+                <w:iCs/>
+              </w:rPr>
+              <w:t>Graphtalk</w:t>
+            </w:r>
+            <w:proofErr w:type="spellEnd"/>
+            <w:r>
+              <w:rPr>
+                <w:rFonts w:eastAsia="Times New Roman" w:cs="Calibri"/>
+                <w:bCs/>
+                <w:iCs/>
+              </w:rPr>
+              <w:t xml:space="preserve"> AIA dans le Cloud AWS </w:t>
+            </w:r>
+          </w:p>
+          <w:p>
+            <w:pPr>
+              <w:pStyle w:val="Paragraphedeliste"/>
+              <w:spacing w:before="0" w:after="0" w:line="240" w:lineRule="auto"/>
+              <w:ind w:left="1105"/>
               <w:jc w:val="both"/>
               <w:rPr>
                 <w:rFonts w:cs="Calibri"/>
               </w:rPr>
             </w:pPr>
-          </w:p>
-          <w:p>
-            <w:pPr>
-              <w:widowControl w:val="0"/>
-              <w:tabs>
-                <w:tab w:val="left" w:pos="510"/>
-              </w:tabs>
-              <w:suppressAutoHyphens/>
-              <w:spacing w:before="0" w:after="0" w:line="240" w:lineRule="auto"/>
-              <w:jc w:val="both"/>
-              <w:rPr>
-                <w:rFonts w:cs="Calibri"/>
-                <w:b/>
-                <w:i/>
-              </w:rPr>
-            </w:pPr>
-            <w:r>
-              <w:rPr>
-                <w:rFonts w:cs="Calibri"/>
-                <w:b/>
-                <w:i/>
-              </w:rPr>
-              <w:t>E</w:t>
-            </w:r>
-            <w:r>
-              <w:rPr>
-                <w:rFonts w:cs="Calibri"/>
-                <w:b/>
-                <w:i/>
-              </w:rPr>
-              <w:t>xemples de projets réalisés :</w:t>
-            </w:r>
           </w:p>
           <w:p>
             <w:pPr>
@@ -2446,25 +2934,113 @@
               <w:spacing w:before="0" w:after="0" w:line="240" w:lineRule="auto"/>
               <w:ind w:left="680"/>
               <w:jc w:val="both"/>
-            </w:pPr>
-            <w:r>
               <w:rPr>
                 <w:rFonts w:cs="Calibri"/>
                 <w:b/>
                 <w:i/>
                 <w:color w:val="0070C0"/>
               </w:rPr>
-              <w:t xml:space="preserve">MIGRATION DOCKER </w:t>
-            </w:r>
-            <w:r>
-              <w:rPr>
-                <w:rFonts w:cs="Calibri"/>
-              </w:rPr>
-              <w:t xml:space="preserve">Transformation de l’application GRAPHTALK et de son environnement en conteneurs Docker, </w:t>
-            </w:r>
-            <w:r>
-              <w:t>Installation sous ECS de l’application GRAPHTALK AIA avec création de conteneurs pour les différents modules du logiciel.</w:t>
-            </w:r>
+            </w:pPr>
+            <w:r>
+              <w:rPr>
+                <w:rFonts w:cs="Calibri"/>
+                <w:b/>
+                <w:i/>
+                <w:color w:val="0070C0"/>
+              </w:rPr>
+              <w:t xml:space="preserve">PROJETS JOB MANAGER et IPE SOUS GRAPHTALK AIA </w:t>
+            </w:r>
+          </w:p>
+          <w:p>
+            <w:pPr>
+              <w:pStyle w:val="Paragraphedeliste"/>
+              <w:widowControl w:val="0"/>
+              <w:numPr>
+                <w:ilvl w:val="1"/>
+                <w:numId w:val="2"/>
+              </w:numPr>
+              <w:tabs>
+                <w:tab w:val="left" w:pos="510"/>
+              </w:tabs>
+              <w:suppressAutoHyphens/>
+              <w:spacing w:before="0" w:after="0" w:line="240" w:lineRule="auto"/>
+              <w:ind w:left="1105"/>
+              <w:jc w:val="both"/>
+              <w:rPr>
+                <w:rFonts w:cs="Calibri"/>
+                <w:b/>
+                <w:i/>
+                <w:color w:val="0070C0"/>
+              </w:rPr>
+            </w:pPr>
+            <w:r>
+              <w:rPr>
+                <w:b/>
+                <w:i/>
+              </w:rPr>
+              <w:t>Responsable des projets : équipe de 8 personnes en France et Bulgarie</w:t>
+            </w:r>
+          </w:p>
+          <w:p>
+            <w:pPr>
+              <w:pStyle w:val="Paragraphedeliste"/>
+              <w:widowControl w:val="0"/>
+              <w:tabs>
+                <w:tab w:val="left" w:pos="510"/>
+              </w:tabs>
+              <w:suppressAutoHyphens/>
+              <w:spacing w:before="0" w:after="0" w:line="240" w:lineRule="auto"/>
+              <w:ind w:left="1105"/>
+              <w:jc w:val="both"/>
+              <w:rPr>
+                <w:rFonts w:cs="Calibri"/>
+                <w:color w:val="0070C0"/>
+              </w:rPr>
+            </w:pPr>
+            <w:r>
+              <w:rPr>
+                <w:rFonts w:cs="Calibri"/>
+              </w:rPr>
+              <w:t xml:space="preserve">Job Manager : Logiciel de Lancement et d’organisation de processus asynchrones lors du traitement de contrats d’assurances </w:t>
+            </w:r>
+          </w:p>
+          <w:p>
+            <w:pPr>
+              <w:pStyle w:val="Paragraphedeliste"/>
+              <w:widowControl w:val="0"/>
+              <w:tabs>
+                <w:tab w:val="left" w:pos="510"/>
+              </w:tabs>
+              <w:suppressAutoHyphens/>
+              <w:spacing w:before="0" w:after="0" w:line="240" w:lineRule="auto"/>
+              <w:ind w:left="1105"/>
+              <w:jc w:val="both"/>
+              <w:rPr>
+                <w:rFonts w:cs="Calibri"/>
+              </w:rPr>
+            </w:pPr>
+            <w:r>
+              <w:rPr>
+                <w:rFonts w:cs="Calibri"/>
+              </w:rPr>
+              <w:t xml:space="preserve">IPE : logiciel de gestion des environnements de production </w:t>
+            </w:r>
+          </w:p>
+          <w:p>
+            <w:pPr>
+              <w:pStyle w:val="Paragraphedeliste"/>
+              <w:widowControl w:val="0"/>
+              <w:tabs>
+                <w:tab w:val="left" w:pos="510"/>
+              </w:tabs>
+              <w:suppressAutoHyphens/>
+              <w:spacing w:before="0" w:after="0" w:line="240" w:lineRule="auto"/>
+              <w:ind w:left="1105"/>
+              <w:jc w:val="both"/>
+              <w:rPr>
+                <w:rFonts w:cs="Calibri"/>
+              </w:rPr>
+            </w:pPr>
           </w:p>
           <w:p>
             <w:pPr>
@@ -2483,53 +3059,10 @@
               <w:jc w:val="both"/>
               <w:rPr>
                 <w:rFonts w:cs="Calibri"/>
-                <w:color w:val="00000A"/>
-              </w:rPr>
-            </w:pPr>
-            <w:r>
-              <w:rPr>
-                <w:rFonts w:cs="Calibri"/>
                 <w:b/>
                 <w:i/>
                 <w:color w:val="0070C0"/>
               </w:rPr>
-              <w:t xml:space="preserve">INTEGRATION CONTINUE </w:t>
-            </w:r>
-            <w:r>
-              <w:rPr>
-                <w:rFonts w:cs="Calibri"/>
-                <w:color w:val="auto"/>
-              </w:rPr>
-              <w:t xml:space="preserve">Automatisation </w:t>
-            </w:r>
-            <w:r>
-              <w:rPr>
-                <w:rFonts w:cs="Calibri"/>
-                <w:color w:val="00000A"/>
-              </w:rPr>
-              <w:t>de la livraison du logiciel GRAPHTALK AIA</w:t>
-            </w:r>
-          </w:p>
-          <w:p>
-            <w:pPr>
-              <w:pStyle w:val="Paragraphedeliste"/>
-              <w:widowControl w:val="0"/>
-              <w:numPr>
-                <w:ilvl w:val="0"/>
-                <w:numId w:val="2"/>
-              </w:numPr>
-              <w:tabs>
-                <w:tab w:val="left" w:pos="510"/>
-              </w:tabs>
-              <w:suppressAutoHyphens/>
-              <w:spacing w:before="0" w:after="0" w:line="240" w:lineRule="auto"/>
-              <w:ind w:left="680"/>
-              <w:jc w:val="both"/>
-              <w:rPr>
-                <w:rFonts w:cs="Calibri"/>
-                <w:i/>
-                <w:color w:val="00000A"/>
-              </w:rPr>
             </w:pPr>
             <w:r>
               <w:rPr>
@@ -2538,175 +3071,7 @@
                 <w:i/>
                 <w:color w:val="0070C0"/>
               </w:rPr>
-              <w:t xml:space="preserve">DEVOPS SUR GRAPHTALK AIA </w:t>
-            </w:r>
-            <w:r>
-              <w:rPr>
-                <w:rFonts w:cs="Calibri"/>
-              </w:rPr>
-              <w:t>Développement d’une chaine d’intégration continue sous Jenkins. Création d’une chaîne de validation continue du logiciel GRAPHTALK AIA avec tests et lancement d’alertes.</w:t>
-            </w:r>
-          </w:p>
-          <w:p>
-            <w:pPr>
-              <w:pStyle w:val="Paragraphedeliste"/>
-              <w:widowControl w:val="0"/>
-              <w:numPr>
-                <w:ilvl w:val="0"/>
-                <w:numId w:val="2"/>
-              </w:numPr>
-              <w:tabs>
-                <w:tab w:val="left" w:pos="510"/>
-              </w:tabs>
-              <w:suppressAutoHyphens/>
-              <w:spacing w:before="0" w:after="0" w:line="240" w:lineRule="auto"/>
-              <w:ind w:left="680"/>
-              <w:jc w:val="both"/>
-              <w:rPr>
-                <w:rFonts w:cs="Calibri"/>
-                <w:b/>
-                <w:i/>
-                <w:color w:val="0070C0"/>
-              </w:rPr>
-            </w:pPr>
-            <w:r>
-              <w:rPr>
-                <w:rFonts w:cs="Calibri"/>
-                <w:b/>
-                <w:i/>
-                <w:color w:val="0070C0"/>
-              </w:rPr>
-              <w:t>INDUSTRIALISATION DE L’INSTALLATION DU LOGICIEL GRAPHTALK jusqu’en 2014</w:t>
-            </w:r>
-          </w:p>
-          <w:p>
-            <w:pPr>
-              <w:pStyle w:val="Paragraphedeliste"/>
-              <w:numPr>
-                <w:ilvl w:val="1"/>
-                <w:numId w:val="2"/>
-              </w:numPr>
-              <w:spacing w:before="0" w:after="0" w:line="240" w:lineRule="auto"/>
-              <w:ind w:left="1105"/>
-              <w:jc w:val="both"/>
-              <w:rPr>
-                <w:rFonts w:cs="Calibri"/>
-                <w:b/>
-                <w:i/>
-              </w:rPr>
-            </w:pPr>
-            <w:r>
-              <w:rPr>
-                <w:rFonts w:cs="Calibri"/>
-                <w:b/>
-                <w:i/>
-              </w:rPr>
-              <w:t>Responsable du projet Delivery Manager 2007-2014 : équipe de 5 personnes</w:t>
-            </w:r>
-          </w:p>
-          <w:p>
-            <w:pPr>
-              <w:pStyle w:val="Paragraphedeliste"/>
-              <w:spacing w:before="0" w:after="0" w:line="240" w:lineRule="auto"/>
-              <w:ind w:left="1105"/>
-              <w:jc w:val="both"/>
-              <w:rPr>
-                <w:rFonts w:cs="Calibri"/>
-                <w:b/>
-                <w:i/>
-              </w:rPr>
-            </w:pPr>
-            <w:r>
-              <w:rPr>
-                <w:rFonts w:cs="Calibri"/>
-              </w:rPr>
-              <w:t>Outil d’automatisation de l’installation de Graphtalk AIA sur sites de production</w:t>
-            </w:r>
-          </w:p>
-          <w:p>
-            <w:pPr>
-              <w:pStyle w:val="Paragraphedeliste"/>
-              <w:numPr>
-                <w:ilvl w:val="1"/>
-                <w:numId w:val="2"/>
-              </w:numPr>
-              <w:spacing w:before="0" w:after="0" w:line="240" w:lineRule="auto"/>
-              <w:ind w:left="1105"/>
-              <w:jc w:val="both"/>
-              <w:rPr>
-                <w:rFonts w:cs="Calibri"/>
-                <w:b/>
-                <w:i/>
-              </w:rPr>
-            </w:pPr>
-            <w:r>
-              <w:rPr>
-                <w:rFonts w:cs="Calibri"/>
-                <w:b/>
-                <w:i/>
-              </w:rPr>
-              <w:t xml:space="preserve">Proxy Product Owner, Gestion de la backlog du projet, Consultant </w:t>
-            </w:r>
-            <w:r>
-              <w:rPr>
-                <w:rFonts w:eastAsia="Times New Roman" w:cs="Calibri"/>
-                <w:b/>
-                <w:bCs/>
-                <w:i/>
-                <w:iCs/>
-              </w:rPr>
-              <w:t>2013-2014</w:t>
-            </w:r>
-          </w:p>
-          <w:p>
-            <w:pPr>
-              <w:pStyle w:val="Paragraphedeliste"/>
-              <w:spacing w:before="0" w:after="0" w:line="240" w:lineRule="auto"/>
-              <w:ind w:left="1105"/>
-              <w:jc w:val="both"/>
-              <w:rPr>
-                <w:rFonts w:cs="Calibri"/>
-              </w:rPr>
-            </w:pPr>
-            <w:r>
-              <w:rPr>
-                <w:rFonts w:eastAsia="Times New Roman" w:cs="Calibri"/>
-                <w:bCs/>
-                <w:iCs/>
-              </w:rPr>
-              <w:t xml:space="preserve">Migration du logiciel Graphtalk AIA dans le Cloud AWS </w:t>
-            </w:r>
-          </w:p>
-          <w:p>
-            <w:pPr>
-              <w:pStyle w:val="Paragraphedeliste"/>
-              <w:widowControl w:val="0"/>
-              <w:numPr>
-                <w:ilvl w:val="0"/>
-                <w:numId w:val="2"/>
-              </w:numPr>
-              <w:tabs>
-                <w:tab w:val="left" w:pos="510"/>
-              </w:tabs>
-              <w:suppressAutoHyphens/>
-              <w:spacing w:before="0" w:after="0" w:line="240" w:lineRule="auto"/>
-              <w:ind w:left="680"/>
-              <w:jc w:val="both"/>
-              <w:rPr>
-                <w:rFonts w:cs="Calibri"/>
-                <w:b/>
-                <w:i/>
-                <w:color w:val="0070C0"/>
-              </w:rPr>
-            </w:pPr>
-            <w:r>
-              <w:rPr>
-                <w:rFonts w:cs="Calibri"/>
-                <w:b/>
-                <w:i/>
-                <w:color w:val="0070C0"/>
-              </w:rPr>
-              <w:t>PROJETS JOB MANAGER et IPE SOUS GRAPHTALK AIA 2003-2007</w:t>
+              <w:t>PROJET INTERFACE GRAPHIQUE (GUI) DE GRAPHTALK AIA 2000-2003</w:t>
             </w:r>
           </w:p>
           <w:p>
@@ -2736,15 +3101,14 @@
                 <w:b/>
                 <w:i/>
               </w:rPr>
-              <w:t>Responsable des projets : équipe de 8 personnes en France et Bulgarie</w:t>
-            </w:r>
-          </w:p>
-          <w:p>
-            <w:pPr>
-              <w:pStyle w:val="Paragraphedeliste"/>
+              <w:t>Responsable du projet : équipe de 5 personnes en France</w:t>
+            </w:r>
+          </w:p>
+          <w:p>
+            <w:pPr>
               <w:widowControl w:val="0"/>
               <w:tabs>
-                <w:tab w:val="left" w:pos="510"/>
+                <w:tab w:val="left" w:pos="1105"/>
               </w:tabs>
               <w:suppressAutoHyphens/>
               <w:spacing w:before="0" w:after="0" w:line="240" w:lineRule="auto"/>
@@ -2756,37 +3120,117 @@
               </w:rPr>
             </w:pPr>
             <w:r>
-              <w:rPr>
-                <w:rFonts w:cs="Calibri"/>
-              </w:rPr>
-              <w:t xml:space="preserve">Job Manager : Logiciel de Lancement et d’organisation de processus asynchrones lors du traitement de contrats d’assurances </w:t>
-            </w:r>
-          </w:p>
-          <w:p>
-            <w:pPr>
-              <w:pStyle w:val="Paragraphedeliste"/>
-              <w:widowControl w:val="0"/>
-              <w:tabs>
-                <w:tab w:val="left" w:pos="510"/>
-              </w:tabs>
-              <w:suppressAutoHyphens/>
-              <w:spacing w:before="0" w:after="0" w:line="240" w:lineRule="auto"/>
-              <w:ind w:left="1105"/>
+              <w:t>Organisation et participation au développement de l’interface Graphique (Windows et Web) du logiciel GRAPHTALK AIA</w:t>
+            </w:r>
+            <w:r>
+              <w:rPr>
+                <w:rFonts w:cs="Calibri"/>
+                <w:color w:val="auto"/>
+              </w:rPr>
+              <w:t>.</w:t>
+            </w:r>
+          </w:p>
+          <w:p>
+            <w:pPr>
+              <w:pStyle w:val="Titre2"/>
+              <w:spacing w:before="0" w:after="0" w:line="240" w:lineRule="auto"/>
               <w:jc w:val="both"/>
               <w:rPr>
-                <w:rFonts w:cs="Calibri"/>
-              </w:rPr>
-            </w:pPr>
-            <w:r>
-              <w:rPr>
-                <w:rFonts w:cs="Calibri"/>
-              </w:rPr>
-              <w:t xml:space="preserve">IPE : logiciel de gestion des environnements de production </w:t>
-            </w:r>
-          </w:p>
-          <w:p>
-            <w:pPr>
-              <w:pStyle w:val="Paragraphedeliste"/>
+                <w:rStyle w:val="Titre1Car"/>
+                <w:caps/>
+              </w:rPr>
+            </w:pPr>
+          </w:p>
+          <w:p>
+            <w:pPr>
+              <w:pStyle w:val="Titre2"/>
+              <w:spacing w:before="0" w:after="0" w:line="240" w:lineRule="auto"/>
+              <w:jc w:val="both"/>
+              <w:rPr>
+                <w:rFonts w:asciiTheme="minorHAnsi" w:hAnsiTheme="minorHAnsi"/>
+                <w:b w:val="0"/>
+                <w:sz w:val="18"/>
+              </w:rPr>
+            </w:pPr>
+            <w:r>
+              <w:rPr>
+                <w:rStyle w:val="Titre1Car"/>
+                <w:rFonts w:asciiTheme="minorHAnsi" w:hAnsiTheme="minorHAnsi"/>
+                <w:caps/>
+                <w:color w:val="00000A"/>
+                <w:sz w:val="20"/>
+              </w:rPr>
+              <w:t>TAGG informatique</w:t>
+            </w:r>
+            <w:r>
+              <w:rPr>
+                <w:rStyle w:val="Titre1Car"/>
+                <w:rFonts w:asciiTheme="minorHAnsi" w:hAnsiTheme="minorHAnsi"/>
+                <w:color w:val="00000A"/>
+                <w:sz w:val="20"/>
+              </w:rPr>
+              <w:t xml:space="preserve"> </w:t>
+            </w:r>
+            <w:r>
+              <w:rPr>
+                <w:rStyle w:val="Titre1Car"/>
+                <w:rFonts w:asciiTheme="minorHAnsi" w:hAnsiTheme="minorHAnsi"/>
+                <w:color w:val="00000A"/>
+                <w:sz w:val="22"/>
+              </w:rPr>
+              <w:t xml:space="preserve">– </w:t>
+            </w:r>
+            <w:r>
+              <w:rPr>
+                <w:rFonts w:asciiTheme="minorHAnsi" w:hAnsiTheme="minorHAnsi"/>
+                <w:b w:val="0"/>
+              </w:rPr>
+              <w:t xml:space="preserve">1997 a 2000, </w:t>
+            </w:r>
+            <w:r>
+              <w:rPr>
+                <w:rFonts w:asciiTheme="minorHAnsi" w:hAnsiTheme="minorHAnsi"/>
+                <w:b w:val="0"/>
+                <w:sz w:val="16"/>
+              </w:rPr>
+              <w:t>secteur d’activité : TRAITEMENTS DE DONNEES, IMPRESSIONS PERSONNALISEES DE DOCUMENTS, SOLUTION DE VOTE</w:t>
+            </w:r>
+          </w:p>
+          <w:p>
+            <w:pPr>
+              <w:spacing w:before="0" w:after="0" w:line="240" w:lineRule="auto"/>
+              <w:jc w:val="both"/>
+              <w:rPr>
+                <w:b/>
+                <w:smallCaps/>
+                <w:color w:val="4F81BD" w:themeColor="accent1"/>
+                <w:sz w:val="22"/>
+              </w:rPr>
+            </w:pPr>
+            <w:r>
+              <w:t xml:space="preserve">Postes occupés : </w:t>
+            </w:r>
+            <w:r>
+              <w:rPr>
+                <w:b/>
+                <w:smallCaps/>
+                <w:color w:val="4F81BD" w:themeColor="accent1"/>
+                <w:sz w:val="22"/>
+              </w:rPr>
+              <w:t>Développeur à Chef de projets</w:t>
+            </w:r>
+          </w:p>
+          <w:p>
+            <w:pPr>
+              <w:spacing w:before="0" w:after="0" w:line="240" w:lineRule="auto"/>
+              <w:jc w:val="both"/>
+              <w:rPr>
+                <w:sz w:val="8"/>
+              </w:rPr>
+            </w:pPr>
+          </w:p>
+          <w:p>
+            <w:pPr>
               <w:widowControl w:val="0"/>
               <w:numPr>
                 <w:ilvl w:val="0"/>
@@ -2797,179 +3241,25 @@
               </w:tabs>
               <w:suppressAutoHyphens/>
               <w:spacing w:before="0" w:after="0" w:line="240" w:lineRule="auto"/>
-              <w:ind w:left="680"/>
+              <w:ind w:left="538"/>
               <w:jc w:val="both"/>
               <w:rPr>
                 <w:rFonts w:cs="Calibri"/>
-                <w:b/>
-                <w:i/>
+              </w:rPr>
+            </w:pPr>
+            <w:r>
+              <w:rPr>
+                <w:rFonts w:cs="Calibri"/>
                 <w:color w:val="0070C0"/>
               </w:rPr>
-            </w:pPr>
-            <w:r>
-              <w:rPr>
-                <w:rFonts w:cs="Calibri"/>
-                <w:b/>
-                <w:i/>
-                <w:color w:val="0070C0"/>
-              </w:rPr>
-              <w:t>PROJET INTERFACE GRAPHIQUE (GUI) DE GRAPHTALK AIA 2000-2003</w:t>
-            </w:r>
-          </w:p>
-          <w:p>
-            <w:pPr>
-              <w:pStyle w:val="Paragraphedeliste"/>
-              <w:widowControl w:val="0"/>
-              <w:numPr>
-                <w:ilvl w:val="1"/>
-                <w:numId w:val="2"/>
-              </w:numPr>
-              <w:tabs>
-                <w:tab w:val="left" w:pos="510"/>
-              </w:tabs>
-              <w:suppressAutoHyphens/>
-              <w:spacing w:before="0" w:after="0" w:line="240" w:lineRule="auto"/>
-              <w:ind w:left="1105"/>
-              <w:jc w:val="both"/>
-              <w:rPr>
-                <w:rFonts w:cs="Calibri"/>
-                <w:b/>
-                <w:i/>
-                <w:color w:val="0070C0"/>
-              </w:rPr>
-            </w:pPr>
-            <w:r>
-              <w:rPr>
-                <w:b/>
-                <w:i/>
-              </w:rPr>
-              <w:t>Responsable du projet : équipe de 5 personnes en France</w:t>
-            </w:r>
-          </w:p>
-          <w:p>
-            <w:pPr>
-              <w:widowControl w:val="0"/>
-              <w:tabs>
-                <w:tab w:val="left" w:pos="1105"/>
-              </w:tabs>
-              <w:suppressAutoHyphens/>
-              <w:spacing w:before="0" w:after="0" w:line="240" w:lineRule="auto"/>
-              <w:ind w:left="1105"/>
-              <w:jc w:val="both"/>
-              <w:rPr>
-                <w:rFonts w:cs="Calibri"/>
-                <w:color w:val="0070C0"/>
-              </w:rPr>
-            </w:pPr>
-            <w:r>
-              <w:t>Organisation et participation au développement de l’interface Graphique (Windows et Web) du logiciel GRAPHTALK AIA</w:t>
-            </w:r>
-            <w:r>
-              <w:rPr>
-                <w:rFonts w:cs="Calibri"/>
-                <w:color w:val="auto"/>
-              </w:rPr>
-              <w:t>.</w:t>
-            </w:r>
-          </w:p>
-          <w:p>
-            <w:pPr>
-              <w:pStyle w:val="Titre2"/>
-              <w:spacing w:before="0" w:after="0" w:line="240" w:lineRule="auto"/>
-              <w:jc w:val="both"/>
-              <w:rPr>
-                <w:rStyle w:val="Titre1Car"/>
-                <w:caps/>
-              </w:rPr>
-            </w:pPr>
-          </w:p>
-          <w:p>
-            <w:pPr>
-              <w:pStyle w:val="Titre2"/>
-              <w:spacing w:before="0" w:after="0" w:line="240" w:lineRule="auto"/>
-              <w:jc w:val="both"/>
-              <w:rPr>
-                <w:rFonts w:asciiTheme="minorHAnsi" w:hAnsiTheme="minorHAnsi"/>
-                <w:b w:val="0"/>
-                <w:sz w:val="18"/>
-              </w:rPr>
-            </w:pPr>
-            <w:r>
-              <w:rPr>
-                <w:rStyle w:val="Titre1Car"/>
-                <w:rFonts w:asciiTheme="minorHAnsi" w:hAnsiTheme="minorHAnsi"/>
-                <w:caps/>
-                <w:color w:val="00000A"/>
-                <w:sz w:val="20"/>
-              </w:rPr>
-              <w:t>TAGG informatique</w:t>
-            </w:r>
-            <w:r>
-              <w:rPr>
-                <w:rStyle w:val="Titre1Car"/>
-                <w:rFonts w:asciiTheme="minorHAnsi" w:hAnsiTheme="minorHAnsi"/>
-                <w:color w:val="00000A"/>
-                <w:sz w:val="20"/>
-              </w:rPr>
-              <w:t xml:space="preserve"> </w:t>
-            </w:r>
-            <w:r>
-              <w:rPr>
-                <w:rStyle w:val="Titre1Car"/>
-                <w:rFonts w:asciiTheme="minorHAnsi" w:hAnsiTheme="minorHAnsi"/>
-                <w:color w:val="00000A"/>
-                <w:sz w:val="22"/>
-              </w:rPr>
-              <w:t xml:space="preserve">– </w:t>
-            </w:r>
-            <w:r>
-              <w:rPr>
-                <w:rFonts w:asciiTheme="minorHAnsi" w:hAnsiTheme="minorHAnsi"/>
-                <w:b w:val="0"/>
-              </w:rPr>
-              <w:t xml:space="preserve">1997 a 2000, </w:t>
-            </w:r>
-            <w:r>
-              <w:rPr>
-                <w:rFonts w:asciiTheme="minorHAnsi" w:hAnsiTheme="minorHAnsi"/>
-                <w:b w:val="0"/>
-                <w:sz w:val="16"/>
-              </w:rPr>
-              <w:t>secteur d’activité : TRAITEMENTS DE DONNEES, IMPRESSIONS PERSONNALISEES DE DOCUMENTS, SOLUTION DE VOTE</w:t>
-            </w:r>
-          </w:p>
-          <w:p>
-            <w:pPr>
-              <w:spacing w:before="0" w:after="0" w:line="240" w:lineRule="auto"/>
-              <w:jc w:val="both"/>
-              <w:rPr>
-                <w:b/>
-                <w:smallCaps/>
-                <w:color w:val="4F81BD" w:themeColor="accent1"/>
-                <w:sz w:val="22"/>
-              </w:rPr>
-            </w:pPr>
-            <w:r>
-              <w:t xml:space="preserve">Postes occupés : </w:t>
-            </w:r>
-            <w:r>
-              <w:rPr>
-                <w:b/>
-                <w:smallCaps/>
-                <w:color w:val="4F81BD" w:themeColor="accent1"/>
-                <w:sz w:val="22"/>
-              </w:rPr>
-              <w:t>Développeur à Chef de projets</w:t>
-            </w:r>
-          </w:p>
-          <w:p>
-            <w:pPr>
-              <w:spacing w:before="0" w:after="0" w:line="240" w:lineRule="auto"/>
-              <w:jc w:val="both"/>
-              <w:rPr>
-                <w:sz w:val="8"/>
-              </w:rPr>
-            </w:pPr>
+              <w:t>Responsable de l'équipe de développement</w:t>
+            </w:r>
+            <w:r>
+              <w:rPr>
+                <w:rFonts w:cs="Calibri"/>
+              </w:rPr>
+              <w:t> : animation d’une équipe de 7 personnes.</w:t>
+            </w:r>
           </w:p>
           <w:p>
             <w:pPr>
@@ -2994,13 +3284,22 @@
                 <w:rFonts w:cs="Calibri"/>
                 <w:color w:val="0070C0"/>
               </w:rPr>
-              <w:t>Responsable de l'équipe de développement</w:t>
-            </w:r>
-            <w:r>
-              <w:rPr>
-                <w:rFonts w:cs="Calibri"/>
-              </w:rPr>
-              <w:t> : animation d’une équipe de 7 personnes.</w:t>
+              <w:t xml:space="preserve">Responsable du projet </w:t>
+            </w:r>
+            <w:proofErr w:type="spellStart"/>
+            <w:r>
+              <w:rPr>
+                <w:rFonts w:cs="Calibri"/>
+                <w:color w:val="0070C0"/>
+              </w:rPr>
+              <w:t>TaggImage</w:t>
+            </w:r>
+            <w:proofErr w:type="spellEnd"/>
+            <w:r>
+              <w:rPr>
+                <w:rFonts w:cs="Calibri"/>
+              </w:rPr>
+              <w:t xml:space="preserve"> : Informatisation d'un contrôle caméra de documents imprimés par comparaison de modèles. Contrôle qualité sur des impressions en très grosses quantités (plusieurs dizaines de milliers) à très grande vitesse. </w:t>
             </w:r>
           </w:p>
           <w:p>
@@ -3019,6 +3318,8 @@
               <w:jc w:val="both"/>
               <w:rPr>
                 <w:rFonts w:cs="Calibri"/>
+                <w:sz w:val="21"/>
+                <w:szCs w:val="21"/>
               </w:rPr>
             </w:pPr>
             <w:r>
@@ -3026,47 +3327,27 @@
                 <w:rFonts w:cs="Calibri"/>
                 <w:color w:val="0070C0"/>
               </w:rPr>
-              <w:t>Responsable du projet TaggImage</w:t>
-            </w:r>
-            <w:r>
-              <w:rPr>
-                <w:rFonts w:cs="Calibri"/>
-              </w:rPr>
-              <w:t xml:space="preserve"> : Informatisation d'un contrôle caméra de documents imprimés par comparaison de modèles. Contrôle qualité sur des impressions en très grosses quantités (plusieurs dizaines de milliers) à très grande vitesse. </w:t>
-            </w:r>
-          </w:p>
-          <w:p>
-            <w:pPr>
-              <w:widowControl w:val="0"/>
-              <w:numPr>
-                <w:ilvl w:val="0"/>
-                <w:numId w:val="2"/>
-              </w:numPr>
-              <w:tabs>
-                <w:tab w:val="left" w:pos="510"/>
-              </w:tabs>
-              <w:suppressAutoHyphens/>
-              <w:spacing w:before="0" w:after="0" w:line="240" w:lineRule="auto"/>
-              <w:ind w:left="538"/>
-              <w:jc w:val="both"/>
-              <w:rPr>
-                <w:rFonts w:cs="Calibri"/>
-                <w:sz w:val="21"/>
-                <w:szCs w:val="21"/>
-              </w:rPr>
-            </w:pPr>
-            <w:r>
-              <w:rPr>
-                <w:rFonts w:cs="Calibri"/>
-                <w:color w:val="0070C0"/>
-              </w:rPr>
               <w:t>Développement et Exploitation</w:t>
             </w:r>
             <w:r>
               <w:rPr>
                 <w:rFonts w:cs="Calibri"/>
               </w:rPr>
-              <w:t xml:space="preserve"> du logiciel VotExpress, solution d’organisation d’élections professionnelles par traitement électronique des votes par correspondance. Ma mission a porté sur la conception, réalisation et mise en exploitation sur sites des premières versions du logiciel.</w:t>
+              <w:t xml:space="preserve"> du logiciel </w:t>
+            </w:r>
+            <w:proofErr w:type="spellStart"/>
+            <w:r>
+              <w:rPr>
+                <w:rFonts w:cs="Calibri"/>
+              </w:rPr>
+              <w:t>VotExpress</w:t>
+            </w:r>
+            <w:proofErr w:type="spellEnd"/>
+            <w:r>
+              <w:rPr>
+                <w:rFonts w:cs="Calibri"/>
+              </w:rPr>
+              <w:t>, solution d’organisation d’élections professionnelles par traitement électronique des votes par correspondance. Ma mission a porté sur la conception, réalisation et mise en exploitation sur sites des premières versions du logiciel.</w:t>
             </w:r>
           </w:p>
           <w:p>
@@ -3199,65 +3480,10 @@
                 <w:sz w:val="19"/>
                 <w:szCs w:val="19"/>
               </w:rPr>
-              <w:t>UNIV.  J. FOURIER, Grenoble – Obt. 1996</w:t>
-            </w:r>
-          </w:p>
-          <w:p>
-            <w:pPr>
-              <w:spacing w:before="0" w:after="0" w:line="240" w:lineRule="auto"/>
-              <w:rPr>
-                <w:sz w:val="19"/>
-                <w:szCs w:val="19"/>
-              </w:rPr>
-            </w:pPr>
-            <w:r>
-              <w:rPr>
-                <w:sz w:val="19"/>
-                <w:szCs w:val="19"/>
-              </w:rPr>
-              <w:t xml:space="preserve">Stage de 6 mois (ent. </w:t>
-            </w:r>
-            <w:r>
-              <w:rPr>
-                <w:color w:val="0070C0"/>
-                <w:sz w:val="19"/>
-                <w:szCs w:val="19"/>
-              </w:rPr>
-              <w:t>SOPRA</w:t>
-            </w:r>
-            <w:r>
-              <w:rPr>
-                <w:sz w:val="19"/>
-                <w:szCs w:val="19"/>
-              </w:rPr>
-              <w:t>, Annecy-le-Vieux-74) : d</w:t>
-            </w:r>
-            <w:r>
-              <w:rPr>
-                <w:rFonts w:cs="Calibri"/>
-                <w:sz w:val="19"/>
-                <w:szCs w:val="19"/>
-              </w:rPr>
-              <w:t>éveloppement en langage C sous Unix d’un programme d’échange de données entre plusieurs applications sous forme transactionnel</w:t>
-            </w:r>
-          </w:p>
-          <w:p>
-            <w:pPr>
-              <w:pStyle w:val="Titre2"/>
-              <w:spacing w:before="0" w:after="0" w:line="240" w:lineRule="auto"/>
-              <w:jc w:val="both"/>
-              <w:rPr>
-                <w:rFonts w:asciiTheme="minorHAnsi" w:hAnsiTheme="minorHAnsi"/>
-                <w:sz w:val="8"/>
-                <w:szCs w:val="8"/>
-              </w:rPr>
-            </w:pPr>
-          </w:p>
-          <w:p>
-            <w:pPr>
-              <w:pStyle w:val="Titre2"/>
-              <w:spacing w:before="0" w:after="0" w:line="240" w:lineRule="auto"/>
-              <w:jc w:val="both"/>
+              <w:t xml:space="preserve">UNIV.  J. FOURIER, Grenoble – </w:t>
+            </w:r>
+            <w:proofErr w:type="spellStart"/>
+            <w:r>
               <w:rPr>
                 <w:rFonts w:asciiTheme="minorHAnsi" w:hAnsiTheme="minorHAnsi"/>
                 <w:b w:val="0"/>
@@ -3266,25 +3492,9 @@
                 <w:sz w:val="19"/>
                 <w:szCs w:val="19"/>
               </w:rPr>
-            </w:pPr>
-            <w:r>
-              <w:rPr>
-                <w:rFonts w:asciiTheme="minorHAnsi" w:hAnsiTheme="minorHAnsi"/>
-                <w:sz w:val="19"/>
-                <w:szCs w:val="19"/>
-              </w:rPr>
-              <w:t>maîtrise GENIE MATHEMATIQUE ET INFORMATIQUE, titRe d’Ingénieur maître en MATHEMATIQUES APPLIQUEES &amp; INFORMATIQUE</w:t>
-            </w:r>
-            <w:r>
-              <w:rPr>
-                <w:rFonts w:asciiTheme="minorHAnsi" w:hAnsiTheme="minorHAnsi"/>
-                <w:b w:val="0"/>
-                <w:smallCaps/>
-                <w:sz w:val="19"/>
-                <w:szCs w:val="19"/>
-              </w:rPr>
-              <w:t xml:space="preserve">, </w:t>
-            </w:r>
+              <w:t>Obt</w:t>
+            </w:r>
+            <w:proofErr w:type="spellEnd"/>
             <w:r>
               <w:rPr>
                 <w:rFonts w:asciiTheme="minorHAnsi" w:hAnsiTheme="minorHAnsi"/>
@@ -3294,7 +3504,142 @@
                 <w:sz w:val="19"/>
                 <w:szCs w:val="19"/>
               </w:rPr>
-              <w:t>UNIV. J. FOURIER, Grenoble – Obt. 1995</w:t>
+              <w:t>. 1996</w:t>
+            </w:r>
+          </w:p>
+          <w:p>
+            <w:pPr>
+              <w:spacing w:before="0" w:after="0" w:line="240" w:lineRule="auto"/>
+              <w:rPr>
+                <w:sz w:val="19"/>
+                <w:szCs w:val="19"/>
+              </w:rPr>
+            </w:pPr>
+            <w:r>
+              <w:rPr>
+                <w:sz w:val="19"/>
+                <w:szCs w:val="19"/>
+              </w:rPr>
+              <w:t>Stage de 6 mois (</w:t>
+            </w:r>
+            <w:proofErr w:type="spellStart"/>
+            <w:r>
+              <w:rPr>
+                <w:sz w:val="19"/>
+                <w:szCs w:val="19"/>
+              </w:rPr>
+              <w:t>ent</w:t>
+            </w:r>
+            <w:proofErr w:type="spellEnd"/>
+            <w:r>
+              <w:rPr>
+                <w:sz w:val="19"/>
+                <w:szCs w:val="19"/>
+              </w:rPr>
+              <w:t xml:space="preserve">. </w:t>
+            </w:r>
+            <w:r>
+              <w:rPr>
+                <w:color w:val="0070C0"/>
+                <w:sz w:val="19"/>
+                <w:szCs w:val="19"/>
+              </w:rPr>
+              <w:t>SOPRA</w:t>
+            </w:r>
+            <w:r>
+              <w:rPr>
+                <w:sz w:val="19"/>
+                <w:szCs w:val="19"/>
+              </w:rPr>
+              <w:t>, Annecy-le-Vieux-74) : d</w:t>
+            </w:r>
+            <w:r>
+              <w:rPr>
+                <w:rFonts w:cs="Calibri"/>
+                <w:sz w:val="19"/>
+                <w:szCs w:val="19"/>
+              </w:rPr>
+              <w:t>éveloppement en langage C sous Unix d’un programme d’échange de données entre plusieurs applications sous forme transactionnel</w:t>
+            </w:r>
+          </w:p>
+          <w:p>
+            <w:pPr>
+              <w:pStyle w:val="Titre2"/>
+              <w:spacing w:before="0" w:after="0" w:line="240" w:lineRule="auto"/>
+              <w:jc w:val="both"/>
+              <w:rPr>
+                <w:rFonts w:asciiTheme="minorHAnsi" w:hAnsiTheme="minorHAnsi"/>
+                <w:sz w:val="8"/>
+                <w:szCs w:val="8"/>
+              </w:rPr>
+            </w:pPr>
+          </w:p>
+          <w:p>
+            <w:pPr>
+              <w:pStyle w:val="Titre2"/>
+              <w:spacing w:before="0" w:after="0" w:line="240" w:lineRule="auto"/>
+              <w:jc w:val="both"/>
+              <w:rPr>
+                <w:rFonts w:asciiTheme="minorHAnsi" w:hAnsiTheme="minorHAnsi"/>
+                <w:b w:val="0"/>
+                <w:caps w:val="0"/>
+                <w:smallCaps/>
+                <w:sz w:val="19"/>
+                <w:szCs w:val="19"/>
+              </w:rPr>
+            </w:pPr>
+            <w:r>
+              <w:rPr>
+                <w:rFonts w:asciiTheme="minorHAnsi" w:hAnsiTheme="minorHAnsi"/>
+                <w:sz w:val="19"/>
+                <w:szCs w:val="19"/>
+              </w:rPr>
+              <w:t>maîtrise GENIE MATHEMATIQUE ET INFORMATIQUE, titRe d’Ingénieur maître en MATHEMATIQUES APPLIQUEES &amp; INFORMATIQUE</w:t>
+            </w:r>
+            <w:r>
+              <w:rPr>
+                <w:rFonts w:asciiTheme="minorHAnsi" w:hAnsiTheme="minorHAnsi"/>
+                <w:b w:val="0"/>
+                <w:smallCaps/>
+                <w:sz w:val="19"/>
+                <w:szCs w:val="19"/>
+              </w:rPr>
+              <w:t xml:space="preserve">, </w:t>
+            </w:r>
+            <w:r>
+              <w:rPr>
+                <w:rFonts w:asciiTheme="minorHAnsi" w:hAnsiTheme="minorHAnsi"/>
+                <w:b w:val="0"/>
+                <w:caps w:val="0"/>
+                <w:smallCaps/>
+                <w:sz w:val="19"/>
+                <w:szCs w:val="19"/>
+              </w:rPr>
+              <w:t xml:space="preserve">UNIV. J. FOURIER, Grenoble – </w:t>
+            </w:r>
+            <w:proofErr w:type="spellStart"/>
+            <w:r>
+              <w:rPr>
+                <w:rFonts w:asciiTheme="minorHAnsi" w:hAnsiTheme="minorHAnsi"/>
+                <w:b w:val="0"/>
+                <w:caps w:val="0"/>
+                <w:smallCaps/>
+                <w:sz w:val="19"/>
+                <w:szCs w:val="19"/>
+              </w:rPr>
+              <w:t>Obt</w:t>
+            </w:r>
+            <w:proofErr w:type="spellEnd"/>
+            <w:r>
+              <w:rPr>
+                <w:rFonts w:asciiTheme="minorHAnsi" w:hAnsiTheme="minorHAnsi"/>
+                <w:b w:val="0"/>
+                <w:caps w:val="0"/>
+                <w:smallCaps/>
+                <w:sz w:val="19"/>
+                <w:szCs w:val="19"/>
+              </w:rPr>
+              <w:t>. 1995</w:t>
             </w:r>
           </w:p>
           <w:p>
@@ -3409,7 +3754,33 @@
                 <w:szCs w:val="19"/>
                 <w14:ligatures w14:val="standardContextual"/>
               </w:rPr>
-              <w:t>UNIV. J. FOURIER, Grenoble – Obt. 1993</w:t>
+              <w:t xml:space="preserve">UNIV. J. FOURIER, Grenoble – </w:t>
+            </w:r>
+            <w:proofErr w:type="spellStart"/>
+            <w:r>
+              <w:rPr>
+                <w:rFonts w:eastAsiaTheme="majorEastAsia" w:cstheme="majorBidi"/>
+                <w:bCs/>
+                <w:smallCaps/>
+                <w:color w:val="404040" w:themeColor="text1" w:themeTint="BF"/>
+                <w:sz w:val="19"/>
+                <w:szCs w:val="19"/>
+                <w14:ligatures w14:val="standardContextual"/>
+              </w:rPr>
+              <w:t>Obt</w:t>
+            </w:r>
+            <w:proofErr w:type="spellEnd"/>
+            <w:r>
+              <w:rPr>
+                <w:rFonts w:eastAsiaTheme="majorEastAsia" w:cstheme="majorBidi"/>
+                <w:bCs/>
+                <w:smallCaps/>
+                <w:color w:val="404040" w:themeColor="text1" w:themeTint="BF"/>
+                <w:sz w:val="19"/>
+                <w:szCs w:val="19"/>
+                <w14:ligatures w14:val="standardContextual"/>
+              </w:rPr>
+              <w:t>. 1993</w:t>
             </w:r>
           </w:p>
           <w:p>
@@ -3480,7 +3851,31 @@
                 <w:sz w:val="19"/>
                 <w:szCs w:val="19"/>
               </w:rPr>
-              <w:t>UNIV. P.M. FRANCE, Grenoble – Obt. 1992</w:t>
+              <w:t xml:space="preserve">UNIV. P.M. FRANCE, Grenoble – </w:t>
+            </w:r>
+            <w:proofErr w:type="spellStart"/>
+            <w:r>
+              <w:rPr>
+                <w:rFonts w:asciiTheme="minorHAnsi" w:hAnsiTheme="minorHAnsi"/>
+                <w:b w:val="0"/>
+                <w:caps w:val="0"/>
+                <w:smallCaps/>
+                <w:sz w:val="19"/>
+                <w:szCs w:val="19"/>
+              </w:rPr>
+              <w:t>Obt</w:t>
+            </w:r>
+            <w:proofErr w:type="spellEnd"/>
+            <w:r>
+              <w:rPr>
+                <w:rFonts w:asciiTheme="minorHAnsi" w:hAnsiTheme="minorHAnsi"/>
+                <w:b w:val="0"/>
+                <w:caps w:val="0"/>
+                <w:smallCaps/>
+                <w:sz w:val="19"/>
+                <w:szCs w:val="19"/>
+              </w:rPr>
+              <w:t>. 1992</w:t>
             </w:r>
           </w:p>
         </w:tc>
@@ -3618,7 +4013,7 @@
 </file>
 
 <file path=word/endnotes.xml><?xml version="1.0" encoding="utf-8"?>
-<w:endnotes xmlns:wpc="http://schemas.microsoft.com/office/word/2010/wordprocessingCanvas" xmlns:cx="http://schemas.microsoft.com/office/drawing/2014/chartex" xmlns:cx1="http://schemas.microsoft.com/office/drawing/2015/9/8/chartex" xmlns:cx2="http://schemas.microsoft.com/office/drawing/2015/10/21/chartex" xmlns:cx3="http://schemas.microsoft.com/office/drawing/2016/5/9/chartex" xmlns:cx4="http://schemas.microsoft.com/office/drawing/2016/5/10/chartex" xmlns:cx5="http://schemas.microsoft.com/office/drawing/2016/5/11/chartex" xmlns:cx6="http://schemas.microsoft.com/office/drawing/2016/5/12/chartex" xmlns:cx7="http://schemas.microsoft.com/office/drawing/2016/5/13/chartex" xmlns:cx8="http://schemas.microsoft.com/office/drawing/2016/5/14/chartex" xmlns:mc="http://schemas.openxmlformats.org/markup-compatibility/2006" xmlns:aink="http://schemas.microsoft.com/office/drawing/2016/ink" xmlns:am3d="http://schemas.microsoft.com/office/drawing/2017/model3d" xmlns:o="urn:schemas-microsoft-com:office:office" xmlns:r="http://schemas.openxmlformats.org/officeDocument/2006/relationships" xmlns:m="http://schemas.openxmlformats.org/officeDocument/2006/math" xmlns:v="urn:schemas-microsoft-com:vml" xmlns:wp14="http://schemas.microsoft.com/office/word/2010/wordprocessingDrawing" xmlns:wp="http://schemas.openxmlformats.org/drawingml/2006/wordprocessingDrawing" xmlns:w10="urn:schemas-microsoft-com:office:word" xmlns:w="http://schemas.openxmlformats.org/wordprocessingml/2006/main" xmlns:w14="http://schemas.microsoft.com/office/word/2010/wordml" xmlns:w15="http://schemas.microsoft.com/office/word/2012/wordml" xmlns:w16cex="http://schemas.microsoft.com/office/word/2018/wordml/cex" xmlns:w16cid="http://schemas.microsoft.com/office/word/2016/wordml/cid" xmlns:w16="http://schemas.microsoft.com/office/word/2018/wordml" xmlns:w16sdtdh="http://schemas.microsoft.com/office/word/2020/wordml/sdtdatahash" xmlns:w16se="http://schemas.microsoft.com/office/word/2015/wordml/symex" xmlns:wpg="http://schemas.microsoft.com/office/word/2010/wordprocessingGroup" xmlns:wpi="http://schemas.microsoft.com/office/word/2010/wordprocessingInk" xmlns:wne="http://schemas.microsoft.com/office/word/2006/wordml" xmlns:wps="http://schemas.microsoft.com/office/word/2010/wordprocessingShape" mc:Ignorable="w14 w15 w16se w16cid w16 w16cex w16sdtdh wp14">
+<w:endnotes xmlns:wpc="http://schemas.microsoft.com/office/word/2010/wordprocessingCanvas" xmlns:cx="http://schemas.microsoft.com/office/drawing/2014/chartex" xmlns:cx1="http://schemas.microsoft.com/office/drawing/2015/9/8/chartex" xmlns:cx2="http://schemas.microsoft.com/office/drawing/2015/10/21/chartex" xmlns:cx3="http://schemas.microsoft.com/office/drawing/2016/5/9/chartex" xmlns:cx4="http://schemas.microsoft.com/office/drawing/2016/5/10/chartex" xmlns:cx5="http://schemas.microsoft.com/office/drawing/2016/5/11/chartex" xmlns:cx6="http://schemas.microsoft.com/office/drawing/2016/5/12/chartex" xmlns:cx7="http://schemas.microsoft.com/office/drawing/2016/5/13/chartex" xmlns:cx8="http://schemas.microsoft.com/office/drawing/2016/5/14/chartex" xmlns:mc="http://schemas.openxmlformats.org/markup-compatibility/2006" xmlns:aink="http://schemas.microsoft.com/office/drawing/2016/ink" xmlns:am3d="http://schemas.microsoft.com/office/drawing/2017/model3d" xmlns:o="urn:schemas-microsoft-com:office:office" xmlns:r="http://schemas.openxmlformats.org/officeDocument/2006/relationships" xmlns:m="http://schemas.openxmlformats.org/officeDocument/2006/math" xmlns:v="urn:schemas-microsoft-com:vml" xmlns:wp14="http://schemas.microsoft.com/office/word/2010/wordprocessingDrawing" xmlns:wp="http://schemas.openxmlformats.org/drawingml/2006/wordprocessingDrawing" xmlns:w10="urn:schemas-microsoft-com:office:word" xmlns:w="http://schemas.openxmlformats.org/wordprocessingml/2006/main" xmlns:w14="http://schemas.microsoft.com/office/word/2010/wordml" xmlns:w15="http://schemas.microsoft.com/office/word/2012/wordml" xmlns:w16cex="http://schemas.microsoft.com/office/word/2018/wordml/cex" xmlns:w16cid="http://schemas.microsoft.com/office/word/2016/wordml/cid" xmlns:w16="http://schemas.microsoft.com/office/word/2018/wordml" xmlns:w16se="http://schemas.microsoft.com/office/word/2015/wordml/symex" xmlns:wpg="http://schemas.microsoft.com/office/word/2010/wordprocessingGroup" xmlns:wpi="http://schemas.microsoft.com/office/word/2010/wordprocessingInk" xmlns:wne="http://schemas.microsoft.com/office/word/2006/wordml" xmlns:wps="http://schemas.microsoft.com/office/word/2010/wordprocessingShape" mc:Ignorable="w14 w15 w16se w16cid w16 w16cex wp14">
   <w:endnote w:type="separator" w:id="-1">
     <w:p>
       <w:pPr>
@@ -3643,7 +4038,7 @@
 </file>
 
 <file path=word/footer1.xml><?xml version="1.0" encoding="utf-8"?>
-<w:ftr xmlns:wpc="http://schemas.microsoft.com/office/word/2010/wordprocessingCanvas" xmlns:cx="http://schemas.microsoft.com/office/drawing/2014/chartex" xmlns:cx1="http://schemas.microsoft.com/office/drawing/2015/9/8/chartex" xmlns:cx2="http://schemas.microsoft.com/office/drawing/2015/10/21/chartex" xmlns:cx3="http://schemas.microsoft.com/office/drawing/2016/5/9/chartex" xmlns:cx4="http://schemas.microsoft.com/office/drawing/2016/5/10/chartex" xmlns:cx5="http://schemas.microsoft.com/office/drawing/2016/5/11/chartex" xmlns:cx6="http://schemas.microsoft.com/office/drawing/2016/5/12/chartex" xmlns:cx7="http://schemas.microsoft.com/office/drawing/2016/5/13/chartex" xmlns:cx8="http://schemas.microsoft.com/office/drawing/2016/5/14/chartex" xmlns:mc="http://schemas.openxmlformats.org/markup-compatibility/2006" xmlns:aink="http://schemas.microsoft.com/office/drawing/2016/ink" xmlns:am3d="http://schemas.microsoft.com/office/drawing/2017/model3d" xmlns:o="urn:schemas-microsoft-com:office:office" xmlns:r="http://schemas.openxmlformats.org/officeDocument/2006/relationships" xmlns:m="http://schemas.openxmlformats.org/officeDocument/2006/math" xmlns:v="urn:schemas-microsoft-com:vml" xmlns:wp14="http://schemas.microsoft.com/office/word/2010/wordprocessingDrawing" xmlns:wp="http://schemas.openxmlformats.org/drawingml/2006/wordprocessingDrawing" xmlns:w10="urn:schemas-microsoft-com:office:word" xmlns:w="http://schemas.openxmlformats.org/wordprocessingml/2006/main" xmlns:w14="http://schemas.microsoft.com/office/word/2010/wordml" xmlns:w15="http://schemas.microsoft.com/office/word/2012/wordml" xmlns:w16cex="http://schemas.microsoft.com/office/word/2018/wordml/cex" xmlns:w16cid="http://schemas.microsoft.com/office/word/2016/wordml/cid" xmlns:w16="http://schemas.microsoft.com/office/word/2018/wordml" xmlns:w16sdtdh="http://schemas.microsoft.com/office/word/2020/wordml/sdtdatahash" xmlns:w16se="http://schemas.microsoft.com/office/word/2015/wordml/symex" xmlns:wpg="http://schemas.microsoft.com/office/word/2010/wordprocessingGroup" xmlns:wpi="http://schemas.microsoft.com/office/word/2010/wordprocessingInk" xmlns:wne="http://schemas.microsoft.com/office/word/2006/wordml" xmlns:wps="http://schemas.microsoft.com/office/word/2010/wordprocessingShape" mc:Ignorable="w14 w15 w16se w16cid w16 w16cex w16sdtdh wp14">
+<w:ftr xmlns:wpc="http://schemas.microsoft.com/office/word/2010/wordprocessingCanvas" xmlns:cx="http://schemas.microsoft.com/office/drawing/2014/chartex" xmlns:cx1="http://schemas.microsoft.com/office/drawing/2015/9/8/chartex" xmlns:cx2="http://schemas.microsoft.com/office/drawing/2015/10/21/chartex" xmlns:cx3="http://schemas.microsoft.com/office/drawing/2016/5/9/chartex" xmlns:cx4="http://schemas.microsoft.com/office/drawing/2016/5/10/chartex" xmlns:cx5="http://schemas.microsoft.com/office/drawing/2016/5/11/chartex" xmlns:cx6="http://schemas.microsoft.com/office/drawing/2016/5/12/chartex" xmlns:cx7="http://schemas.microsoft.com/office/drawing/2016/5/13/chartex" xmlns:cx8="http://schemas.microsoft.com/office/drawing/2016/5/14/chartex" xmlns:mc="http://schemas.openxmlformats.org/markup-compatibility/2006" xmlns:aink="http://schemas.microsoft.com/office/drawing/2016/ink" xmlns:am3d="http://schemas.microsoft.com/office/drawing/2017/model3d" xmlns:o="urn:schemas-microsoft-com:office:office" xmlns:r="http://schemas.openxmlformats.org/officeDocument/2006/relationships" xmlns:m="http://schemas.openxmlformats.org/officeDocument/2006/math" xmlns:v="urn:schemas-microsoft-com:vml" xmlns:wp14="http://schemas.microsoft.com/office/word/2010/wordprocessingDrawing" xmlns:wp="http://schemas.openxmlformats.org/drawingml/2006/wordprocessingDrawing" xmlns:w10="urn:schemas-microsoft-com:office:word" xmlns:w="http://schemas.openxmlformats.org/wordprocessingml/2006/main" xmlns:w14="http://schemas.microsoft.com/office/word/2010/wordml" xmlns:w15="http://schemas.microsoft.com/office/word/2012/wordml" xmlns:w16cex="http://schemas.microsoft.com/office/word/2018/wordml/cex" xmlns:w16cid="http://schemas.microsoft.com/office/word/2016/wordml/cid" xmlns:w16="http://schemas.microsoft.com/office/word/2018/wordml" xmlns:w16se="http://schemas.microsoft.com/office/word/2015/wordml/symex" xmlns:wpg="http://schemas.microsoft.com/office/word/2010/wordprocessingGroup" xmlns:wpi="http://schemas.microsoft.com/office/word/2010/wordprocessingInk" xmlns:wne="http://schemas.microsoft.com/office/word/2006/wordml" xmlns:wps="http://schemas.microsoft.com/office/word/2010/wordprocessingShape" mc:Ignorable="w14 w15 w16se w16cid w16 w16cex wp14">
   <w:p>
     <w:pPr>
       <w:pStyle w:val="Pieddepage"/>
@@ -3654,7 +4049,7 @@
 </file>
 
 <file path=word/footnotes.xml><?xml version="1.0" encoding="utf-8"?>
-<w:footnotes xmlns:wpc="http://schemas.microsoft.com/office/word/2010/wordprocessingCanvas" xmlns:cx="http://schemas.microsoft.com/office/drawing/2014/chartex" xmlns:cx1="http://schemas.microsoft.com/office/drawing/2015/9/8/chartex" xmlns:cx2="http://schemas.microsoft.com/office/drawing/2015/10/21/chartex" xmlns:cx3="http://schemas.microsoft.com/office/drawing/2016/5/9/chartex" xmlns:cx4="http://schemas.microsoft.com/office/drawing/2016/5/10/chartex" xmlns:cx5="http://schemas.microsoft.com/office/drawing/2016/5/11/chartex" xmlns:cx6="http://schemas.microsoft.com/office/drawing/2016/5/12/chartex" xmlns:cx7="http://schemas.microsoft.com/office/drawing/2016/5/13/chartex" xmlns:cx8="http://schemas.microsoft.com/office/drawing/2016/5/14/chartex" xmlns:mc="http://schemas.openxmlformats.org/markup-compatibility/2006" xmlns:aink="http://schemas.microsoft.com/office/drawing/2016/ink" xmlns:am3d="http://schemas.microsoft.com/office/drawing/2017/model3d" xmlns:o="urn:schemas-microsoft-com:office:office" xmlns:r="http://schemas.openxmlformats.org/officeDocument/2006/relationships" xmlns:m="http://schemas.openxmlformats.org/officeDocument/2006/math" xmlns:v="urn:schemas-microsoft-com:vml" xmlns:wp14="http://schemas.microsoft.com/office/word/2010/wordprocessingDrawing" xmlns:wp="http://schemas.openxmlformats.org/drawingml/2006/wordprocessingDrawing" xmlns:w10="urn:schemas-microsoft-com:office:word" xmlns:w="http://schemas.openxmlformats.org/wordprocessingml/2006/main" xmlns:w14="http://schemas.microsoft.com/office/word/2010/wordml" xmlns:w15="http://schemas.microsoft.com/office/word/2012/wordml" xmlns:w16cex="http://schemas.microsoft.com/office/word/2018/wordml/cex" xmlns:w16cid="http://schemas.microsoft.com/office/word/2016/wordml/cid" xmlns:w16="http://schemas.microsoft.com/office/word/2018/wordml" xmlns:w16sdtdh="http://schemas.microsoft.com/office/word/2020/wordml/sdtdatahash" xmlns:w16se="http://schemas.microsoft.com/office/word/2015/wordml/symex" xmlns:wpg="http://schemas.microsoft.com/office/word/2010/wordprocessingGroup" xmlns:wpi="http://schemas.microsoft.com/office/word/2010/wordprocessingInk" xmlns:wne="http://schemas.microsoft.com/office/word/2006/wordml" xmlns:wps="http://schemas.microsoft.com/office/word/2010/wordprocessingShape" mc:Ignorable="w14 w15 w16se w16cid w16 w16cex w16sdtdh wp14">
+<w:footnotes xmlns:wpc="http://schemas.microsoft.com/office/word/2010/wordprocessingCanvas" xmlns:cx="http://schemas.microsoft.com/office/drawing/2014/chartex" xmlns:cx1="http://schemas.microsoft.com/office/drawing/2015/9/8/chartex" xmlns:cx2="http://schemas.microsoft.com/office/drawing/2015/10/21/chartex" xmlns:cx3="http://schemas.microsoft.com/office/drawing/2016/5/9/chartex" xmlns:cx4="http://schemas.microsoft.com/office/drawing/2016/5/10/chartex" xmlns:cx5="http://schemas.microsoft.com/office/drawing/2016/5/11/chartex" xmlns:cx6="http://schemas.microsoft.com/office/drawing/2016/5/12/chartex" xmlns:cx7="http://schemas.microsoft.com/office/drawing/2016/5/13/chartex" xmlns:cx8="http://schemas.microsoft.com/office/drawing/2016/5/14/chartex" xmlns:mc="http://schemas.openxmlformats.org/markup-compatibility/2006" xmlns:aink="http://schemas.microsoft.com/office/drawing/2016/ink" xmlns:am3d="http://schemas.microsoft.com/office/drawing/2017/model3d" xmlns:o="urn:schemas-microsoft-com:office:office" xmlns:r="http://schemas.openxmlformats.org/officeDocument/2006/relationships" xmlns:m="http://schemas.openxmlformats.org/officeDocument/2006/math" xmlns:v="urn:schemas-microsoft-com:vml" xmlns:wp14="http://schemas.microsoft.com/office/word/2010/wordprocessingDrawing" xmlns:wp="http://schemas.openxmlformats.org/drawingml/2006/wordprocessingDrawing" xmlns:w10="urn:schemas-microsoft-com:office:word" xmlns:w="http://schemas.openxmlformats.org/wordprocessingml/2006/main" xmlns:w14="http://schemas.microsoft.com/office/word/2010/wordml" xmlns:w15="http://schemas.microsoft.com/office/word/2012/wordml" xmlns:w16cex="http://schemas.microsoft.com/office/word/2018/wordml/cex" xmlns:w16cid="http://schemas.microsoft.com/office/word/2016/wordml/cid" xmlns:w16="http://schemas.microsoft.com/office/word/2018/wordml" xmlns:w16se="http://schemas.microsoft.com/office/word/2015/wordml/symex" xmlns:wpg="http://schemas.microsoft.com/office/word/2010/wordprocessingGroup" xmlns:wpi="http://schemas.microsoft.com/office/word/2010/wordprocessingInk" xmlns:wne="http://schemas.microsoft.com/office/word/2006/wordml" xmlns:wps="http://schemas.microsoft.com/office/word/2010/wordprocessingShape" mc:Ignorable="w14 w15 w16se w16cid w16 w16cex wp14">
   <w:footnote w:type="separator" w:id="-1">
     <w:p>
       <w:pPr>
@@ -3679,7 +4074,7 @@
 </file>
 
 <file path=word/numbering.xml><?xml version="1.0" encoding="utf-8"?>
-<w:numbering xmlns:wpc="http://schemas.microsoft.com/office/word/2010/wordprocessingCanvas" xmlns:cx="http://schemas.microsoft.com/office/drawing/2014/chartex" xmlns:cx1="http://schemas.microsoft.com/office/drawing/2015/9/8/chartex" xmlns:cx2="http://schemas.microsoft.com/office/drawing/2015/10/21/chartex" xmlns:cx3="http://schemas.microsoft.com/office/drawing/2016/5/9/chartex" xmlns:cx4="http://schemas.microsoft.com/office/drawing/2016/5/10/chartex" xmlns:cx5="http://schemas.microsoft.com/office/drawing/2016/5/11/chartex" xmlns:cx6="http://schemas.microsoft.com/office/drawing/2016/5/12/chartex" xmlns:cx7="http://schemas.microsoft.com/office/drawing/2016/5/13/chartex" xmlns:cx8="http://schemas.microsoft.com/office/drawing/2016/5/14/chartex" xmlns:mc="http://schemas.openxmlformats.org/markup-compatibility/2006" xmlns:aink="http://schemas.microsoft.com/office/drawing/2016/ink" xmlns:am3d="http://schemas.microsoft.com/office/drawing/2017/model3d" xmlns:o="urn:schemas-microsoft-com:office:office" xmlns:r="http://schemas.openxmlformats.org/officeDocument/2006/relationships" xmlns:m="http://schemas.openxmlformats.org/officeDocument/2006/math" xmlns:v="urn:schemas-microsoft-com:vml" xmlns:wp14="http://schemas.microsoft.com/office/word/2010/wordprocessingDrawing" xmlns:wp="http://schemas.openxmlformats.org/drawingml/2006/wordprocessingDrawing" xmlns:w10="urn:schemas-microsoft-com:office:word" xmlns:w="http://schemas.openxmlformats.org/wordprocessingml/2006/main" xmlns:w14="http://schemas.microsoft.com/office/word/2010/wordml" xmlns:w15="http://schemas.microsoft.com/office/word/2012/wordml" xmlns:w16cex="http://schemas.microsoft.com/office/word/2018/wordml/cex" xmlns:w16cid="http://schemas.microsoft.com/office/word/2016/wordml/cid" xmlns:w16="http://schemas.microsoft.com/office/word/2018/wordml" xmlns:w16sdtdh="http://schemas.microsoft.com/office/word/2020/wordml/sdtdatahash" xmlns:w16se="http://schemas.microsoft.com/office/word/2015/wordml/symex" xmlns:wpg="http://schemas.microsoft.com/office/word/2010/wordprocessingGroup" xmlns:wpi="http://schemas.microsoft.com/office/word/2010/wordprocessingInk" xmlns:wne="http://schemas.microsoft.com/office/word/2006/wordml" xmlns:wps="http://schemas.microsoft.com/office/word/2010/wordprocessingShape" mc:Ignorable="w14 w15 w16se w16cid w16 w16cex w16sdtdh wp14">
+<w:numbering xmlns:wpc="http://schemas.microsoft.com/office/word/2010/wordprocessingCanvas" xmlns:cx="http://schemas.microsoft.com/office/drawing/2014/chartex" xmlns:cx1="http://schemas.microsoft.com/office/drawing/2015/9/8/chartex" xmlns:cx2="http://schemas.microsoft.com/office/drawing/2015/10/21/chartex" xmlns:cx3="http://schemas.microsoft.com/office/drawing/2016/5/9/chartex" xmlns:cx4="http://schemas.microsoft.com/office/drawing/2016/5/10/chartex" xmlns:cx5="http://schemas.microsoft.com/office/drawing/2016/5/11/chartex" xmlns:cx6="http://schemas.microsoft.com/office/drawing/2016/5/12/chartex" xmlns:cx7="http://schemas.microsoft.com/office/drawing/2016/5/13/chartex" xmlns:cx8="http://schemas.microsoft.com/office/drawing/2016/5/14/chartex" xmlns:mc="http://schemas.openxmlformats.org/markup-compatibility/2006" xmlns:aink="http://schemas.microsoft.com/office/drawing/2016/ink" xmlns:am3d="http://schemas.microsoft.com/office/drawing/2017/model3d" xmlns:o="urn:schemas-microsoft-com:office:office" xmlns:r="http://schemas.openxmlformats.org/officeDocument/2006/relationships" xmlns:m="http://schemas.openxmlformats.org/officeDocument/2006/math" xmlns:v="urn:schemas-microsoft-com:vml" xmlns:wp14="http://schemas.microsoft.com/office/word/2010/wordprocessingDrawing" xmlns:wp="http://schemas.openxmlformats.org/drawingml/2006/wordprocessingDrawing" xmlns:w10="urn:schemas-microsoft-com:office:word" xmlns:w="http://schemas.openxmlformats.org/wordprocessingml/2006/main" xmlns:w14="http://schemas.microsoft.com/office/word/2010/wordml" xmlns:w15="http://schemas.microsoft.com/office/word/2012/wordml" xmlns:w16cex="http://schemas.microsoft.com/office/word/2018/wordml/cex" xmlns:w16cid="http://schemas.microsoft.com/office/word/2016/wordml/cid" xmlns:w16="http://schemas.microsoft.com/office/word/2018/wordml" xmlns:w16se="http://schemas.microsoft.com/office/word/2015/wordml/symex" xmlns:wpg="http://schemas.microsoft.com/office/word/2010/wordprocessingGroup" xmlns:wpi="http://schemas.microsoft.com/office/word/2010/wordprocessingInk" xmlns:wne="http://schemas.microsoft.com/office/word/2006/wordml" xmlns:wps="http://schemas.microsoft.com/office/word/2010/wordprocessingShape" mc:Ignorable="w14 w15 w16se w16cid w16 w16cex wp14">
   <w:abstractNum w:abstractNumId="0" w15:restartNumberingAfterBreak="0">
     <w:nsid w:val="13EA3ED4"/>
     <w:multiLevelType w:val="multilevel"/>
@@ -4140,7 +4535,7 @@
 </file>
 
 <file path=word/styles.xml><?xml version="1.0" encoding="utf-8"?>
-<w:styles xmlns:mc="http://schemas.openxmlformats.org/markup-compatibility/2006" xmlns:r="http://schemas.openxmlformats.org/officeDocument/2006/relationships" xmlns:w="http://schemas.openxmlformats.org/wordprocessingml/2006/main" xmlns:w14="http://schemas.microsoft.com/office/word/2010/wordml" xmlns:w15="http://schemas.microsoft.com/office/word/2012/wordml" xmlns:w16cex="http://schemas.microsoft.com/office/word/2018/wordml/cex" xmlns:w16cid="http://schemas.microsoft.com/office/word/2016/wordml/cid" xmlns:w16="http://schemas.microsoft.com/office/word/2018/wordml" xmlns:w16sdtdh="http://schemas.microsoft.com/office/word/2020/wordml/sdtdatahash" xmlns:w16se="http://schemas.microsoft.com/office/word/2015/wordml/symex" mc:Ignorable="w14 w15 w16se w16cid w16 w16cex w16sdtdh">
+<w:styles xmlns:mc="http://schemas.openxmlformats.org/markup-compatibility/2006" xmlns:r="http://schemas.openxmlformats.org/officeDocument/2006/relationships" xmlns:w="http://schemas.openxmlformats.org/wordprocessingml/2006/main" xmlns:w14="http://schemas.microsoft.com/office/word/2010/wordml" xmlns:w15="http://schemas.microsoft.com/office/word/2012/wordml" xmlns:w16cex="http://schemas.microsoft.com/office/word/2018/wordml/cex" xmlns:w16cid="http://schemas.microsoft.com/office/word/2016/wordml/cid" xmlns:w16="http://schemas.microsoft.com/office/word/2018/wordml" xmlns:w16se="http://schemas.microsoft.com/office/word/2015/wordml/symex" mc:Ignorable="w14 w15 w16se w16cid w16 w16cex">
   <w:docDefaults>
     <w:rPrDefault>
       <w:rPr>
@@ -4257,6 +4652,7 @@
     <w:lsdException w:name="HTML Sample" w:semiHidden="1" w:unhideWhenUsed="1"/>
     <w:lsdException w:name="HTML Typewriter" w:semiHidden="1" w:unhideWhenUsed="1"/>
     <w:lsdException w:name="HTML Variable" w:semiHidden="1" w:unhideWhenUsed="1"/>
+    <w:lsdException w:name="Normal Table" w:semiHidden="1" w:unhideWhenUsed="1"/>
     <w:lsdException w:name="annotation subject" w:semiHidden="1" w:unhideWhenUsed="1"/>
     <w:lsdException w:name="No List" w:semiHidden="1" w:unhideWhenUsed="1"/>
     <w:lsdException w:name="Outline List 1" w:semiHidden="1" w:unhideWhenUsed="1"/>
@@ -4299,8 +4695,11 @@
     <w:lsdException w:name="Table Contemporary" w:semiHidden="1" w:unhideWhenUsed="1"/>
     <w:lsdException w:name="Table Elegant" w:semiHidden="1" w:unhideWhenUsed="1"/>
     <w:lsdException w:name="Table Professional" w:semiHidden="1" w:unhideWhenUsed="1"/>
+    <w:lsdException w:name="Table Subtle 1" w:semiHidden="1" w:unhideWhenUsed="1"/>
     <w:lsdException w:name="Table Subtle 2" w:semiHidden="1" w:unhideWhenUsed="1"/>
     <w:lsdException w:name="Table Web 1" w:semiHidden="1" w:unhideWhenUsed="1"/>
+    <w:lsdException w:name="Table Web 2" w:semiHidden="1" w:unhideWhenUsed="1"/>
+    <w:lsdException w:name="Table Web 3" w:semiHidden="1" w:unhideWhenUsed="1"/>
     <w:lsdException w:name="Balloon Text" w:semiHidden="1" w:unhideWhenUsed="1"/>
     <w:lsdException w:name="Table Grid" w:uiPriority="59"/>
     <w:lsdException w:name="Table Theme" w:semiHidden="1" w:unhideWhenUsed="1"/>
@@ -6440,18 +6839,18 @@
 </file>
 
 <file path=customXml/item2.xml><?xml version="1.0" encoding="utf-8"?>
-<mappings xmlns="http://schemas.microsoft.com/pics">
-  <picture>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</picture>
-</mappings>
-</file>
-
-<file path=customXml/item3.xml><?xml version="1.0" encoding="utf-8"?>
 <?mso-contentType ?>
 <FormTemplates xmlns="http://schemas.microsoft.com/sharepoint/v3/contenttype/forms">
   <Display>DocumentLibraryForm</Display>
   <Edit>AssetEditForm</Edit>
   <New>DocumentLibraryForm</New>
 </FormTemplates>
+</file>
+
+<file path=customXml/item3.xml><?xml version="1.0" encoding="utf-8"?>
+<mappings xmlns="http://schemas.microsoft.com/pics">
+  <picture>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</picture>
+</mappings>
 </file>
 
 <file path=customXml/itemProps1.xml><?xml version="1.0" encoding="utf-8"?>
@@ -6463,17 +6862,17 @@
 </file>
 
 <file path=customXml/itemProps2.xml><?xml version="1.0" encoding="utf-8"?>
+<ds:datastoreItem xmlns:ds="http://schemas.openxmlformats.org/officeDocument/2006/customXml" ds:itemID="{F0EDECC0-4E27-4FC9-BA6F-6D753F7105A3}">
+  <ds:schemaRefs>
+    <ds:schemaRef ds:uri="http://schemas.microsoft.com/sharepoint/v3/contenttype/forms"/>
+  </ds:schemaRefs>
+</ds:datastoreItem>
+</file>
+
+<file path=customXml/itemProps3.xml><?xml version="1.0" encoding="utf-8"?>
 <ds:datastoreItem xmlns:ds="http://schemas.openxmlformats.org/officeDocument/2006/customXml" ds:itemID="{E437E9E5-EE29-454F-8714-516920628209}">
   <ds:schemaRefs>
     <ds:schemaRef ds:uri="http://schemas.microsoft.com/pics"/>
   </ds:schemaRefs>
 </ds:datastoreItem>
-</file>
-
-<file path=customXml/itemProps3.xml><?xml version="1.0" encoding="utf-8"?>
-<ds:datastoreItem xmlns:ds="http://schemas.openxmlformats.org/officeDocument/2006/customXml" ds:itemID="{F0EDECC0-4E27-4FC9-BA6F-6D753F7105A3}">
-  <ds:schemaRefs>
-    <ds:schemaRef ds:uri="http://schemas.microsoft.com/sharepoint/v3/contenttype/forms"/>
-  </ds:schemaRefs>
-</ds:datastoreItem>
 </file>
</xml_diff>

<commit_message>
ajout des documents de fin de contrats précédents
</commit_message>
<xml_diff>
--- a/CV_FROMAGER.docx
+++ b/CV_FROMAGER.docx
@@ -296,14 +296,14 @@
                 <w:rFonts w:ascii="Cambria" w:hAnsi="Cambria" w:cs="Calibri"/>
                 <w:b/>
               </w:rPr>
-              <w:t>TECHNIQUE</w:t>
+              <w:t>LOGICIEL</w:t>
             </w:r>
             <w:r>
               <w:rPr>
                 <w:rFonts w:ascii="Cambria" w:hAnsi="Cambria" w:cs="Calibri"/>
                 <w:b/>
               </w:rPr>
-              <w:t xml:space="preserve"> / SCRUM MASTER</w:t>
+              <w:t>/ SCRUM MASTER</w:t>
             </w:r>
           </w:p>
           <w:p>
@@ -1416,7 +1416,7 @@
                 <w:b/>
                 <w:bCs/>
               </w:rPr>
-              <w:t>Management de l’équipe DevOps en soutient des équipes de Dev des micro-services</w:t>
+              <w:t>Management de l’équipe DevOps en soutien des équipes de Dev des micro-services</w:t>
             </w:r>
           </w:p>
           <w:p>

</xml_diff>